<commit_message>
More content in cloud part
</commit_message>
<xml_diff>
--- a/Praca magisterska - Marcin Jahn.docx
+++ b/Praca magisterska - Marcin Jahn.docx
@@ -174,7 +174,31 @@
           <w:szCs w:val="32"/>
           <w:lang w:val="en-US"/>
         </w:rPr>
-        <w:t>Design and implementation of Internet of Things System bases on computing cloud usage</w:t>
+        <w:t>Design and implementation of</w:t>
+      </w:r>
+      <w:r>
+        <w:rPr>
+          <w:sz w:val="28"/>
+          <w:szCs w:val="32"/>
+          <w:lang w:val="en-US"/>
+        </w:rPr>
+        <w:t xml:space="preserve"> Internet of Things System based</w:t>
+      </w:r>
+      <w:r>
+        <w:rPr>
+          <w:sz w:val="28"/>
+          <w:szCs w:val="32"/>
+          <w:lang w:val="en-US"/>
+        </w:rPr>
+        <w:t xml:space="preserve"> on </w:t>
+      </w:r>
+      <w:r>
+        <w:rPr>
+          <w:sz w:val="28"/>
+          <w:szCs w:val="32"/>
+          <w:lang w:val="en-US"/>
+        </w:rPr>
+        <w:t>cloud computing model</w:t>
       </w:r>
       <w:r>
         <w:rPr>
@@ -235,8 +259,17 @@
           <w:sz w:val="28"/>
           <w:szCs w:val="32"/>
         </w:rPr>
-        <w:t>Marcin Jahn</w:t>
-      </w:r>
+        <w:t xml:space="preserve">Marcin </w:t>
+      </w:r>
+      <w:proofErr w:type="spellStart"/>
+      <w:r>
+        <w:rPr>
+          <w:sz w:val="28"/>
+          <w:szCs w:val="32"/>
+        </w:rPr>
+        <w:t>Jahn</w:t>
+      </w:r>
+      <w:proofErr w:type="spellEnd"/>
     </w:p>
     <w:p>
       <w:pPr>
@@ -503,7 +536,7 @@
           <w:r>
             <w:fldChar w:fldCharType="separate"/>
           </w:r>
-          <w:hyperlink w:anchor="_Toc520130780" w:history="1">
+          <w:hyperlink w:anchor="_Toc520218044" w:history="1">
             <w:r>
               <w:rPr>
                 <w:rStyle w:val="Hipercze"/>
@@ -546,7 +579,7 @@
                 <w:noProof/>
                 <w:webHidden/>
               </w:rPr>
-              <w:instrText xml:space="preserve"> PAGEREF _Toc520130780 \h </w:instrText>
+              <w:instrText xml:space="preserve"> PAGEREF _Toc520218044 \h </w:instrText>
             </w:r>
             <w:r>
               <w:rPr>
@@ -589,7 +622,7 @@
               <w:noProof/>
             </w:rPr>
           </w:pPr>
-          <w:hyperlink w:anchor="_Toc520130781" w:history="1">
+          <w:hyperlink w:anchor="_Toc520218045" w:history="1">
             <w:r>
               <w:rPr>
                 <w:rStyle w:val="Hipercze"/>
@@ -632,7 +665,7 @@
                 <w:noProof/>
                 <w:webHidden/>
               </w:rPr>
-              <w:instrText xml:space="preserve"> PAGEREF _Toc520130781 \h </w:instrText>
+              <w:instrText xml:space="preserve"> PAGEREF _Toc520218045 \h </w:instrText>
             </w:r>
             <w:r>
               <w:rPr>
@@ -675,7 +708,7 @@
               <w:noProof/>
             </w:rPr>
           </w:pPr>
-          <w:hyperlink w:anchor="_Toc520130782" w:history="1">
+          <w:hyperlink w:anchor="_Toc520218046" w:history="1">
             <w:r>
               <w:rPr>
                 <w:rStyle w:val="Hipercze"/>
@@ -718,7 +751,7 @@
                 <w:noProof/>
                 <w:webHidden/>
               </w:rPr>
-              <w:instrText xml:space="preserve"> PAGEREF _Toc520130782 \h </w:instrText>
+              <w:instrText xml:space="preserve"> PAGEREF _Toc520218046 \h </w:instrText>
             </w:r>
             <w:r>
               <w:rPr>
@@ -761,7 +794,7 @@
               <w:noProof/>
             </w:rPr>
           </w:pPr>
-          <w:hyperlink w:anchor="_Toc520130783" w:history="1">
+          <w:hyperlink w:anchor="_Toc520218047" w:history="1">
             <w:r>
               <w:rPr>
                 <w:rStyle w:val="Hipercze"/>
@@ -804,7 +837,7 @@
                 <w:noProof/>
                 <w:webHidden/>
               </w:rPr>
-              <w:instrText xml:space="preserve"> PAGEREF _Toc520130783 \h </w:instrText>
+              <w:instrText xml:space="preserve"> PAGEREF _Toc520218047 \h </w:instrText>
             </w:r>
             <w:r>
               <w:rPr>
@@ -847,7 +880,7 @@
               <w:noProof/>
             </w:rPr>
           </w:pPr>
-          <w:hyperlink w:anchor="_Toc520130784" w:history="1">
+          <w:hyperlink w:anchor="_Toc520218048" w:history="1">
             <w:r>
               <w:rPr>
                 <w:rStyle w:val="Hipercze"/>
@@ -890,7 +923,7 @@
                 <w:noProof/>
                 <w:webHidden/>
               </w:rPr>
-              <w:instrText xml:space="preserve"> PAGEREF _Toc520130784 \h </w:instrText>
+              <w:instrText xml:space="preserve"> PAGEREF _Toc520218048 \h </w:instrText>
             </w:r>
             <w:r>
               <w:rPr>
@@ -933,7 +966,7 @@
               <w:noProof/>
             </w:rPr>
           </w:pPr>
-          <w:hyperlink w:anchor="_Toc520130785" w:history="1">
+          <w:hyperlink w:anchor="_Toc520218049" w:history="1">
             <w:r>
               <w:rPr>
                 <w:rStyle w:val="Hipercze"/>
@@ -976,7 +1009,7 @@
                 <w:noProof/>
                 <w:webHidden/>
               </w:rPr>
-              <w:instrText xml:space="preserve"> PAGEREF _Toc520130785 \h </w:instrText>
+              <w:instrText xml:space="preserve"> PAGEREF _Toc520218049 \h </w:instrText>
             </w:r>
             <w:r>
               <w:rPr>
@@ -996,7 +1029,7 @@
                 <w:noProof/>
                 <w:webHidden/>
               </w:rPr>
-              <w:t>6</w:t>
+              <w:t>7</w:t>
             </w:r>
             <w:r>
               <w:rPr>
@@ -1019,7 +1052,7 @@
               <w:noProof/>
             </w:rPr>
           </w:pPr>
-          <w:hyperlink w:anchor="_Toc520130786" w:history="1">
+          <w:hyperlink w:anchor="_Toc520218050" w:history="1">
             <w:r>
               <w:rPr>
                 <w:rStyle w:val="Hipercze"/>
@@ -1041,6 +1074,1038 @@
                 <w:rFonts w:eastAsiaTheme="majorEastAsia"/>
                 <w:noProof/>
               </w:rPr>
+              <w:t>Usługi chmurowe</w:t>
+            </w:r>
+            <w:r>
+              <w:rPr>
+                <w:noProof/>
+                <w:webHidden/>
+              </w:rPr>
+              <w:tab/>
+            </w:r>
+            <w:r>
+              <w:rPr>
+                <w:noProof/>
+                <w:webHidden/>
+              </w:rPr>
+              <w:fldChar w:fldCharType="begin"/>
+            </w:r>
+            <w:r>
+              <w:rPr>
+                <w:noProof/>
+                <w:webHidden/>
+              </w:rPr>
+              <w:instrText xml:space="preserve"> PAGEREF _Toc520218050 \h </w:instrText>
+            </w:r>
+            <w:r>
+              <w:rPr>
+                <w:noProof/>
+                <w:webHidden/>
+              </w:rPr>
+            </w:r>
+            <w:r>
+              <w:rPr>
+                <w:noProof/>
+                <w:webHidden/>
+              </w:rPr>
+              <w:fldChar w:fldCharType="separate"/>
+            </w:r>
+            <w:r>
+              <w:rPr>
+                <w:noProof/>
+                <w:webHidden/>
+              </w:rPr>
+              <w:t>7</w:t>
+            </w:r>
+            <w:r>
+              <w:rPr>
+                <w:noProof/>
+                <w:webHidden/>
+              </w:rPr>
+              <w:fldChar w:fldCharType="end"/>
+            </w:r>
+          </w:hyperlink>
+        </w:p>
+        <w:p>
+          <w:pPr>
+            <w:pStyle w:val="Spistreci2"/>
+            <w:tabs>
+              <w:tab w:val="left" w:pos="960"/>
+              <w:tab w:val="right" w:leader="dot" w:pos="9062"/>
+            </w:tabs>
+            <w:rPr>
+              <w:rFonts w:asciiTheme="minorHAnsi" w:eastAsiaTheme="minorEastAsia" w:hAnsiTheme="minorHAnsi" w:cstheme="minorBidi"/>
+              <w:noProof/>
+            </w:rPr>
+          </w:pPr>
+          <w:hyperlink w:anchor="_Toc520218051" w:history="1">
+            <w:r>
+              <w:rPr>
+                <w:rStyle w:val="Hipercze"/>
+                <w:rFonts w:eastAsiaTheme="majorEastAsia"/>
+                <w:noProof/>
+              </w:rPr>
+              <w:t>2.1</w:t>
+            </w:r>
+            <w:r>
+              <w:rPr>
+                <w:rFonts w:asciiTheme="minorHAnsi" w:eastAsiaTheme="minorEastAsia" w:hAnsiTheme="minorHAnsi" w:cstheme="minorBidi"/>
+                <w:noProof/>
+              </w:rPr>
+              <w:tab/>
+            </w:r>
+            <w:r>
+              <w:rPr>
+                <w:rStyle w:val="Hipercze"/>
+                <w:rFonts w:eastAsiaTheme="majorEastAsia"/>
+                <w:noProof/>
+              </w:rPr>
+              <w:t>Dostępne serwisy</w:t>
+            </w:r>
+            <w:r>
+              <w:rPr>
+                <w:noProof/>
+                <w:webHidden/>
+              </w:rPr>
+              <w:tab/>
+            </w:r>
+            <w:r>
+              <w:rPr>
+                <w:noProof/>
+                <w:webHidden/>
+              </w:rPr>
+              <w:fldChar w:fldCharType="begin"/>
+            </w:r>
+            <w:r>
+              <w:rPr>
+                <w:noProof/>
+                <w:webHidden/>
+              </w:rPr>
+              <w:instrText xml:space="preserve"> PAGEREF _Toc520218051 \h </w:instrText>
+            </w:r>
+            <w:r>
+              <w:rPr>
+                <w:noProof/>
+                <w:webHidden/>
+              </w:rPr>
+            </w:r>
+            <w:r>
+              <w:rPr>
+                <w:noProof/>
+                <w:webHidden/>
+              </w:rPr>
+              <w:fldChar w:fldCharType="separate"/>
+            </w:r>
+            <w:r>
+              <w:rPr>
+                <w:noProof/>
+                <w:webHidden/>
+              </w:rPr>
+              <w:t>8</w:t>
+            </w:r>
+            <w:r>
+              <w:rPr>
+                <w:noProof/>
+                <w:webHidden/>
+              </w:rPr>
+              <w:fldChar w:fldCharType="end"/>
+            </w:r>
+          </w:hyperlink>
+        </w:p>
+        <w:p>
+          <w:pPr>
+            <w:pStyle w:val="Spistreci2"/>
+            <w:tabs>
+              <w:tab w:val="left" w:pos="960"/>
+              <w:tab w:val="right" w:leader="dot" w:pos="9062"/>
+            </w:tabs>
+            <w:rPr>
+              <w:rFonts w:asciiTheme="minorHAnsi" w:eastAsiaTheme="minorEastAsia" w:hAnsiTheme="minorHAnsi" w:cstheme="minorBidi"/>
+              <w:noProof/>
+            </w:rPr>
+          </w:pPr>
+          <w:hyperlink w:anchor="_Toc520218052" w:history="1">
+            <w:r>
+              <w:rPr>
+                <w:rStyle w:val="Hipercze"/>
+                <w:rFonts w:eastAsiaTheme="majorEastAsia"/>
+                <w:noProof/>
+              </w:rPr>
+              <w:t>2.2</w:t>
+            </w:r>
+            <w:r>
+              <w:rPr>
+                <w:rFonts w:asciiTheme="minorHAnsi" w:eastAsiaTheme="minorEastAsia" w:hAnsiTheme="minorHAnsi" w:cstheme="minorBidi"/>
+                <w:noProof/>
+              </w:rPr>
+              <w:tab/>
+            </w:r>
+            <w:r>
+              <w:rPr>
+                <w:rStyle w:val="Hipercze"/>
+                <w:rFonts w:eastAsiaTheme="majorEastAsia"/>
+                <w:noProof/>
+              </w:rPr>
+              <w:t>Dostawcy usług chmurowych</w:t>
+            </w:r>
+            <w:r>
+              <w:rPr>
+                <w:noProof/>
+                <w:webHidden/>
+              </w:rPr>
+              <w:tab/>
+            </w:r>
+            <w:r>
+              <w:rPr>
+                <w:noProof/>
+                <w:webHidden/>
+              </w:rPr>
+              <w:fldChar w:fldCharType="begin"/>
+            </w:r>
+            <w:r>
+              <w:rPr>
+                <w:noProof/>
+                <w:webHidden/>
+              </w:rPr>
+              <w:instrText xml:space="preserve"> PAGEREF _Toc520218052 \h </w:instrText>
+            </w:r>
+            <w:r>
+              <w:rPr>
+                <w:noProof/>
+                <w:webHidden/>
+              </w:rPr>
+            </w:r>
+            <w:r>
+              <w:rPr>
+                <w:noProof/>
+                <w:webHidden/>
+              </w:rPr>
+              <w:fldChar w:fldCharType="separate"/>
+            </w:r>
+            <w:r>
+              <w:rPr>
+                <w:noProof/>
+                <w:webHidden/>
+              </w:rPr>
+              <w:t>9</w:t>
+            </w:r>
+            <w:r>
+              <w:rPr>
+                <w:noProof/>
+                <w:webHidden/>
+              </w:rPr>
+              <w:fldChar w:fldCharType="end"/>
+            </w:r>
+          </w:hyperlink>
+        </w:p>
+        <w:p>
+          <w:pPr>
+            <w:pStyle w:val="Spistreci3"/>
+            <w:tabs>
+              <w:tab w:val="left" w:pos="1440"/>
+              <w:tab w:val="right" w:leader="dot" w:pos="9062"/>
+            </w:tabs>
+            <w:rPr>
+              <w:rFonts w:asciiTheme="minorHAnsi" w:eastAsiaTheme="minorEastAsia" w:hAnsiTheme="minorHAnsi" w:cstheme="minorBidi"/>
+              <w:noProof/>
+            </w:rPr>
+          </w:pPr>
+          <w:hyperlink w:anchor="_Toc520218053" w:history="1">
+            <w:r>
+              <w:rPr>
+                <w:rStyle w:val="Hipercze"/>
+                <w:rFonts w:eastAsiaTheme="majorEastAsia"/>
+                <w:noProof/>
+              </w:rPr>
+              <w:t>2.2.1</w:t>
+            </w:r>
+            <w:r>
+              <w:rPr>
+                <w:rFonts w:asciiTheme="minorHAnsi" w:eastAsiaTheme="minorEastAsia" w:hAnsiTheme="minorHAnsi" w:cstheme="minorBidi"/>
+                <w:noProof/>
+              </w:rPr>
+              <w:tab/>
+            </w:r>
+            <w:r>
+              <w:rPr>
+                <w:rStyle w:val="Hipercze"/>
+                <w:rFonts w:eastAsiaTheme="majorEastAsia"/>
+                <w:noProof/>
+              </w:rPr>
+              <w:t>IBM Watson</w:t>
+            </w:r>
+            <w:r>
+              <w:rPr>
+                <w:noProof/>
+                <w:webHidden/>
+              </w:rPr>
+              <w:tab/>
+            </w:r>
+            <w:r>
+              <w:rPr>
+                <w:noProof/>
+                <w:webHidden/>
+              </w:rPr>
+              <w:fldChar w:fldCharType="begin"/>
+            </w:r>
+            <w:r>
+              <w:rPr>
+                <w:noProof/>
+                <w:webHidden/>
+              </w:rPr>
+              <w:instrText xml:space="preserve"> PAGEREF _Toc520218053 \h </w:instrText>
+            </w:r>
+            <w:r>
+              <w:rPr>
+                <w:noProof/>
+                <w:webHidden/>
+              </w:rPr>
+            </w:r>
+            <w:r>
+              <w:rPr>
+                <w:noProof/>
+                <w:webHidden/>
+              </w:rPr>
+              <w:fldChar w:fldCharType="separate"/>
+            </w:r>
+            <w:r>
+              <w:rPr>
+                <w:noProof/>
+                <w:webHidden/>
+              </w:rPr>
+              <w:t>10</w:t>
+            </w:r>
+            <w:r>
+              <w:rPr>
+                <w:noProof/>
+                <w:webHidden/>
+              </w:rPr>
+              <w:fldChar w:fldCharType="end"/>
+            </w:r>
+          </w:hyperlink>
+        </w:p>
+        <w:p>
+          <w:pPr>
+            <w:pStyle w:val="Spistreci3"/>
+            <w:tabs>
+              <w:tab w:val="left" w:pos="1440"/>
+              <w:tab w:val="right" w:leader="dot" w:pos="9062"/>
+            </w:tabs>
+            <w:rPr>
+              <w:rFonts w:asciiTheme="minorHAnsi" w:eastAsiaTheme="minorEastAsia" w:hAnsiTheme="minorHAnsi" w:cstheme="minorBidi"/>
+              <w:noProof/>
+            </w:rPr>
+          </w:pPr>
+          <w:hyperlink w:anchor="_Toc520218054" w:history="1">
+            <w:r>
+              <w:rPr>
+                <w:rStyle w:val="Hipercze"/>
+                <w:rFonts w:eastAsiaTheme="majorEastAsia"/>
+                <w:noProof/>
+              </w:rPr>
+              <w:t>2.2.2</w:t>
+            </w:r>
+            <w:r>
+              <w:rPr>
+                <w:rFonts w:asciiTheme="minorHAnsi" w:eastAsiaTheme="minorEastAsia" w:hAnsiTheme="minorHAnsi" w:cstheme="minorBidi"/>
+                <w:noProof/>
+              </w:rPr>
+              <w:tab/>
+            </w:r>
+            <w:r>
+              <w:rPr>
+                <w:rStyle w:val="Hipercze"/>
+                <w:rFonts w:eastAsiaTheme="majorEastAsia"/>
+                <w:noProof/>
+              </w:rPr>
+              <w:t>Microsoft Azure</w:t>
+            </w:r>
+            <w:r>
+              <w:rPr>
+                <w:noProof/>
+                <w:webHidden/>
+              </w:rPr>
+              <w:tab/>
+            </w:r>
+            <w:r>
+              <w:rPr>
+                <w:noProof/>
+                <w:webHidden/>
+              </w:rPr>
+              <w:fldChar w:fldCharType="begin"/>
+            </w:r>
+            <w:r>
+              <w:rPr>
+                <w:noProof/>
+                <w:webHidden/>
+              </w:rPr>
+              <w:instrText xml:space="preserve"> PAGEREF _Toc520218054 \h </w:instrText>
+            </w:r>
+            <w:r>
+              <w:rPr>
+                <w:noProof/>
+                <w:webHidden/>
+              </w:rPr>
+            </w:r>
+            <w:r>
+              <w:rPr>
+                <w:noProof/>
+                <w:webHidden/>
+              </w:rPr>
+              <w:fldChar w:fldCharType="separate"/>
+            </w:r>
+            <w:r>
+              <w:rPr>
+                <w:noProof/>
+                <w:webHidden/>
+              </w:rPr>
+              <w:t>10</w:t>
+            </w:r>
+            <w:r>
+              <w:rPr>
+                <w:noProof/>
+                <w:webHidden/>
+              </w:rPr>
+              <w:fldChar w:fldCharType="end"/>
+            </w:r>
+          </w:hyperlink>
+        </w:p>
+        <w:p>
+          <w:pPr>
+            <w:pStyle w:val="Spistreci3"/>
+            <w:tabs>
+              <w:tab w:val="left" w:pos="1440"/>
+              <w:tab w:val="right" w:leader="dot" w:pos="9062"/>
+            </w:tabs>
+            <w:rPr>
+              <w:rFonts w:asciiTheme="minorHAnsi" w:eastAsiaTheme="minorEastAsia" w:hAnsiTheme="minorHAnsi" w:cstheme="minorBidi"/>
+              <w:noProof/>
+            </w:rPr>
+          </w:pPr>
+          <w:hyperlink w:anchor="_Toc520218055" w:history="1">
+            <w:r>
+              <w:rPr>
+                <w:rStyle w:val="Hipercze"/>
+                <w:rFonts w:eastAsiaTheme="majorEastAsia"/>
+                <w:noProof/>
+              </w:rPr>
+              <w:t>2.2.3</w:t>
+            </w:r>
+            <w:r>
+              <w:rPr>
+                <w:rFonts w:asciiTheme="minorHAnsi" w:eastAsiaTheme="minorEastAsia" w:hAnsiTheme="minorHAnsi" w:cstheme="minorBidi"/>
+                <w:noProof/>
+              </w:rPr>
+              <w:tab/>
+            </w:r>
+            <w:r>
+              <w:rPr>
+                <w:rStyle w:val="Hipercze"/>
+                <w:rFonts w:eastAsiaTheme="majorEastAsia"/>
+                <w:noProof/>
+              </w:rPr>
+              <w:t>Amazon AWS</w:t>
+            </w:r>
+            <w:r>
+              <w:rPr>
+                <w:noProof/>
+                <w:webHidden/>
+              </w:rPr>
+              <w:tab/>
+            </w:r>
+            <w:r>
+              <w:rPr>
+                <w:noProof/>
+                <w:webHidden/>
+              </w:rPr>
+              <w:fldChar w:fldCharType="begin"/>
+            </w:r>
+            <w:r>
+              <w:rPr>
+                <w:noProof/>
+                <w:webHidden/>
+              </w:rPr>
+              <w:instrText xml:space="preserve"> PAGEREF _Toc520218055 \h </w:instrText>
+            </w:r>
+            <w:r>
+              <w:rPr>
+                <w:noProof/>
+                <w:webHidden/>
+              </w:rPr>
+            </w:r>
+            <w:r>
+              <w:rPr>
+                <w:noProof/>
+                <w:webHidden/>
+              </w:rPr>
+              <w:fldChar w:fldCharType="separate"/>
+            </w:r>
+            <w:r>
+              <w:rPr>
+                <w:noProof/>
+                <w:webHidden/>
+              </w:rPr>
+              <w:t>11</w:t>
+            </w:r>
+            <w:r>
+              <w:rPr>
+                <w:noProof/>
+                <w:webHidden/>
+              </w:rPr>
+              <w:fldChar w:fldCharType="end"/>
+            </w:r>
+          </w:hyperlink>
+        </w:p>
+        <w:p>
+          <w:pPr>
+            <w:pStyle w:val="Spistreci2"/>
+            <w:tabs>
+              <w:tab w:val="left" w:pos="960"/>
+              <w:tab w:val="right" w:leader="dot" w:pos="9062"/>
+            </w:tabs>
+            <w:rPr>
+              <w:rFonts w:asciiTheme="minorHAnsi" w:eastAsiaTheme="minorEastAsia" w:hAnsiTheme="minorHAnsi" w:cstheme="minorBidi"/>
+              <w:noProof/>
+            </w:rPr>
+          </w:pPr>
+          <w:hyperlink w:anchor="_Toc520218056" w:history="1">
+            <w:r>
+              <w:rPr>
+                <w:rStyle w:val="Hipercze"/>
+                <w:rFonts w:eastAsiaTheme="majorEastAsia"/>
+                <w:noProof/>
+              </w:rPr>
+              <w:t>2.3</w:t>
+            </w:r>
+            <w:r>
+              <w:rPr>
+                <w:rFonts w:asciiTheme="minorHAnsi" w:eastAsiaTheme="minorEastAsia" w:hAnsiTheme="minorHAnsi" w:cstheme="minorBidi"/>
+                <w:noProof/>
+              </w:rPr>
+              <w:tab/>
+            </w:r>
+            <w:r>
+              <w:rPr>
+                <w:rStyle w:val="Hipercze"/>
+                <w:rFonts w:eastAsiaTheme="majorEastAsia"/>
+                <w:noProof/>
+              </w:rPr>
+              <w:t>Usługi IoT</w:t>
+            </w:r>
+            <w:r>
+              <w:rPr>
+                <w:noProof/>
+                <w:webHidden/>
+              </w:rPr>
+              <w:tab/>
+            </w:r>
+            <w:r>
+              <w:rPr>
+                <w:noProof/>
+                <w:webHidden/>
+              </w:rPr>
+              <w:fldChar w:fldCharType="begin"/>
+            </w:r>
+            <w:r>
+              <w:rPr>
+                <w:noProof/>
+                <w:webHidden/>
+              </w:rPr>
+              <w:instrText xml:space="preserve"> PAGEREF _Toc520218056 \h </w:instrText>
+            </w:r>
+            <w:r>
+              <w:rPr>
+                <w:noProof/>
+                <w:webHidden/>
+              </w:rPr>
+            </w:r>
+            <w:r>
+              <w:rPr>
+                <w:noProof/>
+                <w:webHidden/>
+              </w:rPr>
+              <w:fldChar w:fldCharType="separate"/>
+            </w:r>
+            <w:r>
+              <w:rPr>
+                <w:noProof/>
+                <w:webHidden/>
+              </w:rPr>
+              <w:t>11</w:t>
+            </w:r>
+            <w:r>
+              <w:rPr>
+                <w:noProof/>
+                <w:webHidden/>
+              </w:rPr>
+              <w:fldChar w:fldCharType="end"/>
+            </w:r>
+          </w:hyperlink>
+        </w:p>
+        <w:p>
+          <w:pPr>
+            <w:pStyle w:val="Spistreci3"/>
+            <w:tabs>
+              <w:tab w:val="left" w:pos="1440"/>
+              <w:tab w:val="right" w:leader="dot" w:pos="9062"/>
+            </w:tabs>
+            <w:rPr>
+              <w:rFonts w:asciiTheme="minorHAnsi" w:eastAsiaTheme="minorEastAsia" w:hAnsiTheme="minorHAnsi" w:cstheme="minorBidi"/>
+              <w:noProof/>
+            </w:rPr>
+          </w:pPr>
+          <w:hyperlink w:anchor="_Toc520218057" w:history="1">
+            <w:r>
+              <w:rPr>
+                <w:rStyle w:val="Hipercze"/>
+                <w:rFonts w:eastAsiaTheme="majorEastAsia"/>
+                <w:noProof/>
+              </w:rPr>
+              <w:t>2.3.1</w:t>
+            </w:r>
+            <w:r>
+              <w:rPr>
+                <w:rFonts w:asciiTheme="minorHAnsi" w:eastAsiaTheme="minorEastAsia" w:hAnsiTheme="minorHAnsi" w:cstheme="minorBidi"/>
+                <w:noProof/>
+              </w:rPr>
+              <w:tab/>
+            </w:r>
+            <w:r>
+              <w:rPr>
+                <w:rStyle w:val="Hipercze"/>
+                <w:rFonts w:eastAsiaTheme="majorEastAsia"/>
+                <w:noProof/>
+              </w:rPr>
+              <w:t>Azure IoT Hub</w:t>
+            </w:r>
+            <w:r>
+              <w:rPr>
+                <w:noProof/>
+                <w:webHidden/>
+              </w:rPr>
+              <w:tab/>
+            </w:r>
+            <w:r>
+              <w:rPr>
+                <w:noProof/>
+                <w:webHidden/>
+              </w:rPr>
+              <w:fldChar w:fldCharType="begin"/>
+            </w:r>
+            <w:r>
+              <w:rPr>
+                <w:noProof/>
+                <w:webHidden/>
+              </w:rPr>
+              <w:instrText xml:space="preserve"> PAGEREF _Toc520218057 \h </w:instrText>
+            </w:r>
+            <w:r>
+              <w:rPr>
+                <w:noProof/>
+                <w:webHidden/>
+              </w:rPr>
+            </w:r>
+            <w:r>
+              <w:rPr>
+                <w:noProof/>
+                <w:webHidden/>
+              </w:rPr>
+              <w:fldChar w:fldCharType="separate"/>
+            </w:r>
+            <w:r>
+              <w:rPr>
+                <w:noProof/>
+                <w:webHidden/>
+              </w:rPr>
+              <w:t>12</w:t>
+            </w:r>
+            <w:r>
+              <w:rPr>
+                <w:noProof/>
+                <w:webHidden/>
+              </w:rPr>
+              <w:fldChar w:fldCharType="end"/>
+            </w:r>
+          </w:hyperlink>
+        </w:p>
+        <w:p>
+          <w:pPr>
+            <w:pStyle w:val="Spistreci3"/>
+            <w:tabs>
+              <w:tab w:val="left" w:pos="1440"/>
+              <w:tab w:val="right" w:leader="dot" w:pos="9062"/>
+            </w:tabs>
+            <w:rPr>
+              <w:rFonts w:asciiTheme="minorHAnsi" w:eastAsiaTheme="minorEastAsia" w:hAnsiTheme="minorHAnsi" w:cstheme="minorBidi"/>
+              <w:noProof/>
+            </w:rPr>
+          </w:pPr>
+          <w:hyperlink w:anchor="_Toc520218058" w:history="1">
+            <w:r>
+              <w:rPr>
+                <w:rStyle w:val="Hipercze"/>
+                <w:rFonts w:eastAsiaTheme="majorEastAsia"/>
+                <w:noProof/>
+              </w:rPr>
+              <w:t>2.3.2</w:t>
+            </w:r>
+            <w:r>
+              <w:rPr>
+                <w:rFonts w:asciiTheme="minorHAnsi" w:eastAsiaTheme="minorEastAsia" w:hAnsiTheme="minorHAnsi" w:cstheme="minorBidi"/>
+                <w:noProof/>
+              </w:rPr>
+              <w:tab/>
+            </w:r>
+            <w:r>
+              <w:rPr>
+                <w:rStyle w:val="Hipercze"/>
+                <w:rFonts w:eastAsiaTheme="majorEastAsia"/>
+                <w:noProof/>
+              </w:rPr>
+              <w:t>AWS IoT Core</w:t>
+            </w:r>
+            <w:r>
+              <w:rPr>
+                <w:noProof/>
+                <w:webHidden/>
+              </w:rPr>
+              <w:tab/>
+            </w:r>
+            <w:r>
+              <w:rPr>
+                <w:noProof/>
+                <w:webHidden/>
+              </w:rPr>
+              <w:fldChar w:fldCharType="begin"/>
+            </w:r>
+            <w:r>
+              <w:rPr>
+                <w:noProof/>
+                <w:webHidden/>
+              </w:rPr>
+              <w:instrText xml:space="preserve"> PAGEREF _Toc520218058 \h </w:instrText>
+            </w:r>
+            <w:r>
+              <w:rPr>
+                <w:noProof/>
+                <w:webHidden/>
+              </w:rPr>
+            </w:r>
+            <w:r>
+              <w:rPr>
+                <w:noProof/>
+                <w:webHidden/>
+              </w:rPr>
+              <w:fldChar w:fldCharType="separate"/>
+            </w:r>
+            <w:r>
+              <w:rPr>
+                <w:noProof/>
+                <w:webHidden/>
+              </w:rPr>
+              <w:t>12</w:t>
+            </w:r>
+            <w:r>
+              <w:rPr>
+                <w:noProof/>
+                <w:webHidden/>
+              </w:rPr>
+              <w:fldChar w:fldCharType="end"/>
+            </w:r>
+          </w:hyperlink>
+        </w:p>
+        <w:p>
+          <w:pPr>
+            <w:pStyle w:val="Spistreci1"/>
+            <w:tabs>
+              <w:tab w:val="left" w:pos="480"/>
+              <w:tab w:val="right" w:leader="dot" w:pos="9062"/>
+            </w:tabs>
+            <w:rPr>
+              <w:rFonts w:asciiTheme="minorHAnsi" w:eastAsiaTheme="minorEastAsia" w:hAnsiTheme="minorHAnsi" w:cstheme="minorBidi"/>
+              <w:noProof/>
+            </w:rPr>
+          </w:pPr>
+          <w:hyperlink w:anchor="_Toc520218059" w:history="1">
+            <w:r>
+              <w:rPr>
+                <w:rStyle w:val="Hipercze"/>
+                <w:rFonts w:eastAsiaTheme="majorEastAsia"/>
+                <w:noProof/>
+              </w:rPr>
+              <w:t>3</w:t>
+            </w:r>
+            <w:r>
+              <w:rPr>
+                <w:rFonts w:asciiTheme="minorHAnsi" w:eastAsiaTheme="minorEastAsia" w:hAnsiTheme="minorHAnsi" w:cstheme="minorBidi"/>
+                <w:noProof/>
+              </w:rPr>
+              <w:tab/>
+            </w:r>
+            <w:r>
+              <w:rPr>
+                <w:rStyle w:val="Hipercze"/>
+                <w:rFonts w:eastAsiaTheme="majorEastAsia"/>
+                <w:noProof/>
+              </w:rPr>
+              <w:t>Ogólne przedstawienie projektu</w:t>
+            </w:r>
+            <w:r>
+              <w:rPr>
+                <w:noProof/>
+                <w:webHidden/>
+              </w:rPr>
+              <w:tab/>
+            </w:r>
+            <w:r>
+              <w:rPr>
+                <w:noProof/>
+                <w:webHidden/>
+              </w:rPr>
+              <w:fldChar w:fldCharType="begin"/>
+            </w:r>
+            <w:r>
+              <w:rPr>
+                <w:noProof/>
+                <w:webHidden/>
+              </w:rPr>
+              <w:instrText xml:space="preserve"> PAGEREF _Toc520218059 \h </w:instrText>
+            </w:r>
+            <w:r>
+              <w:rPr>
+                <w:noProof/>
+                <w:webHidden/>
+              </w:rPr>
+            </w:r>
+            <w:r>
+              <w:rPr>
+                <w:noProof/>
+                <w:webHidden/>
+              </w:rPr>
+              <w:fldChar w:fldCharType="separate"/>
+            </w:r>
+            <w:r>
+              <w:rPr>
+                <w:noProof/>
+                <w:webHidden/>
+              </w:rPr>
+              <w:t>13</w:t>
+            </w:r>
+            <w:r>
+              <w:rPr>
+                <w:noProof/>
+                <w:webHidden/>
+              </w:rPr>
+              <w:fldChar w:fldCharType="end"/>
+            </w:r>
+          </w:hyperlink>
+        </w:p>
+        <w:p>
+          <w:pPr>
+            <w:pStyle w:val="Spistreci2"/>
+            <w:tabs>
+              <w:tab w:val="left" w:pos="960"/>
+              <w:tab w:val="right" w:leader="dot" w:pos="9062"/>
+            </w:tabs>
+            <w:rPr>
+              <w:rFonts w:asciiTheme="minorHAnsi" w:eastAsiaTheme="minorEastAsia" w:hAnsiTheme="minorHAnsi" w:cstheme="minorBidi"/>
+              <w:noProof/>
+            </w:rPr>
+          </w:pPr>
+          <w:hyperlink w:anchor="_Toc520218060" w:history="1">
+            <w:r>
+              <w:rPr>
+                <w:rStyle w:val="Hipercze"/>
+                <w:rFonts w:eastAsiaTheme="majorEastAsia"/>
+                <w:noProof/>
+              </w:rPr>
+              <w:t>3.1</w:t>
+            </w:r>
+            <w:r>
+              <w:rPr>
+                <w:rFonts w:asciiTheme="minorHAnsi" w:eastAsiaTheme="minorEastAsia" w:hAnsiTheme="minorHAnsi" w:cstheme="minorBidi"/>
+                <w:noProof/>
+              </w:rPr>
+              <w:tab/>
+            </w:r>
+            <w:r>
+              <w:rPr>
+                <w:rStyle w:val="Hipercze"/>
+                <w:rFonts w:eastAsiaTheme="majorEastAsia"/>
+                <w:noProof/>
+              </w:rPr>
+              <w:t>Schemat platformy</w:t>
+            </w:r>
+            <w:r>
+              <w:rPr>
+                <w:noProof/>
+                <w:webHidden/>
+              </w:rPr>
+              <w:tab/>
+            </w:r>
+            <w:r>
+              <w:rPr>
+                <w:noProof/>
+                <w:webHidden/>
+              </w:rPr>
+              <w:fldChar w:fldCharType="begin"/>
+            </w:r>
+            <w:r>
+              <w:rPr>
+                <w:noProof/>
+                <w:webHidden/>
+              </w:rPr>
+              <w:instrText xml:space="preserve"> PAGEREF _Toc520218060 \h </w:instrText>
+            </w:r>
+            <w:r>
+              <w:rPr>
+                <w:noProof/>
+                <w:webHidden/>
+              </w:rPr>
+            </w:r>
+            <w:r>
+              <w:rPr>
+                <w:noProof/>
+                <w:webHidden/>
+              </w:rPr>
+              <w:fldChar w:fldCharType="separate"/>
+            </w:r>
+            <w:r>
+              <w:rPr>
+                <w:noProof/>
+                <w:webHidden/>
+              </w:rPr>
+              <w:t>14</w:t>
+            </w:r>
+            <w:r>
+              <w:rPr>
+                <w:noProof/>
+                <w:webHidden/>
+              </w:rPr>
+              <w:fldChar w:fldCharType="end"/>
+            </w:r>
+          </w:hyperlink>
+        </w:p>
+        <w:p>
+          <w:pPr>
+            <w:pStyle w:val="Spistreci2"/>
+            <w:tabs>
+              <w:tab w:val="left" w:pos="960"/>
+              <w:tab w:val="right" w:leader="dot" w:pos="9062"/>
+            </w:tabs>
+            <w:rPr>
+              <w:rFonts w:asciiTheme="minorHAnsi" w:eastAsiaTheme="minorEastAsia" w:hAnsiTheme="minorHAnsi" w:cstheme="minorBidi"/>
+              <w:noProof/>
+            </w:rPr>
+          </w:pPr>
+          <w:hyperlink w:anchor="_Toc520218061" w:history="1">
+            <w:r>
+              <w:rPr>
+                <w:rStyle w:val="Hipercze"/>
+                <w:rFonts w:eastAsiaTheme="majorEastAsia"/>
+                <w:noProof/>
+              </w:rPr>
+              <w:t>3.2</w:t>
+            </w:r>
+            <w:r>
+              <w:rPr>
+                <w:rFonts w:asciiTheme="minorHAnsi" w:eastAsiaTheme="minorEastAsia" w:hAnsiTheme="minorHAnsi" w:cstheme="minorBidi"/>
+                <w:noProof/>
+              </w:rPr>
+              <w:tab/>
+            </w:r>
+            <w:r>
+              <w:rPr>
+                <w:rStyle w:val="Hipercze"/>
+                <w:rFonts w:eastAsiaTheme="majorEastAsia"/>
+                <w:noProof/>
+              </w:rPr>
+              <w:t>Komponenty umieszczone w chmurze</w:t>
+            </w:r>
+            <w:r>
+              <w:rPr>
+                <w:noProof/>
+                <w:webHidden/>
+              </w:rPr>
+              <w:tab/>
+            </w:r>
+            <w:r>
+              <w:rPr>
+                <w:noProof/>
+                <w:webHidden/>
+              </w:rPr>
+              <w:fldChar w:fldCharType="begin"/>
+            </w:r>
+            <w:r>
+              <w:rPr>
+                <w:noProof/>
+                <w:webHidden/>
+              </w:rPr>
+              <w:instrText xml:space="preserve"> PAGEREF _Toc520218061 \h </w:instrText>
+            </w:r>
+            <w:r>
+              <w:rPr>
+                <w:noProof/>
+                <w:webHidden/>
+              </w:rPr>
+            </w:r>
+            <w:r>
+              <w:rPr>
+                <w:noProof/>
+                <w:webHidden/>
+              </w:rPr>
+              <w:fldChar w:fldCharType="separate"/>
+            </w:r>
+            <w:r>
+              <w:rPr>
+                <w:noProof/>
+                <w:webHidden/>
+              </w:rPr>
+              <w:t>14</w:t>
+            </w:r>
+            <w:r>
+              <w:rPr>
+                <w:noProof/>
+                <w:webHidden/>
+              </w:rPr>
+              <w:fldChar w:fldCharType="end"/>
+            </w:r>
+          </w:hyperlink>
+        </w:p>
+        <w:p>
+          <w:pPr>
+            <w:pStyle w:val="Spistreci1"/>
+            <w:tabs>
+              <w:tab w:val="left" w:pos="480"/>
+              <w:tab w:val="right" w:leader="dot" w:pos="9062"/>
+            </w:tabs>
+            <w:rPr>
+              <w:rFonts w:asciiTheme="minorHAnsi" w:eastAsiaTheme="minorEastAsia" w:hAnsiTheme="minorHAnsi" w:cstheme="minorBidi"/>
+              <w:noProof/>
+            </w:rPr>
+          </w:pPr>
+          <w:hyperlink w:anchor="_Toc520218062" w:history="1">
+            <w:r>
+              <w:rPr>
+                <w:rStyle w:val="Hipercze"/>
+                <w:rFonts w:eastAsiaTheme="majorEastAsia"/>
+                <w:noProof/>
+              </w:rPr>
+              <w:t>4</w:t>
+            </w:r>
+            <w:r>
+              <w:rPr>
+                <w:rFonts w:asciiTheme="minorHAnsi" w:eastAsiaTheme="minorEastAsia" w:hAnsiTheme="minorHAnsi" w:cstheme="minorBidi"/>
+                <w:noProof/>
+              </w:rPr>
+              <w:tab/>
+            </w:r>
+            <w:r>
+              <w:rPr>
+                <w:rStyle w:val="Hipercze"/>
+                <w:rFonts w:eastAsiaTheme="majorEastAsia"/>
+                <w:noProof/>
+              </w:rPr>
               <w:t>Bibliografia</w:t>
             </w:r>
             <w:r>
@@ -1062,7 +2127,7 @@
                 <w:noProof/>
                 <w:webHidden/>
               </w:rPr>
-              <w:instrText xml:space="preserve"> PAGEREF _Toc520130786 \h </w:instrText>
+              <w:instrText xml:space="preserve"> PAGEREF _Toc520218062 \h </w:instrText>
             </w:r>
             <w:r>
               <w:rPr>
@@ -1082,7 +2147,7 @@
                 <w:noProof/>
                 <w:webHidden/>
               </w:rPr>
-              <w:t>8</w:t>
+              <w:t>15</w:t>
             </w:r>
             <w:r>
               <w:rPr>
@@ -1130,7 +2195,7 @@
       </w:pPr>
       <w:bookmarkStart w:id="0" w:name="_Toc471589289"/>
       <w:bookmarkStart w:id="1" w:name="_Toc472865128"/>
-      <w:bookmarkStart w:id="2" w:name="_Toc520130780"/>
+      <w:bookmarkStart w:id="2" w:name="_Toc520218044"/>
       <w:r>
         <w:lastRenderedPageBreak/>
         <w:t>Wstęp</w:t>
@@ -1146,12 +2211,28 @@
       <w:r>
         <w:t xml:space="preserve"> (ang. </w:t>
       </w:r>
+      <w:proofErr w:type="spellStart"/>
       <w:r>
         <w:rPr>
           <w:i/>
         </w:rPr>
-        <w:t>IoT – Internet of Things</w:t>
-      </w:r>
+        <w:t>IoT</w:t>
+      </w:r>
+      <w:proofErr w:type="spellEnd"/>
+      <w:r>
+        <w:rPr>
+          <w:i/>
+        </w:rPr>
+        <w:t xml:space="preserve"> – Internet of </w:t>
+      </w:r>
+      <w:proofErr w:type="spellStart"/>
+      <w:r>
+        <w:rPr>
+          <w:i/>
+        </w:rPr>
+        <w:t>Things</w:t>
+      </w:r>
+      <w:proofErr w:type="spellEnd"/>
       <w:r>
         <w:t>)</w:t>
       </w:r>
@@ -1180,7 +2261,15 @@
         <w:t xml:space="preserve">zarówno ze strony producentów sprzętu elektronicznego, jak i </w:t>
       </w:r>
       <w:r>
-        <w:t xml:space="preserve">jego nabywców. Powodem tego trendu jest fakt, że idea Internetu Rzeczy okazuje się być przydatna w ogromnej ilości zastosowań. Obecnie implementacje IoT znaleźć można w szerokiej gamie produktów konsumenckich oraz w zastosowaniach profesjonalnych, w przemyśle. </w:t>
+        <w:t xml:space="preserve">jego nabywców. Powodem tego trendu jest fakt, że idea Internetu Rzeczy okazuje się być przydatna w ogromnej ilości zastosowań. Obecnie implementacje </w:t>
+      </w:r>
+      <w:proofErr w:type="spellStart"/>
+      <w:r>
+        <w:t>IoT</w:t>
+      </w:r>
+      <w:proofErr w:type="spellEnd"/>
+      <w:r>
+        <w:t xml:space="preserve"> znaleźć można w szerokiej gamie produktów konsumenckich oraz w zastosowaniach profesjonalnych, w przemyśle. </w:t>
       </w:r>
       <w:r>
         <w:rPr>
@@ -1195,7 +2284,15 @@
         <w:t xml:space="preserve"> </w:t>
       </w:r>
       <w:r>
-        <w:t>Mimo popularności samego terminu, warto w niniejszej pracy, która traktuje przecież o budowie systemu IoT,</w:t>
+        <w:t xml:space="preserve">Mimo popularności samego terminu, warto w niniejszej pracy, która traktuje przecież o budowie systemu </w:t>
+      </w:r>
+      <w:proofErr w:type="spellStart"/>
+      <w:r>
+        <w:t>IoT</w:t>
+      </w:r>
+      <w:proofErr w:type="spellEnd"/>
+      <w:r>
+        <w:t>,</w:t>
       </w:r>
       <w:r>
         <w:t xml:space="preserve"> przedstawić </w:t>
@@ -1212,19 +2309,72 @@
     </w:p>
     <w:p>
       <w:r>
-        <w:t xml:space="preserve">Okazuje się, że nie jest łatwo przedstawić definicję, która w pełni opisywałaby zagadnienie. Jako dowód tego niech posłuży 86-stronicowy dokument przygotowany przez IEEE (ang. </w:t>
-      </w:r>
+        <w:t xml:space="preserve">Okazuje się, że </w:t>
+      </w:r>
+      <w:r>
+        <w:t>niełatwo</w:t>
+      </w:r>
+      <w:r>
+        <w:t xml:space="preserve"> jest</w:t>
+      </w:r>
+      <w:r>
+        <w:t xml:space="preserve"> przedstawić definicję, która w pełni opisywałaby zagadnienie. Jako dowód tego niech posłuży 86-stronicowy dokument przygotowany przez IEEE (ang. </w:t>
+      </w:r>
+      <w:proofErr w:type="spellStart"/>
       <w:r>
         <w:rPr>
           <w:i/>
         </w:rPr>
-        <w:t>Institute of Electrical and Electronics Engineers</w:t>
-      </w:r>
-      <w:r>
-        <w:t xml:space="preserve">) [1]. Publikacja ta została stworzona jako próba przedstawienia czym jest IoT, z różnych punktów widzenia. </w:t>
-      </w:r>
-      <w:r>
-        <w:t>Spośród setek definicji, które zawiera, wybrane zostały dwie, które w moim odczuciu trafnie i wystarczająco opisują temat:</w:t>
+        <w:t>Institute</w:t>
+      </w:r>
+      <w:proofErr w:type="spellEnd"/>
+      <w:r>
+        <w:rPr>
+          <w:i/>
+        </w:rPr>
+        <w:t xml:space="preserve"> of </w:t>
+      </w:r>
+      <w:proofErr w:type="spellStart"/>
+      <w:r>
+        <w:rPr>
+          <w:i/>
+        </w:rPr>
+        <w:t>Electrical</w:t>
+      </w:r>
+      <w:proofErr w:type="spellEnd"/>
+      <w:r>
+        <w:rPr>
+          <w:i/>
+        </w:rPr>
+        <w:t xml:space="preserve"> and Electronics </w:t>
+      </w:r>
+      <w:proofErr w:type="spellStart"/>
+      <w:r>
+        <w:rPr>
+          <w:i/>
+        </w:rPr>
+        <w:t>Engineers</w:t>
+      </w:r>
+      <w:proofErr w:type="spellEnd"/>
+      <w:r>
+        <w:t xml:space="preserve">) [1]. Publikacja ta została stworzona jako próba przedstawienia czym jest </w:t>
+      </w:r>
+      <w:proofErr w:type="spellStart"/>
+      <w:r>
+        <w:t>IoT</w:t>
+      </w:r>
+      <w:proofErr w:type="spellEnd"/>
+      <w:r>
+        <w:t xml:space="preserve">, z różnych punktów widzenia. </w:t>
+      </w:r>
+      <w:r>
+        <w:t>Spośród setek definicji, które zawiera, wybrane zostały dwie, które w moim odczuciu trafnie i wystarczająco opisują temat</w:t>
+      </w:r>
+      <w:r>
+        <w:t xml:space="preserve"> na potrzeby niniejszego projektu</w:t>
+      </w:r>
+      <w:r>
+        <w:t>:</w:t>
       </w:r>
     </w:p>
     <w:p>
@@ -1235,7 +2385,55 @@
         </w:rPr>
       </w:pPr>
       <w:r>
-        <w:t>The Internet of Things (IoT) consists of things that are connected to the Internet, anytime,  anywhere. In its most technical sense, it consists of integrating sensors and devices into  everyday objects that are connected to the Internet over fixed and wireless networks. The fact  that the Internet is present at the same time everywhere makes mass adoption of this  technology more feasible. Given their size and cost, the sensors can easily be integrated into  homes, workplaces and public places. In this way, any object can be connected and can  ‘manifest itself’ over the Internet. Furthermore, in the IoT, any object can be a data source. This  is beginning to transform the way we do business, the running of th</w:t>
+        <w:t xml:space="preserve">The Internet of Things (IoT) consists of things that are connected to the Internet, </w:t>
+      </w:r>
+      <w:proofErr w:type="gramStart"/>
+      <w:r>
+        <w:t>anytime,  anywhere</w:t>
+      </w:r>
+      <w:proofErr w:type="gramEnd"/>
+      <w:r>
+        <w:t xml:space="preserve">. In its most technical sense, it consists of integrating sensors and devices </w:t>
+      </w:r>
+      <w:proofErr w:type="gramStart"/>
+      <w:r>
+        <w:t>into  everyday</w:t>
+      </w:r>
+      <w:proofErr w:type="gramEnd"/>
+      <w:r>
+        <w:t xml:space="preserve"> objects that are connected to the Internet over fixed and wireless networks. The </w:t>
+      </w:r>
+      <w:proofErr w:type="gramStart"/>
+      <w:r>
+        <w:t>fact  that</w:t>
+      </w:r>
+      <w:proofErr w:type="gramEnd"/>
+      <w:r>
+        <w:t xml:space="preserve"> the Internet is present at the same time everywhere makes mass adoption of this  technology more feasible. Given their size and cost, the sensors can easily be integrated </w:t>
+      </w:r>
+      <w:proofErr w:type="gramStart"/>
+      <w:r>
+        <w:t>into  homes</w:t>
+      </w:r>
+      <w:proofErr w:type="gramEnd"/>
+      <w:r>
+        <w:t xml:space="preserve">, workplaces and public places. In this way, any object can be connected and </w:t>
+      </w:r>
+      <w:proofErr w:type="gramStart"/>
+      <w:r>
+        <w:t>can  ‘</w:t>
+      </w:r>
+      <w:proofErr w:type="gramEnd"/>
+      <w:r>
+        <w:t xml:space="preserve">manifest itself’ over the Internet. Furthermore, in the IoT, any object can be a data source. </w:t>
+      </w:r>
+      <w:proofErr w:type="gramStart"/>
+      <w:r>
+        <w:t>This  is</w:t>
+      </w:r>
+      <w:proofErr w:type="gramEnd"/>
+      <w:r>
+        <w:t xml:space="preserve"> beginning to transform the way we do business, the running of th</w:t>
       </w:r>
       <w:r>
         <w:t>e public sector and the day-to-</w:t>
@@ -1267,10 +2465,34 @@
       </w:pPr>
       <w:r>
         <w:lastRenderedPageBreak/>
-        <w:t>The Internet of Things refers to the unique identification and ‘Internetization’ of everyday  objects. This allows for human interaction and control of these ‘things’ from anywhere in t</w:t>
-      </w:r>
-      <w:r>
-        <w:t>he  world, as well as device-to-</w:t>
+        <w:t>The Internet of Things refers to the unique identification and ‘</w:t>
+      </w:r>
+      <w:proofErr w:type="spellStart"/>
+      <w:r>
+        <w:t>Internetization</w:t>
+      </w:r>
+      <w:proofErr w:type="spellEnd"/>
+      <w:r>
+        <w:t xml:space="preserve">’ of </w:t>
+      </w:r>
+      <w:proofErr w:type="gramStart"/>
+      <w:r>
+        <w:t>everyday  objects</w:t>
+      </w:r>
+      <w:proofErr w:type="gramEnd"/>
+      <w:r>
+        <w:t xml:space="preserve">. This allows for human interaction and control of these ‘things’ from anywhere in </w:t>
+      </w:r>
+      <w:proofErr w:type="gramStart"/>
+      <w:r>
+        <w:t>t</w:t>
+      </w:r>
+      <w:r>
+        <w:t>he  world</w:t>
+      </w:r>
+      <w:proofErr w:type="gramEnd"/>
+      <w:r>
+        <w:t>, as well as device-to-</w:t>
       </w:r>
       <w:r>
         <w:t>device interaction without the need for human involvement.</w:t>
@@ -1361,8 +2583,21 @@
       <w:r>
         <w:t xml:space="preserve">tym, że </w:t>
       </w:r>
-      <w:r>
-        <w:t>IoT może być definiowane na tak wiele sposobów, nie dziwi różnorodność oferowanych rozwiązań, które z tej idei korzystają. Jednocześnie jednak można zwrócić uwagę na fakt, że sama etykieta ‘IoT’ niewiele mówi nam o tym jakie dodatkowe funkcjonalności oferuje dany produkt. Czy chodzi o wysyłanie danych telemetrycznych? Czy może dane urządzenie potrafi komunikować się z innymi urządzeniami? A może</w:t>
+      <w:proofErr w:type="spellStart"/>
+      <w:r>
+        <w:t>IoT</w:t>
+      </w:r>
+      <w:proofErr w:type="spellEnd"/>
+      <w:r>
+        <w:t xml:space="preserve"> może być definiowane na tak wiele sposobów, nie dziwi różnorodność oferowanych rozwiązań, które z tej idei korzystają. Jednocześnie jednak można zwrócić uwagę na fakt, że sama etykieta ‘</w:t>
+      </w:r>
+      <w:proofErr w:type="spellStart"/>
+      <w:r>
+        <w:t>IoT</w:t>
+      </w:r>
+      <w:proofErr w:type="spellEnd"/>
+      <w:r>
+        <w:t>’ niewiele mówi nam o tym jakie funkcjonalności oferuje dany produkt. Czy chodzi o wysyłanie danych telemetrycznych? Czy może dane urządzenie potrafi komunikować się z innymi urządzeniami? A może</w:t>
       </w:r>
       <w:r>
         <w:t xml:space="preserve"> jeszcze</w:t>
@@ -1393,7 +2628,7 @@
       <w:pPr>
         <w:pStyle w:val="Nagwek2"/>
       </w:pPr>
-      <w:bookmarkStart w:id="3" w:name="_Toc520130781"/>
+      <w:bookmarkStart w:id="3" w:name="_Toc520218045"/>
       <w:r>
         <w:t>Cel i zakres pracy</w:t>
       </w:r>
@@ -1401,7 +2636,39 @@
     </w:p>
     <w:p>
       <w:r>
-        <w:t>Celem pracy jest zaprojektowanie oraz praktyczna realizacja architektury systemu Internet of Things (IoT) bazującego na wykorzystaniu chmury obliczeniowej. System ma umożliwić tworzenie wirtualnych połączeń pomiędzy urządzeniami sterującymi oraz wykonawczymi. Każde z urządzeń zostanie stworzone w oparciu o mikrokontroler wyposażony w łączność wi-fi, w celu komunikacji obustronnej z częścią systemu znajdującą się w chmurze. System powinien pozwolić na dostęp wielu użytkowników, gdzie każdy ma swoją własną pulę urządzeń oraz zestaw reguł z nimi związanych. Konfiguracja urządzeń powinna odbywać się poprzez dedykowaną dla rozwiązania aplikację, dostępną z poziomu smartfona/tabletu bądź komputera.</w:t>
+        <w:t xml:space="preserve">Celem pracy jest zaprojektowanie oraz praktyczna realizacja architektury systemu Internet of </w:t>
+      </w:r>
+      <w:proofErr w:type="spellStart"/>
+      <w:r>
+        <w:t>Things</w:t>
+      </w:r>
+      <w:proofErr w:type="spellEnd"/>
+      <w:r>
+        <w:t xml:space="preserve"> (</w:t>
+      </w:r>
+      <w:proofErr w:type="spellStart"/>
+      <w:r>
+        <w:t>IoT</w:t>
+      </w:r>
+      <w:proofErr w:type="spellEnd"/>
+      <w:r>
+        <w:t xml:space="preserve">) bazującego na wykorzystaniu chmury obliczeniowej. System ma umożliwić tworzenie wirtualnych połączeń pomiędzy urządzeniami sterującymi oraz wykonawczymi. Każde z urządzeń zostanie stworzone w oparciu o mikrokontroler wyposażony w łączność </w:t>
+      </w:r>
+      <w:proofErr w:type="spellStart"/>
+      <w:r>
+        <w:t>wi-fi</w:t>
+      </w:r>
+      <w:proofErr w:type="spellEnd"/>
+      <w:r>
+        <w:t xml:space="preserve">, w celu komunikacji obustronnej z częścią systemu znajdującą się w chmurze. System powinien pozwolić na dostęp wielu użytkowników, gdzie każdy ma swoją własną pulę urządzeń oraz zestaw reguł z nimi związanych. Konfiguracja urządzeń powinna odbywać się poprzez dedykowaną dla rozwiązania aplikację, dostępną z poziomu </w:t>
+      </w:r>
+      <w:proofErr w:type="spellStart"/>
+      <w:r>
+        <w:t>smartfona</w:t>
+      </w:r>
+      <w:proofErr w:type="spellEnd"/>
+      <w:r>
+        <w:t>/tabletu bądź komputera.</w:t>
       </w:r>
     </w:p>
     <w:p>
@@ -1522,12 +2789,36 @@
         <w:t>połączeń</w:t>
       </w:r>
       <w:r>
-        <w:t xml:space="preserve"> między wybranymi urządzeniami – w taki sposób, że jedno staje się sterownikiem, a inne aktuatorem. Ważną kwestią jest fakt, że połączenia takie powinny być możliwe do określenia w relacji wiele-do-wielu, to znaczy dowolna ilość urządzeń może sterować dowolną ilością innych urządzeń.</w:t>
-      </w:r>
-    </w:p>
-    <w:p>
-      <w:r>
-        <w:t>Opis przedstawiony na początku informuje, że każde z urządzeń powinno być oparte o mikrokontroler (wyposażony w łączoność wi-fi). Jednak w trakcie realizacji projektu, pomysł ten został rozszerzony – jako urządzenie rozumiany jest dowolny „element” będący w stanie podłączyć się do platformy. Może to więc być nie tylko mikrokontroler, ale także</w:t>
+        <w:t xml:space="preserve"> między wybranymi urządzeniami – w taki sposób, że jedno staje się sterownikiem, a inne </w:t>
+      </w:r>
+      <w:proofErr w:type="spellStart"/>
+      <w:r>
+        <w:t>aktuatorem</w:t>
+      </w:r>
+      <w:proofErr w:type="spellEnd"/>
+      <w:r>
+        <w:t>. Ważną kwestią jest fakt, że połączenia takie powinny być możliwe do określenia w relacji wiele-do-wielu, to znaczy dowolna ilość urządzeń może sterować dowolną ilością innych urządzeń.</w:t>
+      </w:r>
+    </w:p>
+    <w:p>
+      <w:r>
+        <w:t xml:space="preserve">Opis przedstawiony na początku informuje, że każde z urządzeń powinno być oparte o mikrokontroler (wyposażony w </w:t>
+      </w:r>
+      <w:proofErr w:type="spellStart"/>
+      <w:r>
+        <w:t>łączoność</w:t>
+      </w:r>
+      <w:proofErr w:type="spellEnd"/>
+      <w:r>
+        <w:t xml:space="preserve"> </w:t>
+      </w:r>
+      <w:proofErr w:type="spellStart"/>
+      <w:r>
+        <w:t>wi-fi</w:t>
+      </w:r>
+      <w:proofErr w:type="spellEnd"/>
+      <w:r>
+        <w:t>). Jednak w trakcie realizacji projektu, pomysł ten został rozszerzony – jako urządzenie rozumiany jest dowolny „element” będący w stanie podłączyć się do platformy. Może to więc być nie tylko mikrokontroler, ale także</w:t>
       </w:r>
       <w:r>
         <w:t xml:space="preserve"> np.</w:t>
@@ -1567,9 +2858,6 @@
       </w:r>
     </w:p>
     <w:p>
-      <w:pPr>
-        <w:jc w:val="left"/>
-      </w:pPr>
       <w:r>
         <w:t>Poszczególne części, które ogólnikowo zostały przedstawione w poszczególnych akapitach</w:t>
       </w:r>
@@ -1590,27 +2878,34 @@
       </w:r>
     </w:p>
     <w:p>
-      <w:pPr>
-        <w:jc w:val="left"/>
-      </w:pPr>
-      <w:r>
-        <w:t xml:space="preserve">Ze względu na fakt, że owocem pracy jest pewien produkt/usługa, należało go jakoś nazwać. W dalszej części pracy pojawiać się więc będzie określenie </w:t>
-      </w:r>
+      <w:r>
+        <w:t xml:space="preserve">Ze względu na fakt, że owocem pracy jest pewien produkt/usługa, należało go nazwać. W dalszej części pracy pojawiać się więc będzie określenie </w:t>
+      </w:r>
+      <w:proofErr w:type="spellStart"/>
       <w:r>
         <w:rPr>
           <w:i/>
         </w:rPr>
         <w:t>MJIoT</w:t>
       </w:r>
-      <w:r>
-        <w:t>, które autor wybrał jako wspomnianą nazwę. Pochodzi ono od inicjałów autora (MJ) oraz członu IoT.</w:t>
+      <w:proofErr w:type="spellEnd"/>
+      <w:r>
+        <w:t xml:space="preserve">, które autor wybrał jako wspomnianą nazwę. Pochodzi ono od inicjałów autora (MJ) oraz członu </w:t>
+      </w:r>
+      <w:proofErr w:type="spellStart"/>
+      <w:r>
+        <w:t>IoT</w:t>
+      </w:r>
+      <w:proofErr w:type="spellEnd"/>
+      <w:r>
+        <w:t>.</w:t>
       </w:r>
     </w:p>
     <w:p>
       <w:pPr>
         <w:pStyle w:val="Nagwek2"/>
       </w:pPr>
-      <w:bookmarkStart w:id="4" w:name="_Toc520130782"/>
+      <w:bookmarkStart w:id="4" w:name="_Toc520218046"/>
       <w:r>
         <w:t>Przegląd rozwiązań obecnych na rynku</w:t>
       </w:r>
@@ -1628,7 +2923,7 @@
       <w:pPr>
         <w:pStyle w:val="Nagwek3"/>
       </w:pPr>
-      <w:bookmarkStart w:id="5" w:name="_Toc520130783"/>
+      <w:bookmarkStart w:id="5" w:name="_Toc520218047"/>
       <w:r>
         <w:t>IFTTT</w:t>
       </w:r>
@@ -1645,7 +2940,7 @@
         </w:rPr>
         <w:drawing>
           <wp:inline distT="0" distB="0" distL="0" distR="0">
-            <wp:extent cx="3345931" cy="1642533"/>
+            <wp:extent cx="3344545" cy="1362898"/>
             <wp:effectExtent l="0" t="0" r="0" b="0"/>
             <wp:docPr id="1" name="Obraz 1"/>
             <wp:cNvGraphicFramePr>
@@ -1666,13 +2961,13 @@
                         </a:ext>
                       </a:extLst>
                     </a:blip>
-                    <a:srcRect t="7807" b="13648"/>
+                    <a:srcRect t="14288" b="20512"/>
                     <a:stretch/>
                   </pic:blipFill>
                   <pic:spPr bwMode="auto">
                     <a:xfrm>
                       <a:off x="0" y="0"/>
-                      <a:ext cx="3361906" cy="1650375"/>
+                      <a:ext cx="3361906" cy="1369973"/>
                     </a:xfrm>
                     <a:prstGeom prst="rect">
                       <a:avLst/>
@@ -1699,7 +2994,10 @@
         <w:jc w:val="center"/>
       </w:pPr>
       <w:r>
-        <w:t xml:space="preserve">Rysunek </w:t>
+        <w:t>Ilustracja</w:t>
+      </w:r>
+      <w:r>
+        <w:t xml:space="preserve"> </w:t>
       </w:r>
       <w:fldSimple w:instr=" STYLEREF 1 \s ">
         <w:r>
@@ -1726,7 +3024,31 @@
     </w:p>
     <w:p>
       <w:r>
-        <w:t xml:space="preserve">IFTTT (If This Then That) to </w:t>
+        <w:t>IFTTT (</w:t>
+      </w:r>
+      <w:proofErr w:type="spellStart"/>
+      <w:r>
+        <w:t>If</w:t>
+      </w:r>
+      <w:proofErr w:type="spellEnd"/>
+      <w:r>
+        <w:t xml:space="preserve"> </w:t>
+      </w:r>
+      <w:proofErr w:type="spellStart"/>
+      <w:r>
+        <w:t>This</w:t>
+      </w:r>
+      <w:proofErr w:type="spellEnd"/>
+      <w:r>
+        <w:t xml:space="preserve"> Then </w:t>
+      </w:r>
+      <w:proofErr w:type="spellStart"/>
+      <w:r>
+        <w:t>That</w:t>
+      </w:r>
+      <w:proofErr w:type="spellEnd"/>
+      <w:r>
+        <w:t xml:space="preserve">) to </w:t>
       </w:r>
       <w:r>
         <w:t>platforma</w:t>
@@ -1765,7 +3087,15 @@
         <w:t xml:space="preserve">. </w:t>
       </w:r>
       <w:r>
-        <w:t>Siła rozwiązania polega na tym, że w tworzenie poszczególnych, dostępnych użytkownikowi, serwisów, zaangażowały się liczne firmy. Przykładem jest Google, które udostępnia usługi związane, między innymi, z Google Assisstant czy YouTube.</w:t>
+        <w:t xml:space="preserve">Siła rozwiązania polega na tym, że w tworzenie poszczególnych, dostępnych użytkownikowi, serwisów, zaangażowały się liczne firmy. Przykładem jest Google, które udostępnia usługi związane, między innymi, z Google </w:t>
+      </w:r>
+      <w:proofErr w:type="spellStart"/>
+      <w:r>
+        <w:t>Assisstant</w:t>
+      </w:r>
+      <w:proofErr w:type="spellEnd"/>
+      <w:r>
+        <w:t xml:space="preserve"> czy YouTube.</w:t>
       </w:r>
     </w:p>
     <w:p>
@@ -1809,11 +3139,16 @@
       <w:pPr>
         <w:pStyle w:val="Nagwek3"/>
       </w:pPr>
-      <w:bookmarkStart w:id="6" w:name="_Toc520130784"/>
-      <w:r>
-        <w:t>Microsoft Flow</w:t>
+      <w:bookmarkStart w:id="6" w:name="_Toc520218048"/>
+      <w:r>
+        <w:t xml:space="preserve">Microsoft </w:t>
+      </w:r>
+      <w:proofErr w:type="spellStart"/>
+      <w:r>
+        <w:t>Flow</w:t>
       </w:r>
       <w:bookmarkEnd w:id="6"/>
+      <w:proofErr w:type="spellEnd"/>
     </w:p>
     <w:p>
       <w:pPr>
@@ -1873,7 +3208,10 @@
         <w:jc w:val="center"/>
       </w:pPr>
       <w:r>
-        <w:t xml:space="preserve">Rysunek </w:t>
+        <w:t>Ilustracja</w:t>
+      </w:r>
+      <w:r>
+        <w:t xml:space="preserve"> </w:t>
       </w:r>
       <w:fldSimple w:instr=" STYLEREF 1 \s ">
         <w:r>
@@ -1895,24 +3233,65 @@
         </w:r>
       </w:fldSimple>
       <w:r>
-        <w:t xml:space="preserve"> Logo usługi Microsoft Flow</w:t>
-      </w:r>
-    </w:p>
-    <w:p>
-      <w:r>
-        <w:t xml:space="preserve">Powstały w 2016 roku serwis Flow jest niewątpliwie odpowiedzią firmy Microsoft na przedstawiony wcześniej IFTTT. Zasada działania projektu jest praktycznie ta sama, jednak dostępność usług, które można ze sobą łączyć jest, w porównaniu do IFTTT, dosyć niewielka. Microsoft Flow został umieszczony w niniejszym zestawieniu, aby pokazać, że koncepcja łączenia ze sobą różnych serwisów/produktów jest tematem, którym interesują się obecnie największe korporacje świata technologii. </w:t>
-      </w:r>
-    </w:p>
-    <w:p>
-      <w:r>
-        <w:t>Szukając informacji na temat podobnych rozwiązań okazuje się, że, oprócz opisanych, dostępnych jest wiele mniejszych rozwiązań, które bazują na tym samym schemacie.</w:t>
+        <w:t xml:space="preserve"> Logo usługi Microsoft </w:t>
+      </w:r>
+      <w:proofErr w:type="spellStart"/>
+      <w:r>
+        <w:t>Flow</w:t>
+      </w:r>
+      <w:proofErr w:type="spellEnd"/>
+    </w:p>
+    <w:p>
+      <w:r>
+        <w:t xml:space="preserve">Powstały w 2016 roku serwis </w:t>
+      </w:r>
+      <w:proofErr w:type="spellStart"/>
+      <w:r>
+        <w:t>Flow</w:t>
+      </w:r>
+      <w:proofErr w:type="spellEnd"/>
+      <w:r>
+        <w:t xml:space="preserve"> jest niewątpliwie odpowiedzią firmy Microsoft na przedstawiony wcześniej IFTTT. Zasada działania projektu jest praktycznie ta sama, jednak dostępność usług, które można ze sobą łączyć jest, w porównaniu do IFTTT, dosyć niewielka. Microsoft </w:t>
+      </w:r>
+      <w:proofErr w:type="spellStart"/>
+      <w:r>
+        <w:t>Flow</w:t>
+      </w:r>
+      <w:proofErr w:type="spellEnd"/>
+      <w:r>
+        <w:t xml:space="preserve"> został umieszczony w niniejszym zestawieniu, aby pokazać, że koncepcja łączenia ze sobą różnych serwisów/produktów jest tematem, którym interesują się obecnie największe korporacje świata technologii. </w:t>
+      </w:r>
+    </w:p>
+    <w:p>
+      <w:r>
+        <w:t>Szukając informacji na temat podobnych rozwiązań okazuje się, że, oprócz opisanych, dostępnych jest wiele mniejszych rozwiązań, któr</w:t>
+      </w:r>
+      <w:r>
+        <w:t xml:space="preserve">e bazują na tym samym schemacie, m. in.: </w:t>
+      </w:r>
+      <w:proofErr w:type="spellStart"/>
+      <w:r>
+        <w:t>Zapier</w:t>
+      </w:r>
+      <w:proofErr w:type="spellEnd"/>
+      <w:r>
+        <w:t xml:space="preserve">, Automate.io, </w:t>
+      </w:r>
+      <w:proofErr w:type="spellStart"/>
+      <w:r>
+        <w:t>Huggin</w:t>
+      </w:r>
+      <w:proofErr w:type="spellEnd"/>
+      <w:r>
+        <w:t xml:space="preserve">. </w:t>
       </w:r>
     </w:p>
     <w:p>
       <w:pPr>
         <w:pStyle w:val="Nagwek3"/>
       </w:pPr>
-      <w:bookmarkStart w:id="7" w:name="_Toc520130785"/>
+      <w:bookmarkStart w:id="7" w:name="_Toc520218049"/>
+      <w:proofErr w:type="spellStart"/>
       <w:r>
         <w:lastRenderedPageBreak/>
         <w:t>U</w:t>
@@ -1921,6 +3300,7 @@
         <w:t>bidots</w:t>
       </w:r>
       <w:bookmarkEnd w:id="7"/>
+      <w:proofErr w:type="spellEnd"/>
     </w:p>
     <w:p>
       <w:pPr>
@@ -1980,7 +3360,7 @@
         <w:jc w:val="center"/>
       </w:pPr>
       <w:r>
-        <w:t xml:space="preserve">Rysunek </w:t>
+        <w:t xml:space="preserve">Ilustracja </w:t>
       </w:r>
       <w:fldSimple w:instr=" STYLEREF 1 \s ">
         <w:r>
@@ -2002,8 +3382,13 @@
         </w:r>
       </w:fldSimple>
       <w:r>
-        <w:t xml:space="preserve"> Logo platformy Ubidots</w:t>
-      </w:r>
+        <w:t xml:space="preserve"> Logo platformy </w:t>
+      </w:r>
+      <w:proofErr w:type="spellStart"/>
+      <w:r>
+        <w:t>Ubidots</w:t>
+      </w:r>
+      <w:proofErr w:type="spellEnd"/>
     </w:p>
     <w:p>
       <w:r>
@@ -2037,10 +3422,26 @@
         <w:t>ofert</w:t>
       </w:r>
       <w:r>
-        <w:t xml:space="preserve"> są bardzo podobne. Różnią się jednak znacznie od rozwiązania trzeciego (Ubidots), które skupia się na zbieraniu danych z podłączonych urządzeń i wizualizacji ich. </w:t>
-      </w:r>
-      <w:r>
-        <w:t>Udowadnia to jedynie, że świat IoT jest bogaty w różne spojrzenia na to, czym tak naprawdę Internet Rzeczy jest.</w:t>
+        <w:t xml:space="preserve"> są bardzo podobne. Różnią się jednak znacznie od rozwiązania trzeciego (</w:t>
+      </w:r>
+      <w:proofErr w:type="spellStart"/>
+      <w:r>
+        <w:t>Ubidots</w:t>
+      </w:r>
+      <w:proofErr w:type="spellEnd"/>
+      <w:r>
+        <w:t xml:space="preserve">), które skupia się na zbieraniu danych z podłączonych urządzeń i wizualizacji ich. </w:t>
+      </w:r>
+      <w:r>
+        <w:t xml:space="preserve">Udowadnia to jedynie, że świat </w:t>
+      </w:r>
+      <w:proofErr w:type="spellStart"/>
+      <w:r>
+        <w:t>IoT</w:t>
+      </w:r>
+      <w:proofErr w:type="spellEnd"/>
+      <w:r>
+        <w:t xml:space="preserve"> jest bogaty w różne spojrzenia na to, czym tak naprawdę Internet Rzeczy jest.</w:t>
       </w:r>
       <w:r>
         <w:t xml:space="preserve"> Wybrane rozwiązania nie zostały zaprezentowane przypadkowo. </w:t>
@@ -2085,9 +3486,11 @@
       <w:pPr>
         <w:pStyle w:val="Nagwek1"/>
       </w:pPr>
+      <w:bookmarkStart w:id="8" w:name="_Toc520218050"/>
       <w:r>
         <w:t>Usługi chmurowe</w:t>
       </w:r>
+      <w:bookmarkEnd w:id="8"/>
     </w:p>
     <w:p>
       <w:r>
@@ -2100,7 +3503,15 @@
         <w:t xml:space="preserve"> one dużą część </w:t>
       </w:r>
       <w:r>
-        <w:t xml:space="preserve">projektu MJIoT, zostały </w:t>
+        <w:t xml:space="preserve">projektu </w:t>
+      </w:r>
+      <w:proofErr w:type="spellStart"/>
+      <w:r>
+        <w:t>MJIoT</w:t>
+      </w:r>
+      <w:proofErr w:type="spellEnd"/>
+      <w:r>
+        <w:t xml:space="preserve">, zostały </w:t>
       </w:r>
       <w:r>
         <w:t>zresztą</w:t>
@@ -2108,8 +3519,9 @@
       <w:r>
         <w:t xml:space="preserve"> wspomniane w samym tytule pracy.</w:t>
       </w:r>
-    </w:p>
-    <w:p>
+      <w:r>
+        <w:t xml:space="preserve"> </w:t>
+      </w:r>
       <w:r>
         <w:t>Chcąc omówić temat tego podrozdziału, najlepiej chyba odwołać się do definicji zagadnienia sformułowanej przez jednego z największych graczy na tym rynku – firmę Amazon:</w:t>
       </w:r>
@@ -2130,9 +3542,11 @@
       <w:pPr>
         <w:pStyle w:val="Nagwek2"/>
       </w:pPr>
+      <w:bookmarkStart w:id="9" w:name="_Toc520218051"/>
       <w:r>
         <w:t>Dostępne serwisy</w:t>
       </w:r>
+      <w:bookmarkEnd w:id="9"/>
     </w:p>
     <w:p>
       <w:r>
@@ -2192,6 +3606,9 @@
       <w:r>
         <w:t>systemy wizualizacji danych</w:t>
       </w:r>
+      <w:r>
+        <w:t>.</w:t>
+      </w:r>
     </w:p>
     <w:p>
       <w:r>
@@ -2204,7 +3621,15 @@
         <w:t xml:space="preserve">. Obecnie mamy do czynienia z </w:t>
       </w:r>
       <w:r>
-        <w:t>sytuacją, gdzie na rozwój chmur przeznaczane są ogromne inwestycje i w niedługich odstępach czasu pojawiają się kolejne nowości. Wystarczy np. śledzić wiadomości w kanale informacyjnym firmy Microsoft, by dowiedzieć się, że mniej więcej co kilka tygodni oferta platformy Azure (usługi chmurowej w ofercie Microsoftu) wzbogacana jest o nowe funkcjonalności.</w:t>
+        <w:t xml:space="preserve">sytuacją, gdzie na rozwój chmur przeznaczane są ogromne inwestycje i w niedługich odstępach czasu pojawiają się kolejne nowości. Wystarczy np. śledzić wiadomości w kanale informacyjnym firmy Microsoft, by dowiedzieć się, że mniej więcej co kilka tygodni oferta platformy </w:t>
+      </w:r>
+      <w:proofErr w:type="spellStart"/>
+      <w:r>
+        <w:t>Azure</w:t>
+      </w:r>
+      <w:proofErr w:type="spellEnd"/>
+      <w:r>
+        <w:t xml:space="preserve"> (usługi chmurowej w ofercie Microsoftu) wzbogacana jest o nowe funkcjonalności.</w:t>
       </w:r>
     </w:p>
     <w:p>
@@ -2242,7 +3667,23 @@
         </w:numPr>
       </w:pPr>
       <w:r>
-        <w:t>tzw. Pay-As-You-Go, czyli płatność</w:t>
+        <w:t xml:space="preserve">tzw. </w:t>
+      </w:r>
+      <w:proofErr w:type="spellStart"/>
+      <w:r>
+        <w:t>Pay</w:t>
+      </w:r>
+      <w:proofErr w:type="spellEnd"/>
+      <w:r>
+        <w:t>-As-</w:t>
+      </w:r>
+      <w:proofErr w:type="spellStart"/>
+      <w:r>
+        <w:t>You</w:t>
+      </w:r>
+      <w:proofErr w:type="spellEnd"/>
+      <w:r>
+        <w:t>-Go, czyli płatność</w:t>
       </w:r>
       <w:r>
         <w:t xml:space="preserve"> kwoty zgodnej</w:t>
@@ -2292,6 +3733,9 @@
         <w:t>łatwość skalowania rozwiązania w przypadku zmiany potrzeb na zasoby</w:t>
       </w:r>
       <w:r>
+        <w:t xml:space="preserve"> (również automatycznego, bez manualnej kontroli ze strony człowieka)</w:t>
+      </w:r>
+      <w:r>
         <w:t>,</w:t>
       </w:r>
     </w:p>
@@ -2312,11 +3756,17 @@
         <w:t>Uważam, że ostatni punkt jest bardzo ważny.</w:t>
       </w:r>
       <w:r>
-        <w:t xml:space="preserve"> Dostawcy usług chmurowych, ze względu na silną konkurencję, starają się oferować swoje usługi w sposób, który jest jak najłatwiejszy do wykorzystania przez klienta. Oznacza to m. in. łatwość konfiguracji, która przekłada się </w:t>
+        <w:t xml:space="preserve"> Dostawcy usług chmurowych, ze względu na silną konkurencję, starają się oferować swoje usługi w sposób, który jest jak najłatwiejszy do </w:t>
       </w:r>
       <w:r>
         <w:lastRenderedPageBreak/>
-        <w:t>bezpośrednio na mniejszy czas na nią poświęcony. Czas ten można przeznaczyć na dodatkowy rozwój własnego rozwiązania, co może przełożyć się na jego lepszą jakość czy konkurencyjność. Obecnie w informatyce mamy do czynienia z ogromną popularnością architektury mikro-serwisów, które idealnie wpisują się w warunki oferowane przez dostawców usług chmurowych. Izolacja poszczególnych komponentów aplikacji możliwa jest poprzez oddelegowanie oddzielnych zasobów/serwisów do obsługi konkretnego elementu. Połączenie tychże komponentów ze sobą jest znacznie ułatwione, jeśli znajdują się one na tej samej platformie. Często takie połączenia wymagają jedynie wybrania z listy konkretnych usług, które mają się komunikować</w:t>
+        <w:t xml:space="preserve">wykorzystania przez klienta. Oznacza to m. in. łatwość konfiguracji, która przekłada się bezpośrednio na mniejszy czas na nią poświęcony. Czas ten można przeznaczyć na dodatkowy rozwój własnego rozwiązania, co może </w:t>
+      </w:r>
+      <w:r>
+        <w:t>wpłynąć</w:t>
+      </w:r>
+      <w:r>
+        <w:t xml:space="preserve"> na jego lepszą jakość czy konkurencyjność. Obecnie w informatyce mamy do czynienia z ogromną popularnością architektury mikro-serwisów, które idealnie wpisują się w warunki oferowane przez dostawców usług chmurowych. Izolacja poszczególnych komponentów aplikacji możliwa jest poprzez oddelegowanie oddzielnych zasobów/serwisów do obsługi konkretnego elementu. Połączenie tychże komponentów ze sobą jest znacznie ułatwione, jeśli znajdują się one na tej samej platformie. Często takie połączenia wymagają jedynie wybrania z listy konkretnych usług, które mają się komunikować</w:t>
       </w:r>
       <w:r>
         <w:t xml:space="preserve"> – odpowiedzialność za zapewnienie poprawnej współpracy między nimi leży więc w dużej części po stronie dostawcy usługi, ponownie zwalniając konkretnego jej klienta z części obowiązków.</w:t>
@@ -2329,16 +3779,21 @@
       <w:r>
         <w:t xml:space="preserve"> </w:t>
       </w:r>
+      <w:bookmarkStart w:id="10" w:name="_Toc520218052"/>
       <w:r>
         <w:t>Dostawcy usług chmurowych</w:t>
       </w:r>
+      <w:bookmarkEnd w:id="10"/>
     </w:p>
     <w:p>
       <w:r>
         <w:t xml:space="preserve">Oferowanie usług chmurowych wiąże się z ogromnymi inwestycjami. W związku z tym nie dziwi, że najwięksi gracze w tej dziedzinie to firmy, które istniały często na długo zanim nastąpiła „rewolucja” chmurowa. Magazyn Forbes wylistował </w:t>
       </w:r>
       <w:r>
-        <w:t xml:space="preserve">ich wg przychodów (dane </w:t>
+        <w:t>ich</w:t>
+      </w:r>
+      <w:r>
+        <w:t xml:space="preserve"> wg przychodów (dane </w:t>
       </w:r>
       <w:r>
         <w:t>za</w:t>
@@ -2374,7 +3829,15 @@
         </w:numPr>
       </w:pPr>
       <w:r>
-        <w:t>Microsoft Azure ($5,3B)</w:t>
+        <w:t xml:space="preserve">Microsoft </w:t>
+      </w:r>
+      <w:proofErr w:type="spellStart"/>
+      <w:r>
+        <w:t>Azure</w:t>
+      </w:r>
+      <w:proofErr w:type="spellEnd"/>
+      <w:r>
+        <w:t xml:space="preserve"> ($5,3B)</w:t>
       </w:r>
     </w:p>
     <w:p>
@@ -2397,8 +3860,21 @@
           <w:numId w:val="8"/>
         </w:numPr>
       </w:pPr>
-      <w:r>
-        <w:t>Salesforce IoT Cloud ($2,68B)</w:t>
+      <w:proofErr w:type="spellStart"/>
+      <w:r>
+        <w:t>Salesforce</w:t>
+      </w:r>
+      <w:proofErr w:type="spellEnd"/>
+      <w:r>
+        <w:t xml:space="preserve"> </w:t>
+      </w:r>
+      <w:proofErr w:type="spellStart"/>
+      <w:r>
+        <w:t>Cloud</w:t>
+      </w:r>
+      <w:proofErr w:type="spellEnd"/>
+      <w:r>
+        <w:t xml:space="preserve"> ($2,68B)</w:t>
       </w:r>
     </w:p>
     <w:p>
@@ -2410,7 +3886,15 @@
         </w:numPr>
       </w:pPr>
       <w:r>
-        <w:t>Oracle IoT ($1,5B)</w:t>
+        <w:t xml:space="preserve">Oracle </w:t>
+      </w:r>
+      <w:proofErr w:type="spellStart"/>
+      <w:r>
+        <w:t>Cloud</w:t>
+      </w:r>
+      <w:proofErr w:type="spellEnd"/>
+      <w:r>
+        <w:t xml:space="preserve"> ($1,5B)</w:t>
       </w:r>
     </w:p>
     <w:p>
@@ -2422,7 +3906,7 @@
         </w:numPr>
       </w:pPr>
       <w:r>
-        <w:t>SAP IoT ($1,24B)</w:t>
+        <w:t>SAP ($1,24B)</w:t>
       </w:r>
     </w:p>
     <w:p>
@@ -2434,20 +3918,120 @@
         </w:numPr>
       </w:pPr>
       <w:r>
-        <w:t>Google Cloud ($1B)</w:t>
+        <w:t xml:space="preserve">Google </w:t>
+      </w:r>
+      <w:proofErr w:type="spellStart"/>
+      <w:r>
+        <w:t>Cloud</w:t>
+      </w:r>
+      <w:proofErr w:type="spellEnd"/>
+      <w:r>
+        <w:t xml:space="preserve"> ($1B)</w:t>
       </w:r>
     </w:p>
     <w:p>
       <w:r>
         <w:t>Warto zastanowić się, czym wyróżniają się poszczególni dostawcy, aby być w stanie podjąć decyzję nt. platformy, o którą oparty zostanie projekt.</w:t>
       </w:r>
+      <w:r>
+        <w:t xml:space="preserve"> </w:t>
+      </w:r>
     </w:p>
     <w:p>
       <w:pPr>
         <w:pStyle w:val="Nagwek3"/>
       </w:pPr>
-      <w:r>
+      <w:bookmarkStart w:id="11" w:name="_Toc520218053"/>
+      <w:r>
+        <w:lastRenderedPageBreak/>
         <w:t>IBM Watson</w:t>
+      </w:r>
+      <w:bookmarkEnd w:id="11"/>
+    </w:p>
+    <w:p>
+      <w:pPr>
+        <w:keepNext/>
+        <w:jc w:val="center"/>
+      </w:pPr>
+      <w:r>
+        <w:rPr>
+          <w:noProof/>
+        </w:rPr>
+        <w:drawing>
+          <wp:inline distT="0" distB="0" distL="0" distR="0">
+            <wp:extent cx="1109134" cy="1045146"/>
+            <wp:effectExtent l="0" t="0" r="0" b="0"/>
+            <wp:docPr id="6" name="Obraz 6"/>
+            <wp:cNvGraphicFramePr>
+              <a:graphicFrameLocks xmlns:a="http://schemas.openxmlformats.org/drawingml/2006/main" noChangeAspect="1"/>
+            </wp:cNvGraphicFramePr>
+            <a:graphic xmlns:a="http://schemas.openxmlformats.org/drawingml/2006/main">
+              <a:graphicData uri="http://schemas.openxmlformats.org/drawingml/2006/picture">
+                <pic:pic xmlns:pic="http://schemas.openxmlformats.org/drawingml/2006/picture">
+                  <pic:nvPicPr>
+                    <pic:cNvPr id="6" name="IBM_Watson_IoT_logo.png"/>
+                    <pic:cNvPicPr/>
+                  </pic:nvPicPr>
+                  <pic:blipFill>
+                    <a:blip r:embed="rId16">
+                      <a:extLst>
+                        <a:ext uri="{28A0092B-C50C-407E-A947-70E740481C1C}">
+                          <a14:useLocalDpi xmlns:a14="http://schemas.microsoft.com/office/drawing/2010/main" val="0"/>
+                        </a:ext>
+                      </a:extLst>
+                    </a:blip>
+                    <a:stretch>
+                      <a:fillRect/>
+                    </a:stretch>
+                  </pic:blipFill>
+                  <pic:spPr>
+                    <a:xfrm>
+                      <a:off x="0" y="0"/>
+                      <a:ext cx="1128991" cy="1063857"/>
+                    </a:xfrm>
+                    <a:prstGeom prst="rect">
+                      <a:avLst/>
+                    </a:prstGeom>
+                  </pic:spPr>
+                </pic:pic>
+              </a:graphicData>
+            </a:graphic>
+          </wp:inline>
+        </w:drawing>
+      </w:r>
+    </w:p>
+    <w:p>
+      <w:pPr>
+        <w:pStyle w:val="Legenda"/>
+        <w:jc w:val="center"/>
+      </w:pPr>
+      <w:r>
+        <w:t xml:space="preserve">Ilustracja </w:t>
+      </w:r>
+      <w:fldSimple w:instr=" STYLEREF 1 \s ">
+        <w:r>
+          <w:rPr>
+            <w:noProof/>
+          </w:rPr>
+          <w:t>2</w:t>
+        </w:r>
+      </w:fldSimple>
+      <w:r>
+        <w:t>.</w:t>
+      </w:r>
+      <w:fldSimple w:instr=" SEQ Ilustracja \* ARABIC \s 1 ">
+        <w:r>
+          <w:rPr>
+            <w:noProof/>
+          </w:rPr>
+          <w:t>1</w:t>
+        </w:r>
+      </w:fldSimple>
+      <w:r>
+        <w:t xml:space="preserve"> </w:t>
+      </w:r>
+      <w:r>
+        <w:t>Logo IBM Watson</w:t>
       </w:r>
     </w:p>
     <w:p>
@@ -2466,8 +4050,13 @@
           <w:numId w:val="9"/>
         </w:numPr>
       </w:pPr>
-      <w:r>
-        <w:t>chatboty potrafiące przeprowadzić naturalną rozmowę z człowiekiem,</w:t>
+      <w:proofErr w:type="spellStart"/>
+      <w:r>
+        <w:t>chatboty</w:t>
+      </w:r>
+      <w:proofErr w:type="spellEnd"/>
+      <w:r>
+        <w:t xml:space="preserve"> potrafiące przeprowadzić naturalną rozmowę z człowiekiem,</w:t>
       </w:r>
     </w:p>
     <w:p>
@@ -2481,30 +4070,163 @@
       <w:r>
         <w:t>analiza różnego rodzaju danych</w:t>
       </w:r>
-    </w:p>
-    <w:p>
-      <w:r>
-        <w:lastRenderedPageBreak/>
-        <w:t>IBM Watson został przeze mnie odrzucony we wczesnym etapie planowania projektu ze względu na inny sposób rozumienia Internetu Rzeczy. Wizja IBM skupia się przede wszystkim na analizie danych z wykorzystaniem zaawansowanego uczenia maszynowego, co nie jest częścią mojego projektu. Ogromne zyski firmy IBM wskazują jednak, że przyjęli oni słuszny kurs rozwoju swojej platformy</w:t>
-      </w:r>
-      <w:r>
-        <w:t>, prawidłowo odczytując zapotrzebowanie rynku</w:t>
-      </w:r>
       <w:r>
         <w:t>.</w:t>
       </w:r>
     </w:p>
     <w:p>
+      <w:r>
+        <w:t xml:space="preserve">IBM Watson został przeze mnie odrzucony we wczesnym etapie planowania projektu ze względu na inny sposób rozumienia Internetu Rzeczy. Wizja IBM skupia się przede wszystkim na analizie danych z wykorzystaniem zaawansowanego uczenia maszynowego, co nie jest częścią mojego projektu. Ogromne zyski firmy IBM wskazują jednak, że </w:t>
+      </w:r>
+      <w:r>
+        <w:t>przyjęła ona</w:t>
+      </w:r>
+      <w:r>
+        <w:t xml:space="preserve"> słuszny </w:t>
+      </w:r>
+      <w:r>
+        <w:t>kierunek</w:t>
+      </w:r>
+      <w:r>
+        <w:t xml:space="preserve"> rozwoju swojej platformy</w:t>
+      </w:r>
+      <w:r>
+        <w:t>, prawidłow</w:t>
+      </w:r>
+      <w:r>
+        <w:t>o odczytując zapotrzebowania</w:t>
+      </w:r>
+      <w:r>
+        <w:t xml:space="preserve"> rynku</w:t>
+      </w:r>
+      <w:r>
+        <w:t>.</w:t>
+      </w:r>
+    </w:p>
+    <w:p>
       <w:pPr>
         <w:pStyle w:val="Nagwek3"/>
       </w:pPr>
-      <w:r>
-        <w:t>Microsoft Azure</w:t>
-      </w:r>
-    </w:p>
-    <w:p>
-      <w:r>
-        <w:t>Firma Microsoft znana jest z wielu inicjatyw związanych z informatyką, nie mogło zabraknąć jej również w tym zestawieniu. Platforma Microsoft Azure jest obecnie źródłem największego dochodu firmy i stanowi cel jej największych inwestycji.</w:t>
+      <w:bookmarkStart w:id="12" w:name="_Toc520218054"/>
+      <w:r>
+        <w:t xml:space="preserve">Microsoft </w:t>
+      </w:r>
+      <w:proofErr w:type="spellStart"/>
+      <w:r>
+        <w:t>Azure</w:t>
+      </w:r>
+      <w:bookmarkEnd w:id="12"/>
+      <w:proofErr w:type="spellEnd"/>
+    </w:p>
+    <w:p>
+      <w:pPr>
+        <w:keepNext/>
+        <w:jc w:val="center"/>
+      </w:pPr>
+      <w:r>
+        <w:rPr>
+          <w:noProof/>
+        </w:rPr>
+        <w:drawing>
+          <wp:inline distT="0" distB="0" distL="0" distR="0">
+            <wp:extent cx="2929467" cy="901007"/>
+            <wp:effectExtent l="0" t="0" r="4445" b="1270"/>
+            <wp:docPr id="7" name="Obraz 7"/>
+            <wp:cNvGraphicFramePr>
+              <a:graphicFrameLocks xmlns:a="http://schemas.openxmlformats.org/drawingml/2006/main" noChangeAspect="1"/>
+            </wp:cNvGraphicFramePr>
+            <a:graphic xmlns:a="http://schemas.openxmlformats.org/drawingml/2006/main">
+              <a:graphicData uri="http://schemas.openxmlformats.org/drawingml/2006/picture">
+                <pic:pic xmlns:pic="http://schemas.openxmlformats.org/drawingml/2006/picture">
+                  <pic:nvPicPr>
+                    <pic:cNvPr id="7" name="Azure_logo.png"/>
+                    <pic:cNvPicPr/>
+                  </pic:nvPicPr>
+                  <pic:blipFill rotWithShape="1">
+                    <a:blip r:embed="rId17">
+                      <a:extLst>
+                        <a:ext uri="{28A0092B-C50C-407E-A947-70E740481C1C}">
+                          <a14:useLocalDpi xmlns:a14="http://schemas.microsoft.com/office/drawing/2010/main" val="0"/>
+                        </a:ext>
+                      </a:extLst>
+                    </a:blip>
+                    <a:srcRect t="25256" b="33734"/>
+                    <a:stretch/>
+                  </pic:blipFill>
+                  <pic:spPr bwMode="auto">
+                    <a:xfrm>
+                      <a:off x="0" y="0"/>
+                      <a:ext cx="2976554" cy="915489"/>
+                    </a:xfrm>
+                    <a:prstGeom prst="rect">
+                      <a:avLst/>
+                    </a:prstGeom>
+                    <a:ln>
+                      <a:noFill/>
+                    </a:ln>
+                    <a:extLst>
+                      <a:ext uri="{53640926-AAD7-44D8-BBD7-CCE9431645EC}">
+                        <a14:shadowObscured xmlns:a14="http://schemas.microsoft.com/office/drawing/2010/main"/>
+                      </a:ext>
+                    </a:extLst>
+                  </pic:spPr>
+                </pic:pic>
+              </a:graphicData>
+            </a:graphic>
+          </wp:inline>
+        </w:drawing>
+      </w:r>
+    </w:p>
+    <w:p>
+      <w:pPr>
+        <w:pStyle w:val="Legenda"/>
+        <w:jc w:val="center"/>
+      </w:pPr>
+      <w:r>
+        <w:t xml:space="preserve">Ilustracja </w:t>
+      </w:r>
+      <w:fldSimple w:instr=" STYLEREF 1 \s ">
+        <w:r>
+          <w:rPr>
+            <w:noProof/>
+          </w:rPr>
+          <w:t>2</w:t>
+        </w:r>
+      </w:fldSimple>
+      <w:r>
+        <w:t>.</w:t>
+      </w:r>
+      <w:fldSimple w:instr=" SEQ Rysunek \* ARABIC \s 1 ">
+        <w:r>
+          <w:rPr>
+            <w:noProof/>
+          </w:rPr>
+          <w:t>2</w:t>
+        </w:r>
+      </w:fldSimple>
+      <w:r>
+        <w:t xml:space="preserve"> Logo Microsoft </w:t>
+      </w:r>
+      <w:proofErr w:type="spellStart"/>
+      <w:r>
+        <w:t>Azure</w:t>
+      </w:r>
+      <w:proofErr w:type="spellEnd"/>
+    </w:p>
+    <w:p>
+      <w:r>
+        <w:t xml:space="preserve">Firma Microsoft znana jest z wielu inicjatyw związanych z informatyką, nie mogło zabraknąć jej również w tym zestawieniu. Platforma Microsoft </w:t>
+      </w:r>
+      <w:proofErr w:type="spellStart"/>
+      <w:r>
+        <w:t>Azure</w:t>
+      </w:r>
+      <w:proofErr w:type="spellEnd"/>
+      <w:r>
+        <w:t xml:space="preserve"> jest obecnie źródłem największego dochodu firmy i stanowi cel jej największych inwestycji.</w:t>
+      </w:r>
+      <w:r>
+        <w:t xml:space="preserve"> Start usługi nastąpił w lutym 2010 roku.</w:t>
       </w:r>
       <w:r>
         <w:t xml:space="preserve"> Spośród zalet tego usługodawcy można podkreślić:</w:t>
@@ -2519,7 +4241,16 @@
         </w:numPr>
       </w:pPr>
       <w:r>
-        <w:t>Ogromną ilość oferowanych usług, w tym IoT Hub,</w:t>
+        <w:t>o</w:t>
+      </w:r>
+      <w:r>
+        <w:t xml:space="preserve">gromną ilość </w:t>
+      </w:r>
+      <w:r>
+        <w:t>oferowanych usług</w:t>
+      </w:r>
+      <w:r>
+        <w:t>,</w:t>
       </w:r>
     </w:p>
     <w:p>
@@ -2531,7 +4262,10 @@
         </w:numPr>
       </w:pPr>
       <w:r>
-        <w:t>Gwarantowana dostępność na poziomie ok. 99,9% [6]</w:t>
+        <w:t>g</w:t>
+      </w:r>
+      <w:r>
+        <w:t>warantowana dostępność na poziomie ok. 99,9% [6]</w:t>
       </w:r>
       <w:r>
         <w:t>,</w:t>
@@ -2546,8 +4280,24 @@
         </w:numPr>
       </w:pPr>
       <w:r>
-        <w:t>Dostępność interfejsów programistycznych dla wielu środowisk/języków, przede wszystkim: .NET, Python, Java, NodeJs</w:t>
-      </w:r>
+        <w:t>d</w:t>
+      </w:r>
+      <w:r>
+        <w:t xml:space="preserve">ostępność interfejsów programistycznych dla wielu środowisk/języków, przede wszystkim: .NET, </w:t>
+      </w:r>
+      <w:proofErr w:type="spellStart"/>
+      <w:r>
+        <w:t>Python</w:t>
+      </w:r>
+      <w:proofErr w:type="spellEnd"/>
+      <w:r>
+        <w:t xml:space="preserve">, Java, </w:t>
+      </w:r>
+      <w:proofErr w:type="spellStart"/>
+      <w:r>
+        <w:t>NodeJs</w:t>
+      </w:r>
+      <w:proofErr w:type="spellEnd"/>
       <w:r>
         <w:t>,</w:t>
       </w:r>
@@ -2561,7 +4311,45 @@
         </w:numPr>
       </w:pPr>
       <w:r>
-        <w:t>Możliwość korzystania z platformy z opcją płatności Pay-As-You-Go.</w:t>
+        <w:lastRenderedPageBreak/>
+        <w:t>m</w:t>
+      </w:r>
+      <w:r>
+        <w:t xml:space="preserve">ożliwość korzystania z platformy </w:t>
+      </w:r>
+      <w:r>
+        <w:t xml:space="preserve">z opcją płatności </w:t>
+      </w:r>
+      <w:proofErr w:type="spellStart"/>
+      <w:r>
+        <w:t>Pay</w:t>
+      </w:r>
+      <w:proofErr w:type="spellEnd"/>
+      <w:r>
+        <w:t>-As-</w:t>
+      </w:r>
+      <w:proofErr w:type="spellStart"/>
+      <w:r>
+        <w:t>You</w:t>
+      </w:r>
+      <w:proofErr w:type="spellEnd"/>
+      <w:r>
+        <w:t>-Go,</w:t>
+      </w:r>
+    </w:p>
+    <w:p>
+      <w:pPr>
+        <w:pStyle w:val="Akapitzlist"/>
+        <w:numPr>
+          <w:ilvl w:val="0"/>
+          <w:numId w:val="10"/>
+        </w:numPr>
+      </w:pPr>
+      <w:r>
+        <w:t>d</w:t>
+      </w:r>
+      <w:r>
+        <w:t>ostępność w ogromnej ilości regionów na całym świecie.</w:t>
       </w:r>
     </w:p>
     <w:p>
@@ -2569,13 +4357,57 @@
         <w:t>W przeciwieństwie do oferty IBM, propozycja Microsoftu zawiera niezbędne komponent</w:t>
       </w:r>
       <w:r>
-        <w:t xml:space="preserve">y do realizacji projektu MJIoT. Ważną dla mnie kwestią jest dostępność usług związanych z IoT (IoT Hub, który omówiony zostanie w dalszej części pracy) oraz dobre wsparcie dla programistów w postaci pakietów SDK (ang. </w:t>
+        <w:t>y do reali</w:t>
+      </w:r>
+      <w:r>
+        <w:t xml:space="preserve">zacji projektu </w:t>
+      </w:r>
+      <w:proofErr w:type="spellStart"/>
+      <w:r>
+        <w:t>MJIoT</w:t>
+      </w:r>
+      <w:proofErr w:type="spellEnd"/>
+      <w:r>
+        <w:t xml:space="preserve">. Ważną </w:t>
+      </w:r>
+      <w:r>
+        <w:t xml:space="preserve">kwestią jest dostępność usług związanych z </w:t>
+      </w:r>
+      <w:proofErr w:type="spellStart"/>
+      <w:r>
+        <w:t>IoT</w:t>
+      </w:r>
+      <w:proofErr w:type="spellEnd"/>
+      <w:r>
+        <w:t xml:space="preserve"> (</w:t>
+      </w:r>
+      <w:proofErr w:type="spellStart"/>
+      <w:r>
+        <w:t>IoT</w:t>
+      </w:r>
+      <w:proofErr w:type="spellEnd"/>
+      <w:r>
+        <w:t xml:space="preserve"> Hub, który omówiony zostanie w dalszej części pracy) oraz dobre wsparcie dla programistów w postaci pakietów SDK (ang. </w:t>
       </w:r>
       <w:r>
         <w:rPr>
           <w:i/>
         </w:rPr>
-        <w:t>Software Develpment Kit</w:t>
+        <w:t xml:space="preserve">Software </w:t>
+      </w:r>
+      <w:proofErr w:type="spellStart"/>
+      <w:r>
+        <w:rPr>
+          <w:i/>
+        </w:rPr>
+        <w:t>Develpment</w:t>
+      </w:r>
+      <w:proofErr w:type="spellEnd"/>
+      <w:r>
+        <w:rPr>
+          <w:i/>
+        </w:rPr>
+        <w:t xml:space="preserve"> Kit</w:t>
       </w:r>
       <w:r>
         <w:t>) oraz dokumentacji.</w:t>
@@ -2585,47 +4417,11 @@
       <w:pPr>
         <w:pStyle w:val="Nagwek3"/>
       </w:pPr>
+      <w:bookmarkStart w:id="13" w:name="_Toc520218055"/>
       <w:r>
         <w:t>Amazon AWS</w:t>
       </w:r>
-    </w:p>
-    <w:p>
-      <w:bookmarkStart w:id="8" w:name="_GoBack"/>
-      <w:bookmarkEnd w:id="8"/>
-    </w:p>
-    <w:p>
-      <w:pPr>
-        <w:pStyle w:val="Nagwek1"/>
-      </w:pPr>
-      <w:r>
-        <w:t>Ogólne przedstawienie projektu</w:t>
-      </w:r>
-    </w:p>
-    <w:p>
-      <w:r>
-        <w:t>Wiedząc czym jest Internet R</w:t>
-      </w:r>
-      <w:r>
-        <w:t>zeczy oraz usługi chmurowe i jakie możliwości oferują</w:t>
-      </w:r>
-      <w:r>
-        <w:t>, możemy przejść do właściwego opisu projektu, którem poświęcona jest niniejsza praca. W niniejszym rozdziale zaprezentowana zostanie lista komponentów z jakich składa się system</w:t>
-      </w:r>
-      <w:r>
-        <w:t>,</w:t>
-      </w:r>
-      <w:r>
-        <w:t xml:space="preserve"> wraz ze schematem, który prezentuje architekturę całej platformy. </w:t>
-      </w:r>
-    </w:p>
-    <w:p>
-      <w:pPr>
-        <w:pStyle w:val="Nagwek2"/>
-      </w:pPr>
-      <w:r>
-        <w:lastRenderedPageBreak/>
-        <w:t>Schemat platformy</w:t>
-      </w:r>
+      <w:bookmarkEnd w:id="13"/>
     </w:p>
     <w:p>
       <w:pPr>
@@ -2638,7 +4434,898 @@
         </w:rPr>
         <w:drawing>
           <wp:inline distT="0" distB="0" distL="0" distR="0">
-            <wp:extent cx="5664200" cy="4155120"/>
+            <wp:extent cx="2590800" cy="974121"/>
+            <wp:effectExtent l="0" t="0" r="0" b="3810"/>
+            <wp:docPr id="8" name="Obraz 8"/>
+            <wp:cNvGraphicFramePr>
+              <a:graphicFrameLocks xmlns:a="http://schemas.openxmlformats.org/drawingml/2006/main" noChangeAspect="1"/>
+            </wp:cNvGraphicFramePr>
+            <a:graphic xmlns:a="http://schemas.openxmlformats.org/drawingml/2006/main">
+              <a:graphicData uri="http://schemas.openxmlformats.org/drawingml/2006/picture">
+                <pic:pic xmlns:pic="http://schemas.openxmlformats.org/drawingml/2006/picture">
+                  <pic:nvPicPr>
+                    <pic:cNvPr id="8" name="Amazon_AWS_logo.png"/>
+                    <pic:cNvPicPr/>
+                  </pic:nvPicPr>
+                  <pic:blipFill>
+                    <a:blip r:embed="rId18" cstate="print">
+                      <a:extLst>
+                        <a:ext uri="{28A0092B-C50C-407E-A947-70E740481C1C}">
+                          <a14:useLocalDpi xmlns:a14="http://schemas.microsoft.com/office/drawing/2010/main" val="0"/>
+                        </a:ext>
+                      </a:extLst>
+                    </a:blip>
+                    <a:stretch>
+                      <a:fillRect/>
+                    </a:stretch>
+                  </pic:blipFill>
+                  <pic:spPr>
+                    <a:xfrm>
+                      <a:off x="0" y="0"/>
+                      <a:ext cx="2617057" cy="983993"/>
+                    </a:xfrm>
+                    <a:prstGeom prst="rect">
+                      <a:avLst/>
+                    </a:prstGeom>
+                  </pic:spPr>
+                </pic:pic>
+              </a:graphicData>
+            </a:graphic>
+          </wp:inline>
+        </w:drawing>
+      </w:r>
+    </w:p>
+    <w:p>
+      <w:pPr>
+        <w:pStyle w:val="Legenda"/>
+        <w:jc w:val="center"/>
+      </w:pPr>
+      <w:r>
+        <w:t xml:space="preserve">Ilustracja </w:t>
+      </w:r>
+      <w:fldSimple w:instr=" STYLEREF 1 \s ">
+        <w:r>
+          <w:rPr>
+            <w:noProof/>
+          </w:rPr>
+          <w:t>2</w:t>
+        </w:r>
+      </w:fldSimple>
+      <w:r>
+        <w:t>.</w:t>
+      </w:r>
+      <w:fldSimple w:instr=" SEQ Rysunek \* ARABIC \s 1 ">
+        <w:r>
+          <w:rPr>
+            <w:noProof/>
+          </w:rPr>
+          <w:t>3</w:t>
+        </w:r>
+      </w:fldSimple>
+      <w:r>
+        <w:t xml:space="preserve"> Logo Amazon AWS</w:t>
+      </w:r>
+    </w:p>
+    <w:p>
+      <w:r>
+        <w:t xml:space="preserve">Amazon, dawniej kojarzony głównie jako księgarnia internetowa, znajduje się bardzo wysoko na przedstawionej wcześniej liście. Wynika to przede </w:t>
+      </w:r>
+      <w:r>
+        <w:t>wszystkim</w:t>
+      </w:r>
+      <w:r>
+        <w:t xml:space="preserve"> z faktu, że jest to najbardziej </w:t>
+      </w:r>
+      <w:r>
+        <w:t>doświadczony</w:t>
+      </w:r>
+      <w:r>
+        <w:t xml:space="preserve"> </w:t>
+      </w:r>
+      <w:r>
+        <w:t>z przedstawionych usług</w:t>
+      </w:r>
+      <w:r>
+        <w:t>odawców</w:t>
+      </w:r>
+      <w:r>
+        <w:t xml:space="preserve"> – </w:t>
+      </w:r>
+      <w:r>
+        <w:t>AWS (Amazon Web Services) pojawił</w:t>
+      </w:r>
+      <w:r>
+        <w:t xml:space="preserve"> się na rynku w marcu 2006 roku. Z tego powodu cieszy się sporym zaufaniem klientów, dla których liczy się </w:t>
+      </w:r>
+      <w:r>
+        <w:t>„</w:t>
+      </w:r>
+      <w:r>
+        <w:t>dojrzałość</w:t>
+      </w:r>
+      <w:r>
+        <w:t>” wykorzystywanego środowiska.</w:t>
+      </w:r>
+    </w:p>
+    <w:p>
+      <w:r>
+        <w:t xml:space="preserve">Po krótkim omówieniu platformy </w:t>
+      </w:r>
+      <w:proofErr w:type="spellStart"/>
+      <w:r>
+        <w:t>Azure</w:t>
+      </w:r>
+      <w:proofErr w:type="spellEnd"/>
+      <w:r>
+        <w:t xml:space="preserve">, ciężko tak naprawdę wskazać cechy odróżniające AWS </w:t>
+      </w:r>
+      <w:r>
+        <w:t>-</w:t>
+      </w:r>
+      <w:r>
+        <w:t xml:space="preserve"> obie propozycje są do siebie dosyć podobne, głównie z powodu starań M</w:t>
+      </w:r>
+      <w:r>
+        <w:t xml:space="preserve">icrosoftu by dorównać </w:t>
+      </w:r>
+      <w:proofErr w:type="spellStart"/>
+      <w:r>
+        <w:t>Amazonowi</w:t>
+      </w:r>
+      <w:proofErr w:type="spellEnd"/>
+      <w:r>
+        <w:t>. Spośród dostępnych serwisów, duża część z nich dostępna jest na obu platformach. Wydaje się, że obie nadają się do zastosowania w niniejszym projekcie. Należy jednak dokonać</w:t>
+      </w:r>
+      <w:r>
+        <w:t xml:space="preserve"> konkretnego</w:t>
+      </w:r>
+      <w:r>
+        <w:t xml:space="preserve"> wyboru, przyjrzyjmy się więc </w:t>
+      </w:r>
+      <w:proofErr w:type="spellStart"/>
+      <w:r>
+        <w:t>dokłądniej</w:t>
+      </w:r>
+      <w:proofErr w:type="spellEnd"/>
+      <w:r>
+        <w:t xml:space="preserve"> ofercie związanej z </w:t>
+      </w:r>
+      <w:proofErr w:type="spellStart"/>
+      <w:r>
+        <w:t>IoT</w:t>
+      </w:r>
+      <w:proofErr w:type="spellEnd"/>
+      <w:r>
+        <w:t xml:space="preserve"> w przypadku obu platform.</w:t>
+      </w:r>
+    </w:p>
+    <w:p>
+      <w:pPr>
+        <w:pStyle w:val="Nagwek2"/>
+      </w:pPr>
+      <w:bookmarkStart w:id="14" w:name="_Toc520218056"/>
+      <w:r>
+        <w:t xml:space="preserve">Usługi </w:t>
+      </w:r>
+      <w:proofErr w:type="spellStart"/>
+      <w:r>
+        <w:t>IoT</w:t>
+      </w:r>
+      <w:bookmarkEnd w:id="14"/>
+      <w:proofErr w:type="spellEnd"/>
+    </w:p>
+    <w:p>
+      <w:r>
+        <w:t xml:space="preserve">Przy omawianiu usług </w:t>
+      </w:r>
+      <w:proofErr w:type="spellStart"/>
+      <w:r>
+        <w:t>IoT</w:t>
+      </w:r>
+      <w:proofErr w:type="spellEnd"/>
+      <w:r>
+        <w:t xml:space="preserve"> dostępnych na platformach chmurowych skupię się na ofercie firm Amazon</w:t>
+      </w:r>
+      <w:r>
+        <w:t xml:space="preserve"> (</w:t>
+      </w:r>
+      <w:proofErr w:type="spellStart"/>
+      <w:r>
+        <w:t>IoT</w:t>
+      </w:r>
+      <w:proofErr w:type="spellEnd"/>
+      <w:r>
+        <w:t xml:space="preserve"> </w:t>
+      </w:r>
+      <w:proofErr w:type="spellStart"/>
+      <w:r>
+        <w:t>Core</w:t>
+      </w:r>
+      <w:proofErr w:type="spellEnd"/>
+      <w:r>
+        <w:t>)</w:t>
+      </w:r>
+      <w:r>
+        <w:t xml:space="preserve"> oraz Microsoft</w:t>
+      </w:r>
+      <w:r>
+        <w:t xml:space="preserve"> (</w:t>
+      </w:r>
+      <w:proofErr w:type="spellStart"/>
+      <w:r>
+        <w:t>IoT</w:t>
+      </w:r>
+      <w:proofErr w:type="spellEnd"/>
+      <w:r>
+        <w:t xml:space="preserve"> Hub)</w:t>
+      </w:r>
+      <w:r>
+        <w:t>.</w:t>
+      </w:r>
+      <w:r>
+        <w:t xml:space="preserve"> Pominę innych usługodawców, głownie ze względu na:</w:t>
+      </w:r>
+    </w:p>
+    <w:p>
+      <w:pPr>
+        <w:pStyle w:val="Akapitzlist"/>
+        <w:numPr>
+          <w:ilvl w:val="0"/>
+          <w:numId w:val="11"/>
+        </w:numPr>
+      </w:pPr>
+      <w:r>
+        <w:t>m</w:t>
+      </w:r>
+      <w:r>
+        <w:t>niejszą popularność (co przekłada się na mniejsze wsparcie),</w:t>
+      </w:r>
+    </w:p>
+    <w:p>
+      <w:pPr>
+        <w:pStyle w:val="Akapitzlist"/>
+        <w:numPr>
+          <w:ilvl w:val="0"/>
+          <w:numId w:val="11"/>
+        </w:numPr>
+      </w:pPr>
+      <w:r>
+        <w:t>n</w:t>
+      </w:r>
+      <w:r>
+        <w:t xml:space="preserve">iedostępność stabilnej wersji usługi w trakcie prac nad projektem – np. Google opublikowało </w:t>
+      </w:r>
+      <w:proofErr w:type="spellStart"/>
+      <w:r>
+        <w:t>IoT</w:t>
+      </w:r>
+      <w:proofErr w:type="spellEnd"/>
+      <w:r>
+        <w:t xml:space="preserve"> </w:t>
+      </w:r>
+      <w:proofErr w:type="spellStart"/>
+      <w:r>
+        <w:t>Core</w:t>
+      </w:r>
+      <w:proofErr w:type="spellEnd"/>
+      <w:r>
+        <w:t xml:space="preserve"> dopiero w lutym 2018</w:t>
+      </w:r>
+      <w:r>
+        <w:t xml:space="preserve"> roku</w:t>
+      </w:r>
+      <w:r>
+        <w:t>,</w:t>
+      </w:r>
+    </w:p>
+    <w:p>
+      <w:pPr>
+        <w:pStyle w:val="Akapitzlist"/>
+        <w:numPr>
+          <w:ilvl w:val="0"/>
+          <w:numId w:val="11"/>
+        </w:numPr>
+      </w:pPr>
+      <w:r>
+        <w:lastRenderedPageBreak/>
+        <w:t>ni</w:t>
+      </w:r>
+      <w:r>
+        <w:t>ską dostępność bibliotek programistycznych.</w:t>
+      </w:r>
+    </w:p>
+    <w:p>
+      <w:pPr>
+        <w:pStyle w:val="Nagwek3"/>
+      </w:pPr>
+      <w:bookmarkStart w:id="15" w:name="_Toc520218057"/>
+      <w:proofErr w:type="spellStart"/>
+      <w:r>
+        <w:t>Azure</w:t>
+      </w:r>
+      <w:proofErr w:type="spellEnd"/>
+      <w:r>
+        <w:t xml:space="preserve"> </w:t>
+      </w:r>
+      <w:proofErr w:type="spellStart"/>
+      <w:r>
+        <w:t>IoT</w:t>
+      </w:r>
+      <w:proofErr w:type="spellEnd"/>
+      <w:r>
+        <w:t xml:space="preserve"> Hub</w:t>
+      </w:r>
+      <w:bookmarkEnd w:id="15"/>
+    </w:p>
+    <w:p>
+      <w:pPr>
+        <w:keepNext/>
+        <w:jc w:val="center"/>
+      </w:pPr>
+      <w:r>
+        <w:rPr>
+          <w:noProof/>
+        </w:rPr>
+        <w:drawing>
+          <wp:inline distT="0" distB="0" distL="0" distR="0">
+            <wp:extent cx="1598263" cy="838200"/>
+            <wp:effectExtent l="0" t="0" r="0" b="0"/>
+            <wp:docPr id="9" name="Obraz 9"/>
+            <wp:cNvGraphicFramePr>
+              <a:graphicFrameLocks xmlns:a="http://schemas.openxmlformats.org/drawingml/2006/main" noChangeAspect="1"/>
+            </wp:cNvGraphicFramePr>
+            <a:graphic xmlns:a="http://schemas.openxmlformats.org/drawingml/2006/main">
+              <a:graphicData uri="http://schemas.openxmlformats.org/drawingml/2006/picture">
+                <pic:pic xmlns:pic="http://schemas.openxmlformats.org/drawingml/2006/picture">
+                  <pic:nvPicPr>
+                    <pic:cNvPr id="9" name="IoT_Hub_logo.png"/>
+                    <pic:cNvPicPr/>
+                  </pic:nvPicPr>
+                  <pic:blipFill>
+                    <a:blip r:embed="rId19" cstate="print">
+                      <a:extLst>
+                        <a:ext uri="{28A0092B-C50C-407E-A947-70E740481C1C}">
+                          <a14:useLocalDpi xmlns:a14="http://schemas.microsoft.com/office/drawing/2010/main" val="0"/>
+                        </a:ext>
+                      </a:extLst>
+                    </a:blip>
+                    <a:stretch>
+                      <a:fillRect/>
+                    </a:stretch>
+                  </pic:blipFill>
+                  <pic:spPr>
+                    <a:xfrm>
+                      <a:off x="0" y="0"/>
+                      <a:ext cx="1629611" cy="854640"/>
+                    </a:xfrm>
+                    <a:prstGeom prst="rect">
+                      <a:avLst/>
+                    </a:prstGeom>
+                  </pic:spPr>
+                </pic:pic>
+              </a:graphicData>
+            </a:graphic>
+          </wp:inline>
+        </w:drawing>
+      </w:r>
+    </w:p>
+    <w:p>
+      <w:pPr>
+        <w:pStyle w:val="Legenda"/>
+        <w:jc w:val="center"/>
+      </w:pPr>
+      <w:r>
+        <w:t xml:space="preserve">Ilustracja </w:t>
+      </w:r>
+      <w:fldSimple w:instr=" STYLEREF 1 \s ">
+        <w:r>
+          <w:rPr>
+            <w:noProof/>
+          </w:rPr>
+          <w:t>2</w:t>
+        </w:r>
+      </w:fldSimple>
+      <w:r>
+        <w:t>.</w:t>
+      </w:r>
+      <w:fldSimple w:instr=" SEQ Ilustracja \* ARABIC \s 1 ">
+        <w:r>
+          <w:rPr>
+            <w:noProof/>
+          </w:rPr>
+          <w:t>2</w:t>
+        </w:r>
+      </w:fldSimple>
+      <w:r>
+        <w:t xml:space="preserve"> Logo </w:t>
+      </w:r>
+      <w:proofErr w:type="spellStart"/>
+      <w:r>
+        <w:t>Azure</w:t>
+      </w:r>
+      <w:proofErr w:type="spellEnd"/>
+      <w:r>
+        <w:t xml:space="preserve"> </w:t>
+      </w:r>
+      <w:proofErr w:type="spellStart"/>
+      <w:r>
+        <w:t>IoT</w:t>
+      </w:r>
+      <w:proofErr w:type="spellEnd"/>
+      <w:r>
+        <w:t xml:space="preserve"> Hub</w:t>
+      </w:r>
+    </w:p>
+    <w:p>
+      <w:proofErr w:type="spellStart"/>
+      <w:r>
+        <w:t>IoT</w:t>
+      </w:r>
+      <w:proofErr w:type="spellEnd"/>
+      <w:r>
+        <w:t xml:space="preserve"> Hub to usługa, która publicznie wystartowała w kwietniu 2016 roku. Poniżej wylistowane zostały jej najważniejsze możliwości:</w:t>
+      </w:r>
+    </w:p>
+    <w:p>
+      <w:pPr>
+        <w:pStyle w:val="Akapitzlist"/>
+        <w:numPr>
+          <w:ilvl w:val="0"/>
+          <w:numId w:val="12"/>
+        </w:numPr>
+      </w:pPr>
+      <w:r>
+        <w:t>komunikacja D2C (Device-to-</w:t>
+      </w:r>
+      <w:proofErr w:type="spellStart"/>
+      <w:r>
+        <w:t>Cloud</w:t>
+      </w:r>
+      <w:proofErr w:type="spellEnd"/>
+      <w:r>
+        <w:t>) oraz C2D (</w:t>
+      </w:r>
+      <w:proofErr w:type="spellStart"/>
+      <w:r>
+        <w:t>Cloud</w:t>
+      </w:r>
+      <w:proofErr w:type="spellEnd"/>
+      <w:r>
+        <w:t>-to-Device) z wykorzys</w:t>
+      </w:r>
+      <w:r>
+        <w:t>t</w:t>
+      </w:r>
+      <w:r>
+        <w:t>aniem protokołów: MQTT, AMQP, HTTPS;</w:t>
+      </w:r>
+    </w:p>
+    <w:p>
+      <w:pPr>
+        <w:pStyle w:val="Akapitzlist"/>
+        <w:numPr>
+          <w:ilvl w:val="0"/>
+          <w:numId w:val="12"/>
+        </w:numPr>
+      </w:pPr>
+      <w:r>
+        <w:t>retencja wiadomości, które nie mogły zostać dostarczone ze względu na status offline urządzenia (do 7 dni);</w:t>
+      </w:r>
+    </w:p>
+    <w:p>
+      <w:pPr>
+        <w:pStyle w:val="Akapitzlist"/>
+        <w:numPr>
+          <w:ilvl w:val="0"/>
+          <w:numId w:val="12"/>
+        </w:numPr>
+      </w:pPr>
+      <w:r>
+        <w:t>autentyfikacja urządzeń;</w:t>
+      </w:r>
+    </w:p>
+    <w:p>
+      <w:pPr>
+        <w:pStyle w:val="Akapitzlist"/>
+        <w:numPr>
+          <w:ilvl w:val="0"/>
+          <w:numId w:val="12"/>
+        </w:numPr>
+      </w:pPr>
+      <w:r>
+        <w:t>możliwość łączenia z wieloma innymi usługami, również z zastosowaniem własnych zasad biorących pod uwagę zawartość przesłanej wiadomości;</w:t>
+      </w:r>
+    </w:p>
+    <w:p>
+      <w:pPr>
+        <w:pStyle w:val="Akapitzlist"/>
+        <w:numPr>
+          <w:ilvl w:val="0"/>
+          <w:numId w:val="12"/>
+        </w:numPr>
+      </w:pPr>
+      <w:r>
+        <w:t xml:space="preserve">wsparcie dla </w:t>
+      </w:r>
+      <w:r>
+        <w:t>wielu środowis</w:t>
+      </w:r>
+      <w:r>
+        <w:t xml:space="preserve">k programistycznych - </w:t>
+      </w:r>
+      <w:r>
+        <w:t xml:space="preserve">C (w tym </w:t>
+      </w:r>
+      <w:proofErr w:type="spellStart"/>
+      <w:r>
+        <w:t>Arduino</w:t>
+      </w:r>
+      <w:proofErr w:type="spellEnd"/>
+      <w:r>
+        <w:t xml:space="preserve">), .Net (Framework + </w:t>
+      </w:r>
+      <w:proofErr w:type="spellStart"/>
+      <w:r>
+        <w:t>Core</w:t>
+      </w:r>
+      <w:proofErr w:type="spellEnd"/>
+      <w:r>
+        <w:t xml:space="preserve">), </w:t>
+      </w:r>
+      <w:proofErr w:type="spellStart"/>
+      <w:r>
+        <w:t>Python</w:t>
+      </w:r>
+      <w:proofErr w:type="spellEnd"/>
+      <w:r>
+        <w:t xml:space="preserve">, </w:t>
+      </w:r>
+      <w:proofErr w:type="spellStart"/>
+      <w:r>
+        <w:t>NodeJS</w:t>
+      </w:r>
+      <w:proofErr w:type="spellEnd"/>
+      <w:r>
+        <w:t>, Java, Swift, REST API.</w:t>
+      </w:r>
+    </w:p>
+    <w:p>
+      <w:pPr>
+        <w:pStyle w:val="Nagwek3"/>
+      </w:pPr>
+      <w:bookmarkStart w:id="16" w:name="_Toc520218058"/>
+      <w:r>
+        <w:t xml:space="preserve">AWS </w:t>
+      </w:r>
+      <w:proofErr w:type="spellStart"/>
+      <w:r>
+        <w:t>IoT</w:t>
+      </w:r>
+      <w:proofErr w:type="spellEnd"/>
+      <w:r>
+        <w:t xml:space="preserve"> </w:t>
+      </w:r>
+      <w:proofErr w:type="spellStart"/>
+      <w:r>
+        <w:t>Core</w:t>
+      </w:r>
+      <w:bookmarkEnd w:id="16"/>
+      <w:proofErr w:type="spellEnd"/>
+    </w:p>
+    <w:p>
+      <w:pPr>
+        <w:keepNext/>
+        <w:jc w:val="center"/>
+      </w:pPr>
+      <w:r>
+        <w:rPr>
+          <w:noProof/>
+        </w:rPr>
+        <w:drawing>
+          <wp:inline distT="0" distB="0" distL="0" distR="0">
+            <wp:extent cx="1007533" cy="1012571"/>
+            <wp:effectExtent l="0" t="0" r="0" b="0"/>
+            <wp:docPr id="10" name="Obraz 10"/>
+            <wp:cNvGraphicFramePr>
+              <a:graphicFrameLocks xmlns:a="http://schemas.openxmlformats.org/drawingml/2006/main" noChangeAspect="1"/>
+            </wp:cNvGraphicFramePr>
+            <a:graphic xmlns:a="http://schemas.openxmlformats.org/drawingml/2006/main">
+              <a:graphicData uri="http://schemas.openxmlformats.org/drawingml/2006/picture">
+                <pic:pic xmlns:pic="http://schemas.openxmlformats.org/drawingml/2006/picture">
+                  <pic:nvPicPr>
+                    <pic:cNvPr id="10" name="AWS_IoT_Core_logo.png"/>
+                    <pic:cNvPicPr/>
+                  </pic:nvPicPr>
+                  <pic:blipFill>
+                    <a:blip r:embed="rId20">
+                      <a:extLst>
+                        <a:ext uri="{28A0092B-C50C-407E-A947-70E740481C1C}">
+                          <a14:useLocalDpi xmlns:a14="http://schemas.microsoft.com/office/drawing/2010/main" val="0"/>
+                        </a:ext>
+                      </a:extLst>
+                    </a:blip>
+                    <a:stretch>
+                      <a:fillRect/>
+                    </a:stretch>
+                  </pic:blipFill>
+                  <pic:spPr>
+                    <a:xfrm>
+                      <a:off x="0" y="0"/>
+                      <a:ext cx="1015317" cy="1020394"/>
+                    </a:xfrm>
+                    <a:prstGeom prst="rect">
+                      <a:avLst/>
+                    </a:prstGeom>
+                  </pic:spPr>
+                </pic:pic>
+              </a:graphicData>
+            </a:graphic>
+          </wp:inline>
+        </w:drawing>
+      </w:r>
+    </w:p>
+    <w:p>
+      <w:pPr>
+        <w:pStyle w:val="Legenda"/>
+        <w:jc w:val="center"/>
+      </w:pPr>
+      <w:r>
+        <w:t xml:space="preserve">Ilustracja </w:t>
+      </w:r>
+      <w:fldSimple w:instr=" STYLEREF 1 \s ">
+        <w:r>
+          <w:rPr>
+            <w:noProof/>
+          </w:rPr>
+          <w:t>2</w:t>
+        </w:r>
+      </w:fldSimple>
+      <w:r>
+        <w:t>.</w:t>
+      </w:r>
+      <w:fldSimple w:instr=" SEQ Ilustracja \* ARABIC \s 1 ">
+        <w:r>
+          <w:rPr>
+            <w:noProof/>
+          </w:rPr>
+          <w:t>3</w:t>
+        </w:r>
+      </w:fldSimple>
+      <w:r>
+        <w:t xml:space="preserve"> Logo AWS </w:t>
+      </w:r>
+      <w:proofErr w:type="spellStart"/>
+      <w:r>
+        <w:t>IoT</w:t>
+      </w:r>
+      <w:proofErr w:type="spellEnd"/>
+      <w:r>
+        <w:t xml:space="preserve"> </w:t>
+      </w:r>
+      <w:proofErr w:type="spellStart"/>
+      <w:r>
+        <w:t>Core</w:t>
+      </w:r>
+      <w:proofErr w:type="spellEnd"/>
+    </w:p>
+    <w:p>
+      <w:r>
+        <w:t xml:space="preserve">Data premiery AWS </w:t>
+      </w:r>
+      <w:proofErr w:type="spellStart"/>
+      <w:r>
+        <w:t>IoT</w:t>
+      </w:r>
+      <w:proofErr w:type="spellEnd"/>
+      <w:r>
+        <w:t xml:space="preserve"> </w:t>
+      </w:r>
+      <w:proofErr w:type="spellStart"/>
+      <w:r>
+        <w:t>Core</w:t>
+      </w:r>
+      <w:proofErr w:type="spellEnd"/>
+      <w:r>
+        <w:t xml:space="preserve"> to grudzień 2015 roku. </w:t>
+      </w:r>
+      <w:r>
+        <w:t>Oto dostępne funkcjonalności:</w:t>
+      </w:r>
+    </w:p>
+    <w:p>
+      <w:pPr>
+        <w:pStyle w:val="Akapitzlist"/>
+        <w:numPr>
+          <w:ilvl w:val="0"/>
+          <w:numId w:val="13"/>
+        </w:numPr>
+      </w:pPr>
+      <w:r>
+        <w:t>k</w:t>
+      </w:r>
+      <w:r>
+        <w:t xml:space="preserve">omunikacja </w:t>
+      </w:r>
+      <w:r>
+        <w:t xml:space="preserve">urządzeń z chmurą oraz z innymi urządzeniami za pomocą protokołów: MQTT, HTTP, </w:t>
+      </w:r>
+      <w:proofErr w:type="spellStart"/>
+      <w:r>
+        <w:t>Websocket</w:t>
+      </w:r>
+      <w:proofErr w:type="spellEnd"/>
+      <w:r>
+        <w:t>;</w:t>
+      </w:r>
+    </w:p>
+    <w:p>
+      <w:pPr>
+        <w:pStyle w:val="Akapitzlist"/>
+        <w:numPr>
+          <w:ilvl w:val="0"/>
+          <w:numId w:val="13"/>
+        </w:numPr>
+      </w:pPr>
+      <w:r>
+        <w:t>autentyfikacja urządzeń;</w:t>
+      </w:r>
+    </w:p>
+    <w:p>
+      <w:pPr>
+        <w:pStyle w:val="Akapitzlist"/>
+        <w:numPr>
+          <w:ilvl w:val="0"/>
+          <w:numId w:val="13"/>
+        </w:numPr>
+      </w:pPr>
+      <w:r>
+        <w:t>możliwość łączenia z innymi usługami AWS, z uwzględnieniem własnych zasad;</w:t>
+      </w:r>
+    </w:p>
+    <w:p>
+      <w:pPr>
+        <w:pStyle w:val="Akapitzlist"/>
+        <w:numPr>
+          <w:ilvl w:val="0"/>
+          <w:numId w:val="13"/>
+        </w:numPr>
+      </w:pPr>
+      <w:r>
+        <w:t xml:space="preserve">wsparcie dla środowisk: C (w tym </w:t>
+      </w:r>
+      <w:proofErr w:type="spellStart"/>
+      <w:r>
+        <w:t>Arduino</w:t>
+      </w:r>
+      <w:proofErr w:type="spellEnd"/>
+      <w:r>
+        <w:t>), JavaScript.</w:t>
+      </w:r>
+    </w:p>
+    <w:p>
+      <w:pPr>
+        <w:pStyle w:val="Nagwek2"/>
+      </w:pPr>
+      <w:r>
+        <w:lastRenderedPageBreak/>
+        <w:t>Wybór dostawcy</w:t>
+      </w:r>
+    </w:p>
+    <w:p>
+      <w:r>
+        <w:t>Jak widać, obie firmy oferują dosyć podobne funkcjonalności.</w:t>
+      </w:r>
+      <w:r>
+        <w:t xml:space="preserve"> W swoim projekcie ostatecznie zastosowałem rozwiązania Microsoft (chmura </w:t>
+      </w:r>
+      <w:proofErr w:type="spellStart"/>
+      <w:r>
+        <w:t>Azure</w:t>
+      </w:r>
+      <w:proofErr w:type="spellEnd"/>
+      <w:r>
+        <w:t>), głównie ze względu na:</w:t>
+      </w:r>
+    </w:p>
+    <w:p>
+      <w:pPr>
+        <w:pStyle w:val="Akapitzlist"/>
+        <w:numPr>
+          <w:ilvl w:val="0"/>
+          <w:numId w:val="14"/>
+        </w:numPr>
+      </w:pPr>
+      <w:r>
+        <w:t>dobrą dokumentację z licznymi przykładami,</w:t>
+      </w:r>
+    </w:p>
+    <w:p>
+      <w:pPr>
+        <w:pStyle w:val="Akapitzlist"/>
+        <w:numPr>
+          <w:ilvl w:val="0"/>
+          <w:numId w:val="14"/>
+        </w:numPr>
+      </w:pPr>
+      <w:r>
+        <w:t>bardzo dobrą dostępność pakietów SDK dla dużej ilości środowisk – w tym miejscu warto zwrócić szczególną uwagę na środowisko .NET, z którym autor pracy ma już pewne doświadczenie, a które zostało stworzone i jest silnie wspie</w:t>
+      </w:r>
+      <w:r>
+        <w:t>rane przez Microsoft,</w:t>
+      </w:r>
+    </w:p>
+    <w:p>
+      <w:pPr>
+        <w:pStyle w:val="Akapitzlist"/>
+        <w:numPr>
+          <w:ilvl w:val="0"/>
+          <w:numId w:val="14"/>
+        </w:numPr>
+      </w:pPr>
+      <w:r>
+        <w:t>wcześniejszą znajomość platfor</w:t>
+      </w:r>
+      <w:r>
+        <w:t>my.</w:t>
+      </w:r>
+    </w:p>
+    <w:p>
+      <w:r>
+        <w:t>Przemyślany w</w:t>
+      </w:r>
+      <w:r>
+        <w:t>ybór docelowej platformy ma duże znaczenie również ze względu na koszty – korzystanie z zasobów chmurowych nie jest darmowe, warto więc dobrze się zastanowić, aby poświęcone czas i pieniądze nie poszły na marne.</w:t>
+      </w:r>
+    </w:p>
+    <w:p>
+      <w:pPr>
+        <w:pStyle w:val="Nagwek1"/>
+      </w:pPr>
+      <w:bookmarkStart w:id="17" w:name="_Toc520218059"/>
+      <w:r>
+        <w:t>Ogólne przedstawienie projektu</w:t>
+      </w:r>
+      <w:bookmarkEnd w:id="17"/>
+    </w:p>
+    <w:p>
+      <w:r>
+        <w:t>Wiedząc czym jest Internet R</w:t>
+      </w:r>
+      <w:r>
+        <w:t>zeczy oraz usługi chmurowe i jakie możliwości oferują</w:t>
+      </w:r>
+      <w:r>
+        <w:t>, możemy przejść do właściwego opisu projektu, którem poświęcona jest niniejsza praca. W niniejszym rozdziale zaprezentowana zostanie lista komponentów z jakich składa się system</w:t>
+      </w:r>
+      <w:r>
+        <w:t>,</w:t>
+      </w:r>
+      <w:r>
+        <w:t xml:space="preserve"> wraz ze schematem, który prezentuje architekturę całej platformy. </w:t>
+      </w:r>
+    </w:p>
+    <w:p>
+      <w:pPr>
+        <w:pStyle w:val="Nagwek2"/>
+      </w:pPr>
+      <w:bookmarkStart w:id="18" w:name="_Toc520218060"/>
+      <w:r>
+        <w:t>Schemat platformy</w:t>
+      </w:r>
+      <w:bookmarkEnd w:id="18"/>
+    </w:p>
+    <w:p>
+      <w:pPr>
+        <w:keepNext/>
+        <w:jc w:val="center"/>
+      </w:pPr>
+      <w:r>
+        <w:rPr>
+          <w:noProof/>
+        </w:rPr>
+        <w:drawing>
+          <wp:inline distT="0" distB="0" distL="0" distR="0">
+            <wp:extent cx="4114800" cy="3018518"/>
             <wp:effectExtent l="0" t="0" r="0" b="0"/>
             <wp:docPr id="4" name="Obraz 4"/>
             <wp:cNvGraphicFramePr>
@@ -2652,7 +5339,7 @@
                     <pic:cNvPicPr/>
                   </pic:nvPicPr>
                   <pic:blipFill>
-                    <a:blip r:embed="rId16" cstate="print">
+                    <a:blip r:embed="rId21" cstate="print">
                       <a:extLst>
                         <a:ext uri="{28A0092B-C50C-407E-A947-70E740481C1C}">
                           <a14:useLocalDpi xmlns:a14="http://schemas.microsoft.com/office/drawing/2010/main" val="0"/>
@@ -2666,7 +5353,7 @@
                   <pic:spPr>
                     <a:xfrm>
                       <a:off x="0" y="0"/>
-                      <a:ext cx="5676949" cy="4164473"/>
+                      <a:ext cx="4148584" cy="3043301"/>
                     </a:xfrm>
                     <a:prstGeom prst="rect">
                       <a:avLst/>
@@ -2692,7 +5379,7 @@
           <w:rPr>
             <w:noProof/>
           </w:rPr>
-          <w:t>2</w:t>
+          <w:t>3</w:t>
         </w:r>
       </w:fldSimple>
       <w:r>
@@ -2707,15 +5394,21 @@
         </w:r>
       </w:fldSimple>
       <w:r>
-        <w:t xml:space="preserve"> Schemat platformy MJIoT</w:t>
-      </w:r>
-    </w:p>
-    <w:p>
-      <w:r>
-        <w:t xml:space="preserve">Powyższy schemat jest uproszczonym, ogólnym spojrzeniem na platformę. </w:t>
-      </w:r>
-      <w:r>
-        <w:t>Każdy z przedstawionych komponentów jest podpisany. Strzałki odchodzące od poszczególnych elementów wskazują komponenty, z których dany element korzysta w celu wykonania swojej funkcji.</w:t>
+        <w:t xml:space="preserve"> Schemat platformy </w:t>
+      </w:r>
+      <w:proofErr w:type="spellStart"/>
+      <w:r>
+        <w:t>MJIoT</w:t>
+      </w:r>
+      <w:proofErr w:type="spellEnd"/>
+    </w:p>
+    <w:p>
+      <w:r>
+        <w:lastRenderedPageBreak/>
+        <w:t>Powyższy schemat jest uproszczonym, ogólnym spojrzeniem na platformę.</w:t>
+      </w:r>
+      <w:r>
+        <w:t xml:space="preserve"> Strzałki odchodzące od poszczególnych elementów wskazują komponenty, z których dany element korzysta w celu wykonania swojej funkcji.</w:t>
       </w:r>
       <w:r>
         <w:t xml:space="preserve"> Wspomniane uproszczenie schematu wynika z faktu, że każdy ze zilustrowanych komponentów można podzielić na mniejsze części, których prezentacja na obecnym etapie nie ma sensu, ponieważ niniejszy rozdział stanowi ogólne przedstawienie tychże komponentów.</w:t>
@@ -2725,16 +5418,31 @@
       <w:pPr>
         <w:pStyle w:val="Nagwek2"/>
       </w:pPr>
+      <w:bookmarkStart w:id="19" w:name="_Toc520218061"/>
       <w:r>
         <w:t>Komponenty umieszczone w chmurze</w:t>
       </w:r>
+      <w:bookmarkEnd w:id="19"/>
     </w:p>
     <w:p>
       <w:r>
         <w:t>Powyższy schemat prezentuje komponenty z jakich składa się platforma</w:t>
       </w:r>
       <w:r>
-        <w:t xml:space="preserve"> MJIoT. W lewej-górnej części widoczny jest „rdzeń” platformy, czyli część chmurowa, która zawiera kluczowe komponenty, bez których całość nie miałaby możliwości działać.</w:t>
+        <w:t xml:space="preserve"> </w:t>
+      </w:r>
+      <w:proofErr w:type="spellStart"/>
+      <w:r>
+        <w:t>MJIoT</w:t>
+      </w:r>
+      <w:proofErr w:type="spellEnd"/>
+      <w:r>
+        <w:t xml:space="preserve">. W lewej-górnej części widoczny jest „rdzeń” platformy, czyli część chmurowa, która zawiera kluczowe komponenty, bez których całość nie miałaby możliwości </w:t>
+      </w:r>
+      <w:bookmarkStart w:id="20" w:name="_GoBack"/>
+      <w:bookmarkEnd w:id="20"/>
+      <w:r>
+        <w:t>działać.</w:t>
       </w:r>
     </w:p>
     <w:p/>
@@ -2746,17 +5454,17 @@
       <w:pPr>
         <w:pStyle w:val="Nagwek1"/>
       </w:pPr>
-      <w:bookmarkStart w:id="9" w:name="_Toc520130786"/>
+      <w:bookmarkStart w:id="21" w:name="_Toc520218062"/>
       <w:r>
         <w:t>Bibliografia</w:t>
       </w:r>
-      <w:bookmarkEnd w:id="9"/>
+      <w:bookmarkEnd w:id="21"/>
     </w:p>
     <w:p>
       <w:r>
         <w:t xml:space="preserve">[1] </w:t>
       </w:r>
-      <w:hyperlink r:id="rId17" w:history="1">
+      <w:hyperlink r:id="rId22" w:history="1">
         <w:r>
           <w:rPr>
             <w:rStyle w:val="Hipercze"/>
@@ -2892,6 +5600,7 @@
         </w:rPr>
         <w:t xml:space="preserve"> </w:t>
       </w:r>
+      <w:proofErr w:type="gramStart"/>
       <w:r>
         <w:rPr>
           <w:lang w:val="en-US"/>
@@ -2908,12 +5617,19 @@
         <w:rPr>
           <w:lang w:val="en-US"/>
         </w:rPr>
-        <w:t xml:space="preserve"> (Accenture</w:t>
-      </w:r>
+        <w:t xml:space="preserve"> (</w:t>
+      </w:r>
+      <w:proofErr w:type="gramEnd"/>
       <w:r>
         <w:rPr>
           <w:lang w:val="en-US"/>
         </w:rPr>
+        <w:t>Accenture</w:t>
+      </w:r>
+      <w:r>
+        <w:rPr>
+          <w:lang w:val="en-US"/>
+        </w:rPr>
         <w:t xml:space="preserve"> </w:t>
       </w:r>
       <w:r>
@@ -2928,12 +5644,14 @@
         </w:rPr>
         <w:t xml:space="preserve"> </w:t>
       </w:r>
+      <w:proofErr w:type="spellStart"/>
       <w:r>
         <w:rPr>
           <w:lang w:val="en-US"/>
         </w:rPr>
         <w:t>Bankinter</w:t>
       </w:r>
+      <w:proofErr w:type="spellEnd"/>
       <w:r>
         <w:rPr>
           <w:lang w:val="en-US"/>
@@ -3005,22 +5723,36 @@
         <w:rPr>
           <w:lang w:val="en-US"/>
         </w:rPr>
-        <w:t>[3] HP Security, Miessler, 2014</w:t>
-      </w:r>
-    </w:p>
-    <w:p>
-      <w:pPr>
+        <w:t xml:space="preserve">[3] HP Security, </w:t>
+      </w:r>
+      <w:proofErr w:type="spellStart"/>
+      <w:r>
         <w:rPr>
           <w:lang w:val="en-US"/>
         </w:rPr>
-      </w:pPr>
+        <w:t>Miessler</w:t>
+      </w:r>
+      <w:proofErr w:type="spellEnd"/>
       <w:r>
         <w:rPr>
           <w:lang w:val="en-US"/>
         </w:rPr>
+        <w:t>, 2014</w:t>
+      </w:r>
+    </w:p>
+    <w:p>
+      <w:pPr>
+        <w:rPr>
+          <w:lang w:val="en-US"/>
+        </w:rPr>
+      </w:pPr>
+      <w:r>
+        <w:rPr>
+          <w:lang w:val="en-US"/>
+        </w:rPr>
         <w:t xml:space="preserve">[4] </w:t>
       </w:r>
-      <w:hyperlink r:id="rId18" w:history="1">
+      <w:hyperlink r:id="rId23" w:history="1">
         <w:r>
           <w:rPr>
             <w:rStyle w:val="Hipercze"/>
@@ -3042,7 +5774,7 @@
         </w:rPr>
         <w:t xml:space="preserve">[5] </w:t>
       </w:r>
-      <w:hyperlink r:id="rId19" w:history="1">
+      <w:hyperlink r:id="rId24" w:anchor="2872148814dc" w:history="1">
         <w:r>
           <w:rPr>
             <w:rStyle w:val="Hipercze"/>
@@ -3072,7 +5804,7 @@
       </w:r>
     </w:p>
     <w:sectPr>
-      <w:footerReference w:type="default" r:id="rId20"/>
+      <w:footerReference w:type="default" r:id="rId25"/>
       <w:pgSz w:w="11906" w:h="16838"/>
       <w:pgMar w:top="1417" w:right="1417" w:bottom="1417" w:left="1417" w:header="708" w:footer="708" w:gutter="0"/>
       <w:pgNumType w:start="1"/>
@@ -3122,11 +5854,6 @@
         <w:docPartUnique/>
       </w:docPartObj>
     </w:sdtPr>
-    <w:sdtEndPr>
-      <w:rPr>
-        <w:rStyle w:val="Numerstrony"/>
-      </w:rPr>
-    </w:sdtEndPr>
     <w:sdtContent>
       <w:p>
         <w:pPr>
@@ -3186,13 +5913,12 @@
 <w:ftr xmlns:wpc="http://schemas.microsoft.com/office/word/2010/wordprocessingCanvas" xmlns:cx="http://schemas.microsoft.com/office/drawing/2014/chartex" xmlns:cx1="http://schemas.microsoft.com/office/drawing/2015/9/8/chartex" xmlns:cx2="http://schemas.microsoft.com/office/drawing/2015/10/21/chartex" xmlns:cx3="http://schemas.microsoft.com/office/drawing/2016/5/9/chartex" xmlns:cx4="http://schemas.microsoft.com/office/drawing/2016/5/10/chartex" xmlns:cx5="http://schemas.microsoft.com/office/drawing/2016/5/11/chartex" xmlns:cx6="http://schemas.microsoft.com/office/drawing/2016/5/12/chartex" xmlns:cx7="http://schemas.microsoft.com/office/drawing/2016/5/13/chartex" xmlns:cx8="http://schemas.microsoft.com/office/drawing/2016/5/14/chartex" xmlns:mc="http://schemas.openxmlformats.org/markup-compatibility/2006" xmlns:aink="http://schemas.microsoft.com/office/drawing/2016/ink" xmlns:am3d="http://schemas.microsoft.com/office/drawing/2017/model3d" xmlns:o="urn:schemas-microsoft-com:office:office" xmlns:r="http://schemas.openxmlformats.org/officeDocument/2006/relationships" xmlns:m="http://schemas.openxmlformats.org/officeDocument/2006/math" xmlns:v="urn:schemas-microsoft-com:vml" xmlns:wp14="http://schemas.microsoft.com/office/word/2010/wordprocessingDrawing" xmlns:wp="http://schemas.openxmlformats.org/drawingml/2006/wordprocessingDrawing" xmlns:w10="urn:schemas-microsoft-com:office:word" xmlns:w="http://schemas.openxmlformats.org/wordprocessingml/2006/main" xmlns:w14="http://schemas.microsoft.com/office/word/2010/wordml" xmlns:w15="http://schemas.microsoft.com/office/word/2012/wordml" xmlns:w16cid="http://schemas.microsoft.com/office/word/2016/wordml/cid" xmlns:w16se="http://schemas.microsoft.com/office/word/2015/wordml/symex" xmlns:wpg="http://schemas.microsoft.com/office/word/2010/wordprocessingGroup" xmlns:wpi="http://schemas.microsoft.com/office/word/2010/wordprocessingInk" xmlns:wne="http://schemas.microsoft.com/office/word/2006/wordml" xmlns:wps="http://schemas.microsoft.com/office/word/2010/wordprocessingShape" mc:Ignorable="w14 w15 w16se w16cid wp14">
   <w:sdt>
     <w:sdtPr>
-      <w:id w:val="-1964188538"/>
+      <w:id w:val="-1686902778"/>
       <w:docPartObj>
         <w:docPartGallery w:val="Page Numbers (Bottom of Page)"/>
         <w:docPartUnique/>
       </w:docPartObj>
     </w:sdtPr>
-    <w:sdtEndPr/>
     <w:sdtContent>
       <w:p>
         <w:pPr>
@@ -3241,11 +5967,6 @@
         <w:docPartUnique/>
       </w:docPartObj>
     </w:sdtPr>
-    <w:sdtEndPr>
-      <w:rPr>
-        <w:rStyle w:val="Numerstrony"/>
-      </w:rPr>
-    </w:sdtEndPr>
     <w:sdtContent>
       <w:p>
         <w:pPr>
@@ -3343,14 +6064,16 @@
       <w:rPr>
         <w:sz w:val="21"/>
       </w:rPr>
-      <w:t xml:space="preserve">Projekt i realizacja systemu Internet Rzeczy w oparciu o chmurę obliczeniową </w:t>
+      <w:t xml:space="preserve">Projekt i realizacja systemu Internet Rzeczy w oparciu o chmurę obliczeniową – Marcin </w:t>
     </w:r>
+    <w:proofErr w:type="spellStart"/>
     <w:r>
       <w:rPr>
         <w:sz w:val="21"/>
       </w:rPr>
-      <w:t>– Marcin Jahn</w:t>
+      <w:t>Jahn</w:t>
     </w:r>
+    <w:proofErr w:type="spellEnd"/>
   </w:p>
 </w:hdr>
 </file>
@@ -3576,6 +6299,119 @@
     </w:lvl>
   </w:abstractNum>
   <w:abstractNum w:abstractNumId="2" w15:restartNumberingAfterBreak="0">
+    <w:nsid w:val="1DC9707F"/>
+    <w:multiLevelType w:val="hybridMultilevel"/>
+    <w:tmpl w:val="FDE85042"/>
+    <w:lvl w:ilvl="0" w:tplc="04150001">
+      <w:start w:val="1"/>
+      <w:numFmt w:val="bullet"/>
+      <w:lvlText w:val=""/>
+      <w:lvlJc w:val="left"/>
+      <w:pPr>
+        <w:ind w:left="720" w:hanging="360"/>
+      </w:pPr>
+      <w:rPr>
+        <w:rFonts w:ascii="Symbol" w:hAnsi="Symbol" w:hint="default"/>
+      </w:rPr>
+    </w:lvl>
+    <w:lvl w:ilvl="1" w:tplc="04150003" w:tentative="1">
+      <w:start w:val="1"/>
+      <w:numFmt w:val="bullet"/>
+      <w:lvlText w:val="o"/>
+      <w:lvlJc w:val="left"/>
+      <w:pPr>
+        <w:ind w:left="1440" w:hanging="360"/>
+      </w:pPr>
+      <w:rPr>
+        <w:rFonts w:ascii="Courier New" w:hAnsi="Courier New" w:cs="Courier New" w:hint="default"/>
+      </w:rPr>
+    </w:lvl>
+    <w:lvl w:ilvl="2" w:tplc="04150005" w:tentative="1">
+      <w:start w:val="1"/>
+      <w:numFmt w:val="bullet"/>
+      <w:lvlText w:val=""/>
+      <w:lvlJc w:val="left"/>
+      <w:pPr>
+        <w:ind w:left="2160" w:hanging="360"/>
+      </w:pPr>
+      <w:rPr>
+        <w:rFonts w:ascii="Wingdings" w:hAnsi="Wingdings" w:hint="default"/>
+      </w:rPr>
+    </w:lvl>
+    <w:lvl w:ilvl="3" w:tplc="04150001" w:tentative="1">
+      <w:start w:val="1"/>
+      <w:numFmt w:val="bullet"/>
+      <w:lvlText w:val=""/>
+      <w:lvlJc w:val="left"/>
+      <w:pPr>
+        <w:ind w:left="2880" w:hanging="360"/>
+      </w:pPr>
+      <w:rPr>
+        <w:rFonts w:ascii="Symbol" w:hAnsi="Symbol" w:hint="default"/>
+      </w:rPr>
+    </w:lvl>
+    <w:lvl w:ilvl="4" w:tplc="04150003" w:tentative="1">
+      <w:start w:val="1"/>
+      <w:numFmt w:val="bullet"/>
+      <w:lvlText w:val="o"/>
+      <w:lvlJc w:val="left"/>
+      <w:pPr>
+        <w:ind w:left="3600" w:hanging="360"/>
+      </w:pPr>
+      <w:rPr>
+        <w:rFonts w:ascii="Courier New" w:hAnsi="Courier New" w:cs="Courier New" w:hint="default"/>
+      </w:rPr>
+    </w:lvl>
+    <w:lvl w:ilvl="5" w:tplc="04150005" w:tentative="1">
+      <w:start w:val="1"/>
+      <w:numFmt w:val="bullet"/>
+      <w:lvlText w:val=""/>
+      <w:lvlJc w:val="left"/>
+      <w:pPr>
+        <w:ind w:left="4320" w:hanging="360"/>
+      </w:pPr>
+      <w:rPr>
+        <w:rFonts w:ascii="Wingdings" w:hAnsi="Wingdings" w:hint="default"/>
+      </w:rPr>
+    </w:lvl>
+    <w:lvl w:ilvl="6" w:tplc="04150001" w:tentative="1">
+      <w:start w:val="1"/>
+      <w:numFmt w:val="bullet"/>
+      <w:lvlText w:val=""/>
+      <w:lvlJc w:val="left"/>
+      <w:pPr>
+        <w:ind w:left="5040" w:hanging="360"/>
+      </w:pPr>
+      <w:rPr>
+        <w:rFonts w:ascii="Symbol" w:hAnsi="Symbol" w:hint="default"/>
+      </w:rPr>
+    </w:lvl>
+    <w:lvl w:ilvl="7" w:tplc="04150003" w:tentative="1">
+      <w:start w:val="1"/>
+      <w:numFmt w:val="bullet"/>
+      <w:lvlText w:val="o"/>
+      <w:lvlJc w:val="left"/>
+      <w:pPr>
+        <w:ind w:left="5760" w:hanging="360"/>
+      </w:pPr>
+      <w:rPr>
+        <w:rFonts w:ascii="Courier New" w:hAnsi="Courier New" w:cs="Courier New" w:hint="default"/>
+      </w:rPr>
+    </w:lvl>
+    <w:lvl w:ilvl="8" w:tplc="04150005" w:tentative="1">
+      <w:start w:val="1"/>
+      <w:numFmt w:val="bullet"/>
+      <w:lvlText w:val=""/>
+      <w:lvlJc w:val="left"/>
+      <w:pPr>
+        <w:ind w:left="6480" w:hanging="360"/>
+      </w:pPr>
+      <w:rPr>
+        <w:rFonts w:ascii="Wingdings" w:hAnsi="Wingdings" w:hint="default"/>
+      </w:rPr>
+    </w:lvl>
+  </w:abstractNum>
+  <w:abstractNum w:abstractNumId="3" w15:restartNumberingAfterBreak="0">
     <w:nsid w:val="2BAB0603"/>
     <w:multiLevelType w:val="hybridMultilevel"/>
     <w:tmpl w:val="9F3C4E70"/>
@@ -3661,10 +6497,10 @@
       </w:pPr>
     </w:lvl>
   </w:abstractNum>
-  <w:abstractNum w:abstractNumId="3" w15:restartNumberingAfterBreak="0">
+  <w:abstractNum w:abstractNumId="4" w15:restartNumberingAfterBreak="0">
     <w:nsid w:val="2F4E01C6"/>
     <w:multiLevelType w:val="hybridMultilevel"/>
-    <w:tmpl w:val="5308B5C2"/>
+    <w:tmpl w:val="4E64DCB2"/>
     <w:lvl w:ilvl="0" w:tplc="04150001">
       <w:start w:val="1"/>
       <w:numFmt w:val="bullet"/>
@@ -3774,7 +6610,7 @@
       </w:rPr>
     </w:lvl>
   </w:abstractNum>
-  <w:abstractNum w:abstractNumId="4" w15:restartNumberingAfterBreak="0">
+  <w:abstractNum w:abstractNumId="5" w15:restartNumberingAfterBreak="0">
     <w:nsid w:val="387C2760"/>
     <w:multiLevelType w:val="hybridMultilevel"/>
     <w:tmpl w:val="93F836E4"/>
@@ -3887,7 +6723,7 @@
       </w:rPr>
     </w:lvl>
   </w:abstractNum>
-  <w:abstractNum w:abstractNumId="5" w15:restartNumberingAfterBreak="0">
+  <w:abstractNum w:abstractNumId="6" w15:restartNumberingAfterBreak="0">
     <w:nsid w:val="3D940C3F"/>
     <w:multiLevelType w:val="hybridMultilevel"/>
     <w:tmpl w:val="2300160A"/>
@@ -4000,7 +6836,346 @@
       </w:rPr>
     </w:lvl>
   </w:abstractNum>
-  <w:abstractNum w:abstractNumId="6" w15:restartNumberingAfterBreak="0">
+  <w:abstractNum w:abstractNumId="7" w15:restartNumberingAfterBreak="0">
+    <w:nsid w:val="528B5EFD"/>
+    <w:multiLevelType w:val="hybridMultilevel"/>
+    <w:tmpl w:val="BE52FA6A"/>
+    <w:lvl w:ilvl="0" w:tplc="04150001">
+      <w:start w:val="1"/>
+      <w:numFmt w:val="bullet"/>
+      <w:lvlText w:val=""/>
+      <w:lvlJc w:val="left"/>
+      <w:pPr>
+        <w:ind w:left="720" w:hanging="360"/>
+      </w:pPr>
+      <w:rPr>
+        <w:rFonts w:ascii="Symbol" w:hAnsi="Symbol" w:hint="default"/>
+      </w:rPr>
+    </w:lvl>
+    <w:lvl w:ilvl="1" w:tplc="04150003" w:tentative="1">
+      <w:start w:val="1"/>
+      <w:numFmt w:val="bullet"/>
+      <w:lvlText w:val="o"/>
+      <w:lvlJc w:val="left"/>
+      <w:pPr>
+        <w:ind w:left="1440" w:hanging="360"/>
+      </w:pPr>
+      <w:rPr>
+        <w:rFonts w:ascii="Courier New" w:hAnsi="Courier New" w:cs="Courier New" w:hint="default"/>
+      </w:rPr>
+    </w:lvl>
+    <w:lvl w:ilvl="2" w:tplc="04150005" w:tentative="1">
+      <w:start w:val="1"/>
+      <w:numFmt w:val="bullet"/>
+      <w:lvlText w:val=""/>
+      <w:lvlJc w:val="left"/>
+      <w:pPr>
+        <w:ind w:left="2160" w:hanging="360"/>
+      </w:pPr>
+      <w:rPr>
+        <w:rFonts w:ascii="Wingdings" w:hAnsi="Wingdings" w:hint="default"/>
+      </w:rPr>
+    </w:lvl>
+    <w:lvl w:ilvl="3" w:tplc="04150001" w:tentative="1">
+      <w:start w:val="1"/>
+      <w:numFmt w:val="bullet"/>
+      <w:lvlText w:val=""/>
+      <w:lvlJc w:val="left"/>
+      <w:pPr>
+        <w:ind w:left="2880" w:hanging="360"/>
+      </w:pPr>
+      <w:rPr>
+        <w:rFonts w:ascii="Symbol" w:hAnsi="Symbol" w:hint="default"/>
+      </w:rPr>
+    </w:lvl>
+    <w:lvl w:ilvl="4" w:tplc="04150003" w:tentative="1">
+      <w:start w:val="1"/>
+      <w:numFmt w:val="bullet"/>
+      <w:lvlText w:val="o"/>
+      <w:lvlJc w:val="left"/>
+      <w:pPr>
+        <w:ind w:left="3600" w:hanging="360"/>
+      </w:pPr>
+      <w:rPr>
+        <w:rFonts w:ascii="Courier New" w:hAnsi="Courier New" w:cs="Courier New" w:hint="default"/>
+      </w:rPr>
+    </w:lvl>
+    <w:lvl w:ilvl="5" w:tplc="04150005" w:tentative="1">
+      <w:start w:val="1"/>
+      <w:numFmt w:val="bullet"/>
+      <w:lvlText w:val=""/>
+      <w:lvlJc w:val="left"/>
+      <w:pPr>
+        <w:ind w:left="4320" w:hanging="360"/>
+      </w:pPr>
+      <w:rPr>
+        <w:rFonts w:ascii="Wingdings" w:hAnsi="Wingdings" w:hint="default"/>
+      </w:rPr>
+    </w:lvl>
+    <w:lvl w:ilvl="6" w:tplc="04150001" w:tentative="1">
+      <w:start w:val="1"/>
+      <w:numFmt w:val="bullet"/>
+      <w:lvlText w:val=""/>
+      <w:lvlJc w:val="left"/>
+      <w:pPr>
+        <w:ind w:left="5040" w:hanging="360"/>
+      </w:pPr>
+      <w:rPr>
+        <w:rFonts w:ascii="Symbol" w:hAnsi="Symbol" w:hint="default"/>
+      </w:rPr>
+    </w:lvl>
+    <w:lvl w:ilvl="7" w:tplc="04150003" w:tentative="1">
+      <w:start w:val="1"/>
+      <w:numFmt w:val="bullet"/>
+      <w:lvlText w:val="o"/>
+      <w:lvlJc w:val="left"/>
+      <w:pPr>
+        <w:ind w:left="5760" w:hanging="360"/>
+      </w:pPr>
+      <w:rPr>
+        <w:rFonts w:ascii="Courier New" w:hAnsi="Courier New" w:cs="Courier New" w:hint="default"/>
+      </w:rPr>
+    </w:lvl>
+    <w:lvl w:ilvl="8" w:tplc="04150005" w:tentative="1">
+      <w:start w:val="1"/>
+      <w:numFmt w:val="bullet"/>
+      <w:lvlText w:val=""/>
+      <w:lvlJc w:val="left"/>
+      <w:pPr>
+        <w:ind w:left="6480" w:hanging="360"/>
+      </w:pPr>
+      <w:rPr>
+        <w:rFonts w:ascii="Wingdings" w:hAnsi="Wingdings" w:hint="default"/>
+      </w:rPr>
+    </w:lvl>
+  </w:abstractNum>
+  <w:abstractNum w:abstractNumId="8" w15:restartNumberingAfterBreak="0">
+    <w:nsid w:val="57692491"/>
+    <w:multiLevelType w:val="hybridMultilevel"/>
+    <w:tmpl w:val="5BE0101C"/>
+    <w:lvl w:ilvl="0" w:tplc="04150001">
+      <w:start w:val="1"/>
+      <w:numFmt w:val="bullet"/>
+      <w:lvlText w:val=""/>
+      <w:lvlJc w:val="left"/>
+      <w:pPr>
+        <w:ind w:left="720" w:hanging="360"/>
+      </w:pPr>
+      <w:rPr>
+        <w:rFonts w:ascii="Symbol" w:hAnsi="Symbol" w:hint="default"/>
+      </w:rPr>
+    </w:lvl>
+    <w:lvl w:ilvl="1" w:tplc="04150003" w:tentative="1">
+      <w:start w:val="1"/>
+      <w:numFmt w:val="bullet"/>
+      <w:lvlText w:val="o"/>
+      <w:lvlJc w:val="left"/>
+      <w:pPr>
+        <w:ind w:left="1440" w:hanging="360"/>
+      </w:pPr>
+      <w:rPr>
+        <w:rFonts w:ascii="Courier New" w:hAnsi="Courier New" w:cs="Courier New" w:hint="default"/>
+      </w:rPr>
+    </w:lvl>
+    <w:lvl w:ilvl="2" w:tplc="04150005" w:tentative="1">
+      <w:start w:val="1"/>
+      <w:numFmt w:val="bullet"/>
+      <w:lvlText w:val=""/>
+      <w:lvlJc w:val="left"/>
+      <w:pPr>
+        <w:ind w:left="2160" w:hanging="360"/>
+      </w:pPr>
+      <w:rPr>
+        <w:rFonts w:ascii="Wingdings" w:hAnsi="Wingdings" w:hint="default"/>
+      </w:rPr>
+    </w:lvl>
+    <w:lvl w:ilvl="3" w:tplc="04150001" w:tentative="1">
+      <w:start w:val="1"/>
+      <w:numFmt w:val="bullet"/>
+      <w:lvlText w:val=""/>
+      <w:lvlJc w:val="left"/>
+      <w:pPr>
+        <w:ind w:left="2880" w:hanging="360"/>
+      </w:pPr>
+      <w:rPr>
+        <w:rFonts w:ascii="Symbol" w:hAnsi="Symbol" w:hint="default"/>
+      </w:rPr>
+    </w:lvl>
+    <w:lvl w:ilvl="4" w:tplc="04150003" w:tentative="1">
+      <w:start w:val="1"/>
+      <w:numFmt w:val="bullet"/>
+      <w:lvlText w:val="o"/>
+      <w:lvlJc w:val="left"/>
+      <w:pPr>
+        <w:ind w:left="3600" w:hanging="360"/>
+      </w:pPr>
+      <w:rPr>
+        <w:rFonts w:ascii="Courier New" w:hAnsi="Courier New" w:cs="Courier New" w:hint="default"/>
+      </w:rPr>
+    </w:lvl>
+    <w:lvl w:ilvl="5" w:tplc="04150005" w:tentative="1">
+      <w:start w:val="1"/>
+      <w:numFmt w:val="bullet"/>
+      <w:lvlText w:val=""/>
+      <w:lvlJc w:val="left"/>
+      <w:pPr>
+        <w:ind w:left="4320" w:hanging="360"/>
+      </w:pPr>
+      <w:rPr>
+        <w:rFonts w:ascii="Wingdings" w:hAnsi="Wingdings" w:hint="default"/>
+      </w:rPr>
+    </w:lvl>
+    <w:lvl w:ilvl="6" w:tplc="04150001" w:tentative="1">
+      <w:start w:val="1"/>
+      <w:numFmt w:val="bullet"/>
+      <w:lvlText w:val=""/>
+      <w:lvlJc w:val="left"/>
+      <w:pPr>
+        <w:ind w:left="5040" w:hanging="360"/>
+      </w:pPr>
+      <w:rPr>
+        <w:rFonts w:ascii="Symbol" w:hAnsi="Symbol" w:hint="default"/>
+      </w:rPr>
+    </w:lvl>
+    <w:lvl w:ilvl="7" w:tplc="04150003" w:tentative="1">
+      <w:start w:val="1"/>
+      <w:numFmt w:val="bullet"/>
+      <w:lvlText w:val="o"/>
+      <w:lvlJc w:val="left"/>
+      <w:pPr>
+        <w:ind w:left="5760" w:hanging="360"/>
+      </w:pPr>
+      <w:rPr>
+        <w:rFonts w:ascii="Courier New" w:hAnsi="Courier New" w:cs="Courier New" w:hint="default"/>
+      </w:rPr>
+    </w:lvl>
+    <w:lvl w:ilvl="8" w:tplc="04150005" w:tentative="1">
+      <w:start w:val="1"/>
+      <w:numFmt w:val="bullet"/>
+      <w:lvlText w:val=""/>
+      <w:lvlJc w:val="left"/>
+      <w:pPr>
+        <w:ind w:left="6480" w:hanging="360"/>
+      </w:pPr>
+      <w:rPr>
+        <w:rFonts w:ascii="Wingdings" w:hAnsi="Wingdings" w:hint="default"/>
+      </w:rPr>
+    </w:lvl>
+  </w:abstractNum>
+  <w:abstractNum w:abstractNumId="9" w15:restartNumberingAfterBreak="0">
+    <w:nsid w:val="60AC6493"/>
+    <w:multiLevelType w:val="hybridMultilevel"/>
+    <w:tmpl w:val="6CFC734C"/>
+    <w:lvl w:ilvl="0" w:tplc="04150001">
+      <w:start w:val="1"/>
+      <w:numFmt w:val="bullet"/>
+      <w:lvlText w:val=""/>
+      <w:lvlJc w:val="left"/>
+      <w:pPr>
+        <w:ind w:left="720" w:hanging="360"/>
+      </w:pPr>
+      <w:rPr>
+        <w:rFonts w:ascii="Symbol" w:hAnsi="Symbol" w:hint="default"/>
+      </w:rPr>
+    </w:lvl>
+    <w:lvl w:ilvl="1" w:tplc="04150003" w:tentative="1">
+      <w:start w:val="1"/>
+      <w:numFmt w:val="bullet"/>
+      <w:lvlText w:val="o"/>
+      <w:lvlJc w:val="left"/>
+      <w:pPr>
+        <w:ind w:left="1440" w:hanging="360"/>
+      </w:pPr>
+      <w:rPr>
+        <w:rFonts w:ascii="Courier New" w:hAnsi="Courier New" w:cs="Courier New" w:hint="default"/>
+      </w:rPr>
+    </w:lvl>
+    <w:lvl w:ilvl="2" w:tplc="04150005" w:tentative="1">
+      <w:start w:val="1"/>
+      <w:numFmt w:val="bullet"/>
+      <w:lvlText w:val=""/>
+      <w:lvlJc w:val="left"/>
+      <w:pPr>
+        <w:ind w:left="2160" w:hanging="360"/>
+      </w:pPr>
+      <w:rPr>
+        <w:rFonts w:ascii="Wingdings" w:hAnsi="Wingdings" w:hint="default"/>
+      </w:rPr>
+    </w:lvl>
+    <w:lvl w:ilvl="3" w:tplc="04150001" w:tentative="1">
+      <w:start w:val="1"/>
+      <w:numFmt w:val="bullet"/>
+      <w:lvlText w:val=""/>
+      <w:lvlJc w:val="left"/>
+      <w:pPr>
+        <w:ind w:left="2880" w:hanging="360"/>
+      </w:pPr>
+      <w:rPr>
+        <w:rFonts w:ascii="Symbol" w:hAnsi="Symbol" w:hint="default"/>
+      </w:rPr>
+    </w:lvl>
+    <w:lvl w:ilvl="4" w:tplc="04150003" w:tentative="1">
+      <w:start w:val="1"/>
+      <w:numFmt w:val="bullet"/>
+      <w:lvlText w:val="o"/>
+      <w:lvlJc w:val="left"/>
+      <w:pPr>
+        <w:ind w:left="3600" w:hanging="360"/>
+      </w:pPr>
+      <w:rPr>
+        <w:rFonts w:ascii="Courier New" w:hAnsi="Courier New" w:cs="Courier New" w:hint="default"/>
+      </w:rPr>
+    </w:lvl>
+    <w:lvl w:ilvl="5" w:tplc="04150005" w:tentative="1">
+      <w:start w:val="1"/>
+      <w:numFmt w:val="bullet"/>
+      <w:lvlText w:val=""/>
+      <w:lvlJc w:val="left"/>
+      <w:pPr>
+        <w:ind w:left="4320" w:hanging="360"/>
+      </w:pPr>
+      <w:rPr>
+        <w:rFonts w:ascii="Wingdings" w:hAnsi="Wingdings" w:hint="default"/>
+      </w:rPr>
+    </w:lvl>
+    <w:lvl w:ilvl="6" w:tplc="04150001" w:tentative="1">
+      <w:start w:val="1"/>
+      <w:numFmt w:val="bullet"/>
+      <w:lvlText w:val=""/>
+      <w:lvlJc w:val="left"/>
+      <w:pPr>
+        <w:ind w:left="5040" w:hanging="360"/>
+      </w:pPr>
+      <w:rPr>
+        <w:rFonts w:ascii="Symbol" w:hAnsi="Symbol" w:hint="default"/>
+      </w:rPr>
+    </w:lvl>
+    <w:lvl w:ilvl="7" w:tplc="04150003" w:tentative="1">
+      <w:start w:val="1"/>
+      <w:numFmt w:val="bullet"/>
+      <w:lvlText w:val="o"/>
+      <w:lvlJc w:val="left"/>
+      <w:pPr>
+        <w:ind w:left="5760" w:hanging="360"/>
+      </w:pPr>
+      <w:rPr>
+        <w:rFonts w:ascii="Courier New" w:hAnsi="Courier New" w:cs="Courier New" w:hint="default"/>
+      </w:rPr>
+    </w:lvl>
+    <w:lvl w:ilvl="8" w:tplc="04150005" w:tentative="1">
+      <w:start w:val="1"/>
+      <w:numFmt w:val="bullet"/>
+      <w:lvlText w:val=""/>
+      <w:lvlJc w:val="left"/>
+      <w:pPr>
+        <w:ind w:left="6480" w:hanging="360"/>
+      </w:pPr>
+      <w:rPr>
+        <w:rFonts w:ascii="Wingdings" w:hAnsi="Wingdings" w:hint="default"/>
+      </w:rPr>
+    </w:lvl>
+  </w:abstractNum>
+  <w:abstractNum w:abstractNumId="10" w15:restartNumberingAfterBreak="0">
     <w:nsid w:val="62396B8A"/>
     <w:multiLevelType w:val="hybridMultilevel"/>
     <w:tmpl w:val="D99CF762"/>
@@ -4113,7 +7288,7 @@
       </w:rPr>
     </w:lvl>
   </w:abstractNum>
-  <w:abstractNum w:abstractNumId="7" w15:restartNumberingAfterBreak="0">
+  <w:abstractNum w:abstractNumId="11" w15:restartNumberingAfterBreak="0">
     <w:nsid w:val="7068178A"/>
     <w:multiLevelType w:val="hybridMultilevel"/>
     <w:tmpl w:val="5D2030E4"/>
@@ -4226,7 +7401,7 @@
       </w:rPr>
     </w:lvl>
   </w:abstractNum>
-  <w:abstractNum w:abstractNumId="8" w15:restartNumberingAfterBreak="0">
+  <w:abstractNum w:abstractNumId="12" w15:restartNumberingAfterBreak="0">
     <w:nsid w:val="768176A0"/>
     <w:multiLevelType w:val="hybridMultilevel"/>
     <w:tmpl w:val="3FB21E5C"/>
@@ -4339,7 +7514,7 @@
       </w:rPr>
     </w:lvl>
   </w:abstractNum>
-  <w:abstractNum w:abstractNumId="9" w15:restartNumberingAfterBreak="0">
+  <w:abstractNum w:abstractNumId="13" w15:restartNumberingAfterBreak="0">
     <w:nsid w:val="78AF31BB"/>
     <w:multiLevelType w:val="hybridMultilevel"/>
     <w:tmpl w:val="0486C7CE"/>
@@ -4456,31 +7631,43 @@
     <w:abstractNumId w:val="0"/>
   </w:num>
   <w:num w:numId="2">
-    <w:abstractNumId w:val="9"/>
+    <w:abstractNumId w:val="13"/>
   </w:num>
   <w:num w:numId="3">
     <w:abstractNumId w:val="1"/>
   </w:num>
   <w:num w:numId="4">
+    <w:abstractNumId w:val="6"/>
+  </w:num>
+  <w:num w:numId="5">
+    <w:abstractNumId w:val="12"/>
+  </w:num>
+  <w:num w:numId="6">
     <w:abstractNumId w:val="5"/>
   </w:num>
-  <w:num w:numId="5">
+  <w:num w:numId="7">
+    <w:abstractNumId w:val="11"/>
+  </w:num>
+  <w:num w:numId="8">
+    <w:abstractNumId w:val="3"/>
+  </w:num>
+  <w:num w:numId="9">
+    <w:abstractNumId w:val="10"/>
+  </w:num>
+  <w:num w:numId="10">
+    <w:abstractNumId w:val="4"/>
+  </w:num>
+  <w:num w:numId="11">
     <w:abstractNumId w:val="8"/>
   </w:num>
-  <w:num w:numId="6">
-    <w:abstractNumId w:val="4"/>
+  <w:num w:numId="12">
+    <w:abstractNumId w:val="2"/>
   </w:num>
-  <w:num w:numId="7">
+  <w:num w:numId="13">
     <w:abstractNumId w:val="7"/>
   </w:num>
-  <w:num w:numId="8">
-    <w:abstractNumId w:val="2"/>
-  </w:num>
-  <w:num w:numId="9">
-    <w:abstractNumId w:val="6"/>
-  </w:num>
-  <w:num w:numId="10">
-    <w:abstractNumId w:val="3"/>
+  <w:num w:numId="14">
+    <w:abstractNumId w:val="9"/>
   </w:num>
   <w:numIdMacAtCleanup w:val="10"/>
 </w:numbering>
@@ -6158,7 +9345,7 @@
 </file>
 
 <file path=customXml/itemProps1.xml><?xml version="1.0" encoding="utf-8"?>
-<ds:datastoreItem xmlns:ds="http://schemas.openxmlformats.org/officeDocument/2006/customXml" ds:itemID="{7D1C90AC-DC50-544F-A590-8CF4B3C283CB}">
+<ds:datastoreItem xmlns:ds="http://schemas.openxmlformats.org/officeDocument/2006/customXml" ds:itemID="{53B4DCE8-91C5-3F49-BCDC-6E99BA20C70E}">
   <ds:schemaRefs>
     <ds:schemaRef ds:uri="http://schemas.openxmlformats.org/officeDocument/2006/bibliography"/>
   </ds:schemaRefs>

</xml_diff>

<commit_message>
Add info about modeling
</commit_message>
<xml_diff>
--- a/Praca magisterska - Marcin Jahn.docx
+++ b/Praca magisterska - Marcin Jahn.docx
@@ -2999,25 +2999,75 @@
       <w:r>
         <w:t xml:space="preserve"> </w:t>
       </w:r>
-      <w:fldSimple w:instr=" STYLEREF 1 \s ">
-        <w:r>
-          <w:rPr>
-            <w:noProof/>
-          </w:rPr>
-          <w:t>1</w:t>
-        </w:r>
-      </w:fldSimple>
+      <w:r>
+        <w:rPr>
+          <w:noProof/>
+        </w:rPr>
+        <w:fldChar w:fldCharType="begin"/>
+      </w:r>
+      <w:r>
+        <w:rPr>
+          <w:noProof/>
+        </w:rPr>
+        <w:instrText xml:space="preserve"> STYLEREF 1 \s </w:instrText>
+      </w:r>
+      <w:r>
+        <w:rPr>
+          <w:noProof/>
+        </w:rPr>
+        <w:fldChar w:fldCharType="separate"/>
+      </w:r>
+      <w:r>
+        <w:rPr>
+          <w:noProof/>
+        </w:rPr>
+        <w:t>1</w:t>
+      </w:r>
+      <w:r>
+        <w:rPr>
+          <w:noProof/>
+        </w:rPr>
+        <w:fldChar w:fldCharType="end"/>
+      </w:r>
       <w:r>
         <w:t>.</w:t>
       </w:r>
-      <w:fldSimple w:instr=" SEQ Rysunek \* ARABIC \s 1 ">
-        <w:r>
-          <w:rPr>
-            <w:noProof/>
-          </w:rPr>
-          <w:t>1</w:t>
-        </w:r>
-      </w:fldSimple>
+      <w:r>
+        <w:rPr>
+          <w:noProof/>
+        </w:rPr>
+        <w:fldChar w:fldCharType="begin"/>
+      </w:r>
+      <w:r>
+        <w:rPr>
+          <w:noProof/>
+        </w:rPr>
+        <w:instrText xml:space="preserve"> SEQ</w:instrText>
+      </w:r>
+      <w:r>
+        <w:rPr>
+          <w:noProof/>
+        </w:rPr>
+        <w:instrText xml:space="preserve"> Rysunek \* ARABIC \s 1 </w:instrText>
+      </w:r>
+      <w:r>
+        <w:rPr>
+          <w:noProof/>
+        </w:rPr>
+        <w:fldChar w:fldCharType="separate"/>
+      </w:r>
+      <w:r>
+        <w:rPr>
+          <w:noProof/>
+        </w:rPr>
+        <w:t>1</w:t>
+      </w:r>
+      <w:r>
+        <w:rPr>
+          <w:noProof/>
+        </w:rPr>
+        <w:fldChar w:fldCharType="end"/>
+      </w:r>
       <w:r>
         <w:t xml:space="preserve"> Logo usługi IFTTT</w:t>
       </w:r>
@@ -3213,25 +3263,69 @@
       <w:r>
         <w:t xml:space="preserve"> </w:t>
       </w:r>
-      <w:fldSimple w:instr=" STYLEREF 1 \s ">
-        <w:r>
-          <w:rPr>
-            <w:noProof/>
-          </w:rPr>
-          <w:t>1</w:t>
-        </w:r>
-      </w:fldSimple>
+      <w:r>
+        <w:rPr>
+          <w:noProof/>
+        </w:rPr>
+        <w:fldChar w:fldCharType="begin"/>
+      </w:r>
+      <w:r>
+        <w:rPr>
+          <w:noProof/>
+        </w:rPr>
+        <w:instrText xml:space="preserve"> STYLEREF 1 \s </w:instrText>
+      </w:r>
+      <w:r>
+        <w:rPr>
+          <w:noProof/>
+        </w:rPr>
+        <w:fldChar w:fldCharType="separate"/>
+      </w:r>
+      <w:r>
+        <w:rPr>
+          <w:noProof/>
+        </w:rPr>
+        <w:t>1</w:t>
+      </w:r>
+      <w:r>
+        <w:rPr>
+          <w:noProof/>
+        </w:rPr>
+        <w:fldChar w:fldCharType="end"/>
+      </w:r>
       <w:r>
         <w:t>.</w:t>
       </w:r>
-      <w:fldSimple w:instr=" SEQ Rysunek \* ARABIC \s 1 ">
-        <w:r>
-          <w:rPr>
-            <w:noProof/>
-          </w:rPr>
-          <w:t>2</w:t>
-        </w:r>
-      </w:fldSimple>
+      <w:r>
+        <w:rPr>
+          <w:noProof/>
+        </w:rPr>
+        <w:fldChar w:fldCharType="begin"/>
+      </w:r>
+      <w:r>
+        <w:rPr>
+          <w:noProof/>
+        </w:rPr>
+        <w:instrText xml:space="preserve"> SEQ Rysunek \* ARABIC \s 1 </w:instrText>
+      </w:r>
+      <w:r>
+        <w:rPr>
+          <w:noProof/>
+        </w:rPr>
+        <w:fldChar w:fldCharType="separate"/>
+      </w:r>
+      <w:r>
+        <w:rPr>
+          <w:noProof/>
+        </w:rPr>
+        <w:t>2</w:t>
+      </w:r>
+      <w:r>
+        <w:rPr>
+          <w:noProof/>
+        </w:rPr>
+        <w:fldChar w:fldCharType="end"/>
+      </w:r>
       <w:r>
         <w:t xml:space="preserve"> Logo usługi Microsoft </w:t>
       </w:r>
@@ -3362,25 +3456,69 @@
       <w:r>
         <w:t xml:space="preserve">Ilustracja </w:t>
       </w:r>
-      <w:fldSimple w:instr=" STYLEREF 1 \s ">
-        <w:r>
-          <w:rPr>
-            <w:noProof/>
-          </w:rPr>
-          <w:t>1</w:t>
-        </w:r>
-      </w:fldSimple>
+      <w:r>
+        <w:rPr>
+          <w:noProof/>
+        </w:rPr>
+        <w:fldChar w:fldCharType="begin"/>
+      </w:r>
+      <w:r>
+        <w:rPr>
+          <w:noProof/>
+        </w:rPr>
+        <w:instrText xml:space="preserve"> STYLEREF 1 \s </w:instrText>
+      </w:r>
+      <w:r>
+        <w:rPr>
+          <w:noProof/>
+        </w:rPr>
+        <w:fldChar w:fldCharType="separate"/>
+      </w:r>
+      <w:r>
+        <w:rPr>
+          <w:noProof/>
+        </w:rPr>
+        <w:t>1</w:t>
+      </w:r>
+      <w:r>
+        <w:rPr>
+          <w:noProof/>
+        </w:rPr>
+        <w:fldChar w:fldCharType="end"/>
+      </w:r>
       <w:r>
         <w:t>.</w:t>
       </w:r>
-      <w:fldSimple w:instr=" SEQ Rysunek \* ARABIC \s 1 ">
-        <w:r>
-          <w:rPr>
-            <w:noProof/>
-          </w:rPr>
-          <w:t>3</w:t>
-        </w:r>
-      </w:fldSimple>
+      <w:r>
+        <w:rPr>
+          <w:noProof/>
+        </w:rPr>
+        <w:fldChar w:fldCharType="begin"/>
+      </w:r>
+      <w:r>
+        <w:rPr>
+          <w:noProof/>
+        </w:rPr>
+        <w:instrText xml:space="preserve"> SEQ Rysunek \* ARABIC \s 1 </w:instrText>
+      </w:r>
+      <w:r>
+        <w:rPr>
+          <w:noProof/>
+        </w:rPr>
+        <w:fldChar w:fldCharType="separate"/>
+      </w:r>
+      <w:r>
+        <w:rPr>
+          <w:noProof/>
+        </w:rPr>
+        <w:t>3</w:t>
+      </w:r>
+      <w:r>
+        <w:rPr>
+          <w:noProof/>
+        </w:rPr>
+        <w:fldChar w:fldCharType="end"/>
+      </w:r>
       <w:r>
         <w:t xml:space="preserve"> Logo platformy </w:t>
       </w:r>
@@ -4008,25 +4146,69 @@
       <w:r>
         <w:t xml:space="preserve">Ilustracja </w:t>
       </w:r>
-      <w:fldSimple w:instr=" STYLEREF 1 \s ">
-        <w:r>
-          <w:rPr>
-            <w:noProof/>
-          </w:rPr>
-          <w:t>2</w:t>
-        </w:r>
-      </w:fldSimple>
+      <w:r>
+        <w:rPr>
+          <w:noProof/>
+        </w:rPr>
+        <w:fldChar w:fldCharType="begin"/>
+      </w:r>
+      <w:r>
+        <w:rPr>
+          <w:noProof/>
+        </w:rPr>
+        <w:instrText xml:space="preserve"> STYLEREF 1 \s </w:instrText>
+      </w:r>
+      <w:r>
+        <w:rPr>
+          <w:noProof/>
+        </w:rPr>
+        <w:fldChar w:fldCharType="separate"/>
+      </w:r>
+      <w:r>
+        <w:rPr>
+          <w:noProof/>
+        </w:rPr>
+        <w:t>2</w:t>
+      </w:r>
+      <w:r>
+        <w:rPr>
+          <w:noProof/>
+        </w:rPr>
+        <w:fldChar w:fldCharType="end"/>
+      </w:r>
       <w:r>
         <w:t>.</w:t>
       </w:r>
-      <w:fldSimple w:instr=" SEQ Ilustracja \* ARABIC \s 1 ">
-        <w:r>
-          <w:rPr>
-            <w:noProof/>
-          </w:rPr>
-          <w:t>1</w:t>
-        </w:r>
-      </w:fldSimple>
+      <w:r>
+        <w:rPr>
+          <w:noProof/>
+        </w:rPr>
+        <w:fldChar w:fldCharType="begin"/>
+      </w:r>
+      <w:r>
+        <w:rPr>
+          <w:noProof/>
+        </w:rPr>
+        <w:instrText xml:space="preserve"> SEQ Ilustracja \* ARABIC \s 1 </w:instrText>
+      </w:r>
+      <w:r>
+        <w:rPr>
+          <w:noProof/>
+        </w:rPr>
+        <w:fldChar w:fldCharType="separate"/>
+      </w:r>
+      <w:r>
+        <w:rPr>
+          <w:noProof/>
+        </w:rPr>
+        <w:t>1</w:t>
+      </w:r>
+      <w:r>
+        <w:rPr>
+          <w:noProof/>
+        </w:rPr>
+        <w:fldChar w:fldCharType="end"/>
+      </w:r>
       <w:r>
         <w:t xml:space="preserve"> </w:t>
       </w:r>
@@ -4185,25 +4367,69 @@
       <w:r>
         <w:t xml:space="preserve">Ilustracja </w:t>
       </w:r>
-      <w:fldSimple w:instr=" STYLEREF 1 \s ">
-        <w:r>
-          <w:rPr>
-            <w:noProof/>
-          </w:rPr>
-          <w:t>2</w:t>
-        </w:r>
-      </w:fldSimple>
+      <w:r>
+        <w:rPr>
+          <w:noProof/>
+        </w:rPr>
+        <w:fldChar w:fldCharType="begin"/>
+      </w:r>
+      <w:r>
+        <w:rPr>
+          <w:noProof/>
+        </w:rPr>
+        <w:instrText xml:space="preserve"> STYLEREF 1 \s </w:instrText>
+      </w:r>
+      <w:r>
+        <w:rPr>
+          <w:noProof/>
+        </w:rPr>
+        <w:fldChar w:fldCharType="separate"/>
+      </w:r>
+      <w:r>
+        <w:rPr>
+          <w:noProof/>
+        </w:rPr>
+        <w:t>2</w:t>
+      </w:r>
+      <w:r>
+        <w:rPr>
+          <w:noProof/>
+        </w:rPr>
+        <w:fldChar w:fldCharType="end"/>
+      </w:r>
       <w:r>
         <w:t>.</w:t>
       </w:r>
-      <w:fldSimple w:instr=" SEQ Rysunek \* ARABIC \s 1 ">
-        <w:r>
-          <w:rPr>
-            <w:noProof/>
-          </w:rPr>
-          <w:t>2</w:t>
-        </w:r>
-      </w:fldSimple>
+      <w:r>
+        <w:rPr>
+          <w:noProof/>
+        </w:rPr>
+        <w:fldChar w:fldCharType="begin"/>
+      </w:r>
+      <w:r>
+        <w:rPr>
+          <w:noProof/>
+        </w:rPr>
+        <w:instrText xml:space="preserve"> SEQ Rysunek \* ARABIC \s 1 </w:instrText>
+      </w:r>
+      <w:r>
+        <w:rPr>
+          <w:noProof/>
+        </w:rPr>
+        <w:fldChar w:fldCharType="separate"/>
+      </w:r>
+      <w:r>
+        <w:rPr>
+          <w:noProof/>
+        </w:rPr>
+        <w:t>2</w:t>
+      </w:r>
+      <w:r>
+        <w:rPr>
+          <w:noProof/>
+        </w:rPr>
+        <w:fldChar w:fldCharType="end"/>
+      </w:r>
       <w:r>
         <w:t xml:space="preserve"> Logo Microsoft </w:t>
       </w:r>
@@ -4483,25 +4709,69 @@
       <w:r>
         <w:t xml:space="preserve">Ilustracja </w:t>
       </w:r>
-      <w:fldSimple w:instr=" STYLEREF 1 \s ">
-        <w:r>
-          <w:rPr>
-            <w:noProof/>
-          </w:rPr>
-          <w:t>2</w:t>
-        </w:r>
-      </w:fldSimple>
+      <w:r>
+        <w:rPr>
+          <w:noProof/>
+        </w:rPr>
+        <w:fldChar w:fldCharType="begin"/>
+      </w:r>
+      <w:r>
+        <w:rPr>
+          <w:noProof/>
+        </w:rPr>
+        <w:instrText xml:space="preserve"> STYLEREF 1 \s </w:instrText>
+      </w:r>
+      <w:r>
+        <w:rPr>
+          <w:noProof/>
+        </w:rPr>
+        <w:fldChar w:fldCharType="separate"/>
+      </w:r>
+      <w:r>
+        <w:rPr>
+          <w:noProof/>
+        </w:rPr>
+        <w:t>2</w:t>
+      </w:r>
+      <w:r>
+        <w:rPr>
+          <w:noProof/>
+        </w:rPr>
+        <w:fldChar w:fldCharType="end"/>
+      </w:r>
       <w:r>
         <w:t>.</w:t>
       </w:r>
-      <w:fldSimple w:instr=" SEQ Rysunek \* ARABIC \s 1 ">
-        <w:r>
-          <w:rPr>
-            <w:noProof/>
-          </w:rPr>
-          <w:t>3</w:t>
-        </w:r>
-      </w:fldSimple>
+      <w:r>
+        <w:rPr>
+          <w:noProof/>
+        </w:rPr>
+        <w:fldChar w:fldCharType="begin"/>
+      </w:r>
+      <w:r>
+        <w:rPr>
+          <w:noProof/>
+        </w:rPr>
+        <w:instrText xml:space="preserve"> SEQ Rysunek \* ARABIC \s 1 </w:instrText>
+      </w:r>
+      <w:r>
+        <w:rPr>
+          <w:noProof/>
+        </w:rPr>
+        <w:fldChar w:fldCharType="separate"/>
+      </w:r>
+      <w:r>
+        <w:rPr>
+          <w:noProof/>
+        </w:rPr>
+        <w:t>3</w:t>
+      </w:r>
+      <w:r>
+        <w:rPr>
+          <w:noProof/>
+        </w:rPr>
+        <w:fldChar w:fldCharType="end"/>
+      </w:r>
       <w:r>
         <w:t xml:space="preserve"> Logo Amazon AWS</w:t>
       </w:r>
@@ -4817,25 +5087,69 @@
       <w:r>
         <w:t xml:space="preserve">Ilustracja </w:t>
       </w:r>
-      <w:fldSimple w:instr=" STYLEREF 1 \s ">
-        <w:r>
-          <w:rPr>
-            <w:noProof/>
-          </w:rPr>
-          <w:t>2</w:t>
-        </w:r>
-      </w:fldSimple>
+      <w:r>
+        <w:rPr>
+          <w:noProof/>
+        </w:rPr>
+        <w:fldChar w:fldCharType="begin"/>
+      </w:r>
+      <w:r>
+        <w:rPr>
+          <w:noProof/>
+        </w:rPr>
+        <w:instrText xml:space="preserve"> STYLEREF 1 \s </w:instrText>
+      </w:r>
+      <w:r>
+        <w:rPr>
+          <w:noProof/>
+        </w:rPr>
+        <w:fldChar w:fldCharType="separate"/>
+      </w:r>
+      <w:r>
+        <w:rPr>
+          <w:noProof/>
+        </w:rPr>
+        <w:t>2</w:t>
+      </w:r>
+      <w:r>
+        <w:rPr>
+          <w:noProof/>
+        </w:rPr>
+        <w:fldChar w:fldCharType="end"/>
+      </w:r>
       <w:r>
         <w:t>.</w:t>
       </w:r>
-      <w:fldSimple w:instr=" SEQ Ilustracja \* ARABIC \s 1 ">
-        <w:r>
-          <w:rPr>
-            <w:noProof/>
-          </w:rPr>
-          <w:t>2</w:t>
-        </w:r>
-      </w:fldSimple>
+      <w:r>
+        <w:rPr>
+          <w:noProof/>
+        </w:rPr>
+        <w:fldChar w:fldCharType="begin"/>
+      </w:r>
+      <w:r>
+        <w:rPr>
+          <w:noProof/>
+        </w:rPr>
+        <w:instrText xml:space="preserve"> SEQ Ilustracja \* ARABIC \s 1 </w:instrText>
+      </w:r>
+      <w:r>
+        <w:rPr>
+          <w:noProof/>
+        </w:rPr>
+        <w:fldChar w:fldCharType="separate"/>
+      </w:r>
+      <w:r>
+        <w:rPr>
+          <w:noProof/>
+        </w:rPr>
+        <w:t>2</w:t>
+      </w:r>
+      <w:r>
+        <w:rPr>
+          <w:noProof/>
+        </w:rPr>
+        <w:fldChar w:fldCharType="end"/>
+      </w:r>
       <w:r>
         <w:t xml:space="preserve"> Logo </w:t>
       </w:r>
@@ -5072,25 +5386,69 @@
       <w:r>
         <w:t xml:space="preserve">Ilustracja </w:t>
       </w:r>
-      <w:fldSimple w:instr=" STYLEREF 1 \s ">
-        <w:r>
-          <w:rPr>
-            <w:noProof/>
-          </w:rPr>
-          <w:t>2</w:t>
-        </w:r>
-      </w:fldSimple>
+      <w:r>
+        <w:rPr>
+          <w:noProof/>
+        </w:rPr>
+        <w:fldChar w:fldCharType="begin"/>
+      </w:r>
+      <w:r>
+        <w:rPr>
+          <w:noProof/>
+        </w:rPr>
+        <w:instrText xml:space="preserve"> STYLEREF 1 \s </w:instrText>
+      </w:r>
+      <w:r>
+        <w:rPr>
+          <w:noProof/>
+        </w:rPr>
+        <w:fldChar w:fldCharType="separate"/>
+      </w:r>
+      <w:r>
+        <w:rPr>
+          <w:noProof/>
+        </w:rPr>
+        <w:t>2</w:t>
+      </w:r>
+      <w:r>
+        <w:rPr>
+          <w:noProof/>
+        </w:rPr>
+        <w:fldChar w:fldCharType="end"/>
+      </w:r>
       <w:r>
         <w:t>.</w:t>
       </w:r>
-      <w:fldSimple w:instr=" SEQ Ilustracja \* ARABIC \s 1 ">
-        <w:r>
-          <w:rPr>
-            <w:noProof/>
-          </w:rPr>
-          <w:t>3</w:t>
-        </w:r>
-      </w:fldSimple>
+      <w:r>
+        <w:rPr>
+          <w:noProof/>
+        </w:rPr>
+        <w:fldChar w:fldCharType="begin"/>
+      </w:r>
+      <w:r>
+        <w:rPr>
+          <w:noProof/>
+        </w:rPr>
+        <w:instrText xml:space="preserve"> SEQ Ilustracja \* ARABIC \s 1 </w:instrText>
+      </w:r>
+      <w:r>
+        <w:rPr>
+          <w:noProof/>
+        </w:rPr>
+        <w:fldChar w:fldCharType="separate"/>
+      </w:r>
+      <w:r>
+        <w:rPr>
+          <w:noProof/>
+        </w:rPr>
+        <w:t>3</w:t>
+      </w:r>
+      <w:r>
+        <w:rPr>
+          <w:noProof/>
+        </w:rPr>
+        <w:fldChar w:fldCharType="end"/>
+      </w:r>
       <w:r>
         <w:t xml:space="preserve"> Logo AWS </w:t>
       </w:r>
@@ -5263,10 +5621,7 @@
         </w:numPr>
       </w:pPr>
       <w:r>
-        <w:t>wcześniejszą znajomość platfor</w:t>
-      </w:r>
-      <w:r>
-        <w:t>my.</w:t>
+        <w:t>wcześniejszą znajomość platformy.</w:t>
       </w:r>
     </w:p>
     <w:p>
@@ -5281,12 +5636,683 @@
       <w:pPr>
         <w:pStyle w:val="Nagwek1"/>
       </w:pPr>
-      <w:bookmarkStart w:id="17" w:name="_Toc520218059"/>
-      <w:r>
-        <w:t>Ogólne przedstawienie projektu</w:t>
-      </w:r>
+      <w:r>
+        <w:t>Modelowanie</w:t>
+      </w:r>
+      <w:r>
+        <w:t xml:space="preserve"> oraz łączenie</w:t>
+      </w:r>
+      <w:r>
+        <w:t xml:space="preserve"> urządzeń</w:t>
+      </w:r>
+    </w:p>
+    <w:p>
+      <w:r>
+        <w:t>Istotą działania systemu jest obsługa podłączonych do niego urządzeń – są one więc w centrum uwagi projektu. W związku z tym należało dobrze przemyśleć sposób ich definiowania i obsługi przez platformę. Oprócz tego należało się zastanowić jak tak naprawdę zrealizować łączenie urządzeń ze sobą. Czy zawsze jest to możliwe? Jakie dane powinny być przesyłane?</w:t>
+      </w:r>
+    </w:p>
+    <w:p>
+      <w:r>
+        <w:t>Informacje podane w niniejszym rozdziale zostaną rozszerzone w dalszej części pracy, szczególnie podczas omawiania bazy danych urządzeń.</w:t>
+      </w:r>
+    </w:p>
+    <w:p>
+      <w:pPr>
+        <w:pStyle w:val="Nagwek2"/>
+      </w:pPr>
+      <w:r>
+        <w:t>Definiowanie urządzeń</w:t>
+      </w:r>
+    </w:p>
+    <w:p>
+      <w:r>
+        <w:t xml:space="preserve">Każde urządzenie wewnątrz platformy </w:t>
+      </w:r>
+      <w:proofErr w:type="spellStart"/>
+      <w:r>
+        <w:t>MJIoT</w:t>
+      </w:r>
+      <w:proofErr w:type="spellEnd"/>
+      <w:r>
+        <w:t xml:space="preserve"> charakteryzowane jest przez dwa zbiory informacji:</w:t>
+      </w:r>
+    </w:p>
+    <w:p>
+      <w:pPr>
+        <w:pStyle w:val="Akapitzlist"/>
+        <w:numPr>
+          <w:ilvl w:val="0"/>
+          <w:numId w:val="20"/>
+        </w:numPr>
+      </w:pPr>
+      <w:r>
+        <w:t>Model określający co każde urządzenie danego typu powinno posiadać</w:t>
+      </w:r>
+      <w:r>
+        <w:t>,</w:t>
+      </w:r>
+    </w:p>
+    <w:p>
+      <w:pPr>
+        <w:pStyle w:val="Akapitzlist"/>
+        <w:numPr>
+          <w:ilvl w:val="0"/>
+          <w:numId w:val="20"/>
+        </w:numPr>
+      </w:pPr>
+      <w:r>
+        <w:t>Instanc</w:t>
+      </w:r>
+      <w:r>
+        <w:t>ja zawierająca informacje o konkretnym urządzeniu.</w:t>
+      </w:r>
+    </w:p>
+    <w:p>
+      <w:r>
+        <w:t xml:space="preserve">W celu lepszego zobrazowania </w:t>
+      </w:r>
+      <w:r>
+        <w:t>zagadnienia</w:t>
+      </w:r>
+      <w:r>
+        <w:t xml:space="preserve">, posłużę się przykładem prostego urządzenia – lampki elektrycznej. </w:t>
+      </w:r>
+      <w:r>
+        <w:t xml:space="preserve">Zanim stworzymy konkretną lampkę </w:t>
+      </w:r>
+      <w:r>
+        <w:t xml:space="preserve">(np. lampa w </w:t>
+      </w:r>
+      <w:r>
+        <w:t>pokoju</w:t>
+      </w:r>
+      <w:r>
+        <w:t>)</w:t>
+      </w:r>
+      <w:r>
+        <w:t xml:space="preserve">, musimy zdefiniować jego model – samą lampę w ogóle. Model ten powinien zawierać </w:t>
+      </w:r>
+      <w:r>
+        <w:t>informacje</w:t>
+      </w:r>
+      <w:r>
+        <w:t xml:space="preserve"> określające zbiór właściwości jakie każda lampa będzie posiadać. W tym prostym przykładzie możemy przyjąć, że właściwości te przedstawiają się następująco:</w:t>
+      </w:r>
+    </w:p>
+    <w:p>
+      <w:pPr>
+        <w:pStyle w:val="Akapitzlist"/>
+        <w:numPr>
+          <w:ilvl w:val="0"/>
+          <w:numId w:val="17"/>
+        </w:numPr>
+      </w:pPr>
+      <w:r>
+        <w:lastRenderedPageBreak/>
+        <w:t>NAZWA – określa nazwę konkretnej lampy,</w:t>
+      </w:r>
+    </w:p>
+    <w:p>
+      <w:pPr>
+        <w:pStyle w:val="Akapitzlist"/>
+        <w:numPr>
+          <w:ilvl w:val="0"/>
+          <w:numId w:val="17"/>
+        </w:numPr>
+      </w:pPr>
+      <w:r>
+        <w:t>STAN ŻARÓWKI – określa czy żarówka jest zapalona czy też zgaszona.</w:t>
+      </w:r>
+    </w:p>
+    <w:p>
+      <w:r>
+        <w:t>Nasz model posiada więc dwie</w:t>
+      </w:r>
+      <w:r>
+        <w:t xml:space="preserve"> właściwości. Na razie znamy jednak jedynie ich nazwy. Należy dodatkowo scharakteryzować pewien zbiór meta-danych, które </w:t>
+      </w:r>
+      <w:r>
+        <w:t>wzbogacą ich charakterystykę. Platforma pozwala zdefiniować następujące dane:</w:t>
+      </w:r>
+    </w:p>
+    <w:p>
+      <w:pPr>
+        <w:pStyle w:val="Akapitzlist"/>
+        <w:numPr>
+          <w:ilvl w:val="0"/>
+          <w:numId w:val="22"/>
+        </w:numPr>
+      </w:pPr>
+      <w:r>
+        <w:rPr>
+          <w:u w:val="single"/>
+        </w:rPr>
+        <w:t xml:space="preserve">Typ </w:t>
+      </w:r>
+      <w:r>
+        <w:rPr>
+          <w:u w:val="single"/>
+        </w:rPr>
+        <w:t>wartości</w:t>
+      </w:r>
+      <w:r>
+        <w:t xml:space="preserve"> – określa format jaki przyjmują wartości określające daną właściwość. </w:t>
+      </w:r>
+      <w:r>
+        <w:t xml:space="preserve">Ma to znaczenie w momencie określania połączenia między różnymi urządzeniami, co zostanie omówione w dalszej części pracy. </w:t>
+      </w:r>
+      <w:r>
+        <w:t>Możliwe</w:t>
+      </w:r>
+      <w:r>
+        <w:t xml:space="preserve"> opcje to</w:t>
+      </w:r>
+      <w:r>
+        <w:t>:</w:t>
+      </w:r>
+    </w:p>
+    <w:p>
+      <w:pPr>
+        <w:pStyle w:val="Akapitzlist"/>
+        <w:numPr>
+          <w:ilvl w:val="1"/>
+          <w:numId w:val="22"/>
+        </w:numPr>
+      </w:pPr>
+      <w:r>
+        <w:t>liczba (</w:t>
+      </w:r>
+      <w:r>
+        <w:rPr>
+          <w:i/>
+        </w:rPr>
+        <w:t>numer</w:t>
+      </w:r>
+      <w:r>
+        <w:t>),</w:t>
+      </w:r>
+    </w:p>
+    <w:p>
+      <w:pPr>
+        <w:pStyle w:val="Akapitzlist"/>
+        <w:numPr>
+          <w:ilvl w:val="1"/>
+          <w:numId w:val="22"/>
+        </w:numPr>
+      </w:pPr>
+      <w:r>
+        <w:t>łańcuch tekstowy (</w:t>
+      </w:r>
+      <w:r>
+        <w:rPr>
+          <w:i/>
+        </w:rPr>
+        <w:t>string</w:t>
+      </w:r>
+      <w:r>
+        <w:t>),</w:t>
+      </w:r>
+    </w:p>
+    <w:p>
+      <w:pPr>
+        <w:pStyle w:val="Akapitzlist"/>
+        <w:numPr>
+          <w:ilvl w:val="1"/>
+          <w:numId w:val="22"/>
+        </w:numPr>
+      </w:pPr>
+      <w:r>
+        <w:t>wartość zero-jedynkowa (</w:t>
+      </w:r>
+      <w:proofErr w:type="spellStart"/>
+      <w:r>
+        <w:rPr>
+          <w:i/>
+        </w:rPr>
+        <w:t>boolean</w:t>
+      </w:r>
+      <w:proofErr w:type="spellEnd"/>
+      <w:r>
+        <w:t>).</w:t>
+      </w:r>
+    </w:p>
+    <w:p>
+      <w:pPr>
+        <w:pStyle w:val="Akapitzlist"/>
+        <w:numPr>
+          <w:ilvl w:val="0"/>
+          <w:numId w:val="19"/>
+        </w:numPr>
+      </w:pPr>
+      <w:r>
+        <w:rPr>
+          <w:u w:val="single"/>
+        </w:rPr>
+        <w:t>Historyzowanie</w:t>
+      </w:r>
+      <w:r>
+        <w:t xml:space="preserve"> – określa czy dana właściwość powinna być przechowywana na zasadzie telemetrii, tzn. czy interesuje nas każda indywidualna jej wartość, która została zaraportowana przez urządzenie do chmury. </w:t>
+      </w:r>
+      <w:r>
+        <w:t>K</w:t>
+      </w:r>
+      <w:r>
+        <w:t xml:space="preserve">ażdy z nich posiada dodatkowo informację o czasie jego zaraportowania (tzw. </w:t>
+      </w:r>
+      <w:proofErr w:type="spellStart"/>
+      <w:r>
+        <w:t>timestamp</w:t>
+      </w:r>
+      <w:proofErr w:type="spellEnd"/>
+      <w:r>
+        <w:t>).</w:t>
+      </w:r>
+      <w:r>
+        <w:t xml:space="preserve"> Jeśli nie interesują nas wartości z przeszłości, przechowywana będzie jedynie ostatnia znana wartość</w:t>
+      </w:r>
+      <w:r>
+        <w:t>. Parametr ten ma znaczenie ze względu na koszty przechowyw</w:t>
+      </w:r>
+      <w:r>
+        <w:t>ania danych w chmurze</w:t>
+      </w:r>
+      <w:r>
+        <w:t>;</w:t>
+      </w:r>
+    </w:p>
+    <w:p>
+      <w:pPr>
+        <w:pStyle w:val="Akapitzlist"/>
+        <w:numPr>
+          <w:ilvl w:val="0"/>
+          <w:numId w:val="19"/>
+        </w:numPr>
+      </w:pPr>
+      <w:r>
+        <w:rPr>
+          <w:u w:val="single"/>
+        </w:rPr>
+        <w:t>Zdolność sterowania</w:t>
+      </w:r>
+      <w:r>
+        <w:t xml:space="preserve"> – określa czy dana właściwość może być traktowana jako potencjalna wartość sterująca przy łączeniu z innym urządzeniem. W praktyce, parametr ten decyduje o tym, czy dane z pewnej konkretnej właściwości urządzenia mogą być przesyłane do innego urządzenia by w jakiś sposób wpłynąć na jego stan;</w:t>
+      </w:r>
+    </w:p>
+    <w:p>
+      <w:pPr>
+        <w:pStyle w:val="Akapitzlist"/>
+        <w:numPr>
+          <w:ilvl w:val="0"/>
+          <w:numId w:val="19"/>
+        </w:numPr>
+      </w:pPr>
+      <w:r>
+        <w:rPr>
+          <w:u w:val="single"/>
+        </w:rPr>
+        <w:t>Zdolność bycia sterowanym</w:t>
+      </w:r>
+      <w:r>
+        <w:t xml:space="preserve"> – określa czy dana właściwość może być wykorzystywana w połączeniach jako odbiorca informacji z innych urządzeń</w:t>
+      </w:r>
+      <w:r>
+        <w:t>.</w:t>
+      </w:r>
+    </w:p>
+    <w:p>
+      <w:r>
+        <w:t xml:space="preserve">Kontynuując przykład lamki, możemy wzbogacić informacje na temat modelu. Nasze dwie właściwości </w:t>
+      </w:r>
+      <w:r>
+        <w:t>można opisać następująco:</w:t>
+      </w:r>
+    </w:p>
+    <w:p>
+      <w:pPr>
+        <w:pStyle w:val="Akapitzlist"/>
+        <w:numPr>
+          <w:ilvl w:val="0"/>
+          <w:numId w:val="21"/>
+        </w:numPr>
+      </w:pPr>
+      <w:r>
+        <w:t>NAZWA:</w:t>
+      </w:r>
+    </w:p>
+    <w:p>
+      <w:pPr>
+        <w:pStyle w:val="Akapitzlist"/>
+        <w:numPr>
+          <w:ilvl w:val="1"/>
+          <w:numId w:val="21"/>
+        </w:numPr>
+      </w:pPr>
+      <w:r>
+        <w:t>Typ wartości: łańcuch tekstowy (</w:t>
+      </w:r>
+      <w:r>
+        <w:rPr>
+          <w:i/>
+        </w:rPr>
+        <w:t>string</w:t>
+      </w:r>
+      <w:r>
+        <w:t>)</w:t>
+      </w:r>
+    </w:p>
+    <w:p>
+      <w:pPr>
+        <w:pStyle w:val="Akapitzlist"/>
+        <w:numPr>
+          <w:ilvl w:val="1"/>
+          <w:numId w:val="21"/>
+        </w:numPr>
+      </w:pPr>
+      <w:r>
+        <w:t>Historyzowanie – NIE</w:t>
+      </w:r>
+    </w:p>
+    <w:p>
+      <w:pPr>
+        <w:pStyle w:val="Akapitzlist"/>
+        <w:numPr>
+          <w:ilvl w:val="1"/>
+          <w:numId w:val="21"/>
+        </w:numPr>
+      </w:pPr>
+      <w:r>
+        <w:t>Zdolność sterowania – NIE</w:t>
+      </w:r>
+    </w:p>
+    <w:p>
+      <w:pPr>
+        <w:pStyle w:val="Akapitzlist"/>
+        <w:numPr>
+          <w:ilvl w:val="1"/>
+          <w:numId w:val="21"/>
+        </w:numPr>
+      </w:pPr>
+      <w:r>
+        <w:t>Zdolność bycia sterowanym – NIE</w:t>
+      </w:r>
+    </w:p>
+    <w:p>
+      <w:pPr>
+        <w:pStyle w:val="Akapitzlist"/>
+        <w:numPr>
+          <w:ilvl w:val="0"/>
+          <w:numId w:val="21"/>
+        </w:numPr>
+      </w:pPr>
+      <w:r>
+        <w:t>STAN ŻARÓWKI:</w:t>
+      </w:r>
+    </w:p>
+    <w:p>
+      <w:pPr>
+        <w:pStyle w:val="Akapitzlist"/>
+        <w:numPr>
+          <w:ilvl w:val="1"/>
+          <w:numId w:val="21"/>
+        </w:numPr>
+      </w:pPr>
+      <w:r>
+        <w:t>Typ wartości: wartość zero-jedynkowa (</w:t>
+      </w:r>
+      <w:proofErr w:type="spellStart"/>
+      <w:r>
+        <w:rPr>
+          <w:i/>
+        </w:rPr>
+        <w:t>boolean</w:t>
+      </w:r>
+      <w:proofErr w:type="spellEnd"/>
+      <w:r>
+        <w:t>)</w:t>
+      </w:r>
+    </w:p>
+    <w:p>
+      <w:pPr>
+        <w:pStyle w:val="Akapitzlist"/>
+        <w:numPr>
+          <w:ilvl w:val="1"/>
+          <w:numId w:val="21"/>
+        </w:numPr>
+      </w:pPr>
+      <w:r>
+        <w:lastRenderedPageBreak/>
+        <w:t>Historyzowanie – TAK</w:t>
+      </w:r>
+    </w:p>
+    <w:p>
+      <w:pPr>
+        <w:pStyle w:val="Akapitzlist"/>
+        <w:numPr>
+          <w:ilvl w:val="1"/>
+          <w:numId w:val="21"/>
+        </w:numPr>
+      </w:pPr>
+      <w:r>
+        <w:t>Zdolność sterowania – NIE</w:t>
+      </w:r>
+    </w:p>
+    <w:p>
+      <w:pPr>
+        <w:pStyle w:val="Akapitzlist"/>
+        <w:numPr>
+          <w:ilvl w:val="1"/>
+          <w:numId w:val="21"/>
+        </w:numPr>
+      </w:pPr>
+      <w:r>
+        <w:t xml:space="preserve">Zdolność bycia sterowanym </w:t>
+      </w:r>
+      <w:r>
+        <w:t>–</w:t>
+      </w:r>
+      <w:r>
+        <w:t xml:space="preserve"> TAK</w:t>
+      </w:r>
+    </w:p>
+    <w:p>
+      <w:r>
+        <w:t>Pozostają jeszcze jedynie dwa parametry dotyczące modelu:</w:t>
+      </w:r>
+    </w:p>
+    <w:p>
+      <w:pPr>
+        <w:pStyle w:val="Akapitzlist"/>
+        <w:numPr>
+          <w:ilvl w:val="0"/>
+          <w:numId w:val="25"/>
+        </w:numPr>
+      </w:pPr>
+      <w:r>
+        <w:t>Abstrakcyjność – określa czy na podstawie danego modelu można tworzyć instancje;</w:t>
+      </w:r>
+    </w:p>
+    <w:p>
+      <w:pPr>
+        <w:pStyle w:val="Akapitzlist"/>
+        <w:numPr>
+          <w:ilvl w:val="0"/>
+          <w:numId w:val="25"/>
+        </w:numPr>
+      </w:pPr>
+      <w:r>
+        <w:t>Aktywna komunikacja offline – określa czy do urządzenia powinny być przesyłane komunikaty, kiedy nie ma połączenia z platformą.</w:t>
+      </w:r>
+    </w:p>
+    <w:p>
+      <w:r>
+        <w:t>Z</w:t>
+      </w:r>
+      <w:r>
+        <w:t xml:space="preserve">naczenie </w:t>
+      </w:r>
+      <w:r>
+        <w:t>obu parametrów</w:t>
+      </w:r>
+      <w:r>
+        <w:t xml:space="preserve"> zostanie wy</w:t>
+      </w:r>
+      <w:r>
+        <w:t>jaśnione w dalszej części pracy. Na razie załóżmy, że nasz model lampki:</w:t>
+      </w:r>
+    </w:p>
+    <w:p>
+      <w:pPr>
+        <w:pStyle w:val="Akapitzlist"/>
+        <w:numPr>
+          <w:ilvl w:val="0"/>
+          <w:numId w:val="27"/>
+        </w:numPr>
+      </w:pPr>
+      <w:r>
+        <w:t>nie jest abstrakcyjny,</w:t>
+      </w:r>
+    </w:p>
+    <w:p>
+      <w:pPr>
+        <w:pStyle w:val="Akapitzlist"/>
+        <w:numPr>
+          <w:ilvl w:val="0"/>
+          <w:numId w:val="27"/>
+        </w:numPr>
+      </w:pPr>
+      <w:r>
+        <w:t>nie akceptuje wiadomości będąc offline.</w:t>
+      </w:r>
+    </w:p>
+    <w:p>
+      <w:r>
+        <w:t>Dopiero mając definicję modelu możemy przystąpić do stworzenia w bazie platformy konkretnej jego instancji. Przykładowo:</w:t>
+      </w:r>
+    </w:p>
+    <w:p>
+      <w:r>
+        <w:t>Lampa w pokoju:</w:t>
+      </w:r>
+    </w:p>
+    <w:p>
+      <w:pPr>
+        <w:pStyle w:val="Akapitzlist"/>
+        <w:numPr>
+          <w:ilvl w:val="0"/>
+          <w:numId w:val="29"/>
+        </w:numPr>
+      </w:pPr>
+      <w:r>
+        <w:t>NAZWA: „Lampa w pokoju”</w:t>
+      </w:r>
+      <w:r>
+        <w:t>;</w:t>
+      </w:r>
+    </w:p>
+    <w:p>
+      <w:pPr>
+        <w:pStyle w:val="Akapitzlist"/>
+        <w:numPr>
+          <w:ilvl w:val="0"/>
+          <w:numId w:val="29"/>
+        </w:numPr>
+      </w:pPr>
+      <w:r>
+        <w:t xml:space="preserve">STAN ŻAROWKI: domyślnie wyłączona (wartość </w:t>
+      </w:r>
+      <w:proofErr w:type="spellStart"/>
+      <w:r>
+        <w:t>false</w:t>
+      </w:r>
+      <w:proofErr w:type="spellEnd"/>
+      <w:r>
+        <w:t>)</w:t>
+      </w:r>
+      <w:r>
+        <w:t>.</w:t>
+      </w:r>
+    </w:p>
+    <w:p>
+      <w:r>
+        <w:t>Oprócz tego należy również zdefiniować:</w:t>
+      </w:r>
+    </w:p>
+    <w:p>
+      <w:pPr>
+        <w:pStyle w:val="Akapitzlist"/>
+        <w:numPr>
+          <w:ilvl w:val="0"/>
+          <w:numId w:val="28"/>
+        </w:numPr>
+      </w:pPr>
+      <w:r>
+        <w:t>do kogo należy urządzenie (numer identyfikacyjny użytkownika),</w:t>
+      </w:r>
+    </w:p>
+    <w:p>
+      <w:pPr>
+        <w:pStyle w:val="Akapitzlist"/>
+        <w:numPr>
+          <w:ilvl w:val="0"/>
+          <w:numId w:val="28"/>
+        </w:numPr>
+      </w:pPr>
+      <w:r>
+        <w:t xml:space="preserve">jaki jest klucz urządzenia do połączenia z </w:t>
+      </w:r>
+      <w:proofErr w:type="spellStart"/>
+      <w:r>
+        <w:t>IoT</w:t>
+      </w:r>
+      <w:proofErr w:type="spellEnd"/>
+      <w:r>
+        <w:t xml:space="preserve"> </w:t>
+      </w:r>
+      <w:proofErr w:type="spellStart"/>
+      <w:r>
+        <w:t>Hub’em</w:t>
+      </w:r>
+      <w:proofErr w:type="spellEnd"/>
+      <w:r>
+        <w:t>.</w:t>
+      </w:r>
+    </w:p>
+    <w:p>
+      <w:r>
+        <w:t xml:space="preserve">Przedstawiony sposób definicji modeli oraz instancji został zainspirowany </w:t>
+      </w:r>
+      <w:r>
+        <w:t>podejściem stosowanym w programowaniu obiektowym</w:t>
+      </w:r>
+      <w:r>
+        <w:t>, gdzie definiujemy klasy i ich instancje. Jak zostanie pokazane w rozdziale omawiającym bazę danych urządzeń, obiektowe podejście zostało zastosowane w praktyce za sprawą zastosowania systemu ORM do budowy struktury bazy i wydobywania z niej informacji.</w:t>
+      </w:r>
+    </w:p>
+    <w:p>
+      <w:r>
+        <w:t>Określony powyżej zbiór informacji jest przydatny na różnych poziomach działania platformy, zarówno w części „wewnętrznej”, niewidocznej dla użytkownika, jak i w części udostępnionej publicznie – w int</w:t>
+      </w:r>
+      <w:r>
+        <w:t>erfejsie aplikacji klienckiej.</w:t>
+      </w:r>
+      <w:bookmarkStart w:id="17" w:name="_GoBack"/>
       <w:bookmarkEnd w:id="17"/>
     </w:p>
+    <w:p/>
+    <w:p>
+      <w:pPr>
+        <w:pStyle w:val="Nagwek1"/>
+      </w:pPr>
+      <w:bookmarkStart w:id="18" w:name="_Toc520218059"/>
+      <w:r>
+        <w:lastRenderedPageBreak/>
+        <w:t xml:space="preserve">Omówienie </w:t>
+      </w:r>
+      <w:bookmarkEnd w:id="18"/>
+      <w:r>
+        <w:t>projektu</w:t>
+      </w:r>
+    </w:p>
     <w:p>
       <w:r>
         <w:t>Wiedząc czym jest Internet R</w:t>
@@ -5308,11 +6334,11 @@
       <w:pPr>
         <w:pStyle w:val="Nagwek2"/>
       </w:pPr>
-      <w:bookmarkStart w:id="18" w:name="_Toc520218060"/>
+      <w:bookmarkStart w:id="19" w:name="_Toc520218060"/>
       <w:r>
         <w:t>Schemat platformy</w:t>
       </w:r>
-      <w:bookmarkEnd w:id="18"/>
+      <w:bookmarkEnd w:id="19"/>
     </w:p>
     <w:p>
       <w:pPr>
@@ -5372,27 +6398,74 @@
         <w:jc w:val="center"/>
       </w:pPr>
       <w:r>
-        <w:t xml:space="preserve">Rysunek </w:t>
-      </w:r>
-      <w:fldSimple w:instr=" STYLEREF 1 \s ">
-        <w:r>
-          <w:rPr>
-            <w:noProof/>
-          </w:rPr>
-          <w:t>3</w:t>
-        </w:r>
-      </w:fldSimple>
+        <w:t>Ilustracja</w:t>
+      </w:r>
+      <w:r>
+        <w:t xml:space="preserve"> </w:t>
+      </w:r>
+      <w:r>
+        <w:rPr>
+          <w:noProof/>
+        </w:rPr>
+        <w:fldChar w:fldCharType="begin"/>
+      </w:r>
+      <w:r>
+        <w:rPr>
+          <w:noProof/>
+        </w:rPr>
+        <w:instrText xml:space="preserve"> STYLEREF 1 \s </w:instrText>
+      </w:r>
+      <w:r>
+        <w:rPr>
+          <w:noProof/>
+        </w:rPr>
+        <w:fldChar w:fldCharType="separate"/>
+      </w:r>
+      <w:r>
+        <w:rPr>
+          <w:noProof/>
+        </w:rPr>
+        <w:t>3</w:t>
+      </w:r>
+      <w:r>
+        <w:rPr>
+          <w:noProof/>
+        </w:rPr>
+        <w:fldChar w:fldCharType="end"/>
+      </w:r>
       <w:r>
         <w:t>.</w:t>
       </w:r>
-      <w:fldSimple w:instr=" SEQ Rysunek \* ARABIC \s 1 ">
-        <w:r>
-          <w:rPr>
-            <w:noProof/>
-          </w:rPr>
-          <w:t>1</w:t>
-        </w:r>
-      </w:fldSimple>
+      <w:r>
+        <w:rPr>
+          <w:noProof/>
+        </w:rPr>
+        <w:fldChar w:fldCharType="begin"/>
+      </w:r>
+      <w:r>
+        <w:rPr>
+          <w:noProof/>
+        </w:rPr>
+        <w:instrText xml:space="preserve"> SEQ Rysunek \* ARABIC \s 1 </w:instrText>
+      </w:r>
+      <w:r>
+        <w:rPr>
+          <w:noProof/>
+        </w:rPr>
+        <w:fldChar w:fldCharType="separate"/>
+      </w:r>
+      <w:r>
+        <w:rPr>
+          <w:noProof/>
+        </w:rPr>
+        <w:t>1</w:t>
+      </w:r>
+      <w:r>
+        <w:rPr>
+          <w:noProof/>
+        </w:rPr>
+        <w:fldChar w:fldCharType="end"/>
+      </w:r>
       <w:r>
         <w:t xml:space="preserve"> Schemat platformy </w:t>
       </w:r>
@@ -5404,25 +6477,221 @@
     </w:p>
     <w:p>
       <w:r>
+        <w:t>Powyższy schemat jest uproszczonym, ogólnym spojrzeniem na platformę.</w:t>
+      </w:r>
+      <w:r>
+        <w:t xml:space="preserve"> Strzałki odchodzące od poszczególnych elementów wskazują komponenty, z których dany element korzysta w celu wykonania swojej funkcji.</w:t>
+      </w:r>
+      <w:r>
+        <w:t xml:space="preserve"> Wspomniane uproszczenie schematu wynika z faktu, że każdy ze zilustrowanych komponentów można podzielić na mniejsze części, </w:t>
+      </w:r>
+      <w:r>
+        <w:t>które zostaną omówione w odpowiednich podrozdziałach.</w:t>
+      </w:r>
+    </w:p>
+    <w:p>
+      <w:pPr>
+        <w:pStyle w:val="Nagwek2"/>
+      </w:pPr>
+      <w:r>
+        <w:t>Elementy i z</w:t>
+      </w:r>
+      <w:r>
+        <w:t>asada działania systemu</w:t>
+      </w:r>
+    </w:p>
+    <w:p>
+      <w:r>
+        <w:t>Patrząc ponownie na przedstawiony schemat, możemy go podzielić na trzy części:</w:t>
+      </w:r>
+    </w:p>
+    <w:p>
+      <w:pPr>
+        <w:pStyle w:val="Akapitzlist"/>
+        <w:numPr>
+          <w:ilvl w:val="0"/>
+          <w:numId w:val="15"/>
+        </w:numPr>
+      </w:pPr>
+      <w:r>
+        <w:t>komponenty chmurowe, które stanowią wewnętrzną część platformy i pozostają „ukryte” przez użytkownikiem;</w:t>
+      </w:r>
+    </w:p>
+    <w:p>
+      <w:pPr>
+        <w:pStyle w:val="Akapitzlist"/>
+        <w:numPr>
+          <w:ilvl w:val="0"/>
+          <w:numId w:val="15"/>
+        </w:numPr>
+      </w:pPr>
+      <w:r>
+        <w:t>komponenty, które znajdują się w chmurze, lecz stanowią punkt dostępowy dla użytkowników systemu (są dla nich widoczne);</w:t>
+      </w:r>
+    </w:p>
+    <w:p>
+      <w:pPr>
+        <w:pStyle w:val="Akapitzlist"/>
+        <w:numPr>
+          <w:ilvl w:val="0"/>
+          <w:numId w:val="15"/>
+        </w:numPr>
+      </w:pPr>
+      <w:r>
         <w:lastRenderedPageBreak/>
-        <w:t>Powyższy schemat jest uproszczonym, ogólnym spojrzeniem na platformę.</w:t>
-      </w:r>
-      <w:r>
-        <w:t xml:space="preserve"> Strzałki odchodzące od poszczególnych elementów wskazują komponenty, z których dany element korzysta w celu wykonania swojej funkcji.</w:t>
-      </w:r>
-      <w:r>
-        <w:t xml:space="preserve"> Wspomniane uproszczenie schematu wynika z faktu, że każdy ze zilustrowanych komponentów można podzielić na mniejsze części, których prezentacja na obecnym etapie nie ma sensu, ponieważ niniejszy rozdział stanowi ogólne przedstawienie tychże komponentów.</w:t>
+        <w:t>urządzenia, które dany użytkownik posiada.</w:t>
+      </w:r>
+    </w:p>
+    <w:p>
+      <w:r>
+        <w:t>Pierwsza z wymienionych kategorii zawiera elementy, które tworzą sam fundament platformy, dzięki którym możliwe jest jej funkcjonowanie.</w:t>
+      </w:r>
+      <w:r>
+        <w:t xml:space="preserve"> Oto ich lista:</w:t>
+      </w:r>
+    </w:p>
+    <w:p>
+      <w:pPr>
+        <w:pStyle w:val="Akapitzlist"/>
+        <w:numPr>
+          <w:ilvl w:val="0"/>
+          <w:numId w:val="16"/>
+        </w:numPr>
+      </w:pPr>
+      <w:proofErr w:type="spellStart"/>
+      <w:r>
+        <w:t>IoT</w:t>
+      </w:r>
+      <w:proofErr w:type="spellEnd"/>
+      <w:r>
+        <w:t xml:space="preserve"> Hub – przekazywanie wiadomości między chmurą a urządzeniami;</w:t>
+      </w:r>
+    </w:p>
+    <w:p>
+      <w:pPr>
+        <w:pStyle w:val="Akapitzlist"/>
+        <w:numPr>
+          <w:ilvl w:val="0"/>
+          <w:numId w:val="16"/>
+        </w:numPr>
+      </w:pPr>
+      <w:r>
+        <w:t>Baza urządzeń – baza danych, która zawiera informacje nt.:</w:t>
+      </w:r>
+    </w:p>
+    <w:p>
+      <w:pPr>
+        <w:pStyle w:val="Akapitzlist"/>
+        <w:numPr>
+          <w:ilvl w:val="1"/>
+          <w:numId w:val="16"/>
+        </w:numPr>
+      </w:pPr>
+      <w:r>
+        <w:t>istniejących modeli urządzeń,</w:t>
+      </w:r>
+    </w:p>
+    <w:p>
+      <w:pPr>
+        <w:pStyle w:val="Akapitzlist"/>
+        <w:numPr>
+          <w:ilvl w:val="1"/>
+          <w:numId w:val="16"/>
+        </w:numPr>
+      </w:pPr>
+      <w:r>
+        <w:t>istniejących instancji urządzeń,</w:t>
+      </w:r>
+    </w:p>
+    <w:p>
+      <w:pPr>
+        <w:pStyle w:val="Akapitzlist"/>
+        <w:numPr>
+          <w:ilvl w:val="1"/>
+          <w:numId w:val="16"/>
+        </w:numPr>
+      </w:pPr>
+      <w:r>
+        <w:t>połączeń między urządzeniami,</w:t>
+      </w:r>
+    </w:p>
+    <w:p>
+      <w:pPr>
+        <w:pStyle w:val="Akapitzlist"/>
+        <w:numPr>
+          <w:ilvl w:val="1"/>
+          <w:numId w:val="16"/>
+        </w:numPr>
+      </w:pPr>
+      <w:r>
+        <w:t>użytkowników zarejestrowanych w systemie.</w:t>
+      </w:r>
+    </w:p>
+    <w:p>
+      <w:pPr>
+        <w:pStyle w:val="Akapitzlist"/>
+        <w:numPr>
+          <w:ilvl w:val="0"/>
+          <w:numId w:val="16"/>
+        </w:numPr>
+      </w:pPr>
+      <w:r>
+        <w:t>Baza telemetrii – baza danych, która gromadzi wszelkie informacji przesyłane z urządzeń do chmury w celu ich odczytu bądź wizualizacji;</w:t>
+      </w:r>
+    </w:p>
+    <w:p>
+      <w:pPr>
+        <w:pStyle w:val="Akapitzlist"/>
+        <w:numPr>
+          <w:ilvl w:val="0"/>
+          <w:numId w:val="16"/>
+        </w:numPr>
+      </w:pPr>
+      <w:r>
+        <w:t>Logika systemu – programy, które wykonują odpowiednie akcje przy otrzymaniu komunikatu z urządzenia:</w:t>
+      </w:r>
+    </w:p>
+    <w:p>
+      <w:pPr>
+        <w:pStyle w:val="Akapitzlist"/>
+        <w:numPr>
+          <w:ilvl w:val="1"/>
+          <w:numId w:val="16"/>
+        </w:numPr>
+      </w:pPr>
+      <w:r>
+        <w:t>wysyłanie sygnałów sterujących do połączonych urządzeń,</w:t>
+      </w:r>
+    </w:p>
+    <w:p>
+      <w:pPr>
+        <w:pStyle w:val="Akapitzlist"/>
+        <w:numPr>
+          <w:ilvl w:val="1"/>
+          <w:numId w:val="16"/>
+        </w:numPr>
+      </w:pPr>
+      <w:r>
+        <w:t>zapis danych telemetrycznych do bazy danych.</w:t>
+      </w:r>
+    </w:p>
+    <w:p>
+      <w:r>
+        <w:t>Z punktu widzenia użytkownika, nie potrzebuje on żadnej informacji na tema</w:t>
+      </w:r>
+      <w:r>
+        <w:t xml:space="preserve">t tego jakie są to komponenty. Co więcej, mogłyby one zostać przebudowane bądź kompletnie wymienione na inny zestaw serwisów, czego użytkownik nie powinien w ogóle zauważyć. </w:t>
       </w:r>
     </w:p>
     <w:p>
       <w:pPr>
         <w:pStyle w:val="Nagwek2"/>
       </w:pPr>
-      <w:bookmarkStart w:id="19" w:name="_Toc520218061"/>
+      <w:bookmarkStart w:id="20" w:name="_Toc520218061"/>
       <w:r>
         <w:t>Komponenty umieszczone w chmurze</w:t>
       </w:r>
-      <w:bookmarkEnd w:id="19"/>
+      <w:bookmarkEnd w:id="20"/>
     </w:p>
     <w:p>
       <w:r>
@@ -5437,12 +6706,10 @@
       </w:r>
       <w:proofErr w:type="spellEnd"/>
       <w:r>
-        <w:t xml:space="preserve">. W lewej-górnej części widoczny jest „rdzeń” platformy, czyli część chmurowa, która zawiera kluczowe komponenty, bez których całość nie miałaby możliwości </w:t>
-      </w:r>
-      <w:bookmarkStart w:id="20" w:name="_GoBack"/>
-      <w:bookmarkEnd w:id="20"/>
-      <w:r>
-        <w:t>działać.</w:t>
+        <w:t>. W lewej-górnej części widoczny jest „rdzeń” platformy, czyli część chmurowa, która zawiera kluczowe komponenty, bez których całość nie miałaby możliwości działać.</w:t>
+      </w:r>
+      <w:r>
+        <w:t xml:space="preserve"> </w:t>
       </w:r>
     </w:p>
     <w:p/>
@@ -5456,6 +6723,7 @@
       </w:pPr>
       <w:bookmarkStart w:id="21" w:name="_Toc520218062"/>
       <w:r>
+        <w:lastRenderedPageBreak/>
         <w:t>Bibliografia</w:t>
       </w:r>
       <w:bookmarkEnd w:id="21"/>
@@ -5854,6 +7122,11 @@
         <w:docPartUnique/>
       </w:docPartObj>
     </w:sdtPr>
+    <w:sdtEndPr>
+      <w:rPr>
+        <w:rStyle w:val="Numerstrony"/>
+      </w:rPr>
+    </w:sdtEndPr>
     <w:sdtContent>
       <w:p>
         <w:pPr>
@@ -5919,6 +7192,7 @@
         <w:docPartUnique/>
       </w:docPartObj>
     </w:sdtPr>
+    <w:sdtEndPr/>
     <w:sdtContent>
       <w:p>
         <w:pPr>
@@ -5967,6 +7241,11 @@
         <w:docPartUnique/>
       </w:docPartObj>
     </w:sdtPr>
+    <w:sdtEndPr>
+      <w:rPr>
+        <w:rStyle w:val="Numerstrony"/>
+      </w:rPr>
+    </w:sdtEndPr>
     <w:sdtContent>
       <w:p>
         <w:pPr>
@@ -6091,6 +7370,458 @@
 <file path=word/numbering.xml><?xml version="1.0" encoding="utf-8"?>
 <w:numbering xmlns:wpc="http://schemas.microsoft.com/office/word/2010/wordprocessingCanvas" xmlns:cx="http://schemas.microsoft.com/office/drawing/2014/chartex" xmlns:cx1="http://schemas.microsoft.com/office/drawing/2015/9/8/chartex" xmlns:cx2="http://schemas.microsoft.com/office/drawing/2015/10/21/chartex" xmlns:cx3="http://schemas.microsoft.com/office/drawing/2016/5/9/chartex" xmlns:cx4="http://schemas.microsoft.com/office/drawing/2016/5/10/chartex" xmlns:cx5="http://schemas.microsoft.com/office/drawing/2016/5/11/chartex" xmlns:cx6="http://schemas.microsoft.com/office/drawing/2016/5/12/chartex" xmlns:cx7="http://schemas.microsoft.com/office/drawing/2016/5/13/chartex" xmlns:cx8="http://schemas.microsoft.com/office/drawing/2016/5/14/chartex" xmlns:mc="http://schemas.openxmlformats.org/markup-compatibility/2006" xmlns:aink="http://schemas.microsoft.com/office/drawing/2016/ink" xmlns:am3d="http://schemas.microsoft.com/office/drawing/2017/model3d" xmlns:o="urn:schemas-microsoft-com:office:office" xmlns:r="http://schemas.openxmlformats.org/officeDocument/2006/relationships" xmlns:m="http://schemas.openxmlformats.org/officeDocument/2006/math" xmlns:v="urn:schemas-microsoft-com:vml" xmlns:wp14="http://schemas.microsoft.com/office/word/2010/wordprocessingDrawing" xmlns:wp="http://schemas.openxmlformats.org/drawingml/2006/wordprocessingDrawing" xmlns:w10="urn:schemas-microsoft-com:office:word" xmlns:w="http://schemas.openxmlformats.org/wordprocessingml/2006/main" xmlns:w14="http://schemas.microsoft.com/office/word/2010/wordml" xmlns:w15="http://schemas.microsoft.com/office/word/2012/wordml" xmlns:w16cid="http://schemas.microsoft.com/office/word/2016/wordml/cid" xmlns:w16se="http://schemas.microsoft.com/office/word/2015/wordml/symex" xmlns:wpg="http://schemas.microsoft.com/office/word/2010/wordprocessingGroup" xmlns:wpi="http://schemas.microsoft.com/office/word/2010/wordprocessingInk" xmlns:wne="http://schemas.microsoft.com/office/word/2006/wordml" xmlns:wps="http://schemas.microsoft.com/office/word/2010/wordprocessingShape" mc:Ignorable="w14 w15 w16se w16cid wp14">
   <w:abstractNum w:abstractNumId="0" w15:restartNumberingAfterBreak="0">
+    <w:nsid w:val="00DD5827"/>
+    <w:multiLevelType w:val="hybridMultilevel"/>
+    <w:tmpl w:val="3914FED4"/>
+    <w:lvl w:ilvl="0" w:tplc="04150001">
+      <w:start w:val="1"/>
+      <w:numFmt w:val="bullet"/>
+      <w:lvlText w:val=""/>
+      <w:lvlJc w:val="left"/>
+      <w:pPr>
+        <w:ind w:left="720" w:hanging="360"/>
+      </w:pPr>
+      <w:rPr>
+        <w:rFonts w:ascii="Symbol" w:hAnsi="Symbol" w:hint="default"/>
+      </w:rPr>
+    </w:lvl>
+    <w:lvl w:ilvl="1" w:tplc="04150003" w:tentative="1">
+      <w:start w:val="1"/>
+      <w:numFmt w:val="bullet"/>
+      <w:lvlText w:val="o"/>
+      <w:lvlJc w:val="left"/>
+      <w:pPr>
+        <w:ind w:left="1440" w:hanging="360"/>
+      </w:pPr>
+      <w:rPr>
+        <w:rFonts w:ascii="Courier New" w:hAnsi="Courier New" w:cs="Courier New" w:hint="default"/>
+      </w:rPr>
+    </w:lvl>
+    <w:lvl w:ilvl="2" w:tplc="04150005" w:tentative="1">
+      <w:start w:val="1"/>
+      <w:numFmt w:val="bullet"/>
+      <w:lvlText w:val=""/>
+      <w:lvlJc w:val="left"/>
+      <w:pPr>
+        <w:ind w:left="2160" w:hanging="360"/>
+      </w:pPr>
+      <w:rPr>
+        <w:rFonts w:ascii="Wingdings" w:hAnsi="Wingdings" w:hint="default"/>
+      </w:rPr>
+    </w:lvl>
+    <w:lvl w:ilvl="3" w:tplc="04150001" w:tentative="1">
+      <w:start w:val="1"/>
+      <w:numFmt w:val="bullet"/>
+      <w:lvlText w:val=""/>
+      <w:lvlJc w:val="left"/>
+      <w:pPr>
+        <w:ind w:left="2880" w:hanging="360"/>
+      </w:pPr>
+      <w:rPr>
+        <w:rFonts w:ascii="Symbol" w:hAnsi="Symbol" w:hint="default"/>
+      </w:rPr>
+    </w:lvl>
+    <w:lvl w:ilvl="4" w:tplc="04150003" w:tentative="1">
+      <w:start w:val="1"/>
+      <w:numFmt w:val="bullet"/>
+      <w:lvlText w:val="o"/>
+      <w:lvlJc w:val="left"/>
+      <w:pPr>
+        <w:ind w:left="3600" w:hanging="360"/>
+      </w:pPr>
+      <w:rPr>
+        <w:rFonts w:ascii="Courier New" w:hAnsi="Courier New" w:cs="Courier New" w:hint="default"/>
+      </w:rPr>
+    </w:lvl>
+    <w:lvl w:ilvl="5" w:tplc="04150005" w:tentative="1">
+      <w:start w:val="1"/>
+      <w:numFmt w:val="bullet"/>
+      <w:lvlText w:val=""/>
+      <w:lvlJc w:val="left"/>
+      <w:pPr>
+        <w:ind w:left="4320" w:hanging="360"/>
+      </w:pPr>
+      <w:rPr>
+        <w:rFonts w:ascii="Wingdings" w:hAnsi="Wingdings" w:hint="default"/>
+      </w:rPr>
+    </w:lvl>
+    <w:lvl w:ilvl="6" w:tplc="04150001" w:tentative="1">
+      <w:start w:val="1"/>
+      <w:numFmt w:val="bullet"/>
+      <w:lvlText w:val=""/>
+      <w:lvlJc w:val="left"/>
+      <w:pPr>
+        <w:ind w:left="5040" w:hanging="360"/>
+      </w:pPr>
+      <w:rPr>
+        <w:rFonts w:ascii="Symbol" w:hAnsi="Symbol" w:hint="default"/>
+      </w:rPr>
+    </w:lvl>
+    <w:lvl w:ilvl="7" w:tplc="04150003" w:tentative="1">
+      <w:start w:val="1"/>
+      <w:numFmt w:val="bullet"/>
+      <w:lvlText w:val="o"/>
+      <w:lvlJc w:val="left"/>
+      <w:pPr>
+        <w:ind w:left="5760" w:hanging="360"/>
+      </w:pPr>
+      <w:rPr>
+        <w:rFonts w:ascii="Courier New" w:hAnsi="Courier New" w:cs="Courier New" w:hint="default"/>
+      </w:rPr>
+    </w:lvl>
+    <w:lvl w:ilvl="8" w:tplc="04150005" w:tentative="1">
+      <w:start w:val="1"/>
+      <w:numFmt w:val="bullet"/>
+      <w:lvlText w:val=""/>
+      <w:lvlJc w:val="left"/>
+      <w:pPr>
+        <w:ind w:left="6480" w:hanging="360"/>
+      </w:pPr>
+      <w:rPr>
+        <w:rFonts w:ascii="Wingdings" w:hAnsi="Wingdings" w:hint="default"/>
+      </w:rPr>
+    </w:lvl>
+  </w:abstractNum>
+  <w:abstractNum w:abstractNumId="1" w15:restartNumberingAfterBreak="0">
+    <w:nsid w:val="042B2720"/>
+    <w:multiLevelType w:val="hybridMultilevel"/>
+    <w:tmpl w:val="55168CFC"/>
+    <w:lvl w:ilvl="0" w:tplc="04150001">
+      <w:start w:val="1"/>
+      <w:numFmt w:val="bullet"/>
+      <w:lvlText w:val=""/>
+      <w:lvlJc w:val="left"/>
+      <w:pPr>
+        <w:ind w:left="720" w:hanging="360"/>
+      </w:pPr>
+      <w:rPr>
+        <w:rFonts w:ascii="Symbol" w:hAnsi="Symbol" w:hint="default"/>
+      </w:rPr>
+    </w:lvl>
+    <w:lvl w:ilvl="1" w:tplc="04150003" w:tentative="1">
+      <w:start w:val="1"/>
+      <w:numFmt w:val="bullet"/>
+      <w:lvlText w:val="o"/>
+      <w:lvlJc w:val="left"/>
+      <w:pPr>
+        <w:ind w:left="1440" w:hanging="360"/>
+      </w:pPr>
+      <w:rPr>
+        <w:rFonts w:ascii="Courier New" w:hAnsi="Courier New" w:cs="Courier New" w:hint="default"/>
+      </w:rPr>
+    </w:lvl>
+    <w:lvl w:ilvl="2" w:tplc="04150005" w:tentative="1">
+      <w:start w:val="1"/>
+      <w:numFmt w:val="bullet"/>
+      <w:lvlText w:val=""/>
+      <w:lvlJc w:val="left"/>
+      <w:pPr>
+        <w:ind w:left="2160" w:hanging="360"/>
+      </w:pPr>
+      <w:rPr>
+        <w:rFonts w:ascii="Wingdings" w:hAnsi="Wingdings" w:hint="default"/>
+      </w:rPr>
+    </w:lvl>
+    <w:lvl w:ilvl="3" w:tplc="04150001" w:tentative="1">
+      <w:start w:val="1"/>
+      <w:numFmt w:val="bullet"/>
+      <w:lvlText w:val=""/>
+      <w:lvlJc w:val="left"/>
+      <w:pPr>
+        <w:ind w:left="2880" w:hanging="360"/>
+      </w:pPr>
+      <w:rPr>
+        <w:rFonts w:ascii="Symbol" w:hAnsi="Symbol" w:hint="default"/>
+      </w:rPr>
+    </w:lvl>
+    <w:lvl w:ilvl="4" w:tplc="04150003" w:tentative="1">
+      <w:start w:val="1"/>
+      <w:numFmt w:val="bullet"/>
+      <w:lvlText w:val="o"/>
+      <w:lvlJc w:val="left"/>
+      <w:pPr>
+        <w:ind w:left="3600" w:hanging="360"/>
+      </w:pPr>
+      <w:rPr>
+        <w:rFonts w:ascii="Courier New" w:hAnsi="Courier New" w:cs="Courier New" w:hint="default"/>
+      </w:rPr>
+    </w:lvl>
+    <w:lvl w:ilvl="5" w:tplc="04150005" w:tentative="1">
+      <w:start w:val="1"/>
+      <w:numFmt w:val="bullet"/>
+      <w:lvlText w:val=""/>
+      <w:lvlJc w:val="left"/>
+      <w:pPr>
+        <w:ind w:left="4320" w:hanging="360"/>
+      </w:pPr>
+      <w:rPr>
+        <w:rFonts w:ascii="Wingdings" w:hAnsi="Wingdings" w:hint="default"/>
+      </w:rPr>
+    </w:lvl>
+    <w:lvl w:ilvl="6" w:tplc="04150001" w:tentative="1">
+      <w:start w:val="1"/>
+      <w:numFmt w:val="bullet"/>
+      <w:lvlText w:val=""/>
+      <w:lvlJc w:val="left"/>
+      <w:pPr>
+        <w:ind w:left="5040" w:hanging="360"/>
+      </w:pPr>
+      <w:rPr>
+        <w:rFonts w:ascii="Symbol" w:hAnsi="Symbol" w:hint="default"/>
+      </w:rPr>
+    </w:lvl>
+    <w:lvl w:ilvl="7" w:tplc="04150003" w:tentative="1">
+      <w:start w:val="1"/>
+      <w:numFmt w:val="bullet"/>
+      <w:lvlText w:val="o"/>
+      <w:lvlJc w:val="left"/>
+      <w:pPr>
+        <w:ind w:left="5760" w:hanging="360"/>
+      </w:pPr>
+      <w:rPr>
+        <w:rFonts w:ascii="Courier New" w:hAnsi="Courier New" w:cs="Courier New" w:hint="default"/>
+      </w:rPr>
+    </w:lvl>
+    <w:lvl w:ilvl="8" w:tplc="04150005" w:tentative="1">
+      <w:start w:val="1"/>
+      <w:numFmt w:val="bullet"/>
+      <w:lvlText w:val=""/>
+      <w:lvlJc w:val="left"/>
+      <w:pPr>
+        <w:ind w:left="6480" w:hanging="360"/>
+      </w:pPr>
+      <w:rPr>
+        <w:rFonts w:ascii="Wingdings" w:hAnsi="Wingdings" w:hint="default"/>
+      </w:rPr>
+    </w:lvl>
+  </w:abstractNum>
+  <w:abstractNum w:abstractNumId="2" w15:restartNumberingAfterBreak="0">
+    <w:nsid w:val="05750EB6"/>
+    <w:multiLevelType w:val="hybridMultilevel"/>
+    <w:tmpl w:val="3BBCFFF6"/>
+    <w:lvl w:ilvl="0" w:tplc="04150001">
+      <w:start w:val="1"/>
+      <w:numFmt w:val="bullet"/>
+      <w:lvlText w:val=""/>
+      <w:lvlJc w:val="left"/>
+      <w:pPr>
+        <w:ind w:left="720" w:hanging="360"/>
+      </w:pPr>
+      <w:rPr>
+        <w:rFonts w:ascii="Symbol" w:hAnsi="Symbol" w:hint="default"/>
+      </w:rPr>
+    </w:lvl>
+    <w:lvl w:ilvl="1" w:tplc="04150003">
+      <w:start w:val="1"/>
+      <w:numFmt w:val="bullet"/>
+      <w:lvlText w:val="o"/>
+      <w:lvlJc w:val="left"/>
+      <w:pPr>
+        <w:ind w:left="1440" w:hanging="360"/>
+      </w:pPr>
+      <w:rPr>
+        <w:rFonts w:ascii="Courier New" w:hAnsi="Courier New" w:cs="Courier New" w:hint="default"/>
+      </w:rPr>
+    </w:lvl>
+    <w:lvl w:ilvl="2" w:tplc="04150005" w:tentative="1">
+      <w:start w:val="1"/>
+      <w:numFmt w:val="bullet"/>
+      <w:lvlText w:val=""/>
+      <w:lvlJc w:val="left"/>
+      <w:pPr>
+        <w:ind w:left="2160" w:hanging="360"/>
+      </w:pPr>
+      <w:rPr>
+        <w:rFonts w:ascii="Wingdings" w:hAnsi="Wingdings" w:hint="default"/>
+      </w:rPr>
+    </w:lvl>
+    <w:lvl w:ilvl="3" w:tplc="04150001" w:tentative="1">
+      <w:start w:val="1"/>
+      <w:numFmt w:val="bullet"/>
+      <w:lvlText w:val=""/>
+      <w:lvlJc w:val="left"/>
+      <w:pPr>
+        <w:ind w:left="2880" w:hanging="360"/>
+      </w:pPr>
+      <w:rPr>
+        <w:rFonts w:ascii="Symbol" w:hAnsi="Symbol" w:hint="default"/>
+      </w:rPr>
+    </w:lvl>
+    <w:lvl w:ilvl="4" w:tplc="04150003" w:tentative="1">
+      <w:start w:val="1"/>
+      <w:numFmt w:val="bullet"/>
+      <w:lvlText w:val="o"/>
+      <w:lvlJc w:val="left"/>
+      <w:pPr>
+        <w:ind w:left="3600" w:hanging="360"/>
+      </w:pPr>
+      <w:rPr>
+        <w:rFonts w:ascii="Courier New" w:hAnsi="Courier New" w:cs="Courier New" w:hint="default"/>
+      </w:rPr>
+    </w:lvl>
+    <w:lvl w:ilvl="5" w:tplc="04150005" w:tentative="1">
+      <w:start w:val="1"/>
+      <w:numFmt w:val="bullet"/>
+      <w:lvlText w:val=""/>
+      <w:lvlJc w:val="left"/>
+      <w:pPr>
+        <w:ind w:left="4320" w:hanging="360"/>
+      </w:pPr>
+      <w:rPr>
+        <w:rFonts w:ascii="Wingdings" w:hAnsi="Wingdings" w:hint="default"/>
+      </w:rPr>
+    </w:lvl>
+    <w:lvl w:ilvl="6" w:tplc="04150001" w:tentative="1">
+      <w:start w:val="1"/>
+      <w:numFmt w:val="bullet"/>
+      <w:lvlText w:val=""/>
+      <w:lvlJc w:val="left"/>
+      <w:pPr>
+        <w:ind w:left="5040" w:hanging="360"/>
+      </w:pPr>
+      <w:rPr>
+        <w:rFonts w:ascii="Symbol" w:hAnsi="Symbol" w:hint="default"/>
+      </w:rPr>
+    </w:lvl>
+    <w:lvl w:ilvl="7" w:tplc="04150003" w:tentative="1">
+      <w:start w:val="1"/>
+      <w:numFmt w:val="bullet"/>
+      <w:lvlText w:val="o"/>
+      <w:lvlJc w:val="left"/>
+      <w:pPr>
+        <w:ind w:left="5760" w:hanging="360"/>
+      </w:pPr>
+      <w:rPr>
+        <w:rFonts w:ascii="Courier New" w:hAnsi="Courier New" w:cs="Courier New" w:hint="default"/>
+      </w:rPr>
+    </w:lvl>
+    <w:lvl w:ilvl="8" w:tplc="04150005" w:tentative="1">
+      <w:start w:val="1"/>
+      <w:numFmt w:val="bullet"/>
+      <w:lvlText w:val=""/>
+      <w:lvlJc w:val="left"/>
+      <w:pPr>
+        <w:ind w:left="6480" w:hanging="360"/>
+      </w:pPr>
+      <w:rPr>
+        <w:rFonts w:ascii="Wingdings" w:hAnsi="Wingdings" w:hint="default"/>
+      </w:rPr>
+    </w:lvl>
+  </w:abstractNum>
+  <w:abstractNum w:abstractNumId="3" w15:restartNumberingAfterBreak="0">
+    <w:nsid w:val="08880886"/>
+    <w:multiLevelType w:val="hybridMultilevel"/>
+    <w:tmpl w:val="56E28118"/>
+    <w:lvl w:ilvl="0" w:tplc="04150001">
+      <w:start w:val="1"/>
+      <w:numFmt w:val="bullet"/>
+      <w:lvlText w:val=""/>
+      <w:lvlJc w:val="left"/>
+      <w:pPr>
+        <w:ind w:left="720" w:hanging="360"/>
+      </w:pPr>
+      <w:rPr>
+        <w:rFonts w:ascii="Symbol" w:hAnsi="Symbol" w:hint="default"/>
+      </w:rPr>
+    </w:lvl>
+    <w:lvl w:ilvl="1" w:tplc="04150003" w:tentative="1">
+      <w:start w:val="1"/>
+      <w:numFmt w:val="bullet"/>
+      <w:lvlText w:val="o"/>
+      <w:lvlJc w:val="left"/>
+      <w:pPr>
+        <w:ind w:left="1440" w:hanging="360"/>
+      </w:pPr>
+      <w:rPr>
+        <w:rFonts w:ascii="Courier New" w:hAnsi="Courier New" w:cs="Courier New" w:hint="default"/>
+      </w:rPr>
+    </w:lvl>
+    <w:lvl w:ilvl="2" w:tplc="04150005" w:tentative="1">
+      <w:start w:val="1"/>
+      <w:numFmt w:val="bullet"/>
+      <w:lvlText w:val=""/>
+      <w:lvlJc w:val="left"/>
+      <w:pPr>
+        <w:ind w:left="2160" w:hanging="360"/>
+      </w:pPr>
+      <w:rPr>
+        <w:rFonts w:ascii="Wingdings" w:hAnsi="Wingdings" w:hint="default"/>
+      </w:rPr>
+    </w:lvl>
+    <w:lvl w:ilvl="3" w:tplc="04150001" w:tentative="1">
+      <w:start w:val="1"/>
+      <w:numFmt w:val="bullet"/>
+      <w:lvlText w:val=""/>
+      <w:lvlJc w:val="left"/>
+      <w:pPr>
+        <w:ind w:left="2880" w:hanging="360"/>
+      </w:pPr>
+      <w:rPr>
+        <w:rFonts w:ascii="Symbol" w:hAnsi="Symbol" w:hint="default"/>
+      </w:rPr>
+    </w:lvl>
+    <w:lvl w:ilvl="4" w:tplc="04150003" w:tentative="1">
+      <w:start w:val="1"/>
+      <w:numFmt w:val="bullet"/>
+      <w:lvlText w:val="o"/>
+      <w:lvlJc w:val="left"/>
+      <w:pPr>
+        <w:ind w:left="3600" w:hanging="360"/>
+      </w:pPr>
+      <w:rPr>
+        <w:rFonts w:ascii="Courier New" w:hAnsi="Courier New" w:cs="Courier New" w:hint="default"/>
+      </w:rPr>
+    </w:lvl>
+    <w:lvl w:ilvl="5" w:tplc="04150005" w:tentative="1">
+      <w:start w:val="1"/>
+      <w:numFmt w:val="bullet"/>
+      <w:lvlText w:val=""/>
+      <w:lvlJc w:val="left"/>
+      <w:pPr>
+        <w:ind w:left="4320" w:hanging="360"/>
+      </w:pPr>
+      <w:rPr>
+        <w:rFonts w:ascii="Wingdings" w:hAnsi="Wingdings" w:hint="default"/>
+      </w:rPr>
+    </w:lvl>
+    <w:lvl w:ilvl="6" w:tplc="04150001" w:tentative="1">
+      <w:start w:val="1"/>
+      <w:numFmt w:val="bullet"/>
+      <w:lvlText w:val=""/>
+      <w:lvlJc w:val="left"/>
+      <w:pPr>
+        <w:ind w:left="5040" w:hanging="360"/>
+      </w:pPr>
+      <w:rPr>
+        <w:rFonts w:ascii="Symbol" w:hAnsi="Symbol" w:hint="default"/>
+      </w:rPr>
+    </w:lvl>
+    <w:lvl w:ilvl="7" w:tplc="04150003" w:tentative="1">
+      <w:start w:val="1"/>
+      <w:numFmt w:val="bullet"/>
+      <w:lvlText w:val="o"/>
+      <w:lvlJc w:val="left"/>
+      <w:pPr>
+        <w:ind w:left="5760" w:hanging="360"/>
+      </w:pPr>
+      <w:rPr>
+        <w:rFonts w:ascii="Courier New" w:hAnsi="Courier New" w:cs="Courier New" w:hint="default"/>
+      </w:rPr>
+    </w:lvl>
+    <w:lvl w:ilvl="8" w:tplc="04150005" w:tentative="1">
+      <w:start w:val="1"/>
+      <w:numFmt w:val="bullet"/>
+      <w:lvlText w:val=""/>
+      <w:lvlJc w:val="left"/>
+      <w:pPr>
+        <w:ind w:left="6480" w:hanging="360"/>
+      </w:pPr>
+      <w:rPr>
+        <w:rFonts w:ascii="Wingdings" w:hAnsi="Wingdings" w:hint="default"/>
+      </w:rPr>
+    </w:lvl>
+  </w:abstractNum>
+  <w:abstractNum w:abstractNumId="4" w15:restartNumberingAfterBreak="0">
     <w:nsid w:val="09F65260"/>
     <w:multiLevelType w:val="multilevel"/>
     <w:tmpl w:val="04150025"/>
@@ -6185,7 +7916,7 @@
       </w:pPr>
     </w:lvl>
   </w:abstractNum>
-  <w:abstractNum w:abstractNumId="1" w15:restartNumberingAfterBreak="0">
+  <w:abstractNum w:abstractNumId="5" w15:restartNumberingAfterBreak="0">
     <w:nsid w:val="0F56107C"/>
     <w:multiLevelType w:val="hybridMultilevel"/>
     <w:tmpl w:val="29D2C2EA"/>
@@ -6298,7 +8029,233 @@
       </w:rPr>
     </w:lvl>
   </w:abstractNum>
-  <w:abstractNum w:abstractNumId="2" w15:restartNumberingAfterBreak="0">
+  <w:abstractNum w:abstractNumId="6" w15:restartNumberingAfterBreak="0">
+    <w:nsid w:val="1A1B36E6"/>
+    <w:multiLevelType w:val="hybridMultilevel"/>
+    <w:tmpl w:val="9BC6623C"/>
+    <w:lvl w:ilvl="0" w:tplc="04150001">
+      <w:start w:val="1"/>
+      <w:numFmt w:val="bullet"/>
+      <w:lvlText w:val=""/>
+      <w:lvlJc w:val="left"/>
+      <w:pPr>
+        <w:ind w:left="720" w:hanging="360"/>
+      </w:pPr>
+      <w:rPr>
+        <w:rFonts w:ascii="Symbol" w:hAnsi="Symbol" w:hint="default"/>
+      </w:rPr>
+    </w:lvl>
+    <w:lvl w:ilvl="1" w:tplc="04150003" w:tentative="1">
+      <w:start w:val="1"/>
+      <w:numFmt w:val="bullet"/>
+      <w:lvlText w:val="o"/>
+      <w:lvlJc w:val="left"/>
+      <w:pPr>
+        <w:ind w:left="1440" w:hanging="360"/>
+      </w:pPr>
+      <w:rPr>
+        <w:rFonts w:ascii="Courier New" w:hAnsi="Courier New" w:cs="Courier New" w:hint="default"/>
+      </w:rPr>
+    </w:lvl>
+    <w:lvl w:ilvl="2" w:tplc="04150005" w:tentative="1">
+      <w:start w:val="1"/>
+      <w:numFmt w:val="bullet"/>
+      <w:lvlText w:val=""/>
+      <w:lvlJc w:val="left"/>
+      <w:pPr>
+        <w:ind w:left="2160" w:hanging="360"/>
+      </w:pPr>
+      <w:rPr>
+        <w:rFonts w:ascii="Wingdings" w:hAnsi="Wingdings" w:hint="default"/>
+      </w:rPr>
+    </w:lvl>
+    <w:lvl w:ilvl="3" w:tplc="04150001" w:tentative="1">
+      <w:start w:val="1"/>
+      <w:numFmt w:val="bullet"/>
+      <w:lvlText w:val=""/>
+      <w:lvlJc w:val="left"/>
+      <w:pPr>
+        <w:ind w:left="2880" w:hanging="360"/>
+      </w:pPr>
+      <w:rPr>
+        <w:rFonts w:ascii="Symbol" w:hAnsi="Symbol" w:hint="default"/>
+      </w:rPr>
+    </w:lvl>
+    <w:lvl w:ilvl="4" w:tplc="04150003" w:tentative="1">
+      <w:start w:val="1"/>
+      <w:numFmt w:val="bullet"/>
+      <w:lvlText w:val="o"/>
+      <w:lvlJc w:val="left"/>
+      <w:pPr>
+        <w:ind w:left="3600" w:hanging="360"/>
+      </w:pPr>
+      <w:rPr>
+        <w:rFonts w:ascii="Courier New" w:hAnsi="Courier New" w:cs="Courier New" w:hint="default"/>
+      </w:rPr>
+    </w:lvl>
+    <w:lvl w:ilvl="5" w:tplc="04150005" w:tentative="1">
+      <w:start w:val="1"/>
+      <w:numFmt w:val="bullet"/>
+      <w:lvlText w:val=""/>
+      <w:lvlJc w:val="left"/>
+      <w:pPr>
+        <w:ind w:left="4320" w:hanging="360"/>
+      </w:pPr>
+      <w:rPr>
+        <w:rFonts w:ascii="Wingdings" w:hAnsi="Wingdings" w:hint="default"/>
+      </w:rPr>
+    </w:lvl>
+    <w:lvl w:ilvl="6" w:tplc="04150001" w:tentative="1">
+      <w:start w:val="1"/>
+      <w:numFmt w:val="bullet"/>
+      <w:lvlText w:val=""/>
+      <w:lvlJc w:val="left"/>
+      <w:pPr>
+        <w:ind w:left="5040" w:hanging="360"/>
+      </w:pPr>
+      <w:rPr>
+        <w:rFonts w:ascii="Symbol" w:hAnsi="Symbol" w:hint="default"/>
+      </w:rPr>
+    </w:lvl>
+    <w:lvl w:ilvl="7" w:tplc="04150003" w:tentative="1">
+      <w:start w:val="1"/>
+      <w:numFmt w:val="bullet"/>
+      <w:lvlText w:val="o"/>
+      <w:lvlJc w:val="left"/>
+      <w:pPr>
+        <w:ind w:left="5760" w:hanging="360"/>
+      </w:pPr>
+      <w:rPr>
+        <w:rFonts w:ascii="Courier New" w:hAnsi="Courier New" w:cs="Courier New" w:hint="default"/>
+      </w:rPr>
+    </w:lvl>
+    <w:lvl w:ilvl="8" w:tplc="04150005" w:tentative="1">
+      <w:start w:val="1"/>
+      <w:numFmt w:val="bullet"/>
+      <w:lvlText w:val=""/>
+      <w:lvlJc w:val="left"/>
+      <w:pPr>
+        <w:ind w:left="6480" w:hanging="360"/>
+      </w:pPr>
+      <w:rPr>
+        <w:rFonts w:ascii="Wingdings" w:hAnsi="Wingdings" w:hint="default"/>
+      </w:rPr>
+    </w:lvl>
+  </w:abstractNum>
+  <w:abstractNum w:abstractNumId="7" w15:restartNumberingAfterBreak="0">
+    <w:nsid w:val="1B8F05BA"/>
+    <w:multiLevelType w:val="hybridMultilevel"/>
+    <w:tmpl w:val="A8484022"/>
+    <w:lvl w:ilvl="0" w:tplc="04150001">
+      <w:start w:val="1"/>
+      <w:numFmt w:val="bullet"/>
+      <w:lvlText w:val=""/>
+      <w:lvlJc w:val="left"/>
+      <w:pPr>
+        <w:ind w:left="720" w:hanging="360"/>
+      </w:pPr>
+      <w:rPr>
+        <w:rFonts w:ascii="Symbol" w:hAnsi="Symbol" w:hint="default"/>
+      </w:rPr>
+    </w:lvl>
+    <w:lvl w:ilvl="1" w:tplc="04150003" w:tentative="1">
+      <w:start w:val="1"/>
+      <w:numFmt w:val="bullet"/>
+      <w:lvlText w:val="o"/>
+      <w:lvlJc w:val="left"/>
+      <w:pPr>
+        <w:ind w:left="1440" w:hanging="360"/>
+      </w:pPr>
+      <w:rPr>
+        <w:rFonts w:ascii="Courier New" w:hAnsi="Courier New" w:cs="Courier New" w:hint="default"/>
+      </w:rPr>
+    </w:lvl>
+    <w:lvl w:ilvl="2" w:tplc="04150005" w:tentative="1">
+      <w:start w:val="1"/>
+      <w:numFmt w:val="bullet"/>
+      <w:lvlText w:val=""/>
+      <w:lvlJc w:val="left"/>
+      <w:pPr>
+        <w:ind w:left="2160" w:hanging="360"/>
+      </w:pPr>
+      <w:rPr>
+        <w:rFonts w:ascii="Wingdings" w:hAnsi="Wingdings" w:hint="default"/>
+      </w:rPr>
+    </w:lvl>
+    <w:lvl w:ilvl="3" w:tplc="04150001" w:tentative="1">
+      <w:start w:val="1"/>
+      <w:numFmt w:val="bullet"/>
+      <w:lvlText w:val=""/>
+      <w:lvlJc w:val="left"/>
+      <w:pPr>
+        <w:ind w:left="2880" w:hanging="360"/>
+      </w:pPr>
+      <w:rPr>
+        <w:rFonts w:ascii="Symbol" w:hAnsi="Symbol" w:hint="default"/>
+      </w:rPr>
+    </w:lvl>
+    <w:lvl w:ilvl="4" w:tplc="04150003" w:tentative="1">
+      <w:start w:val="1"/>
+      <w:numFmt w:val="bullet"/>
+      <w:lvlText w:val="o"/>
+      <w:lvlJc w:val="left"/>
+      <w:pPr>
+        <w:ind w:left="3600" w:hanging="360"/>
+      </w:pPr>
+      <w:rPr>
+        <w:rFonts w:ascii="Courier New" w:hAnsi="Courier New" w:cs="Courier New" w:hint="default"/>
+      </w:rPr>
+    </w:lvl>
+    <w:lvl w:ilvl="5" w:tplc="04150005" w:tentative="1">
+      <w:start w:val="1"/>
+      <w:numFmt w:val="bullet"/>
+      <w:lvlText w:val=""/>
+      <w:lvlJc w:val="left"/>
+      <w:pPr>
+        <w:ind w:left="4320" w:hanging="360"/>
+      </w:pPr>
+      <w:rPr>
+        <w:rFonts w:ascii="Wingdings" w:hAnsi="Wingdings" w:hint="default"/>
+      </w:rPr>
+    </w:lvl>
+    <w:lvl w:ilvl="6" w:tplc="04150001" w:tentative="1">
+      <w:start w:val="1"/>
+      <w:numFmt w:val="bullet"/>
+      <w:lvlText w:val=""/>
+      <w:lvlJc w:val="left"/>
+      <w:pPr>
+        <w:ind w:left="5040" w:hanging="360"/>
+      </w:pPr>
+      <w:rPr>
+        <w:rFonts w:ascii="Symbol" w:hAnsi="Symbol" w:hint="default"/>
+      </w:rPr>
+    </w:lvl>
+    <w:lvl w:ilvl="7" w:tplc="04150003" w:tentative="1">
+      <w:start w:val="1"/>
+      <w:numFmt w:val="bullet"/>
+      <w:lvlText w:val="o"/>
+      <w:lvlJc w:val="left"/>
+      <w:pPr>
+        <w:ind w:left="5760" w:hanging="360"/>
+      </w:pPr>
+      <w:rPr>
+        <w:rFonts w:ascii="Courier New" w:hAnsi="Courier New" w:cs="Courier New" w:hint="default"/>
+      </w:rPr>
+    </w:lvl>
+    <w:lvl w:ilvl="8" w:tplc="04150005" w:tentative="1">
+      <w:start w:val="1"/>
+      <w:numFmt w:val="bullet"/>
+      <w:lvlText w:val=""/>
+      <w:lvlJc w:val="left"/>
+      <w:pPr>
+        <w:ind w:left="6480" w:hanging="360"/>
+      </w:pPr>
+      <w:rPr>
+        <w:rFonts w:ascii="Wingdings" w:hAnsi="Wingdings" w:hint="default"/>
+      </w:rPr>
+    </w:lvl>
+  </w:abstractNum>
+  <w:abstractNum w:abstractNumId="8" w15:restartNumberingAfterBreak="0">
     <w:nsid w:val="1DC9707F"/>
     <w:multiLevelType w:val="hybridMultilevel"/>
     <w:tmpl w:val="FDE85042"/>
@@ -6411,7 +8368,7 @@
       </w:rPr>
     </w:lvl>
   </w:abstractNum>
-  <w:abstractNum w:abstractNumId="3" w15:restartNumberingAfterBreak="0">
+  <w:abstractNum w:abstractNumId="9" w15:restartNumberingAfterBreak="0">
     <w:nsid w:val="2BAB0603"/>
     <w:multiLevelType w:val="hybridMultilevel"/>
     <w:tmpl w:val="9F3C4E70"/>
@@ -6497,7 +8454,7 @@
       </w:pPr>
     </w:lvl>
   </w:abstractNum>
-  <w:abstractNum w:abstractNumId="4" w15:restartNumberingAfterBreak="0">
+  <w:abstractNum w:abstractNumId="10" w15:restartNumberingAfterBreak="0">
     <w:nsid w:val="2F4E01C6"/>
     <w:multiLevelType w:val="hybridMultilevel"/>
     <w:tmpl w:val="4E64DCB2"/>
@@ -6610,7 +8567,7 @@
       </w:rPr>
     </w:lvl>
   </w:abstractNum>
-  <w:abstractNum w:abstractNumId="5" w15:restartNumberingAfterBreak="0">
+  <w:abstractNum w:abstractNumId="11" w15:restartNumberingAfterBreak="0">
     <w:nsid w:val="387C2760"/>
     <w:multiLevelType w:val="hybridMultilevel"/>
     <w:tmpl w:val="93F836E4"/>
@@ -6723,7 +8680,7 @@
       </w:rPr>
     </w:lvl>
   </w:abstractNum>
-  <w:abstractNum w:abstractNumId="6" w15:restartNumberingAfterBreak="0">
+  <w:abstractNum w:abstractNumId="12" w15:restartNumberingAfterBreak="0">
     <w:nsid w:val="3D940C3F"/>
     <w:multiLevelType w:val="hybridMultilevel"/>
     <w:tmpl w:val="2300160A"/>
@@ -6836,7 +8793,233 @@
       </w:rPr>
     </w:lvl>
   </w:abstractNum>
-  <w:abstractNum w:abstractNumId="7" w15:restartNumberingAfterBreak="0">
+  <w:abstractNum w:abstractNumId="13" w15:restartNumberingAfterBreak="0">
+    <w:nsid w:val="41564819"/>
+    <w:multiLevelType w:val="hybridMultilevel"/>
+    <w:tmpl w:val="6436DE2E"/>
+    <w:lvl w:ilvl="0" w:tplc="04150001">
+      <w:start w:val="1"/>
+      <w:numFmt w:val="bullet"/>
+      <w:lvlText w:val=""/>
+      <w:lvlJc w:val="left"/>
+      <w:pPr>
+        <w:ind w:left="720" w:hanging="360"/>
+      </w:pPr>
+      <w:rPr>
+        <w:rFonts w:ascii="Symbol" w:hAnsi="Symbol" w:hint="default"/>
+      </w:rPr>
+    </w:lvl>
+    <w:lvl w:ilvl="1" w:tplc="04150003" w:tentative="1">
+      <w:start w:val="1"/>
+      <w:numFmt w:val="bullet"/>
+      <w:lvlText w:val="o"/>
+      <w:lvlJc w:val="left"/>
+      <w:pPr>
+        <w:ind w:left="1440" w:hanging="360"/>
+      </w:pPr>
+      <w:rPr>
+        <w:rFonts w:ascii="Courier New" w:hAnsi="Courier New" w:cs="Courier New" w:hint="default"/>
+      </w:rPr>
+    </w:lvl>
+    <w:lvl w:ilvl="2" w:tplc="04150005" w:tentative="1">
+      <w:start w:val="1"/>
+      <w:numFmt w:val="bullet"/>
+      <w:lvlText w:val=""/>
+      <w:lvlJc w:val="left"/>
+      <w:pPr>
+        <w:ind w:left="2160" w:hanging="360"/>
+      </w:pPr>
+      <w:rPr>
+        <w:rFonts w:ascii="Wingdings" w:hAnsi="Wingdings" w:hint="default"/>
+      </w:rPr>
+    </w:lvl>
+    <w:lvl w:ilvl="3" w:tplc="04150001" w:tentative="1">
+      <w:start w:val="1"/>
+      <w:numFmt w:val="bullet"/>
+      <w:lvlText w:val=""/>
+      <w:lvlJc w:val="left"/>
+      <w:pPr>
+        <w:ind w:left="2880" w:hanging="360"/>
+      </w:pPr>
+      <w:rPr>
+        <w:rFonts w:ascii="Symbol" w:hAnsi="Symbol" w:hint="default"/>
+      </w:rPr>
+    </w:lvl>
+    <w:lvl w:ilvl="4" w:tplc="04150003" w:tentative="1">
+      <w:start w:val="1"/>
+      <w:numFmt w:val="bullet"/>
+      <w:lvlText w:val="o"/>
+      <w:lvlJc w:val="left"/>
+      <w:pPr>
+        <w:ind w:left="3600" w:hanging="360"/>
+      </w:pPr>
+      <w:rPr>
+        <w:rFonts w:ascii="Courier New" w:hAnsi="Courier New" w:cs="Courier New" w:hint="default"/>
+      </w:rPr>
+    </w:lvl>
+    <w:lvl w:ilvl="5" w:tplc="04150005" w:tentative="1">
+      <w:start w:val="1"/>
+      <w:numFmt w:val="bullet"/>
+      <w:lvlText w:val=""/>
+      <w:lvlJc w:val="left"/>
+      <w:pPr>
+        <w:ind w:left="4320" w:hanging="360"/>
+      </w:pPr>
+      <w:rPr>
+        <w:rFonts w:ascii="Wingdings" w:hAnsi="Wingdings" w:hint="default"/>
+      </w:rPr>
+    </w:lvl>
+    <w:lvl w:ilvl="6" w:tplc="04150001" w:tentative="1">
+      <w:start w:val="1"/>
+      <w:numFmt w:val="bullet"/>
+      <w:lvlText w:val=""/>
+      <w:lvlJc w:val="left"/>
+      <w:pPr>
+        <w:ind w:left="5040" w:hanging="360"/>
+      </w:pPr>
+      <w:rPr>
+        <w:rFonts w:ascii="Symbol" w:hAnsi="Symbol" w:hint="default"/>
+      </w:rPr>
+    </w:lvl>
+    <w:lvl w:ilvl="7" w:tplc="04150003" w:tentative="1">
+      <w:start w:val="1"/>
+      <w:numFmt w:val="bullet"/>
+      <w:lvlText w:val="o"/>
+      <w:lvlJc w:val="left"/>
+      <w:pPr>
+        <w:ind w:left="5760" w:hanging="360"/>
+      </w:pPr>
+      <w:rPr>
+        <w:rFonts w:ascii="Courier New" w:hAnsi="Courier New" w:cs="Courier New" w:hint="default"/>
+      </w:rPr>
+    </w:lvl>
+    <w:lvl w:ilvl="8" w:tplc="04150005" w:tentative="1">
+      <w:start w:val="1"/>
+      <w:numFmt w:val="bullet"/>
+      <w:lvlText w:val=""/>
+      <w:lvlJc w:val="left"/>
+      <w:pPr>
+        <w:ind w:left="6480" w:hanging="360"/>
+      </w:pPr>
+      <w:rPr>
+        <w:rFonts w:ascii="Wingdings" w:hAnsi="Wingdings" w:hint="default"/>
+      </w:rPr>
+    </w:lvl>
+  </w:abstractNum>
+  <w:abstractNum w:abstractNumId="14" w15:restartNumberingAfterBreak="0">
+    <w:nsid w:val="48133237"/>
+    <w:multiLevelType w:val="hybridMultilevel"/>
+    <w:tmpl w:val="1332B06E"/>
+    <w:lvl w:ilvl="0" w:tplc="04150001">
+      <w:start w:val="1"/>
+      <w:numFmt w:val="bullet"/>
+      <w:lvlText w:val=""/>
+      <w:lvlJc w:val="left"/>
+      <w:pPr>
+        <w:ind w:left="720" w:hanging="360"/>
+      </w:pPr>
+      <w:rPr>
+        <w:rFonts w:ascii="Symbol" w:hAnsi="Symbol" w:hint="default"/>
+      </w:rPr>
+    </w:lvl>
+    <w:lvl w:ilvl="1" w:tplc="04150003" w:tentative="1">
+      <w:start w:val="1"/>
+      <w:numFmt w:val="bullet"/>
+      <w:lvlText w:val="o"/>
+      <w:lvlJc w:val="left"/>
+      <w:pPr>
+        <w:ind w:left="1440" w:hanging="360"/>
+      </w:pPr>
+      <w:rPr>
+        <w:rFonts w:ascii="Courier New" w:hAnsi="Courier New" w:cs="Courier New" w:hint="default"/>
+      </w:rPr>
+    </w:lvl>
+    <w:lvl w:ilvl="2" w:tplc="04150005" w:tentative="1">
+      <w:start w:val="1"/>
+      <w:numFmt w:val="bullet"/>
+      <w:lvlText w:val=""/>
+      <w:lvlJc w:val="left"/>
+      <w:pPr>
+        <w:ind w:left="2160" w:hanging="360"/>
+      </w:pPr>
+      <w:rPr>
+        <w:rFonts w:ascii="Wingdings" w:hAnsi="Wingdings" w:hint="default"/>
+      </w:rPr>
+    </w:lvl>
+    <w:lvl w:ilvl="3" w:tplc="04150001" w:tentative="1">
+      <w:start w:val="1"/>
+      <w:numFmt w:val="bullet"/>
+      <w:lvlText w:val=""/>
+      <w:lvlJc w:val="left"/>
+      <w:pPr>
+        <w:ind w:left="2880" w:hanging="360"/>
+      </w:pPr>
+      <w:rPr>
+        <w:rFonts w:ascii="Symbol" w:hAnsi="Symbol" w:hint="default"/>
+      </w:rPr>
+    </w:lvl>
+    <w:lvl w:ilvl="4" w:tplc="04150003" w:tentative="1">
+      <w:start w:val="1"/>
+      <w:numFmt w:val="bullet"/>
+      <w:lvlText w:val="o"/>
+      <w:lvlJc w:val="left"/>
+      <w:pPr>
+        <w:ind w:left="3600" w:hanging="360"/>
+      </w:pPr>
+      <w:rPr>
+        <w:rFonts w:ascii="Courier New" w:hAnsi="Courier New" w:cs="Courier New" w:hint="default"/>
+      </w:rPr>
+    </w:lvl>
+    <w:lvl w:ilvl="5" w:tplc="04150005" w:tentative="1">
+      <w:start w:val="1"/>
+      <w:numFmt w:val="bullet"/>
+      <w:lvlText w:val=""/>
+      <w:lvlJc w:val="left"/>
+      <w:pPr>
+        <w:ind w:left="4320" w:hanging="360"/>
+      </w:pPr>
+      <w:rPr>
+        <w:rFonts w:ascii="Wingdings" w:hAnsi="Wingdings" w:hint="default"/>
+      </w:rPr>
+    </w:lvl>
+    <w:lvl w:ilvl="6" w:tplc="04150001" w:tentative="1">
+      <w:start w:val="1"/>
+      <w:numFmt w:val="bullet"/>
+      <w:lvlText w:val=""/>
+      <w:lvlJc w:val="left"/>
+      <w:pPr>
+        <w:ind w:left="5040" w:hanging="360"/>
+      </w:pPr>
+      <w:rPr>
+        <w:rFonts w:ascii="Symbol" w:hAnsi="Symbol" w:hint="default"/>
+      </w:rPr>
+    </w:lvl>
+    <w:lvl w:ilvl="7" w:tplc="04150003" w:tentative="1">
+      <w:start w:val="1"/>
+      <w:numFmt w:val="bullet"/>
+      <w:lvlText w:val="o"/>
+      <w:lvlJc w:val="left"/>
+      <w:pPr>
+        <w:ind w:left="5760" w:hanging="360"/>
+      </w:pPr>
+      <w:rPr>
+        <w:rFonts w:ascii="Courier New" w:hAnsi="Courier New" w:cs="Courier New" w:hint="default"/>
+      </w:rPr>
+    </w:lvl>
+    <w:lvl w:ilvl="8" w:tplc="04150005" w:tentative="1">
+      <w:start w:val="1"/>
+      <w:numFmt w:val="bullet"/>
+      <w:lvlText w:val=""/>
+      <w:lvlJc w:val="left"/>
+      <w:pPr>
+        <w:ind w:left="6480" w:hanging="360"/>
+      </w:pPr>
+      <w:rPr>
+        <w:rFonts w:ascii="Wingdings" w:hAnsi="Wingdings" w:hint="default"/>
+      </w:rPr>
+    </w:lvl>
+  </w:abstractNum>
+  <w:abstractNum w:abstractNumId="15" w15:restartNumberingAfterBreak="0">
     <w:nsid w:val="528B5EFD"/>
     <w:multiLevelType w:val="hybridMultilevel"/>
     <w:tmpl w:val="BE52FA6A"/>
@@ -6949,7 +9132,120 @@
       </w:rPr>
     </w:lvl>
   </w:abstractNum>
-  <w:abstractNum w:abstractNumId="8" w15:restartNumberingAfterBreak="0">
+  <w:abstractNum w:abstractNumId="16" w15:restartNumberingAfterBreak="0">
+    <w:nsid w:val="53220C56"/>
+    <w:multiLevelType w:val="hybridMultilevel"/>
+    <w:tmpl w:val="ED72D2A4"/>
+    <w:lvl w:ilvl="0" w:tplc="04150001">
+      <w:start w:val="1"/>
+      <w:numFmt w:val="bullet"/>
+      <w:lvlText w:val=""/>
+      <w:lvlJc w:val="left"/>
+      <w:pPr>
+        <w:ind w:left="720" w:hanging="360"/>
+      </w:pPr>
+      <w:rPr>
+        <w:rFonts w:ascii="Symbol" w:hAnsi="Symbol" w:hint="default"/>
+      </w:rPr>
+    </w:lvl>
+    <w:lvl w:ilvl="1" w:tplc="04150003" w:tentative="1">
+      <w:start w:val="1"/>
+      <w:numFmt w:val="bullet"/>
+      <w:lvlText w:val="o"/>
+      <w:lvlJc w:val="left"/>
+      <w:pPr>
+        <w:ind w:left="1440" w:hanging="360"/>
+      </w:pPr>
+      <w:rPr>
+        <w:rFonts w:ascii="Courier New" w:hAnsi="Courier New" w:cs="Courier New" w:hint="default"/>
+      </w:rPr>
+    </w:lvl>
+    <w:lvl w:ilvl="2" w:tplc="04150005" w:tentative="1">
+      <w:start w:val="1"/>
+      <w:numFmt w:val="bullet"/>
+      <w:lvlText w:val=""/>
+      <w:lvlJc w:val="left"/>
+      <w:pPr>
+        <w:ind w:left="2160" w:hanging="360"/>
+      </w:pPr>
+      <w:rPr>
+        <w:rFonts w:ascii="Wingdings" w:hAnsi="Wingdings" w:hint="default"/>
+      </w:rPr>
+    </w:lvl>
+    <w:lvl w:ilvl="3" w:tplc="04150001" w:tentative="1">
+      <w:start w:val="1"/>
+      <w:numFmt w:val="bullet"/>
+      <w:lvlText w:val=""/>
+      <w:lvlJc w:val="left"/>
+      <w:pPr>
+        <w:ind w:left="2880" w:hanging="360"/>
+      </w:pPr>
+      <w:rPr>
+        <w:rFonts w:ascii="Symbol" w:hAnsi="Symbol" w:hint="default"/>
+      </w:rPr>
+    </w:lvl>
+    <w:lvl w:ilvl="4" w:tplc="04150003" w:tentative="1">
+      <w:start w:val="1"/>
+      <w:numFmt w:val="bullet"/>
+      <w:lvlText w:val="o"/>
+      <w:lvlJc w:val="left"/>
+      <w:pPr>
+        <w:ind w:left="3600" w:hanging="360"/>
+      </w:pPr>
+      <w:rPr>
+        <w:rFonts w:ascii="Courier New" w:hAnsi="Courier New" w:cs="Courier New" w:hint="default"/>
+      </w:rPr>
+    </w:lvl>
+    <w:lvl w:ilvl="5" w:tplc="04150005" w:tentative="1">
+      <w:start w:val="1"/>
+      <w:numFmt w:val="bullet"/>
+      <w:lvlText w:val=""/>
+      <w:lvlJc w:val="left"/>
+      <w:pPr>
+        <w:ind w:left="4320" w:hanging="360"/>
+      </w:pPr>
+      <w:rPr>
+        <w:rFonts w:ascii="Wingdings" w:hAnsi="Wingdings" w:hint="default"/>
+      </w:rPr>
+    </w:lvl>
+    <w:lvl w:ilvl="6" w:tplc="04150001" w:tentative="1">
+      <w:start w:val="1"/>
+      <w:numFmt w:val="bullet"/>
+      <w:lvlText w:val=""/>
+      <w:lvlJc w:val="left"/>
+      <w:pPr>
+        <w:ind w:left="5040" w:hanging="360"/>
+      </w:pPr>
+      <w:rPr>
+        <w:rFonts w:ascii="Symbol" w:hAnsi="Symbol" w:hint="default"/>
+      </w:rPr>
+    </w:lvl>
+    <w:lvl w:ilvl="7" w:tplc="04150003" w:tentative="1">
+      <w:start w:val="1"/>
+      <w:numFmt w:val="bullet"/>
+      <w:lvlText w:val="o"/>
+      <w:lvlJc w:val="left"/>
+      <w:pPr>
+        <w:ind w:left="5760" w:hanging="360"/>
+      </w:pPr>
+      <w:rPr>
+        <w:rFonts w:ascii="Courier New" w:hAnsi="Courier New" w:cs="Courier New" w:hint="default"/>
+      </w:rPr>
+    </w:lvl>
+    <w:lvl w:ilvl="8" w:tplc="04150005" w:tentative="1">
+      <w:start w:val="1"/>
+      <w:numFmt w:val="bullet"/>
+      <w:lvlText w:val=""/>
+      <w:lvlJc w:val="left"/>
+      <w:pPr>
+        <w:ind w:left="6480" w:hanging="360"/>
+      </w:pPr>
+      <w:rPr>
+        <w:rFonts w:ascii="Wingdings" w:hAnsi="Wingdings" w:hint="default"/>
+      </w:rPr>
+    </w:lvl>
+  </w:abstractNum>
+  <w:abstractNum w:abstractNumId="17" w15:restartNumberingAfterBreak="0">
     <w:nsid w:val="57692491"/>
     <w:multiLevelType w:val="hybridMultilevel"/>
     <w:tmpl w:val="5BE0101C"/>
@@ -7062,7 +9358,233 @@
       </w:rPr>
     </w:lvl>
   </w:abstractNum>
-  <w:abstractNum w:abstractNumId="9" w15:restartNumberingAfterBreak="0">
+  <w:abstractNum w:abstractNumId="18" w15:restartNumberingAfterBreak="0">
+    <w:nsid w:val="5AB929DC"/>
+    <w:multiLevelType w:val="hybridMultilevel"/>
+    <w:tmpl w:val="1852668C"/>
+    <w:lvl w:ilvl="0" w:tplc="04150001">
+      <w:start w:val="1"/>
+      <w:numFmt w:val="bullet"/>
+      <w:lvlText w:val=""/>
+      <w:lvlJc w:val="left"/>
+      <w:pPr>
+        <w:ind w:left="720" w:hanging="360"/>
+      </w:pPr>
+      <w:rPr>
+        <w:rFonts w:ascii="Symbol" w:hAnsi="Symbol" w:hint="default"/>
+      </w:rPr>
+    </w:lvl>
+    <w:lvl w:ilvl="1" w:tplc="04150003" w:tentative="1">
+      <w:start w:val="1"/>
+      <w:numFmt w:val="bullet"/>
+      <w:lvlText w:val="o"/>
+      <w:lvlJc w:val="left"/>
+      <w:pPr>
+        <w:ind w:left="1440" w:hanging="360"/>
+      </w:pPr>
+      <w:rPr>
+        <w:rFonts w:ascii="Courier New" w:hAnsi="Courier New" w:cs="Courier New" w:hint="default"/>
+      </w:rPr>
+    </w:lvl>
+    <w:lvl w:ilvl="2" w:tplc="04150005" w:tentative="1">
+      <w:start w:val="1"/>
+      <w:numFmt w:val="bullet"/>
+      <w:lvlText w:val=""/>
+      <w:lvlJc w:val="left"/>
+      <w:pPr>
+        <w:ind w:left="2160" w:hanging="360"/>
+      </w:pPr>
+      <w:rPr>
+        <w:rFonts w:ascii="Wingdings" w:hAnsi="Wingdings" w:hint="default"/>
+      </w:rPr>
+    </w:lvl>
+    <w:lvl w:ilvl="3" w:tplc="04150001" w:tentative="1">
+      <w:start w:val="1"/>
+      <w:numFmt w:val="bullet"/>
+      <w:lvlText w:val=""/>
+      <w:lvlJc w:val="left"/>
+      <w:pPr>
+        <w:ind w:left="2880" w:hanging="360"/>
+      </w:pPr>
+      <w:rPr>
+        <w:rFonts w:ascii="Symbol" w:hAnsi="Symbol" w:hint="default"/>
+      </w:rPr>
+    </w:lvl>
+    <w:lvl w:ilvl="4" w:tplc="04150003" w:tentative="1">
+      <w:start w:val="1"/>
+      <w:numFmt w:val="bullet"/>
+      <w:lvlText w:val="o"/>
+      <w:lvlJc w:val="left"/>
+      <w:pPr>
+        <w:ind w:left="3600" w:hanging="360"/>
+      </w:pPr>
+      <w:rPr>
+        <w:rFonts w:ascii="Courier New" w:hAnsi="Courier New" w:cs="Courier New" w:hint="default"/>
+      </w:rPr>
+    </w:lvl>
+    <w:lvl w:ilvl="5" w:tplc="04150005" w:tentative="1">
+      <w:start w:val="1"/>
+      <w:numFmt w:val="bullet"/>
+      <w:lvlText w:val=""/>
+      <w:lvlJc w:val="left"/>
+      <w:pPr>
+        <w:ind w:left="4320" w:hanging="360"/>
+      </w:pPr>
+      <w:rPr>
+        <w:rFonts w:ascii="Wingdings" w:hAnsi="Wingdings" w:hint="default"/>
+      </w:rPr>
+    </w:lvl>
+    <w:lvl w:ilvl="6" w:tplc="04150001" w:tentative="1">
+      <w:start w:val="1"/>
+      <w:numFmt w:val="bullet"/>
+      <w:lvlText w:val=""/>
+      <w:lvlJc w:val="left"/>
+      <w:pPr>
+        <w:ind w:left="5040" w:hanging="360"/>
+      </w:pPr>
+      <w:rPr>
+        <w:rFonts w:ascii="Symbol" w:hAnsi="Symbol" w:hint="default"/>
+      </w:rPr>
+    </w:lvl>
+    <w:lvl w:ilvl="7" w:tplc="04150003" w:tentative="1">
+      <w:start w:val="1"/>
+      <w:numFmt w:val="bullet"/>
+      <w:lvlText w:val="o"/>
+      <w:lvlJc w:val="left"/>
+      <w:pPr>
+        <w:ind w:left="5760" w:hanging="360"/>
+      </w:pPr>
+      <w:rPr>
+        <w:rFonts w:ascii="Courier New" w:hAnsi="Courier New" w:cs="Courier New" w:hint="default"/>
+      </w:rPr>
+    </w:lvl>
+    <w:lvl w:ilvl="8" w:tplc="04150005" w:tentative="1">
+      <w:start w:val="1"/>
+      <w:numFmt w:val="bullet"/>
+      <w:lvlText w:val=""/>
+      <w:lvlJc w:val="left"/>
+      <w:pPr>
+        <w:ind w:left="6480" w:hanging="360"/>
+      </w:pPr>
+      <w:rPr>
+        <w:rFonts w:ascii="Wingdings" w:hAnsi="Wingdings" w:hint="default"/>
+      </w:rPr>
+    </w:lvl>
+  </w:abstractNum>
+  <w:abstractNum w:abstractNumId="19" w15:restartNumberingAfterBreak="0">
+    <w:nsid w:val="5CB83C0E"/>
+    <w:multiLevelType w:val="hybridMultilevel"/>
+    <w:tmpl w:val="4CF856FC"/>
+    <w:lvl w:ilvl="0" w:tplc="04150001">
+      <w:start w:val="1"/>
+      <w:numFmt w:val="bullet"/>
+      <w:lvlText w:val=""/>
+      <w:lvlJc w:val="left"/>
+      <w:pPr>
+        <w:ind w:left="720" w:hanging="360"/>
+      </w:pPr>
+      <w:rPr>
+        <w:rFonts w:ascii="Symbol" w:hAnsi="Symbol" w:hint="default"/>
+      </w:rPr>
+    </w:lvl>
+    <w:lvl w:ilvl="1" w:tplc="04150003">
+      <w:start w:val="1"/>
+      <w:numFmt w:val="bullet"/>
+      <w:lvlText w:val="o"/>
+      <w:lvlJc w:val="left"/>
+      <w:pPr>
+        <w:ind w:left="1440" w:hanging="360"/>
+      </w:pPr>
+      <w:rPr>
+        <w:rFonts w:ascii="Courier New" w:hAnsi="Courier New" w:cs="Courier New" w:hint="default"/>
+      </w:rPr>
+    </w:lvl>
+    <w:lvl w:ilvl="2" w:tplc="04150005" w:tentative="1">
+      <w:start w:val="1"/>
+      <w:numFmt w:val="bullet"/>
+      <w:lvlText w:val=""/>
+      <w:lvlJc w:val="left"/>
+      <w:pPr>
+        <w:ind w:left="2160" w:hanging="360"/>
+      </w:pPr>
+      <w:rPr>
+        <w:rFonts w:ascii="Wingdings" w:hAnsi="Wingdings" w:hint="default"/>
+      </w:rPr>
+    </w:lvl>
+    <w:lvl w:ilvl="3" w:tplc="04150001" w:tentative="1">
+      <w:start w:val="1"/>
+      <w:numFmt w:val="bullet"/>
+      <w:lvlText w:val=""/>
+      <w:lvlJc w:val="left"/>
+      <w:pPr>
+        <w:ind w:left="2880" w:hanging="360"/>
+      </w:pPr>
+      <w:rPr>
+        <w:rFonts w:ascii="Symbol" w:hAnsi="Symbol" w:hint="default"/>
+      </w:rPr>
+    </w:lvl>
+    <w:lvl w:ilvl="4" w:tplc="04150003" w:tentative="1">
+      <w:start w:val="1"/>
+      <w:numFmt w:val="bullet"/>
+      <w:lvlText w:val="o"/>
+      <w:lvlJc w:val="left"/>
+      <w:pPr>
+        <w:ind w:left="3600" w:hanging="360"/>
+      </w:pPr>
+      <w:rPr>
+        <w:rFonts w:ascii="Courier New" w:hAnsi="Courier New" w:cs="Courier New" w:hint="default"/>
+      </w:rPr>
+    </w:lvl>
+    <w:lvl w:ilvl="5" w:tplc="04150005" w:tentative="1">
+      <w:start w:val="1"/>
+      <w:numFmt w:val="bullet"/>
+      <w:lvlText w:val=""/>
+      <w:lvlJc w:val="left"/>
+      <w:pPr>
+        <w:ind w:left="4320" w:hanging="360"/>
+      </w:pPr>
+      <w:rPr>
+        <w:rFonts w:ascii="Wingdings" w:hAnsi="Wingdings" w:hint="default"/>
+      </w:rPr>
+    </w:lvl>
+    <w:lvl w:ilvl="6" w:tplc="04150001" w:tentative="1">
+      <w:start w:val="1"/>
+      <w:numFmt w:val="bullet"/>
+      <w:lvlText w:val=""/>
+      <w:lvlJc w:val="left"/>
+      <w:pPr>
+        <w:ind w:left="5040" w:hanging="360"/>
+      </w:pPr>
+      <w:rPr>
+        <w:rFonts w:ascii="Symbol" w:hAnsi="Symbol" w:hint="default"/>
+      </w:rPr>
+    </w:lvl>
+    <w:lvl w:ilvl="7" w:tplc="04150003" w:tentative="1">
+      <w:start w:val="1"/>
+      <w:numFmt w:val="bullet"/>
+      <w:lvlText w:val="o"/>
+      <w:lvlJc w:val="left"/>
+      <w:pPr>
+        <w:ind w:left="5760" w:hanging="360"/>
+      </w:pPr>
+      <w:rPr>
+        <w:rFonts w:ascii="Courier New" w:hAnsi="Courier New" w:cs="Courier New" w:hint="default"/>
+      </w:rPr>
+    </w:lvl>
+    <w:lvl w:ilvl="8" w:tplc="04150005" w:tentative="1">
+      <w:start w:val="1"/>
+      <w:numFmt w:val="bullet"/>
+      <w:lvlText w:val=""/>
+      <w:lvlJc w:val="left"/>
+      <w:pPr>
+        <w:ind w:left="6480" w:hanging="360"/>
+      </w:pPr>
+      <w:rPr>
+        <w:rFonts w:ascii="Wingdings" w:hAnsi="Wingdings" w:hint="default"/>
+      </w:rPr>
+    </w:lvl>
+  </w:abstractNum>
+  <w:abstractNum w:abstractNumId="20" w15:restartNumberingAfterBreak="0">
     <w:nsid w:val="60AC6493"/>
     <w:multiLevelType w:val="hybridMultilevel"/>
     <w:tmpl w:val="6CFC734C"/>
@@ -7175,7 +9697,7 @@
       </w:rPr>
     </w:lvl>
   </w:abstractNum>
-  <w:abstractNum w:abstractNumId="10" w15:restartNumberingAfterBreak="0">
+  <w:abstractNum w:abstractNumId="21" w15:restartNumberingAfterBreak="0">
     <w:nsid w:val="62396B8A"/>
     <w:multiLevelType w:val="hybridMultilevel"/>
     <w:tmpl w:val="D99CF762"/>
@@ -7288,7 +9810,233 @@
       </w:rPr>
     </w:lvl>
   </w:abstractNum>
-  <w:abstractNum w:abstractNumId="11" w15:restartNumberingAfterBreak="0">
+  <w:abstractNum w:abstractNumId="22" w15:restartNumberingAfterBreak="0">
+    <w:nsid w:val="679759B0"/>
+    <w:multiLevelType w:val="hybridMultilevel"/>
+    <w:tmpl w:val="F19A3410"/>
+    <w:lvl w:ilvl="0" w:tplc="04150001">
+      <w:start w:val="1"/>
+      <w:numFmt w:val="bullet"/>
+      <w:lvlText w:val=""/>
+      <w:lvlJc w:val="left"/>
+      <w:pPr>
+        <w:ind w:left="1440" w:hanging="360"/>
+      </w:pPr>
+      <w:rPr>
+        <w:rFonts w:ascii="Symbol" w:hAnsi="Symbol" w:hint="default"/>
+      </w:rPr>
+    </w:lvl>
+    <w:lvl w:ilvl="1" w:tplc="04150003" w:tentative="1">
+      <w:start w:val="1"/>
+      <w:numFmt w:val="bullet"/>
+      <w:lvlText w:val="o"/>
+      <w:lvlJc w:val="left"/>
+      <w:pPr>
+        <w:ind w:left="2160" w:hanging="360"/>
+      </w:pPr>
+      <w:rPr>
+        <w:rFonts w:ascii="Courier New" w:hAnsi="Courier New" w:cs="Courier New" w:hint="default"/>
+      </w:rPr>
+    </w:lvl>
+    <w:lvl w:ilvl="2" w:tplc="04150005" w:tentative="1">
+      <w:start w:val="1"/>
+      <w:numFmt w:val="bullet"/>
+      <w:lvlText w:val=""/>
+      <w:lvlJc w:val="left"/>
+      <w:pPr>
+        <w:ind w:left="2880" w:hanging="360"/>
+      </w:pPr>
+      <w:rPr>
+        <w:rFonts w:ascii="Wingdings" w:hAnsi="Wingdings" w:hint="default"/>
+      </w:rPr>
+    </w:lvl>
+    <w:lvl w:ilvl="3" w:tplc="04150001" w:tentative="1">
+      <w:start w:val="1"/>
+      <w:numFmt w:val="bullet"/>
+      <w:lvlText w:val=""/>
+      <w:lvlJc w:val="left"/>
+      <w:pPr>
+        <w:ind w:left="3600" w:hanging="360"/>
+      </w:pPr>
+      <w:rPr>
+        <w:rFonts w:ascii="Symbol" w:hAnsi="Symbol" w:hint="default"/>
+      </w:rPr>
+    </w:lvl>
+    <w:lvl w:ilvl="4" w:tplc="04150003" w:tentative="1">
+      <w:start w:val="1"/>
+      <w:numFmt w:val="bullet"/>
+      <w:lvlText w:val="o"/>
+      <w:lvlJc w:val="left"/>
+      <w:pPr>
+        <w:ind w:left="4320" w:hanging="360"/>
+      </w:pPr>
+      <w:rPr>
+        <w:rFonts w:ascii="Courier New" w:hAnsi="Courier New" w:cs="Courier New" w:hint="default"/>
+      </w:rPr>
+    </w:lvl>
+    <w:lvl w:ilvl="5" w:tplc="04150005" w:tentative="1">
+      <w:start w:val="1"/>
+      <w:numFmt w:val="bullet"/>
+      <w:lvlText w:val=""/>
+      <w:lvlJc w:val="left"/>
+      <w:pPr>
+        <w:ind w:left="5040" w:hanging="360"/>
+      </w:pPr>
+      <w:rPr>
+        <w:rFonts w:ascii="Wingdings" w:hAnsi="Wingdings" w:hint="default"/>
+      </w:rPr>
+    </w:lvl>
+    <w:lvl w:ilvl="6" w:tplc="04150001" w:tentative="1">
+      <w:start w:val="1"/>
+      <w:numFmt w:val="bullet"/>
+      <w:lvlText w:val=""/>
+      <w:lvlJc w:val="left"/>
+      <w:pPr>
+        <w:ind w:left="5760" w:hanging="360"/>
+      </w:pPr>
+      <w:rPr>
+        <w:rFonts w:ascii="Symbol" w:hAnsi="Symbol" w:hint="default"/>
+      </w:rPr>
+    </w:lvl>
+    <w:lvl w:ilvl="7" w:tplc="04150003" w:tentative="1">
+      <w:start w:val="1"/>
+      <w:numFmt w:val="bullet"/>
+      <w:lvlText w:val="o"/>
+      <w:lvlJc w:val="left"/>
+      <w:pPr>
+        <w:ind w:left="6480" w:hanging="360"/>
+      </w:pPr>
+      <w:rPr>
+        <w:rFonts w:ascii="Courier New" w:hAnsi="Courier New" w:cs="Courier New" w:hint="default"/>
+      </w:rPr>
+    </w:lvl>
+    <w:lvl w:ilvl="8" w:tplc="04150005" w:tentative="1">
+      <w:start w:val="1"/>
+      <w:numFmt w:val="bullet"/>
+      <w:lvlText w:val=""/>
+      <w:lvlJc w:val="left"/>
+      <w:pPr>
+        <w:ind w:left="7200" w:hanging="360"/>
+      </w:pPr>
+      <w:rPr>
+        <w:rFonts w:ascii="Wingdings" w:hAnsi="Wingdings" w:hint="default"/>
+      </w:rPr>
+    </w:lvl>
+  </w:abstractNum>
+  <w:abstractNum w:abstractNumId="23" w15:restartNumberingAfterBreak="0">
+    <w:nsid w:val="6B991D96"/>
+    <w:multiLevelType w:val="hybridMultilevel"/>
+    <w:tmpl w:val="9A228920"/>
+    <w:lvl w:ilvl="0" w:tplc="04150001">
+      <w:start w:val="1"/>
+      <w:numFmt w:val="bullet"/>
+      <w:lvlText w:val=""/>
+      <w:lvlJc w:val="left"/>
+      <w:pPr>
+        <w:ind w:left="787" w:hanging="360"/>
+      </w:pPr>
+      <w:rPr>
+        <w:rFonts w:ascii="Symbol" w:hAnsi="Symbol" w:hint="default"/>
+      </w:rPr>
+    </w:lvl>
+    <w:lvl w:ilvl="1" w:tplc="04150003">
+      <w:start w:val="1"/>
+      <w:numFmt w:val="bullet"/>
+      <w:lvlText w:val="o"/>
+      <w:lvlJc w:val="left"/>
+      <w:pPr>
+        <w:ind w:left="1507" w:hanging="360"/>
+      </w:pPr>
+      <w:rPr>
+        <w:rFonts w:ascii="Courier New" w:hAnsi="Courier New" w:cs="Courier New" w:hint="default"/>
+      </w:rPr>
+    </w:lvl>
+    <w:lvl w:ilvl="2" w:tplc="04150005" w:tentative="1">
+      <w:start w:val="1"/>
+      <w:numFmt w:val="bullet"/>
+      <w:lvlText w:val=""/>
+      <w:lvlJc w:val="left"/>
+      <w:pPr>
+        <w:ind w:left="2227" w:hanging="360"/>
+      </w:pPr>
+      <w:rPr>
+        <w:rFonts w:ascii="Wingdings" w:hAnsi="Wingdings" w:hint="default"/>
+      </w:rPr>
+    </w:lvl>
+    <w:lvl w:ilvl="3" w:tplc="04150001" w:tentative="1">
+      <w:start w:val="1"/>
+      <w:numFmt w:val="bullet"/>
+      <w:lvlText w:val=""/>
+      <w:lvlJc w:val="left"/>
+      <w:pPr>
+        <w:ind w:left="2947" w:hanging="360"/>
+      </w:pPr>
+      <w:rPr>
+        <w:rFonts w:ascii="Symbol" w:hAnsi="Symbol" w:hint="default"/>
+      </w:rPr>
+    </w:lvl>
+    <w:lvl w:ilvl="4" w:tplc="04150003" w:tentative="1">
+      <w:start w:val="1"/>
+      <w:numFmt w:val="bullet"/>
+      <w:lvlText w:val="o"/>
+      <w:lvlJc w:val="left"/>
+      <w:pPr>
+        <w:ind w:left="3667" w:hanging="360"/>
+      </w:pPr>
+      <w:rPr>
+        <w:rFonts w:ascii="Courier New" w:hAnsi="Courier New" w:cs="Courier New" w:hint="default"/>
+      </w:rPr>
+    </w:lvl>
+    <w:lvl w:ilvl="5" w:tplc="04150005" w:tentative="1">
+      <w:start w:val="1"/>
+      <w:numFmt w:val="bullet"/>
+      <w:lvlText w:val=""/>
+      <w:lvlJc w:val="left"/>
+      <w:pPr>
+        <w:ind w:left="4387" w:hanging="360"/>
+      </w:pPr>
+      <w:rPr>
+        <w:rFonts w:ascii="Wingdings" w:hAnsi="Wingdings" w:hint="default"/>
+      </w:rPr>
+    </w:lvl>
+    <w:lvl w:ilvl="6" w:tplc="04150001" w:tentative="1">
+      <w:start w:val="1"/>
+      <w:numFmt w:val="bullet"/>
+      <w:lvlText w:val=""/>
+      <w:lvlJc w:val="left"/>
+      <w:pPr>
+        <w:ind w:left="5107" w:hanging="360"/>
+      </w:pPr>
+      <w:rPr>
+        <w:rFonts w:ascii="Symbol" w:hAnsi="Symbol" w:hint="default"/>
+      </w:rPr>
+    </w:lvl>
+    <w:lvl w:ilvl="7" w:tplc="04150003" w:tentative="1">
+      <w:start w:val="1"/>
+      <w:numFmt w:val="bullet"/>
+      <w:lvlText w:val="o"/>
+      <w:lvlJc w:val="left"/>
+      <w:pPr>
+        <w:ind w:left="5827" w:hanging="360"/>
+      </w:pPr>
+      <w:rPr>
+        <w:rFonts w:ascii="Courier New" w:hAnsi="Courier New" w:cs="Courier New" w:hint="default"/>
+      </w:rPr>
+    </w:lvl>
+    <w:lvl w:ilvl="8" w:tplc="04150005" w:tentative="1">
+      <w:start w:val="1"/>
+      <w:numFmt w:val="bullet"/>
+      <w:lvlText w:val=""/>
+      <w:lvlJc w:val="left"/>
+      <w:pPr>
+        <w:ind w:left="6547" w:hanging="360"/>
+      </w:pPr>
+      <w:rPr>
+        <w:rFonts w:ascii="Wingdings" w:hAnsi="Wingdings" w:hint="default"/>
+      </w:rPr>
+    </w:lvl>
+  </w:abstractNum>
+  <w:abstractNum w:abstractNumId="24" w15:restartNumberingAfterBreak="0">
     <w:nsid w:val="7068178A"/>
     <w:multiLevelType w:val="hybridMultilevel"/>
     <w:tmpl w:val="5D2030E4"/>
@@ -7401,7 +10149,120 @@
       </w:rPr>
     </w:lvl>
   </w:abstractNum>
-  <w:abstractNum w:abstractNumId="12" w15:restartNumberingAfterBreak="0">
+  <w:abstractNum w:abstractNumId="25" w15:restartNumberingAfterBreak="0">
+    <w:nsid w:val="72167A99"/>
+    <w:multiLevelType w:val="hybridMultilevel"/>
+    <w:tmpl w:val="157810E6"/>
+    <w:lvl w:ilvl="0" w:tplc="04150001">
+      <w:start w:val="1"/>
+      <w:numFmt w:val="bullet"/>
+      <w:lvlText w:val=""/>
+      <w:lvlJc w:val="left"/>
+      <w:pPr>
+        <w:ind w:left="720" w:hanging="360"/>
+      </w:pPr>
+      <w:rPr>
+        <w:rFonts w:ascii="Symbol" w:hAnsi="Symbol" w:hint="default"/>
+      </w:rPr>
+    </w:lvl>
+    <w:lvl w:ilvl="1" w:tplc="04150003" w:tentative="1">
+      <w:start w:val="1"/>
+      <w:numFmt w:val="bullet"/>
+      <w:lvlText w:val="o"/>
+      <w:lvlJc w:val="left"/>
+      <w:pPr>
+        <w:ind w:left="1440" w:hanging="360"/>
+      </w:pPr>
+      <w:rPr>
+        <w:rFonts w:ascii="Courier New" w:hAnsi="Courier New" w:cs="Courier New" w:hint="default"/>
+      </w:rPr>
+    </w:lvl>
+    <w:lvl w:ilvl="2" w:tplc="04150005" w:tentative="1">
+      <w:start w:val="1"/>
+      <w:numFmt w:val="bullet"/>
+      <w:lvlText w:val=""/>
+      <w:lvlJc w:val="left"/>
+      <w:pPr>
+        <w:ind w:left="2160" w:hanging="360"/>
+      </w:pPr>
+      <w:rPr>
+        <w:rFonts w:ascii="Wingdings" w:hAnsi="Wingdings" w:hint="default"/>
+      </w:rPr>
+    </w:lvl>
+    <w:lvl w:ilvl="3" w:tplc="04150001" w:tentative="1">
+      <w:start w:val="1"/>
+      <w:numFmt w:val="bullet"/>
+      <w:lvlText w:val=""/>
+      <w:lvlJc w:val="left"/>
+      <w:pPr>
+        <w:ind w:left="2880" w:hanging="360"/>
+      </w:pPr>
+      <w:rPr>
+        <w:rFonts w:ascii="Symbol" w:hAnsi="Symbol" w:hint="default"/>
+      </w:rPr>
+    </w:lvl>
+    <w:lvl w:ilvl="4" w:tplc="04150003" w:tentative="1">
+      <w:start w:val="1"/>
+      <w:numFmt w:val="bullet"/>
+      <w:lvlText w:val="o"/>
+      <w:lvlJc w:val="left"/>
+      <w:pPr>
+        <w:ind w:left="3600" w:hanging="360"/>
+      </w:pPr>
+      <w:rPr>
+        <w:rFonts w:ascii="Courier New" w:hAnsi="Courier New" w:cs="Courier New" w:hint="default"/>
+      </w:rPr>
+    </w:lvl>
+    <w:lvl w:ilvl="5" w:tplc="04150005" w:tentative="1">
+      <w:start w:val="1"/>
+      <w:numFmt w:val="bullet"/>
+      <w:lvlText w:val=""/>
+      <w:lvlJc w:val="left"/>
+      <w:pPr>
+        <w:ind w:left="4320" w:hanging="360"/>
+      </w:pPr>
+      <w:rPr>
+        <w:rFonts w:ascii="Wingdings" w:hAnsi="Wingdings" w:hint="default"/>
+      </w:rPr>
+    </w:lvl>
+    <w:lvl w:ilvl="6" w:tplc="04150001" w:tentative="1">
+      <w:start w:val="1"/>
+      <w:numFmt w:val="bullet"/>
+      <w:lvlText w:val=""/>
+      <w:lvlJc w:val="left"/>
+      <w:pPr>
+        <w:ind w:left="5040" w:hanging="360"/>
+      </w:pPr>
+      <w:rPr>
+        <w:rFonts w:ascii="Symbol" w:hAnsi="Symbol" w:hint="default"/>
+      </w:rPr>
+    </w:lvl>
+    <w:lvl w:ilvl="7" w:tplc="04150003" w:tentative="1">
+      <w:start w:val="1"/>
+      <w:numFmt w:val="bullet"/>
+      <w:lvlText w:val="o"/>
+      <w:lvlJc w:val="left"/>
+      <w:pPr>
+        <w:ind w:left="5760" w:hanging="360"/>
+      </w:pPr>
+      <w:rPr>
+        <w:rFonts w:ascii="Courier New" w:hAnsi="Courier New" w:cs="Courier New" w:hint="default"/>
+      </w:rPr>
+    </w:lvl>
+    <w:lvl w:ilvl="8" w:tplc="04150005" w:tentative="1">
+      <w:start w:val="1"/>
+      <w:numFmt w:val="bullet"/>
+      <w:lvlText w:val=""/>
+      <w:lvlJc w:val="left"/>
+      <w:pPr>
+        <w:ind w:left="6480" w:hanging="360"/>
+      </w:pPr>
+      <w:rPr>
+        <w:rFonts w:ascii="Wingdings" w:hAnsi="Wingdings" w:hint="default"/>
+      </w:rPr>
+    </w:lvl>
+  </w:abstractNum>
+  <w:abstractNum w:abstractNumId="26" w15:restartNumberingAfterBreak="0">
     <w:nsid w:val="768176A0"/>
     <w:multiLevelType w:val="hybridMultilevel"/>
     <w:tmpl w:val="3FB21E5C"/>
@@ -7514,7 +10375,7 @@
       </w:rPr>
     </w:lvl>
   </w:abstractNum>
-  <w:abstractNum w:abstractNumId="13" w15:restartNumberingAfterBreak="0">
+  <w:abstractNum w:abstractNumId="27" w15:restartNumberingAfterBreak="0">
     <w:nsid w:val="78AF31BB"/>
     <w:multiLevelType w:val="hybridMultilevel"/>
     <w:tmpl w:val="0486C7CE"/>
@@ -7627,47 +10488,205 @@
       </w:rPr>
     </w:lvl>
   </w:abstractNum>
+  <w:abstractNum w:abstractNumId="28" w15:restartNumberingAfterBreak="0">
+    <w:nsid w:val="7FA407A2"/>
+    <w:multiLevelType w:val="hybridMultilevel"/>
+    <w:tmpl w:val="F4504126"/>
+    <w:lvl w:ilvl="0" w:tplc="04150001">
+      <w:start w:val="1"/>
+      <w:numFmt w:val="bullet"/>
+      <w:lvlText w:val=""/>
+      <w:lvlJc w:val="left"/>
+      <w:pPr>
+        <w:ind w:left="720" w:hanging="360"/>
+      </w:pPr>
+      <w:rPr>
+        <w:rFonts w:ascii="Symbol" w:hAnsi="Symbol" w:hint="default"/>
+      </w:rPr>
+    </w:lvl>
+    <w:lvl w:ilvl="1" w:tplc="04150003">
+      <w:start w:val="1"/>
+      <w:numFmt w:val="bullet"/>
+      <w:lvlText w:val="o"/>
+      <w:lvlJc w:val="left"/>
+      <w:pPr>
+        <w:ind w:left="1440" w:hanging="360"/>
+      </w:pPr>
+      <w:rPr>
+        <w:rFonts w:ascii="Courier New" w:hAnsi="Courier New" w:cs="Courier New" w:hint="default"/>
+      </w:rPr>
+    </w:lvl>
+    <w:lvl w:ilvl="2" w:tplc="04150005" w:tentative="1">
+      <w:start w:val="1"/>
+      <w:numFmt w:val="bullet"/>
+      <w:lvlText w:val=""/>
+      <w:lvlJc w:val="left"/>
+      <w:pPr>
+        <w:ind w:left="2160" w:hanging="360"/>
+      </w:pPr>
+      <w:rPr>
+        <w:rFonts w:ascii="Wingdings" w:hAnsi="Wingdings" w:hint="default"/>
+      </w:rPr>
+    </w:lvl>
+    <w:lvl w:ilvl="3" w:tplc="04150001" w:tentative="1">
+      <w:start w:val="1"/>
+      <w:numFmt w:val="bullet"/>
+      <w:lvlText w:val=""/>
+      <w:lvlJc w:val="left"/>
+      <w:pPr>
+        <w:ind w:left="2880" w:hanging="360"/>
+      </w:pPr>
+      <w:rPr>
+        <w:rFonts w:ascii="Symbol" w:hAnsi="Symbol" w:hint="default"/>
+      </w:rPr>
+    </w:lvl>
+    <w:lvl w:ilvl="4" w:tplc="04150003" w:tentative="1">
+      <w:start w:val="1"/>
+      <w:numFmt w:val="bullet"/>
+      <w:lvlText w:val="o"/>
+      <w:lvlJc w:val="left"/>
+      <w:pPr>
+        <w:ind w:left="3600" w:hanging="360"/>
+      </w:pPr>
+      <w:rPr>
+        <w:rFonts w:ascii="Courier New" w:hAnsi="Courier New" w:cs="Courier New" w:hint="default"/>
+      </w:rPr>
+    </w:lvl>
+    <w:lvl w:ilvl="5" w:tplc="04150005" w:tentative="1">
+      <w:start w:val="1"/>
+      <w:numFmt w:val="bullet"/>
+      <w:lvlText w:val=""/>
+      <w:lvlJc w:val="left"/>
+      <w:pPr>
+        <w:ind w:left="4320" w:hanging="360"/>
+      </w:pPr>
+      <w:rPr>
+        <w:rFonts w:ascii="Wingdings" w:hAnsi="Wingdings" w:hint="default"/>
+      </w:rPr>
+    </w:lvl>
+    <w:lvl w:ilvl="6" w:tplc="04150001" w:tentative="1">
+      <w:start w:val="1"/>
+      <w:numFmt w:val="bullet"/>
+      <w:lvlText w:val=""/>
+      <w:lvlJc w:val="left"/>
+      <w:pPr>
+        <w:ind w:left="5040" w:hanging="360"/>
+      </w:pPr>
+      <w:rPr>
+        <w:rFonts w:ascii="Symbol" w:hAnsi="Symbol" w:hint="default"/>
+      </w:rPr>
+    </w:lvl>
+    <w:lvl w:ilvl="7" w:tplc="04150003" w:tentative="1">
+      <w:start w:val="1"/>
+      <w:numFmt w:val="bullet"/>
+      <w:lvlText w:val="o"/>
+      <w:lvlJc w:val="left"/>
+      <w:pPr>
+        <w:ind w:left="5760" w:hanging="360"/>
+      </w:pPr>
+      <w:rPr>
+        <w:rFonts w:ascii="Courier New" w:hAnsi="Courier New" w:cs="Courier New" w:hint="default"/>
+      </w:rPr>
+    </w:lvl>
+    <w:lvl w:ilvl="8" w:tplc="04150005" w:tentative="1">
+      <w:start w:val="1"/>
+      <w:numFmt w:val="bullet"/>
+      <w:lvlText w:val=""/>
+      <w:lvlJc w:val="left"/>
+      <w:pPr>
+        <w:ind w:left="6480" w:hanging="360"/>
+      </w:pPr>
+      <w:rPr>
+        <w:rFonts w:ascii="Wingdings" w:hAnsi="Wingdings" w:hint="default"/>
+      </w:rPr>
+    </w:lvl>
+  </w:abstractNum>
   <w:num w:numId="1">
+    <w:abstractNumId w:val="4"/>
+  </w:num>
+  <w:num w:numId="2">
+    <w:abstractNumId w:val="27"/>
+  </w:num>
+  <w:num w:numId="3">
+    <w:abstractNumId w:val="5"/>
+  </w:num>
+  <w:num w:numId="4">
+    <w:abstractNumId w:val="12"/>
+  </w:num>
+  <w:num w:numId="5">
+    <w:abstractNumId w:val="26"/>
+  </w:num>
+  <w:num w:numId="6">
+    <w:abstractNumId w:val="11"/>
+  </w:num>
+  <w:num w:numId="7">
+    <w:abstractNumId w:val="24"/>
+  </w:num>
+  <w:num w:numId="8">
+    <w:abstractNumId w:val="9"/>
+  </w:num>
+  <w:num w:numId="9">
+    <w:abstractNumId w:val="21"/>
+  </w:num>
+  <w:num w:numId="10">
+    <w:abstractNumId w:val="10"/>
+  </w:num>
+  <w:num w:numId="11">
+    <w:abstractNumId w:val="17"/>
+  </w:num>
+  <w:num w:numId="12">
+    <w:abstractNumId w:val="8"/>
+  </w:num>
+  <w:num w:numId="13">
+    <w:abstractNumId w:val="15"/>
+  </w:num>
+  <w:num w:numId="14">
+    <w:abstractNumId w:val="20"/>
+  </w:num>
+  <w:num w:numId="15">
+    <w:abstractNumId w:val="18"/>
+  </w:num>
+  <w:num w:numId="16">
+    <w:abstractNumId w:val="19"/>
+  </w:num>
+  <w:num w:numId="17">
+    <w:abstractNumId w:val="13"/>
+  </w:num>
+  <w:num w:numId="18">
+    <w:abstractNumId w:val="23"/>
+  </w:num>
+  <w:num w:numId="19">
+    <w:abstractNumId w:val="3"/>
+  </w:num>
+  <w:num w:numId="20">
+    <w:abstractNumId w:val="16"/>
+  </w:num>
+  <w:num w:numId="21">
+    <w:abstractNumId w:val="2"/>
+  </w:num>
+  <w:num w:numId="22">
+    <w:abstractNumId w:val="28"/>
+  </w:num>
+  <w:num w:numId="23">
+    <w:abstractNumId w:val="1"/>
+  </w:num>
+  <w:num w:numId="24">
+    <w:abstractNumId w:val="22"/>
+  </w:num>
+  <w:num w:numId="25">
+    <w:abstractNumId w:val="6"/>
+  </w:num>
+  <w:num w:numId="26">
+    <w:abstractNumId w:val="7"/>
+  </w:num>
+  <w:num w:numId="27">
     <w:abstractNumId w:val="0"/>
   </w:num>
-  <w:num w:numId="2">
-    <w:abstractNumId w:val="13"/>
+  <w:num w:numId="28">
+    <w:abstractNumId w:val="25"/>
   </w:num>
-  <w:num w:numId="3">
-    <w:abstractNumId w:val="1"/>
-  </w:num>
-  <w:num w:numId="4">
-    <w:abstractNumId w:val="6"/>
-  </w:num>
-  <w:num w:numId="5">
-    <w:abstractNumId w:val="12"/>
-  </w:num>
-  <w:num w:numId="6">
-    <w:abstractNumId w:val="5"/>
-  </w:num>
-  <w:num w:numId="7">
-    <w:abstractNumId w:val="11"/>
-  </w:num>
-  <w:num w:numId="8">
-    <w:abstractNumId w:val="3"/>
-  </w:num>
-  <w:num w:numId="9">
-    <w:abstractNumId w:val="10"/>
-  </w:num>
-  <w:num w:numId="10">
-    <w:abstractNumId w:val="4"/>
-  </w:num>
-  <w:num w:numId="11">
-    <w:abstractNumId w:val="8"/>
-  </w:num>
-  <w:num w:numId="12">
-    <w:abstractNumId w:val="2"/>
-  </w:num>
-  <w:num w:numId="13">
-    <w:abstractNumId w:val="7"/>
-  </w:num>
-  <w:num w:numId="14">
-    <w:abstractNumId w:val="9"/>
+  <w:num w:numId="29">
+    <w:abstractNumId w:val="14"/>
   </w:num>
   <w:numIdMacAtCleanup w:val="10"/>
 </w:numbering>
@@ -9345,7 +12364,7 @@
 </file>
 
 <file path=customXml/itemProps1.xml><?xml version="1.0" encoding="utf-8"?>
-<ds:datastoreItem xmlns:ds="http://schemas.openxmlformats.org/officeDocument/2006/customXml" ds:itemID="{53B4DCE8-91C5-3F49-BCDC-6E99BA20C70E}">
+<ds:datastoreItem xmlns:ds="http://schemas.openxmlformats.org/officeDocument/2006/customXml" ds:itemID="{EF22A8B8-04CF-8E46-B83B-B292E4B88424}">
   <ds:schemaRefs>
     <ds:schemaRef ds:uri="http://schemas.openxmlformats.org/officeDocument/2006/bibliography"/>
   </ds:schemaRefs>

</xml_diff>

<commit_message>
Add chapter about IoT Hub usage and file with proposed thesis structure
</commit_message>
<xml_diff>
--- a/Praca magisterska - Marcin Jahn.docx
+++ b/Praca magisterska - Marcin Jahn.docx
@@ -445,22 +445,6 @@
           <w:docGrid w:linePitch="360"/>
         </w:sectPr>
       </w:pPr>
-    </w:p>
-    <w:p>
-      <w:pPr>
-        <w:spacing w:before="0" w:after="160" w:line="259" w:lineRule="auto"/>
-        <w:jc w:val="left"/>
-        <w:rPr>
-          <w:u w:val="single"/>
-        </w:rPr>
-      </w:pPr>
-      <w:r>
-        <w:rPr>
-          <w:u w:val="single"/>
-        </w:rPr>
-        <w:lastRenderedPageBreak/>
-        <w:br w:type="page"/>
-      </w:r>
     </w:p>
     <w:p>
       <w:pPr>
@@ -536,7 +520,7 @@
           <w:r>
             <w:fldChar w:fldCharType="separate"/>
           </w:r>
-          <w:hyperlink w:anchor="_Toc520218044" w:history="1">
+          <w:hyperlink w:anchor="_Toc520313186" w:history="1">
             <w:r>
               <w:rPr>
                 <w:rStyle w:val="Hipercze"/>
@@ -579,7 +563,7 @@
                 <w:noProof/>
                 <w:webHidden/>
               </w:rPr>
-              <w:instrText xml:space="preserve"> PAGEREF _Toc520218044 \h </w:instrText>
+              <w:instrText xml:space="preserve"> PAGEREF _Toc520313186 \h </w:instrText>
             </w:r>
             <w:r>
               <w:rPr>
@@ -599,7 +583,7 @@
                 <w:noProof/>
                 <w:webHidden/>
               </w:rPr>
-              <w:t>2</w:t>
+              <w:t>3</w:t>
             </w:r>
             <w:r>
               <w:rPr>
@@ -622,7 +606,7 @@
               <w:noProof/>
             </w:rPr>
           </w:pPr>
-          <w:hyperlink w:anchor="_Toc520218045" w:history="1">
+          <w:hyperlink w:anchor="_Toc520313187" w:history="1">
             <w:r>
               <w:rPr>
                 <w:rStyle w:val="Hipercze"/>
@@ -665,7 +649,7 @@
                 <w:noProof/>
                 <w:webHidden/>
               </w:rPr>
-              <w:instrText xml:space="preserve"> PAGEREF _Toc520218045 \h </w:instrText>
+              <w:instrText xml:space="preserve"> PAGEREF _Toc520313187 \h </w:instrText>
             </w:r>
             <w:r>
               <w:rPr>
@@ -685,7 +669,7 @@
                 <w:noProof/>
                 <w:webHidden/>
               </w:rPr>
-              <w:t>3</w:t>
+              <w:t>4</w:t>
             </w:r>
             <w:r>
               <w:rPr>
@@ -708,7 +692,7 @@
               <w:noProof/>
             </w:rPr>
           </w:pPr>
-          <w:hyperlink w:anchor="_Toc520218046" w:history="1">
+          <w:hyperlink w:anchor="_Toc520313188" w:history="1">
             <w:r>
               <w:rPr>
                 <w:rStyle w:val="Hipercze"/>
@@ -751,7 +735,7 @@
                 <w:noProof/>
                 <w:webHidden/>
               </w:rPr>
-              <w:instrText xml:space="preserve"> PAGEREF _Toc520218046 \h </w:instrText>
+              <w:instrText xml:space="preserve"> PAGEREF _Toc520313188 \h </w:instrText>
             </w:r>
             <w:r>
               <w:rPr>
@@ -771,7 +755,7 @@
                 <w:noProof/>
                 <w:webHidden/>
               </w:rPr>
-              <w:t>5</w:t>
+              <w:t>6</w:t>
             </w:r>
             <w:r>
               <w:rPr>
@@ -794,7 +778,7 @@
               <w:noProof/>
             </w:rPr>
           </w:pPr>
-          <w:hyperlink w:anchor="_Toc520218047" w:history="1">
+          <w:hyperlink w:anchor="_Toc520313189" w:history="1">
             <w:r>
               <w:rPr>
                 <w:rStyle w:val="Hipercze"/>
@@ -837,7 +821,7 @@
                 <w:noProof/>
                 <w:webHidden/>
               </w:rPr>
-              <w:instrText xml:space="preserve"> PAGEREF _Toc520218047 \h </w:instrText>
+              <w:instrText xml:space="preserve"> PAGEREF _Toc520313189 \h </w:instrText>
             </w:r>
             <w:r>
               <w:rPr>
@@ -857,7 +841,7 @@
                 <w:noProof/>
                 <w:webHidden/>
               </w:rPr>
-              <w:t>5</w:t>
+              <w:t>6</w:t>
             </w:r>
             <w:r>
               <w:rPr>
@@ -880,7 +864,7 @@
               <w:noProof/>
             </w:rPr>
           </w:pPr>
-          <w:hyperlink w:anchor="_Toc520218048" w:history="1">
+          <w:hyperlink w:anchor="_Toc520313190" w:history="1">
             <w:r>
               <w:rPr>
                 <w:rStyle w:val="Hipercze"/>
@@ -923,7 +907,7 @@
                 <w:noProof/>
                 <w:webHidden/>
               </w:rPr>
-              <w:instrText xml:space="preserve"> PAGEREF _Toc520218048 \h </w:instrText>
+              <w:instrText xml:space="preserve"> PAGEREF _Toc520313190 \h </w:instrText>
             </w:r>
             <w:r>
               <w:rPr>
@@ -943,7 +927,7 @@
                 <w:noProof/>
                 <w:webHidden/>
               </w:rPr>
-              <w:t>6</w:t>
+              <w:t>7</w:t>
             </w:r>
             <w:r>
               <w:rPr>
@@ -966,7 +950,7 @@
               <w:noProof/>
             </w:rPr>
           </w:pPr>
-          <w:hyperlink w:anchor="_Toc520218049" w:history="1">
+          <w:hyperlink w:anchor="_Toc520313191" w:history="1">
             <w:r>
               <w:rPr>
                 <w:rStyle w:val="Hipercze"/>
@@ -1009,7 +993,7 @@
                 <w:noProof/>
                 <w:webHidden/>
               </w:rPr>
-              <w:instrText xml:space="preserve"> PAGEREF _Toc520218049 \h </w:instrText>
+              <w:instrText xml:space="preserve"> PAGEREF _Toc520313191 \h </w:instrText>
             </w:r>
             <w:r>
               <w:rPr>
@@ -1029,7 +1013,7 @@
                 <w:noProof/>
                 <w:webHidden/>
               </w:rPr>
-              <w:t>7</w:t>
+              <w:t>8</w:t>
             </w:r>
             <w:r>
               <w:rPr>
@@ -1052,7 +1036,7 @@
               <w:noProof/>
             </w:rPr>
           </w:pPr>
-          <w:hyperlink w:anchor="_Toc520218050" w:history="1">
+          <w:hyperlink w:anchor="_Toc520313192" w:history="1">
             <w:r>
               <w:rPr>
                 <w:rStyle w:val="Hipercze"/>
@@ -1095,7 +1079,7 @@
                 <w:noProof/>
                 <w:webHidden/>
               </w:rPr>
-              <w:instrText xml:space="preserve"> PAGEREF _Toc520218050 \h </w:instrText>
+              <w:instrText xml:space="preserve"> PAGEREF _Toc520313192 \h </w:instrText>
             </w:r>
             <w:r>
               <w:rPr>
@@ -1115,7 +1099,7 @@
                 <w:noProof/>
                 <w:webHidden/>
               </w:rPr>
-              <w:t>7</w:t>
+              <w:t>9</w:t>
             </w:r>
             <w:r>
               <w:rPr>
@@ -1138,7 +1122,7 @@
               <w:noProof/>
             </w:rPr>
           </w:pPr>
-          <w:hyperlink w:anchor="_Toc520218051" w:history="1">
+          <w:hyperlink w:anchor="_Toc520313193" w:history="1">
             <w:r>
               <w:rPr>
                 <w:rStyle w:val="Hipercze"/>
@@ -1181,7 +1165,7 @@
                 <w:noProof/>
                 <w:webHidden/>
               </w:rPr>
-              <w:instrText xml:space="preserve"> PAGEREF _Toc520218051 \h </w:instrText>
+              <w:instrText xml:space="preserve"> PAGEREF _Toc520313193 \h </w:instrText>
             </w:r>
             <w:r>
               <w:rPr>
@@ -1201,7 +1185,7 @@
                 <w:noProof/>
                 <w:webHidden/>
               </w:rPr>
-              <w:t>8</w:t>
+              <w:t>9</w:t>
             </w:r>
             <w:r>
               <w:rPr>
@@ -1224,7 +1208,7 @@
               <w:noProof/>
             </w:rPr>
           </w:pPr>
-          <w:hyperlink w:anchor="_Toc520218052" w:history="1">
+          <w:hyperlink w:anchor="_Toc520313194" w:history="1">
             <w:r>
               <w:rPr>
                 <w:rStyle w:val="Hipercze"/>
@@ -1267,7 +1251,7 @@
                 <w:noProof/>
                 <w:webHidden/>
               </w:rPr>
-              <w:instrText xml:space="preserve"> PAGEREF _Toc520218052 \h </w:instrText>
+              <w:instrText xml:space="preserve"> PAGEREF _Toc520313194 \h </w:instrText>
             </w:r>
             <w:r>
               <w:rPr>
@@ -1287,7 +1271,7 @@
                 <w:noProof/>
                 <w:webHidden/>
               </w:rPr>
-              <w:t>9</w:t>
+              <w:t>10</w:t>
             </w:r>
             <w:r>
               <w:rPr>
@@ -1310,7 +1294,7 @@
               <w:noProof/>
             </w:rPr>
           </w:pPr>
-          <w:hyperlink w:anchor="_Toc520218053" w:history="1">
+          <w:hyperlink w:anchor="_Toc520313195" w:history="1">
             <w:r>
               <w:rPr>
                 <w:rStyle w:val="Hipercze"/>
@@ -1353,7 +1337,7 @@
                 <w:noProof/>
                 <w:webHidden/>
               </w:rPr>
-              <w:instrText xml:space="preserve"> PAGEREF _Toc520218053 \h </w:instrText>
+              <w:instrText xml:space="preserve"> PAGEREF _Toc520313195 \h </w:instrText>
             </w:r>
             <w:r>
               <w:rPr>
@@ -1373,7 +1357,7 @@
                 <w:noProof/>
                 <w:webHidden/>
               </w:rPr>
-              <w:t>10</w:t>
+              <w:t>11</w:t>
             </w:r>
             <w:r>
               <w:rPr>
@@ -1396,7 +1380,7 @@
               <w:noProof/>
             </w:rPr>
           </w:pPr>
-          <w:hyperlink w:anchor="_Toc520218054" w:history="1">
+          <w:hyperlink w:anchor="_Toc520313196" w:history="1">
             <w:r>
               <w:rPr>
                 <w:rStyle w:val="Hipercze"/>
@@ -1439,7 +1423,7 @@
                 <w:noProof/>
                 <w:webHidden/>
               </w:rPr>
-              <w:instrText xml:space="preserve"> PAGEREF _Toc520218054 \h </w:instrText>
+              <w:instrText xml:space="preserve"> PAGEREF _Toc520313196 \h </w:instrText>
             </w:r>
             <w:r>
               <w:rPr>
@@ -1459,7 +1443,7 @@
                 <w:noProof/>
                 <w:webHidden/>
               </w:rPr>
-              <w:t>10</w:t>
+              <w:t>11</w:t>
             </w:r>
             <w:r>
               <w:rPr>
@@ -1482,7 +1466,7 @@
               <w:noProof/>
             </w:rPr>
           </w:pPr>
-          <w:hyperlink w:anchor="_Toc520218055" w:history="1">
+          <w:hyperlink w:anchor="_Toc520313197" w:history="1">
             <w:r>
               <w:rPr>
                 <w:rStyle w:val="Hipercze"/>
@@ -1525,7 +1509,7 @@
                 <w:noProof/>
                 <w:webHidden/>
               </w:rPr>
-              <w:instrText xml:space="preserve"> PAGEREF _Toc520218055 \h </w:instrText>
+              <w:instrText xml:space="preserve"> PAGEREF _Toc520313197 \h </w:instrText>
             </w:r>
             <w:r>
               <w:rPr>
@@ -1545,7 +1529,7 @@
                 <w:noProof/>
                 <w:webHidden/>
               </w:rPr>
-              <w:t>11</w:t>
+              <w:t>12</w:t>
             </w:r>
             <w:r>
               <w:rPr>
@@ -1568,7 +1552,7 @@
               <w:noProof/>
             </w:rPr>
           </w:pPr>
-          <w:hyperlink w:anchor="_Toc520218056" w:history="1">
+          <w:hyperlink w:anchor="_Toc520313198" w:history="1">
             <w:r>
               <w:rPr>
                 <w:rStyle w:val="Hipercze"/>
@@ -1590,6 +1574,92 @@
                 <w:rFonts w:eastAsiaTheme="majorEastAsia"/>
                 <w:noProof/>
               </w:rPr>
+              <w:t>PaaS, IaaS oraz SaaS</w:t>
+            </w:r>
+            <w:r>
+              <w:rPr>
+                <w:noProof/>
+                <w:webHidden/>
+              </w:rPr>
+              <w:tab/>
+            </w:r>
+            <w:r>
+              <w:rPr>
+                <w:noProof/>
+                <w:webHidden/>
+              </w:rPr>
+              <w:fldChar w:fldCharType="begin"/>
+            </w:r>
+            <w:r>
+              <w:rPr>
+                <w:noProof/>
+                <w:webHidden/>
+              </w:rPr>
+              <w:instrText xml:space="preserve"> PAGEREF _Toc520313198 \h </w:instrText>
+            </w:r>
+            <w:r>
+              <w:rPr>
+                <w:noProof/>
+                <w:webHidden/>
+              </w:rPr>
+            </w:r>
+            <w:r>
+              <w:rPr>
+                <w:noProof/>
+                <w:webHidden/>
+              </w:rPr>
+              <w:fldChar w:fldCharType="separate"/>
+            </w:r>
+            <w:r>
+              <w:rPr>
+                <w:noProof/>
+                <w:webHidden/>
+              </w:rPr>
+              <w:t>12</w:t>
+            </w:r>
+            <w:r>
+              <w:rPr>
+                <w:noProof/>
+                <w:webHidden/>
+              </w:rPr>
+              <w:fldChar w:fldCharType="end"/>
+            </w:r>
+          </w:hyperlink>
+        </w:p>
+        <w:p>
+          <w:pPr>
+            <w:pStyle w:val="Spistreci2"/>
+            <w:tabs>
+              <w:tab w:val="left" w:pos="960"/>
+              <w:tab w:val="right" w:leader="dot" w:pos="9062"/>
+            </w:tabs>
+            <w:rPr>
+              <w:rFonts w:asciiTheme="minorHAnsi" w:eastAsiaTheme="minorEastAsia" w:hAnsiTheme="minorHAnsi" w:cstheme="minorBidi"/>
+              <w:noProof/>
+            </w:rPr>
+          </w:pPr>
+          <w:hyperlink w:anchor="_Toc520313199" w:history="1">
+            <w:r>
+              <w:rPr>
+                <w:rStyle w:val="Hipercze"/>
+                <w:rFonts w:eastAsiaTheme="majorEastAsia"/>
+                <w:noProof/>
+              </w:rPr>
+              <w:t>2.4</w:t>
+            </w:r>
+            <w:r>
+              <w:rPr>
+                <w:rFonts w:asciiTheme="minorHAnsi" w:eastAsiaTheme="minorEastAsia" w:hAnsiTheme="minorHAnsi" w:cstheme="minorBidi"/>
+                <w:noProof/>
+              </w:rPr>
+              <w:tab/>
+            </w:r>
+            <w:r>
+              <w:rPr>
+                <w:rStyle w:val="Hipercze"/>
+                <w:rFonts w:eastAsiaTheme="majorEastAsia"/>
+                <w:noProof/>
+              </w:rPr>
               <w:t>Usługi IoT</w:t>
             </w:r>
             <w:r>
@@ -1611,7 +1681,7 @@
                 <w:noProof/>
                 <w:webHidden/>
               </w:rPr>
-              <w:instrText xml:space="preserve"> PAGEREF _Toc520218056 \h </w:instrText>
+              <w:instrText xml:space="preserve"> PAGEREF _Toc520313199 \h </w:instrText>
             </w:r>
             <w:r>
               <w:rPr>
@@ -1631,7 +1701,7 @@
                 <w:noProof/>
                 <w:webHidden/>
               </w:rPr>
-              <w:t>11</w:t>
+              <w:t>13</w:t>
             </w:r>
             <w:r>
               <w:rPr>
@@ -1654,14 +1724,14 @@
               <w:noProof/>
             </w:rPr>
           </w:pPr>
-          <w:hyperlink w:anchor="_Toc520218057" w:history="1">
+          <w:hyperlink w:anchor="_Toc520313200" w:history="1">
             <w:r>
               <w:rPr>
                 <w:rStyle w:val="Hipercze"/>
                 <w:rFonts w:eastAsiaTheme="majorEastAsia"/>
                 <w:noProof/>
               </w:rPr>
-              <w:t>2.3.1</w:t>
+              <w:t>2.4.1</w:t>
             </w:r>
             <w:r>
               <w:rPr>
@@ -1697,7 +1767,7 @@
                 <w:noProof/>
                 <w:webHidden/>
               </w:rPr>
-              <w:instrText xml:space="preserve"> PAGEREF _Toc520218057 \h </w:instrText>
+              <w:instrText xml:space="preserve"> PAGEREF _Toc520313200 \h </w:instrText>
             </w:r>
             <w:r>
               <w:rPr>
@@ -1717,7 +1787,7 @@
                 <w:noProof/>
                 <w:webHidden/>
               </w:rPr>
-              <w:t>12</w:t>
+              <w:t>13</w:t>
             </w:r>
             <w:r>
               <w:rPr>
@@ -1740,14 +1810,14 @@
               <w:noProof/>
             </w:rPr>
           </w:pPr>
-          <w:hyperlink w:anchor="_Toc520218058" w:history="1">
+          <w:hyperlink w:anchor="_Toc520313201" w:history="1">
             <w:r>
               <w:rPr>
                 <w:rStyle w:val="Hipercze"/>
                 <w:rFonts w:eastAsiaTheme="majorEastAsia"/>
                 <w:noProof/>
               </w:rPr>
-              <w:t>2.3.2</w:t>
+              <w:t>2.4.2</w:t>
             </w:r>
             <w:r>
               <w:rPr>
@@ -1783,7 +1853,7 @@
                 <w:noProof/>
                 <w:webHidden/>
               </w:rPr>
-              <w:instrText xml:space="preserve"> PAGEREF _Toc520218058 \h </w:instrText>
+              <w:instrText xml:space="preserve"> PAGEREF _Toc520313201 \h </w:instrText>
             </w:r>
             <w:r>
               <w:rPr>
@@ -1803,7 +1873,93 @@
                 <w:noProof/>
                 <w:webHidden/>
               </w:rPr>
-              <w:t>12</w:t>
+              <w:t>14</w:t>
+            </w:r>
+            <w:r>
+              <w:rPr>
+                <w:noProof/>
+                <w:webHidden/>
+              </w:rPr>
+              <w:fldChar w:fldCharType="end"/>
+            </w:r>
+          </w:hyperlink>
+        </w:p>
+        <w:p>
+          <w:pPr>
+            <w:pStyle w:val="Spistreci2"/>
+            <w:tabs>
+              <w:tab w:val="left" w:pos="960"/>
+              <w:tab w:val="right" w:leader="dot" w:pos="9062"/>
+            </w:tabs>
+            <w:rPr>
+              <w:rFonts w:asciiTheme="minorHAnsi" w:eastAsiaTheme="minorEastAsia" w:hAnsiTheme="minorHAnsi" w:cstheme="minorBidi"/>
+              <w:noProof/>
+            </w:rPr>
+          </w:pPr>
+          <w:hyperlink w:anchor="_Toc520313202" w:history="1">
+            <w:r>
+              <w:rPr>
+                <w:rStyle w:val="Hipercze"/>
+                <w:rFonts w:eastAsiaTheme="majorEastAsia"/>
+                <w:noProof/>
+              </w:rPr>
+              <w:t>2.5</w:t>
+            </w:r>
+            <w:r>
+              <w:rPr>
+                <w:rFonts w:asciiTheme="minorHAnsi" w:eastAsiaTheme="minorEastAsia" w:hAnsiTheme="minorHAnsi" w:cstheme="minorBidi"/>
+                <w:noProof/>
+              </w:rPr>
+              <w:tab/>
+            </w:r>
+            <w:r>
+              <w:rPr>
+                <w:rStyle w:val="Hipercze"/>
+                <w:rFonts w:eastAsiaTheme="majorEastAsia"/>
+                <w:noProof/>
+              </w:rPr>
+              <w:t>Wybór dostawcy</w:t>
+            </w:r>
+            <w:r>
+              <w:rPr>
+                <w:noProof/>
+                <w:webHidden/>
+              </w:rPr>
+              <w:tab/>
+            </w:r>
+            <w:r>
+              <w:rPr>
+                <w:noProof/>
+                <w:webHidden/>
+              </w:rPr>
+              <w:fldChar w:fldCharType="begin"/>
+            </w:r>
+            <w:r>
+              <w:rPr>
+                <w:noProof/>
+                <w:webHidden/>
+              </w:rPr>
+              <w:instrText xml:space="preserve"> PAGEREF _Toc520313202 \h </w:instrText>
+            </w:r>
+            <w:r>
+              <w:rPr>
+                <w:noProof/>
+                <w:webHidden/>
+              </w:rPr>
+            </w:r>
+            <w:r>
+              <w:rPr>
+                <w:noProof/>
+                <w:webHidden/>
+              </w:rPr>
+              <w:fldChar w:fldCharType="separate"/>
+            </w:r>
+            <w:r>
+              <w:rPr>
+                <w:noProof/>
+                <w:webHidden/>
+              </w:rPr>
+              <w:t>14</w:t>
             </w:r>
             <w:r>
               <w:rPr>
@@ -1826,7 +1982,7 @@
               <w:noProof/>
             </w:rPr>
           </w:pPr>
-          <w:hyperlink w:anchor="_Toc520218059" w:history="1">
+          <w:hyperlink w:anchor="_Toc520313203" w:history="1">
             <w:r>
               <w:rPr>
                 <w:rStyle w:val="Hipercze"/>
@@ -1848,7 +2004,7 @@
                 <w:rFonts w:eastAsiaTheme="majorEastAsia"/>
                 <w:noProof/>
               </w:rPr>
-              <w:t>Ogólne przedstawienie projektu</w:t>
+              <w:t>Modelowanie oraz łączenie urządzeń</w:t>
             </w:r>
             <w:r>
               <w:rPr>
@@ -1869,7 +2025,7 @@
                 <w:noProof/>
                 <w:webHidden/>
               </w:rPr>
-              <w:instrText xml:space="preserve"> PAGEREF _Toc520218059 \h </w:instrText>
+              <w:instrText xml:space="preserve"> PAGEREF _Toc520313203 \h </w:instrText>
             </w:r>
             <w:r>
               <w:rPr>
@@ -1889,7 +2045,7 @@
                 <w:noProof/>
                 <w:webHidden/>
               </w:rPr>
-              <w:t>13</w:t>
+              <w:t>15</w:t>
             </w:r>
             <w:r>
               <w:rPr>
@@ -1912,7 +2068,7 @@
               <w:noProof/>
             </w:rPr>
           </w:pPr>
-          <w:hyperlink w:anchor="_Toc520218060" w:history="1">
+          <w:hyperlink w:anchor="_Toc520313204" w:history="1">
             <w:r>
               <w:rPr>
                 <w:rStyle w:val="Hipercze"/>
@@ -1934,7 +2090,7 @@
                 <w:rFonts w:eastAsiaTheme="majorEastAsia"/>
                 <w:noProof/>
               </w:rPr>
-              <w:t>Schemat platformy</w:t>
+              <w:t>Definiowanie urządzeń</w:t>
             </w:r>
             <w:r>
               <w:rPr>
@@ -1955,7 +2111,7 @@
                 <w:noProof/>
                 <w:webHidden/>
               </w:rPr>
-              <w:instrText xml:space="preserve"> PAGEREF _Toc520218060 \h </w:instrText>
+              <w:instrText xml:space="preserve"> PAGEREF _Toc520313204 \h </w:instrText>
             </w:r>
             <w:r>
               <w:rPr>
@@ -1975,7 +2131,7 @@
                 <w:noProof/>
                 <w:webHidden/>
               </w:rPr>
-              <w:t>14</w:t>
+              <w:t>15</w:t>
             </w:r>
             <w:r>
               <w:rPr>
@@ -1998,7 +2154,7 @@
               <w:noProof/>
             </w:rPr>
           </w:pPr>
-          <w:hyperlink w:anchor="_Toc520218061" w:history="1">
+          <w:hyperlink w:anchor="_Toc520313205" w:history="1">
             <w:r>
               <w:rPr>
                 <w:rStyle w:val="Hipercze"/>
@@ -2020,7 +2176,7 @@
                 <w:rFonts w:eastAsiaTheme="majorEastAsia"/>
                 <w:noProof/>
               </w:rPr>
-              <w:t>Komponenty umieszczone w chmurze</w:t>
+              <w:t>Dziedziczenie właściwości</w:t>
             </w:r>
             <w:r>
               <w:rPr>
@@ -2041,7 +2197,7 @@
                 <w:noProof/>
                 <w:webHidden/>
               </w:rPr>
-              <w:instrText xml:space="preserve"> PAGEREF _Toc520218061 \h </w:instrText>
+              <w:instrText xml:space="preserve"> PAGEREF _Toc520313205 \h </w:instrText>
             </w:r>
             <w:r>
               <w:rPr>
@@ -2061,7 +2217,7 @@
                 <w:noProof/>
                 <w:webHidden/>
               </w:rPr>
-              <w:t>14</w:t>
+              <w:t>17</w:t>
             </w:r>
             <w:r>
               <w:rPr>
@@ -2084,7 +2240,7 @@
               <w:noProof/>
             </w:rPr>
           </w:pPr>
-          <w:hyperlink w:anchor="_Toc520218062" w:history="1">
+          <w:hyperlink w:anchor="_Toc520313206" w:history="1">
             <w:r>
               <w:rPr>
                 <w:rStyle w:val="Hipercze"/>
@@ -2106,6 +2262,350 @@
                 <w:rFonts w:eastAsiaTheme="majorEastAsia"/>
                 <w:noProof/>
               </w:rPr>
+              <w:t>Omówienie projektu</w:t>
+            </w:r>
+            <w:r>
+              <w:rPr>
+                <w:noProof/>
+                <w:webHidden/>
+              </w:rPr>
+              <w:tab/>
+            </w:r>
+            <w:r>
+              <w:rPr>
+                <w:noProof/>
+                <w:webHidden/>
+              </w:rPr>
+              <w:fldChar w:fldCharType="begin"/>
+            </w:r>
+            <w:r>
+              <w:rPr>
+                <w:noProof/>
+                <w:webHidden/>
+              </w:rPr>
+              <w:instrText xml:space="preserve"> PAGEREF _Toc520313206 \h </w:instrText>
+            </w:r>
+            <w:r>
+              <w:rPr>
+                <w:noProof/>
+                <w:webHidden/>
+              </w:rPr>
+            </w:r>
+            <w:r>
+              <w:rPr>
+                <w:noProof/>
+                <w:webHidden/>
+              </w:rPr>
+              <w:fldChar w:fldCharType="separate"/>
+            </w:r>
+            <w:r>
+              <w:rPr>
+                <w:noProof/>
+                <w:webHidden/>
+              </w:rPr>
+              <w:t>20</w:t>
+            </w:r>
+            <w:r>
+              <w:rPr>
+                <w:noProof/>
+                <w:webHidden/>
+              </w:rPr>
+              <w:fldChar w:fldCharType="end"/>
+            </w:r>
+          </w:hyperlink>
+        </w:p>
+        <w:p>
+          <w:pPr>
+            <w:pStyle w:val="Spistreci2"/>
+            <w:tabs>
+              <w:tab w:val="left" w:pos="960"/>
+              <w:tab w:val="right" w:leader="dot" w:pos="9062"/>
+            </w:tabs>
+            <w:rPr>
+              <w:rFonts w:asciiTheme="minorHAnsi" w:eastAsiaTheme="minorEastAsia" w:hAnsiTheme="minorHAnsi" w:cstheme="minorBidi"/>
+              <w:noProof/>
+            </w:rPr>
+          </w:pPr>
+          <w:hyperlink w:anchor="_Toc520313207" w:history="1">
+            <w:r>
+              <w:rPr>
+                <w:rStyle w:val="Hipercze"/>
+                <w:rFonts w:eastAsiaTheme="majorEastAsia"/>
+                <w:noProof/>
+              </w:rPr>
+              <w:t>4.1</w:t>
+            </w:r>
+            <w:r>
+              <w:rPr>
+                <w:rFonts w:asciiTheme="minorHAnsi" w:eastAsiaTheme="minorEastAsia" w:hAnsiTheme="minorHAnsi" w:cstheme="minorBidi"/>
+                <w:noProof/>
+              </w:rPr>
+              <w:tab/>
+            </w:r>
+            <w:r>
+              <w:rPr>
+                <w:rStyle w:val="Hipercze"/>
+                <w:rFonts w:eastAsiaTheme="majorEastAsia"/>
+                <w:noProof/>
+              </w:rPr>
+              <w:t>Schemat platformy</w:t>
+            </w:r>
+            <w:r>
+              <w:rPr>
+                <w:noProof/>
+                <w:webHidden/>
+              </w:rPr>
+              <w:tab/>
+            </w:r>
+            <w:r>
+              <w:rPr>
+                <w:noProof/>
+                <w:webHidden/>
+              </w:rPr>
+              <w:fldChar w:fldCharType="begin"/>
+            </w:r>
+            <w:r>
+              <w:rPr>
+                <w:noProof/>
+                <w:webHidden/>
+              </w:rPr>
+              <w:instrText xml:space="preserve"> PAGEREF _Toc520313207 \h </w:instrText>
+            </w:r>
+            <w:r>
+              <w:rPr>
+                <w:noProof/>
+                <w:webHidden/>
+              </w:rPr>
+            </w:r>
+            <w:r>
+              <w:rPr>
+                <w:noProof/>
+                <w:webHidden/>
+              </w:rPr>
+              <w:fldChar w:fldCharType="separate"/>
+            </w:r>
+            <w:r>
+              <w:rPr>
+                <w:noProof/>
+                <w:webHidden/>
+              </w:rPr>
+              <w:t>20</w:t>
+            </w:r>
+            <w:r>
+              <w:rPr>
+                <w:noProof/>
+                <w:webHidden/>
+              </w:rPr>
+              <w:fldChar w:fldCharType="end"/>
+            </w:r>
+          </w:hyperlink>
+        </w:p>
+        <w:p>
+          <w:pPr>
+            <w:pStyle w:val="Spistreci2"/>
+            <w:tabs>
+              <w:tab w:val="left" w:pos="960"/>
+              <w:tab w:val="right" w:leader="dot" w:pos="9062"/>
+            </w:tabs>
+            <w:rPr>
+              <w:rFonts w:asciiTheme="minorHAnsi" w:eastAsiaTheme="minorEastAsia" w:hAnsiTheme="minorHAnsi" w:cstheme="minorBidi"/>
+              <w:noProof/>
+            </w:rPr>
+          </w:pPr>
+          <w:hyperlink w:anchor="_Toc520313208" w:history="1">
+            <w:r>
+              <w:rPr>
+                <w:rStyle w:val="Hipercze"/>
+                <w:rFonts w:eastAsiaTheme="majorEastAsia"/>
+                <w:noProof/>
+              </w:rPr>
+              <w:t>4.2</w:t>
+            </w:r>
+            <w:r>
+              <w:rPr>
+                <w:rFonts w:asciiTheme="minorHAnsi" w:eastAsiaTheme="minorEastAsia" w:hAnsiTheme="minorHAnsi" w:cstheme="minorBidi"/>
+                <w:noProof/>
+              </w:rPr>
+              <w:tab/>
+            </w:r>
+            <w:r>
+              <w:rPr>
+                <w:rStyle w:val="Hipercze"/>
+                <w:rFonts w:eastAsiaTheme="majorEastAsia"/>
+                <w:noProof/>
+              </w:rPr>
+              <w:t>Komponenty umieszczone w chmurze</w:t>
+            </w:r>
+            <w:r>
+              <w:rPr>
+                <w:noProof/>
+                <w:webHidden/>
+              </w:rPr>
+              <w:tab/>
+            </w:r>
+            <w:r>
+              <w:rPr>
+                <w:noProof/>
+                <w:webHidden/>
+              </w:rPr>
+              <w:fldChar w:fldCharType="begin"/>
+            </w:r>
+            <w:r>
+              <w:rPr>
+                <w:noProof/>
+                <w:webHidden/>
+              </w:rPr>
+              <w:instrText xml:space="preserve"> PAGEREF _Toc520313208 \h </w:instrText>
+            </w:r>
+            <w:r>
+              <w:rPr>
+                <w:noProof/>
+                <w:webHidden/>
+              </w:rPr>
+            </w:r>
+            <w:r>
+              <w:rPr>
+                <w:noProof/>
+                <w:webHidden/>
+              </w:rPr>
+              <w:fldChar w:fldCharType="separate"/>
+            </w:r>
+            <w:r>
+              <w:rPr>
+                <w:noProof/>
+                <w:webHidden/>
+              </w:rPr>
+              <w:t>21</w:t>
+            </w:r>
+            <w:r>
+              <w:rPr>
+                <w:noProof/>
+                <w:webHidden/>
+              </w:rPr>
+              <w:fldChar w:fldCharType="end"/>
+            </w:r>
+          </w:hyperlink>
+        </w:p>
+        <w:p>
+          <w:pPr>
+            <w:pStyle w:val="Spistreci3"/>
+            <w:tabs>
+              <w:tab w:val="left" w:pos="1440"/>
+              <w:tab w:val="right" w:leader="dot" w:pos="9062"/>
+            </w:tabs>
+            <w:rPr>
+              <w:rFonts w:asciiTheme="minorHAnsi" w:eastAsiaTheme="minorEastAsia" w:hAnsiTheme="minorHAnsi" w:cstheme="minorBidi"/>
+              <w:noProof/>
+            </w:rPr>
+          </w:pPr>
+          <w:hyperlink w:anchor="_Toc520313209" w:history="1">
+            <w:r>
+              <w:rPr>
+                <w:rStyle w:val="Hipercze"/>
+                <w:rFonts w:eastAsiaTheme="majorEastAsia"/>
+                <w:noProof/>
+              </w:rPr>
+              <w:t>4.2.1</w:t>
+            </w:r>
+            <w:r>
+              <w:rPr>
+                <w:rFonts w:asciiTheme="minorHAnsi" w:eastAsiaTheme="minorEastAsia" w:hAnsiTheme="minorHAnsi" w:cstheme="minorBidi"/>
+                <w:noProof/>
+              </w:rPr>
+              <w:tab/>
+            </w:r>
+            <w:r>
+              <w:rPr>
+                <w:rStyle w:val="Hipercze"/>
+                <w:rFonts w:eastAsiaTheme="majorEastAsia"/>
+                <w:noProof/>
+              </w:rPr>
+              <w:t>IoT Hub</w:t>
+            </w:r>
+            <w:r>
+              <w:rPr>
+                <w:noProof/>
+                <w:webHidden/>
+              </w:rPr>
+              <w:tab/>
+            </w:r>
+            <w:r>
+              <w:rPr>
+                <w:noProof/>
+                <w:webHidden/>
+              </w:rPr>
+              <w:fldChar w:fldCharType="begin"/>
+            </w:r>
+            <w:r>
+              <w:rPr>
+                <w:noProof/>
+                <w:webHidden/>
+              </w:rPr>
+              <w:instrText xml:space="preserve"> PAGEREF _Toc520313209 \h </w:instrText>
+            </w:r>
+            <w:r>
+              <w:rPr>
+                <w:noProof/>
+                <w:webHidden/>
+              </w:rPr>
+            </w:r>
+            <w:r>
+              <w:rPr>
+                <w:noProof/>
+                <w:webHidden/>
+              </w:rPr>
+              <w:fldChar w:fldCharType="separate"/>
+            </w:r>
+            <w:r>
+              <w:rPr>
+                <w:noProof/>
+                <w:webHidden/>
+              </w:rPr>
+              <w:t>21</w:t>
+            </w:r>
+            <w:r>
+              <w:rPr>
+                <w:noProof/>
+                <w:webHidden/>
+              </w:rPr>
+              <w:fldChar w:fldCharType="end"/>
+            </w:r>
+          </w:hyperlink>
+        </w:p>
+        <w:p>
+          <w:pPr>
+            <w:pStyle w:val="Spistreci1"/>
+            <w:tabs>
+              <w:tab w:val="left" w:pos="480"/>
+              <w:tab w:val="right" w:leader="dot" w:pos="9062"/>
+            </w:tabs>
+            <w:rPr>
+              <w:rFonts w:asciiTheme="minorHAnsi" w:eastAsiaTheme="minorEastAsia" w:hAnsiTheme="minorHAnsi" w:cstheme="minorBidi"/>
+              <w:noProof/>
+            </w:rPr>
+          </w:pPr>
+          <w:hyperlink w:anchor="_Toc520313210" w:history="1">
+            <w:r>
+              <w:rPr>
+                <w:rStyle w:val="Hipercze"/>
+                <w:rFonts w:eastAsiaTheme="majorEastAsia"/>
+                <w:noProof/>
+              </w:rPr>
+              <w:t>5</w:t>
+            </w:r>
+            <w:r>
+              <w:rPr>
+                <w:rFonts w:asciiTheme="minorHAnsi" w:eastAsiaTheme="minorEastAsia" w:hAnsiTheme="minorHAnsi" w:cstheme="minorBidi"/>
+                <w:noProof/>
+              </w:rPr>
+              <w:tab/>
+            </w:r>
+            <w:r>
+              <w:rPr>
+                <w:rStyle w:val="Hipercze"/>
+                <w:rFonts w:eastAsiaTheme="majorEastAsia"/>
+                <w:noProof/>
+              </w:rPr>
               <w:t>Bibliografia</w:t>
             </w:r>
             <w:r>
@@ -2127,7 +2627,7 @@
                 <w:noProof/>
                 <w:webHidden/>
               </w:rPr>
-              <w:instrText xml:space="preserve"> PAGEREF _Toc520218062 \h </w:instrText>
+              <w:instrText xml:space="preserve"> PAGEREF _Toc520313210 \h </w:instrText>
             </w:r>
             <w:r>
               <w:rPr>
@@ -2147,7 +2647,7 @@
                 <w:noProof/>
                 <w:webHidden/>
               </w:rPr>
-              <w:t>15</w:t>
+              <w:t>25</w:t>
             </w:r>
             <w:r>
               <w:rPr>
@@ -2195,7 +2695,7 @@
       </w:pPr>
       <w:bookmarkStart w:id="0" w:name="_Toc471589289"/>
       <w:bookmarkStart w:id="1" w:name="_Toc472865128"/>
-      <w:bookmarkStart w:id="2" w:name="_Toc520218044"/>
+      <w:bookmarkStart w:id="2" w:name="_Toc520313186"/>
       <w:r>
         <w:lastRenderedPageBreak/>
         <w:t>Wstęp</w:t>
@@ -2628,7 +3128,7 @@
       <w:pPr>
         <w:pStyle w:val="Nagwek2"/>
       </w:pPr>
-      <w:bookmarkStart w:id="3" w:name="_Toc520218045"/>
+      <w:bookmarkStart w:id="3" w:name="_Toc520313187"/>
       <w:r>
         <w:t>Cel i zakres pracy</w:t>
       </w:r>
@@ -2905,7 +3405,7 @@
       <w:pPr>
         <w:pStyle w:val="Nagwek2"/>
       </w:pPr>
-      <w:bookmarkStart w:id="4" w:name="_Toc520218046"/>
+      <w:bookmarkStart w:id="4" w:name="_Toc520313188"/>
       <w:r>
         <w:t>Przegląd rozwiązań obecnych na rynku</w:t>
       </w:r>
@@ -2923,7 +3423,7 @@
       <w:pPr>
         <w:pStyle w:val="Nagwek3"/>
       </w:pPr>
-      <w:bookmarkStart w:id="5" w:name="_Toc520218047"/>
+      <w:bookmarkStart w:id="5" w:name="_Toc520313189"/>
       <w:r>
         <w:t>IFTTT</w:t>
       </w:r>
@@ -3042,13 +3542,7 @@
         <w:rPr>
           <w:noProof/>
         </w:rPr>
-        <w:instrText xml:space="preserve"> SEQ</w:instrText>
-      </w:r>
-      <w:r>
-        <w:rPr>
-          <w:noProof/>
-        </w:rPr>
-        <w:instrText xml:space="preserve"> Rysunek \* ARABIC \s 1 </w:instrText>
+        <w:instrText xml:space="preserve"> SEQ Rysunek \* ARABIC \s 1 </w:instrText>
       </w:r>
       <w:r>
         <w:rPr>
@@ -3189,7 +3683,7 @@
       <w:pPr>
         <w:pStyle w:val="Nagwek3"/>
       </w:pPr>
-      <w:bookmarkStart w:id="6" w:name="_Toc520218048"/>
+      <w:bookmarkStart w:id="6" w:name="_Toc520313190"/>
       <w:r>
         <w:t xml:space="preserve">Microsoft </w:t>
       </w:r>
@@ -3384,7 +3878,7 @@
       <w:pPr>
         <w:pStyle w:val="Nagwek3"/>
       </w:pPr>
-      <w:bookmarkStart w:id="7" w:name="_Toc520218049"/>
+      <w:bookmarkStart w:id="7" w:name="_Toc520313191"/>
       <w:proofErr w:type="spellStart"/>
       <w:r>
         <w:lastRenderedPageBreak/>
@@ -3622,10 +4116,20 @@
     </w:p>
     <w:p>
       <w:pPr>
+        <w:spacing w:before="0" w:after="160" w:line="259" w:lineRule="auto"/>
+        <w:jc w:val="left"/>
+      </w:pPr>
+      <w:r>
+        <w:br w:type="page"/>
+      </w:r>
+    </w:p>
+    <w:p>
+      <w:pPr>
         <w:pStyle w:val="Nagwek1"/>
       </w:pPr>
-      <w:bookmarkStart w:id="8" w:name="_Toc520218050"/>
-      <w:r>
+      <w:bookmarkStart w:id="8" w:name="_Toc520313192"/>
+      <w:r>
+        <w:lastRenderedPageBreak/>
         <w:t>Usługi chmurowe</w:t>
       </w:r>
       <w:bookmarkEnd w:id="8"/>
@@ -3669,7 +4173,6 @@
         <w:pStyle w:val="Cytat"/>
       </w:pPr>
       <w:r>
-        <w:lastRenderedPageBreak/>
         <w:t>Cloud computing is the on-demand delivery of compute power, database storage, applications, and other IT resources through a cloud services platform via the internet with pay-as-you-go pricing</w:t>
       </w:r>
       <w:r>
@@ -3680,7 +4183,7 @@
       <w:pPr>
         <w:pStyle w:val="Nagwek2"/>
       </w:pPr>
-      <w:bookmarkStart w:id="9" w:name="_Toc520218051"/>
+      <w:bookmarkStart w:id="9" w:name="_Toc520313193"/>
       <w:r>
         <w:t>Dostępne serwisy</w:t>
       </w:r>
@@ -3868,6 +4371,7 @@
         </w:numPr>
       </w:pPr>
       <w:r>
+        <w:lastRenderedPageBreak/>
         <w:t>łatwość skalowania rozwiązania w przypadku zmiany potrzeb na zasoby</w:t>
       </w:r>
       <w:r>
@@ -3894,11 +4398,7 @@
         <w:t>Uważam, że ostatni punkt jest bardzo ważny.</w:t>
       </w:r>
       <w:r>
-        <w:t xml:space="preserve"> Dostawcy usług chmurowych, ze względu na silną konkurencję, starają się oferować swoje usługi w sposób, który jest jak najłatwiejszy do </w:t>
-      </w:r>
-      <w:r>
-        <w:lastRenderedPageBreak/>
-        <w:t xml:space="preserve">wykorzystania przez klienta. Oznacza to m. in. łatwość konfiguracji, która przekłada się bezpośrednio na mniejszy czas na nią poświęcony. Czas ten można przeznaczyć na dodatkowy rozwój własnego rozwiązania, co może </w:t>
+        <w:t xml:space="preserve"> Dostawcy usług chmurowych, ze względu na silną konkurencję, starają się oferować swoje usługi w sposób, który jest jak najłatwiejszy do wykorzystania przez klienta. Oznacza to m. in. łatwość konfiguracji, która przekłada się bezpośrednio na mniejszy czas na nią poświęcony. Czas ten można przeznaczyć na dodatkowy rozwój własnego rozwiązania, co może </w:t>
       </w:r>
       <w:r>
         <w:t>wpłynąć</w:t>
@@ -3917,7 +4417,7 @@
       <w:r>
         <w:t xml:space="preserve"> </w:t>
       </w:r>
-      <w:bookmarkStart w:id="10" w:name="_Toc520218052"/>
+      <w:bookmarkStart w:id="10" w:name="_Toc520313194"/>
       <w:r>
         <w:t>Dostawcy usług chmurowych</w:t>
       </w:r>
@@ -4069,6 +4569,7 @@
     </w:p>
     <w:p>
       <w:r>
+        <w:lastRenderedPageBreak/>
         <w:t>Warto zastanowić się, czym wyróżniają się poszczególni dostawcy, aby być w stanie podjąć decyzję nt. platformy, o którą oparty zostanie projekt.</w:t>
       </w:r>
       <w:r>
@@ -4079,9 +4580,8 @@
       <w:pPr>
         <w:pStyle w:val="Nagwek3"/>
       </w:pPr>
-      <w:bookmarkStart w:id="11" w:name="_Toc520218053"/>
-      <w:r>
-        <w:lastRenderedPageBreak/>
+      <w:bookmarkStart w:id="11" w:name="_Toc520313195"/>
+      <w:r>
         <w:t>IBM Watson</w:t>
       </w:r>
       <w:bookmarkEnd w:id="11"/>
@@ -4147,66 +4647,42 @@
         <w:t xml:space="preserve">Ilustracja </w:t>
       </w:r>
       <w:r>
+        <w:fldChar w:fldCharType="begin"/>
+      </w:r>
+      <w:r>
+        <w:instrText xml:space="preserve"> STYLEREF 1 \s </w:instrText>
+      </w:r>
+      <w:r>
+        <w:fldChar w:fldCharType="separate"/>
+      </w:r>
+      <w:r>
         <w:rPr>
           <w:noProof/>
         </w:rPr>
+        <w:t>2</w:t>
+      </w:r>
+      <w:r>
+        <w:fldChar w:fldCharType="end"/>
+      </w:r>
+      <w:r>
+        <w:t>.</w:t>
+      </w:r>
+      <w:r>
         <w:fldChar w:fldCharType="begin"/>
       </w:r>
       <w:r>
+        <w:instrText xml:space="preserve"> SEQ Ilustracja \* ARABIC \s 1 </w:instrText>
+      </w:r>
+      <w:r>
+        <w:fldChar w:fldCharType="separate"/>
+      </w:r>
+      <w:r>
         <w:rPr>
           <w:noProof/>
         </w:rPr>
-        <w:instrText xml:space="preserve"> STYLEREF 1 \s </w:instrText>
-      </w:r>
-      <w:r>
-        <w:rPr>
-          <w:noProof/>
-        </w:rPr>
-        <w:fldChar w:fldCharType="separate"/>
-      </w:r>
-      <w:r>
-        <w:rPr>
-          <w:noProof/>
-        </w:rPr>
-        <w:t>2</w:t>
-      </w:r>
-      <w:r>
-        <w:rPr>
-          <w:noProof/>
-        </w:rPr>
-        <w:fldChar w:fldCharType="end"/>
-      </w:r>
-      <w:r>
-        <w:t>.</w:t>
-      </w:r>
-      <w:r>
-        <w:rPr>
-          <w:noProof/>
-        </w:rPr>
-        <w:fldChar w:fldCharType="begin"/>
-      </w:r>
-      <w:r>
-        <w:rPr>
-          <w:noProof/>
-        </w:rPr>
-        <w:instrText xml:space="preserve"> SEQ Ilustracja \* ARABIC \s 1 </w:instrText>
-      </w:r>
-      <w:r>
-        <w:rPr>
-          <w:noProof/>
-        </w:rPr>
-        <w:fldChar w:fldCharType="separate"/>
-      </w:r>
-      <w:r>
-        <w:rPr>
-          <w:noProof/>
-        </w:rPr>
         <w:t>1</w:t>
       </w:r>
       <w:r>
-        <w:rPr>
-          <w:noProof/>
-        </w:rPr>
         <w:fldChar w:fldCharType="end"/>
       </w:r>
       <w:r>
@@ -4289,7 +4765,7 @@
       <w:pPr>
         <w:pStyle w:val="Nagwek3"/>
       </w:pPr>
-      <w:bookmarkStart w:id="12" w:name="_Toc520218054"/>
+      <w:bookmarkStart w:id="12" w:name="_Toc520313196"/>
       <w:r>
         <w:t xml:space="preserve">Microsoft </w:t>
       </w:r>
@@ -4488,6 +4964,7 @@
         </w:numPr>
       </w:pPr>
       <w:r>
+        <w:lastRenderedPageBreak/>
         <w:t>g</w:t>
       </w:r>
       <w:r>
@@ -4537,7 +5014,6 @@
         </w:numPr>
       </w:pPr>
       <w:r>
-        <w:lastRenderedPageBreak/>
         <w:t>m</w:t>
       </w:r>
       <w:r>
@@ -4643,7 +5119,7 @@
       <w:pPr>
         <w:pStyle w:val="Nagwek3"/>
       </w:pPr>
-      <w:bookmarkStart w:id="13" w:name="_Toc520218055"/>
+      <w:bookmarkStart w:id="13" w:name="_Toc520313197"/>
       <w:r>
         <w:t>Amazon AWS</w:t>
       </w:r>
@@ -4873,15 +5349,34 @@
       <w:pPr>
         <w:pStyle w:val="Nagwek2"/>
       </w:pPr>
-      <w:bookmarkStart w:id="14" w:name="_Toc520218056"/>
-      <w:r>
+      <w:bookmarkStart w:id="14" w:name="_Toc520313198"/>
+      <w:r>
+        <w:t>PaaS, IaaS oraz SaaS</w:t>
+      </w:r>
+      <w:bookmarkEnd w:id="14"/>
+    </w:p>
+    <w:p>
+      <w:r>
+        <w:rPr>
+          <w:highlight w:val="yellow"/>
+        </w:rPr>
+        <w:t>OMÓWIĆ</w:t>
+      </w:r>
+    </w:p>
+    <w:p>
+      <w:pPr>
+        <w:pStyle w:val="Nagwek2"/>
+      </w:pPr>
+      <w:bookmarkStart w:id="15" w:name="_Toc520313199"/>
+      <w:r>
+        <w:lastRenderedPageBreak/>
         <w:t xml:space="preserve">Usługi </w:t>
       </w:r>
       <w:proofErr w:type="spellStart"/>
       <w:r>
         <w:t>IoT</w:t>
       </w:r>
-      <w:bookmarkEnd w:id="14"/>
+      <w:bookmarkEnd w:id="15"/>
       <w:proofErr w:type="spellEnd"/>
     </w:p>
     <w:p>
@@ -4997,7 +5492,6 @@
         </w:numPr>
       </w:pPr>
       <w:r>
-        <w:lastRenderedPageBreak/>
         <w:t>ni</w:t>
       </w:r>
       <w:r>
@@ -5008,7 +5502,7 @@
       <w:pPr>
         <w:pStyle w:val="Nagwek3"/>
       </w:pPr>
-      <w:bookmarkStart w:id="15" w:name="_Toc520218057"/>
+      <w:bookmarkStart w:id="16" w:name="_Toc520313200"/>
       <w:proofErr w:type="spellStart"/>
       <w:r>
         <w:t>Azure</w:t>
@@ -5025,7 +5519,7 @@
       <w:r>
         <w:t xml:space="preserve"> Hub</w:t>
       </w:r>
-      <w:bookmarkEnd w:id="15"/>
+      <w:bookmarkEnd w:id="16"/>
     </w:p>
     <w:p>
       <w:pPr>
@@ -5088,66 +5582,42 @@
         <w:t xml:space="preserve">Ilustracja </w:t>
       </w:r>
       <w:r>
+        <w:fldChar w:fldCharType="begin"/>
+      </w:r>
+      <w:r>
+        <w:instrText xml:space="preserve"> STYLEREF 1 \s </w:instrText>
+      </w:r>
+      <w:r>
+        <w:fldChar w:fldCharType="separate"/>
+      </w:r>
+      <w:r>
         <w:rPr>
           <w:noProof/>
         </w:rPr>
+        <w:t>2</w:t>
+      </w:r>
+      <w:r>
+        <w:fldChar w:fldCharType="end"/>
+      </w:r>
+      <w:r>
+        <w:t>.</w:t>
+      </w:r>
+      <w:r>
         <w:fldChar w:fldCharType="begin"/>
       </w:r>
       <w:r>
+        <w:instrText xml:space="preserve"> SEQ Ilustracja \* ARABIC \s 1 </w:instrText>
+      </w:r>
+      <w:r>
+        <w:fldChar w:fldCharType="separate"/>
+      </w:r>
+      <w:r>
         <w:rPr>
           <w:noProof/>
         </w:rPr>
-        <w:instrText xml:space="preserve"> STYLEREF 1 \s </w:instrText>
-      </w:r>
-      <w:r>
-        <w:rPr>
-          <w:noProof/>
-        </w:rPr>
-        <w:fldChar w:fldCharType="separate"/>
-      </w:r>
-      <w:r>
-        <w:rPr>
-          <w:noProof/>
-        </w:rPr>
         <w:t>2</w:t>
       </w:r>
       <w:r>
-        <w:rPr>
-          <w:noProof/>
-        </w:rPr>
-        <w:fldChar w:fldCharType="end"/>
-      </w:r>
-      <w:r>
-        <w:t>.</w:t>
-      </w:r>
-      <w:r>
-        <w:rPr>
-          <w:noProof/>
-        </w:rPr>
-        <w:fldChar w:fldCharType="begin"/>
-      </w:r>
-      <w:r>
-        <w:rPr>
-          <w:noProof/>
-        </w:rPr>
-        <w:instrText xml:space="preserve"> SEQ Ilustracja \* ARABIC \s 1 </w:instrText>
-      </w:r>
-      <w:r>
-        <w:rPr>
-          <w:noProof/>
-        </w:rPr>
-        <w:fldChar w:fldCharType="separate"/>
-      </w:r>
-      <w:r>
-        <w:rPr>
-          <w:noProof/>
-        </w:rPr>
-        <w:t>2</w:t>
-      </w:r>
-      <w:r>
-        <w:rPr>
-          <w:noProof/>
-        </w:rPr>
         <w:fldChar w:fldCharType="end"/>
       </w:r>
       <w:r>
@@ -5307,8 +5777,9 @@
       <w:pPr>
         <w:pStyle w:val="Nagwek3"/>
       </w:pPr>
-      <w:bookmarkStart w:id="16" w:name="_Toc520218058"/>
-      <w:r>
+      <w:bookmarkStart w:id="17" w:name="_Toc520313201"/>
+      <w:r>
+        <w:lastRenderedPageBreak/>
         <w:t xml:space="preserve">AWS </w:t>
       </w:r>
       <w:proofErr w:type="spellStart"/>
@@ -5323,7 +5794,7 @@
       <w:r>
         <w:t>Core</w:t>
       </w:r>
-      <w:bookmarkEnd w:id="16"/>
+      <w:bookmarkEnd w:id="17"/>
       <w:proofErr w:type="spellEnd"/>
     </w:p>
     <w:p>
@@ -5387,66 +5858,42 @@
         <w:t xml:space="preserve">Ilustracja </w:t>
       </w:r>
       <w:r>
+        <w:fldChar w:fldCharType="begin"/>
+      </w:r>
+      <w:r>
+        <w:instrText xml:space="preserve"> STYLEREF 1 \s </w:instrText>
+      </w:r>
+      <w:r>
+        <w:fldChar w:fldCharType="separate"/>
+      </w:r>
+      <w:r>
         <w:rPr>
           <w:noProof/>
         </w:rPr>
+        <w:t>2</w:t>
+      </w:r>
+      <w:r>
+        <w:fldChar w:fldCharType="end"/>
+      </w:r>
+      <w:r>
+        <w:t>.</w:t>
+      </w:r>
+      <w:r>
         <w:fldChar w:fldCharType="begin"/>
       </w:r>
       <w:r>
+        <w:instrText xml:space="preserve"> SEQ Ilustracja \* ARABIC \s 1 </w:instrText>
+      </w:r>
+      <w:r>
+        <w:fldChar w:fldCharType="separate"/>
+      </w:r>
+      <w:r>
         <w:rPr>
           <w:noProof/>
         </w:rPr>
-        <w:instrText xml:space="preserve"> STYLEREF 1 \s </w:instrText>
-      </w:r>
-      <w:r>
-        <w:rPr>
-          <w:noProof/>
-        </w:rPr>
-        <w:fldChar w:fldCharType="separate"/>
-      </w:r>
-      <w:r>
-        <w:rPr>
-          <w:noProof/>
-        </w:rPr>
-        <w:t>2</w:t>
-      </w:r>
-      <w:r>
-        <w:rPr>
-          <w:noProof/>
-        </w:rPr>
-        <w:fldChar w:fldCharType="end"/>
-      </w:r>
-      <w:r>
-        <w:t>.</w:t>
-      </w:r>
-      <w:r>
-        <w:rPr>
-          <w:noProof/>
-        </w:rPr>
-        <w:fldChar w:fldCharType="begin"/>
-      </w:r>
-      <w:r>
-        <w:rPr>
-          <w:noProof/>
-        </w:rPr>
-        <w:instrText xml:space="preserve"> SEQ Ilustracja \* ARABIC \s 1 </w:instrText>
-      </w:r>
-      <w:r>
-        <w:rPr>
-          <w:noProof/>
-        </w:rPr>
-        <w:fldChar w:fldCharType="separate"/>
-      </w:r>
-      <w:r>
-        <w:rPr>
-          <w:noProof/>
-        </w:rPr>
         <w:t>3</w:t>
       </w:r>
       <w:r>
-        <w:rPr>
-          <w:noProof/>
-        </w:rPr>
         <w:fldChar w:fldCharType="end"/>
       </w:r>
       <w:r>
@@ -5564,10 +6011,11 @@
       <w:pPr>
         <w:pStyle w:val="Nagwek2"/>
       </w:pPr>
-      <w:r>
-        <w:lastRenderedPageBreak/>
+      <w:bookmarkStart w:id="18" w:name="_Toc520313202"/>
+      <w:r>
         <w:t>Wybór dostawcy</w:t>
       </w:r>
+      <w:bookmarkEnd w:id="18"/>
     </w:p>
     <w:p>
       <w:r>
@@ -5634,9 +6082,20 @@
     </w:p>
     <w:p>
       <w:pPr>
+        <w:spacing w:before="0" w:after="160" w:line="259" w:lineRule="auto"/>
+        <w:jc w:val="left"/>
+      </w:pPr>
+      <w:r>
+        <w:br w:type="page"/>
+      </w:r>
+    </w:p>
+    <w:p>
+      <w:pPr>
         <w:pStyle w:val="Nagwek1"/>
       </w:pPr>
-      <w:r>
+      <w:bookmarkStart w:id="19" w:name="_Toc520313203"/>
+      <w:r>
+        <w:lastRenderedPageBreak/>
         <w:t>Modelowanie</w:t>
       </w:r>
       <w:r>
@@ -5645,6 +6104,7 @@
       <w:r>
         <w:t xml:space="preserve"> urządzeń</w:t>
       </w:r>
+      <w:bookmarkEnd w:id="19"/>
     </w:p>
     <w:p>
       <w:r>
@@ -5660,9 +6120,11 @@
       <w:pPr>
         <w:pStyle w:val="Nagwek2"/>
       </w:pPr>
+      <w:bookmarkStart w:id="20" w:name="_Toc520313204"/>
       <w:r>
         <w:t>Definiowanie urządzeń</w:t>
       </w:r>
+      <w:bookmarkEnd w:id="20"/>
     </w:p>
     <w:p>
       <w:r>
@@ -5686,7 +6148,7 @@
         </w:numPr>
       </w:pPr>
       <w:r>
-        <w:t>Model określający co każde urządzenie danego typu powinno posiadać</w:t>
+        <w:t>model określający zbiór informacji jaki powinien je reprezentować</w:t>
       </w:r>
       <w:r>
         <w:t>,</w:t>
@@ -5701,10 +6163,16 @@
         </w:numPr>
       </w:pPr>
       <w:r>
-        <w:t>Instanc</w:t>
-      </w:r>
-      <w:r>
-        <w:t>ja zawierająca informacje o konkretnym urządzeniu.</w:t>
+        <w:t>i</w:t>
+      </w:r>
+      <w:r>
+        <w:t>nstanc</w:t>
+      </w:r>
+      <w:r>
+        <w:t>ję zawierającą</w:t>
+      </w:r>
+      <w:r>
+        <w:t xml:space="preserve"> informacje o konkretnym urządzeniu.</w:t>
       </w:r>
     </w:p>
     <w:p>
@@ -5736,7 +6204,13 @@
         <w:t>informacje</w:t>
       </w:r>
       <w:r>
-        <w:t xml:space="preserve"> określające zbiór właściwości jakie każda lampa będzie posiadać. W tym prostym przykładzie możemy przyjąć, że właściwości te przedstawiają się następująco:</w:t>
+        <w:t xml:space="preserve"> określające zbiór właściwości jakie każda </w:t>
+      </w:r>
+      <w:r>
+        <w:t>LAMPA</w:t>
+      </w:r>
+      <w:r>
+        <w:t xml:space="preserve"> będzie posiadać. W tym prostym przykładzie możemy przyjąć, że właściwości te przedstawiają się następująco:</w:t>
       </w:r>
     </w:p>
     <w:p>
@@ -5748,7 +6222,6 @@
         </w:numPr>
       </w:pPr>
       <w:r>
-        <w:lastRenderedPageBreak/>
         <w:t>NAZWA – określa nazwę konkretnej lampy,</w:t>
       </w:r>
     </w:p>
@@ -5761,7 +6234,7 @@
         </w:numPr>
       </w:pPr>
       <w:r>
-        <w:t>STAN ŻARÓWKI – określa czy żarówka jest zapalona czy też zgaszona.</w:t>
+        <w:t>STAN ŻARÓWKI – określa czy żarówka jest zapalona.</w:t>
       </w:r>
     </w:p>
     <w:p>
@@ -5769,10 +6242,22 @@
         <w:t>Nasz model posiada więc dwie</w:t>
       </w:r>
       <w:r>
-        <w:t xml:space="preserve"> właściwości. Na razie znamy jednak jedynie ich nazwy. Należy dodatkowo scharakteryzować pewien zbiór meta-danych, które </w:t>
-      </w:r>
-      <w:r>
-        <w:t>wzbogacą ich charakterystykę. Platforma pozwala zdefiniować następujące dane:</w:t>
+        <w:t xml:space="preserve"> właściwości. Na razie znamy jednak jedynie ich nazwy. Należy dodatkowo </w:t>
+      </w:r>
+      <w:r>
+        <w:t>zdefiniować</w:t>
+      </w:r>
+      <w:r>
+        <w:t xml:space="preserve"> pewien zbiór meta-danych, które </w:t>
+      </w:r>
+      <w:r>
+        <w:t xml:space="preserve">wzbogacą ich charakterystykę. Platforma pozwala </w:t>
+      </w:r>
+      <w:r>
+        <w:t>określić</w:t>
+      </w:r>
+      <w:r>
+        <w:t xml:space="preserve"> następujące dane:</w:t>
       </w:r>
     </w:p>
     <w:p>
@@ -5796,10 +6281,28 @@
         <w:t>wartości</w:t>
       </w:r>
       <w:r>
-        <w:t xml:space="preserve"> – określa format jaki przyjmują wartości określające daną właściwość. </w:t>
-      </w:r>
-      <w:r>
-        <w:t xml:space="preserve">Ma to znaczenie w momencie określania połączenia między różnymi urządzeniami, co zostanie omówione w dalszej części pracy. </w:t>
+        <w:t xml:space="preserve"> –</w:t>
+      </w:r>
+      <w:r>
+        <w:t xml:space="preserve"> </w:t>
+      </w:r>
+      <w:r>
+        <w:t xml:space="preserve">format jaki przyjmują wartości </w:t>
+      </w:r>
+      <w:r>
+        <w:t>danej właściwości</w:t>
+      </w:r>
+      <w:r>
+        <w:t xml:space="preserve">. </w:t>
+      </w:r>
+      <w:r>
+        <w:t xml:space="preserve">Ma to znaczenie w momencie </w:t>
+      </w:r>
+      <w:r>
+        <w:t>tworzenia</w:t>
+      </w:r>
+      <w:r>
+        <w:t xml:space="preserve"> połączenia między urządzeniami, co zostanie omówione w dalszej części pracy. </w:t>
       </w:r>
       <w:r>
         <w:t>Możliwe</w:t>
@@ -5888,6 +6391,7 @@
         <w:rPr>
           <w:u w:val="single"/>
         </w:rPr>
+        <w:lastRenderedPageBreak/>
         <w:t>Historyzowanie</w:t>
       </w:r>
       <w:r>
@@ -5897,7 +6401,22 @@
         <w:t>K</w:t>
       </w:r>
       <w:r>
-        <w:t xml:space="preserve">ażdy z nich posiada dodatkowo informację o czasie jego zaraportowania (tzw. </w:t>
+        <w:t>ażda z tych wartości</w:t>
+      </w:r>
+      <w:r>
+        <w:t xml:space="preserve"> posiada dodatkowo informację o czasie </w:t>
+      </w:r>
+      <w:r>
+        <w:t>jej</w:t>
+      </w:r>
+      <w:r>
+        <w:t xml:space="preserve"> </w:t>
+      </w:r>
+      <w:r>
+        <w:t>przesłania</w:t>
+      </w:r>
+      <w:r>
+        <w:t xml:space="preserve"> (tzw. </w:t>
       </w:r>
       <w:proofErr w:type="spellStart"/>
       <w:r>
@@ -5935,7 +6454,13 @@
         <w:t>Zdolność sterowania</w:t>
       </w:r>
       <w:r>
-        <w:t xml:space="preserve"> – określa czy dana właściwość może być traktowana jako potencjalna wartość sterująca przy łączeniu z innym urządzeniem. W praktyce, parametr ten decyduje o tym, czy dane z pewnej konkretnej właściwości urządzenia mogą być przesyłane do innego urządzenia by w jakiś sposób wpłynąć na jego stan;</w:t>
+        <w:t xml:space="preserve"> – określa czy dana właściwość może być traktowana jako potencjalna wartość sterująca przy łączeniu z innym urządzeniem. W praktyce, parametr ten decyduje o tym, czy dane z pewnej konkretnej właściwości urządzenia mogą być przesyłane do innego urządzenia</w:t>
+      </w:r>
+      <w:r>
+        <w:t>,</w:t>
+      </w:r>
+      <w:r>
+        <w:t xml:space="preserve"> by w jakiś sposób wpłynąć na jego stan;</w:t>
       </w:r>
     </w:p>
     <w:p>
@@ -6080,7 +6605,6 @@
         </w:numPr>
       </w:pPr>
       <w:r>
-        <w:lastRenderedPageBreak/>
         <w:t>Historyzowanie – TAK</w:t>
       </w:r>
     </w:p>
@@ -6140,24 +6664,24 @@
         </w:numPr>
       </w:pPr>
       <w:r>
-        <w:t>Aktywna komunikacja offline – określa czy do urządzenia powinny być przesyłane komunikaty, kiedy nie ma połączenia z platformą.</w:t>
-      </w:r>
-    </w:p>
-    <w:p>
-      <w:r>
-        <w:t>Z</w:t>
-      </w:r>
-      <w:r>
-        <w:t xml:space="preserve">naczenie </w:t>
-      </w:r>
-      <w:r>
-        <w:t>obu parametrów</w:t>
-      </w:r>
-      <w:r>
-        <w:t xml:space="preserve"> zostanie wy</w:t>
-      </w:r>
-      <w:r>
-        <w:t>jaśnione w dalszej części pracy. Na razie załóżmy, że nasz model lampki:</w:t>
+        <w:t>Aktywna komunikacja offline – określa czy do urządzenia</w:t>
+      </w:r>
+      <w:r>
+        <w:t>, będącego instancją danego modelu,</w:t>
+      </w:r>
+      <w:r>
+        <w:t xml:space="preserve"> powinny być przesyłane komunikaty, kiedy nie ma</w:t>
+      </w:r>
+      <w:r>
+        <w:t xml:space="preserve"> ono</w:t>
+      </w:r>
+      <w:r>
+        <w:t xml:space="preserve"> połączenia z platformą.</w:t>
+      </w:r>
+    </w:p>
+    <w:p>
+      <w:r>
+        <w:t>Znaczenie obu parametrów zostanie wyjaśnione w dalszej części pracy. Na razie załóżmy, że nasz model lampki:</w:t>
       </w:r>
     </w:p>
     <w:p>
@@ -6181,6 +6705,7 @@
         </w:numPr>
       </w:pPr>
       <w:r>
+        <w:lastRenderedPageBreak/>
         <w:t>nie akceptuje wiadomości będąc offline.</w:t>
       </w:r>
     </w:p>
@@ -6279,39 +6804,1165 @@
     </w:p>
     <w:p>
       <w:r>
-        <w:t xml:space="preserve">Przedstawiony sposób definicji modeli oraz instancji został zainspirowany </w:t>
-      </w:r>
-      <w:r>
-        <w:t>podejściem stosowanym w programowaniu obiektowym</w:t>
-      </w:r>
-      <w:r>
-        <w:t>, gdzie definiujemy klasy i ich instancje. Jak zostanie pokazane w rozdziale omawiającym bazę danych urządzeń, obiektowe podejście zostało zastosowane w praktyce za sprawą zastosowania systemu ORM do budowy struktury bazy i wydobywania z niej informacji.</w:t>
-      </w:r>
-    </w:p>
-    <w:p>
-      <w:r>
         <w:t>Określony powyżej zbiór informacji jest przydatny na różnych poziomach działania platformy, zarówno w części „wewnętrznej”, niewidocznej dla użytkownika, jak i w części udostępnionej publicznie – w int</w:t>
       </w:r>
       <w:r>
         <w:t>erfejsie aplikacji klienckiej.</w:t>
       </w:r>
-      <w:bookmarkStart w:id="17" w:name="_GoBack"/>
-      <w:bookmarkEnd w:id="17"/>
+    </w:p>
+    <w:p>
+      <w:pPr>
+        <w:pStyle w:val="Nagwek2"/>
+      </w:pPr>
+      <w:bookmarkStart w:id="21" w:name="_Toc520313205"/>
+      <w:r>
+        <w:t>Dziedziczenie właściwości</w:t>
+      </w:r>
+      <w:bookmarkEnd w:id="21"/>
+    </w:p>
+    <w:p>
+      <w:r>
+        <w:t xml:space="preserve">Przedstawiony proces tworzenia modeli jest wystarczający by utworzyć wiele typów urządzeń wewnątrz platformy. W niektórych przypadkach może się zdarzyć, że nowozdefiniowany model jest bardzo podobny do encji, która została już wcześniej </w:t>
+      </w:r>
+      <w:r>
+        <w:t>utworzona</w:t>
+      </w:r>
+      <w:r>
+        <w:t xml:space="preserve">. W takim przypadku możliwe jest dziedziczenie właściwości istniejącego modelu, aby wykorzystać istniejącą konfigurację i ją rozbudować. Przykładem może być tutaj </w:t>
+      </w:r>
+      <w:r>
+        <w:t>urządzenie typu pilot. Przyjmijmy, że posiadamy zdefiniowany w bazie mod</w:t>
+      </w:r>
+      <w:r>
+        <w:t>el PILOT10</w:t>
+      </w:r>
+      <w:r>
+        <w:t xml:space="preserve">, który posiada 10 przycisków. Każdy przycisk reprezentowany jest przez właściwość o nazwie </w:t>
+      </w:r>
+      <w:r>
+        <w:t>„Stan przycisku N”</w:t>
+      </w:r>
+      <w:r>
+        <w:t>, gdzie N oznacza numer przycisku.</w:t>
+      </w:r>
+      <w:r>
+        <w:t xml:space="preserve"> W pewnym momencie jednak chcielibyśmy dodać do platformy inny rodzaj pilota </w:t>
+      </w:r>
+      <w:r>
+        <w:t>–</w:t>
+      </w:r>
+      <w:r>
+        <w:t xml:space="preserve"> taki, który posiada 15 przycisków. Moglibyśmy od nowa definiować każdy z 15 przycisków nowego pilota. Lepszym rozwiązaniem będzie jednak wykorzystanie istniejących 10 właściwości, które stworzyliśmy na potrzeby modelu PILOT1</w:t>
+      </w:r>
+      <w:r>
+        <w:t>0</w:t>
+      </w:r>
+      <w:r>
+        <w:t xml:space="preserve"> i dodać brakujące 5</w:t>
+      </w:r>
+      <w:r>
+        <w:t xml:space="preserve"> – w taki sposób powstanie nowy model – PILOT15</w:t>
+      </w:r>
+      <w:r>
+        <w:t>.</w:t>
+      </w:r>
+    </w:p>
+    <w:p>
+      <w:r>
+        <w:t xml:space="preserve">Dziedziczenie modeli nie jest mechanizmem </w:t>
+      </w:r>
+      <w:r>
+        <w:t>niezbędnym do</w:t>
+      </w:r>
+      <w:r>
+        <w:t xml:space="preserve"> działani</w:t>
+      </w:r>
+      <w:r>
+        <w:t>a</w:t>
+      </w:r>
+      <w:r>
+        <w:t xml:space="preserve"> platformy. </w:t>
+      </w:r>
+      <w:r>
+        <w:t>Mimo to jest t</w:t>
+      </w:r>
+      <w:r>
+        <w:t>o ciekawa funkcjonalność, kt</w:t>
+      </w:r>
+      <w:r>
+        <w:t xml:space="preserve">óra </w:t>
+      </w:r>
+      <w:r>
+        <w:t xml:space="preserve">może się przydać </w:t>
+      </w:r>
+      <w:r>
+        <w:t>przy definiowaniu wielu typów urządzeń o podobnych właściwościach.</w:t>
+      </w:r>
+    </w:p>
+    <w:p>
+      <w:r>
+        <w:t xml:space="preserve">Zdefiniowana w poprzednim podrozdziale </w:t>
+      </w:r>
+      <w:r>
+        <w:t>LAMPA</w:t>
+      </w:r>
+      <w:r>
+        <w:t xml:space="preserve"> jest bardzo prostym modelem. </w:t>
+      </w:r>
+      <w:r>
+        <w:t xml:space="preserve">Również w jej przypadku jednak możemy zastosować dziedziczenie – dotyczy to właściwości NAZWA. </w:t>
+      </w:r>
+      <w:r>
+        <w:lastRenderedPageBreak/>
+        <w:t xml:space="preserve">Bez względu na to czym jest dane urządzenie, powinno ono posiadać jakąś nazwę, dzięki której mogłoby być szybko kojarzone przez użytkownika podczas zarządzania nim z poziomu aplikacji klienckiej. Jest to więc dobra okazja do tego, by utworzyć model bazowy – nazwiemy go MODEL_BAZOWY (wewnątrz platformy </w:t>
+      </w:r>
+      <w:proofErr w:type="spellStart"/>
+      <w:r>
+        <w:t>MJIoT</w:t>
+      </w:r>
+      <w:proofErr w:type="spellEnd"/>
+      <w:r>
+        <w:t xml:space="preserve"> został on nazwany </w:t>
+      </w:r>
+      <w:proofErr w:type="spellStart"/>
+      <w:r>
+        <w:t>BaseModel</w:t>
+      </w:r>
+      <w:proofErr w:type="spellEnd"/>
+      <w:r>
+        <w:t>). Jedyną właściwością, którą posiada jest NAZWA, a jej charakterystyka jest taka sama jak przedstawiona wcześniej podczas omawianiu przykładu modelu lampy.</w:t>
+      </w:r>
+    </w:p>
+    <w:p>
+      <w:r>
+        <w:t xml:space="preserve">MODEL_BAZOWY różni się od modeli LAMPA czy PILOT10 pewną istotną cechą </w:t>
+      </w:r>
+      <w:r>
+        <w:t>–</w:t>
+      </w:r>
+      <w:r>
+        <w:t xml:space="preserve"> </w:t>
+      </w:r>
+      <w:r>
+        <w:t>nigdy nie stworzymy jego instancji, gdyż jest to typ stworzony jedynie na potrzeby dziedziczenia. W związku z tym w bazie danych zostanie on oznaczony jako model abstrakcyjny.</w:t>
+      </w:r>
+      <w:r>
+        <w:t xml:space="preserve"> </w:t>
+      </w:r>
+    </w:p>
+    <w:p>
+      <w:r>
+        <w:t>Opisany mechanizm umożliwia przejmowanie właściwości po tylko jednym typie. Nie ma jednak przeciwskazań, a nawet wydaje się to dobrym pomysłem, aby umożliwić dziedziczenie z wielu modeli. W ten sposób jeszcze bardziej przyspieszyć można by tworzenie nowych typów urządzeń.</w:t>
+      </w:r>
     </w:p>
     <w:p/>
     <w:p>
       <w:pPr>
+        <w:rPr>
+          <w:lang w:val="en-US"/>
+        </w:rPr>
+      </w:pPr>
+      <w:r>
+        <w:t xml:space="preserve">Przedstawiony sposób definicji modeli oraz instancji został zainspirowany podejściem stosowanym w programowaniu obiektowym, gdzie definiujemy klasy </w:t>
+      </w:r>
+      <w:r>
+        <w:t>oraz obiekty (instancje klas)</w:t>
+      </w:r>
+      <w:r>
+        <w:t>.</w:t>
+      </w:r>
+      <w:r>
+        <w:t xml:space="preserve"> Pokazać to można, wracając na chwilę do przykładu modelu LAMPA i definiując go z wykorzystaniem składni obiektowego języka programowania, np. </w:t>
+      </w:r>
+      <w:r>
+        <w:rPr>
+          <w:lang w:val="en-US"/>
+        </w:rPr>
+        <w:t>C#:</w:t>
+      </w:r>
+    </w:p>
+    <w:p>
+      <w:pPr>
+        <w:shd w:val="clear" w:color="auto" w:fill="FFFFFF"/>
+        <w:spacing w:before="0" w:after="0" w:line="270" w:lineRule="atLeast"/>
+        <w:jc w:val="left"/>
+        <w:rPr>
+          <w:rFonts w:ascii="Fira Code" w:hAnsi="Fira Code"/>
+          <w:color w:val="000000"/>
+          <w:sz w:val="18"/>
+          <w:szCs w:val="18"/>
+        </w:rPr>
+      </w:pPr>
+      <w:r>
+        <w:rPr>
+          <w:rFonts w:ascii="Fira Code" w:hAnsi="Fira Code"/>
+          <w:color w:val="008000"/>
+          <w:sz w:val="18"/>
+          <w:szCs w:val="18"/>
+        </w:rPr>
+        <w:t>//</w:t>
+      </w:r>
+      <w:r>
+        <w:rPr>
+          <w:rFonts w:ascii="Fira Code" w:hAnsi="Fira Code"/>
+          <w:color w:val="008000"/>
+          <w:sz w:val="18"/>
+          <w:szCs w:val="18"/>
+        </w:rPr>
+        <w:t>Nie moż</w:t>
+      </w:r>
+      <w:r>
+        <w:rPr>
+          <w:rFonts w:ascii="Fira Code" w:hAnsi="Fira Code"/>
+          <w:color w:val="008000"/>
+          <w:sz w:val="18"/>
+          <w:szCs w:val="18"/>
+        </w:rPr>
+        <w:t xml:space="preserve">na utworzyć instancji klasy </w:t>
+      </w:r>
+      <w:proofErr w:type="spellStart"/>
+      <w:r>
+        <w:rPr>
+          <w:rFonts w:ascii="Fira Code" w:hAnsi="Fira Code"/>
+          <w:color w:val="008000"/>
+          <w:sz w:val="18"/>
+          <w:szCs w:val="18"/>
+        </w:rPr>
+        <w:t>ModelBazowy</w:t>
+      </w:r>
+      <w:proofErr w:type="spellEnd"/>
+    </w:p>
+    <w:p>
+      <w:pPr>
+        <w:shd w:val="clear" w:color="auto" w:fill="FFFFFF"/>
+        <w:spacing w:before="0" w:after="0" w:line="270" w:lineRule="atLeast"/>
+        <w:jc w:val="left"/>
+        <w:rPr>
+          <w:rFonts w:ascii="Fira Code" w:hAnsi="Fira Code"/>
+          <w:color w:val="000000"/>
+          <w:sz w:val="18"/>
+          <w:szCs w:val="18"/>
+          <w:lang w:val="en-US"/>
+        </w:rPr>
+      </w:pPr>
+      <w:r>
+        <w:rPr>
+          <w:rFonts w:ascii="Fira Code" w:hAnsi="Fira Code"/>
+          <w:color w:val="0000FF"/>
+          <w:sz w:val="18"/>
+          <w:szCs w:val="18"/>
+          <w:lang w:val="en-US"/>
+        </w:rPr>
+        <w:t>public</w:t>
+      </w:r>
+      <w:r>
+        <w:rPr>
+          <w:rFonts w:ascii="Fira Code" w:hAnsi="Fira Code"/>
+          <w:color w:val="000000"/>
+          <w:sz w:val="18"/>
+          <w:szCs w:val="18"/>
+          <w:lang w:val="en-US"/>
+        </w:rPr>
+        <w:t xml:space="preserve"> </w:t>
+      </w:r>
+      <w:r>
+        <w:rPr>
+          <w:rFonts w:ascii="Fira Code" w:hAnsi="Fira Code"/>
+          <w:color w:val="0000FF"/>
+          <w:sz w:val="18"/>
+          <w:szCs w:val="18"/>
+          <w:lang w:val="en-US"/>
+        </w:rPr>
+        <w:t>abstract</w:t>
+      </w:r>
+      <w:r>
+        <w:rPr>
+          <w:rFonts w:ascii="Fira Code" w:hAnsi="Fira Code"/>
+          <w:color w:val="000000"/>
+          <w:sz w:val="18"/>
+          <w:szCs w:val="18"/>
+          <w:lang w:val="en-US"/>
+        </w:rPr>
+        <w:t xml:space="preserve"> </w:t>
+      </w:r>
+      <w:r>
+        <w:rPr>
+          <w:rFonts w:ascii="Fira Code" w:hAnsi="Fira Code"/>
+          <w:color w:val="0000FF"/>
+          <w:sz w:val="18"/>
+          <w:szCs w:val="18"/>
+          <w:lang w:val="en-US"/>
+        </w:rPr>
+        <w:t>class</w:t>
+      </w:r>
+      <w:r>
+        <w:rPr>
+          <w:rFonts w:ascii="Fira Code" w:hAnsi="Fira Code"/>
+          <w:color w:val="000000"/>
+          <w:sz w:val="18"/>
+          <w:szCs w:val="18"/>
+          <w:lang w:val="en-US"/>
+        </w:rPr>
+        <w:t xml:space="preserve"> </w:t>
+      </w:r>
+      <w:proofErr w:type="spellStart"/>
+      <w:r>
+        <w:rPr>
+          <w:rFonts w:ascii="Fira Code" w:hAnsi="Fira Code"/>
+          <w:color w:val="267F99"/>
+          <w:sz w:val="18"/>
+          <w:szCs w:val="18"/>
+          <w:lang w:val="en-US"/>
+        </w:rPr>
+        <w:t>ModelBazowy</w:t>
+      </w:r>
+      <w:proofErr w:type="spellEnd"/>
+      <w:r>
+        <w:rPr>
+          <w:rFonts w:ascii="Fira Code" w:hAnsi="Fira Code"/>
+          <w:color w:val="000000"/>
+          <w:sz w:val="18"/>
+          <w:szCs w:val="18"/>
+          <w:lang w:val="en-US"/>
+        </w:rPr>
+        <w:t xml:space="preserve"> </w:t>
+      </w:r>
+    </w:p>
+    <w:p>
+      <w:pPr>
+        <w:shd w:val="clear" w:color="auto" w:fill="FFFFFF"/>
+        <w:spacing w:before="0" w:after="0" w:line="270" w:lineRule="atLeast"/>
+        <w:jc w:val="left"/>
+        <w:rPr>
+          <w:rFonts w:ascii="Fira Code" w:hAnsi="Fira Code"/>
+          <w:color w:val="000000"/>
+          <w:sz w:val="18"/>
+          <w:szCs w:val="18"/>
+          <w:lang w:val="en-US"/>
+        </w:rPr>
+      </w:pPr>
+      <w:r>
+        <w:rPr>
+          <w:rFonts w:ascii="Fira Code" w:hAnsi="Fira Code"/>
+          <w:color w:val="000000"/>
+          <w:sz w:val="18"/>
+          <w:szCs w:val="18"/>
+          <w:lang w:val="en-US"/>
+        </w:rPr>
+        <w:t>{</w:t>
+      </w:r>
+    </w:p>
+    <w:p>
+      <w:pPr>
+        <w:shd w:val="clear" w:color="auto" w:fill="FFFFFF"/>
+        <w:spacing w:before="0" w:after="0" w:line="270" w:lineRule="atLeast"/>
+        <w:jc w:val="left"/>
+        <w:rPr>
+          <w:rFonts w:ascii="Fira Code" w:hAnsi="Fira Code"/>
+          <w:color w:val="000000"/>
+          <w:sz w:val="18"/>
+          <w:szCs w:val="18"/>
+          <w:lang w:val="en-US"/>
+        </w:rPr>
+      </w:pPr>
+      <w:r>
+        <w:rPr>
+          <w:rFonts w:ascii="Fira Code" w:hAnsi="Fira Code"/>
+          <w:color w:val="000000"/>
+          <w:sz w:val="18"/>
+          <w:szCs w:val="18"/>
+          <w:lang w:val="en-US"/>
+        </w:rPr>
+        <w:t xml:space="preserve">    </w:t>
+      </w:r>
+      <w:r>
+        <w:rPr>
+          <w:rFonts w:ascii="Fira Code" w:hAnsi="Fira Code"/>
+          <w:color w:val="0000FF"/>
+          <w:sz w:val="18"/>
+          <w:szCs w:val="18"/>
+          <w:lang w:val="en-US"/>
+        </w:rPr>
+        <w:t>public</w:t>
+      </w:r>
+      <w:r>
+        <w:rPr>
+          <w:rFonts w:ascii="Fira Code" w:hAnsi="Fira Code"/>
+          <w:color w:val="000000"/>
+          <w:sz w:val="18"/>
+          <w:szCs w:val="18"/>
+          <w:lang w:val="en-US"/>
+        </w:rPr>
+        <w:t xml:space="preserve"> </w:t>
+      </w:r>
+      <w:r>
+        <w:rPr>
+          <w:rFonts w:ascii="Fira Code" w:hAnsi="Fira Code"/>
+          <w:color w:val="0000FF"/>
+          <w:sz w:val="18"/>
+          <w:szCs w:val="18"/>
+          <w:lang w:val="en-US"/>
+        </w:rPr>
+        <w:t>string</w:t>
+      </w:r>
+      <w:r>
+        <w:rPr>
+          <w:rFonts w:ascii="Fira Code" w:hAnsi="Fira Code"/>
+          <w:color w:val="000000"/>
+          <w:sz w:val="18"/>
+          <w:szCs w:val="18"/>
+          <w:lang w:val="en-US"/>
+        </w:rPr>
+        <w:t xml:space="preserve"> </w:t>
+      </w:r>
+      <w:proofErr w:type="spellStart"/>
+      <w:r>
+        <w:rPr>
+          <w:rFonts w:ascii="Fira Code" w:hAnsi="Fira Code"/>
+          <w:color w:val="001080"/>
+          <w:sz w:val="18"/>
+          <w:szCs w:val="18"/>
+          <w:lang w:val="en-US"/>
+        </w:rPr>
+        <w:t>Nazwa</w:t>
+      </w:r>
+      <w:proofErr w:type="spellEnd"/>
+      <w:r>
+        <w:rPr>
+          <w:rFonts w:ascii="Fira Code" w:hAnsi="Fira Code"/>
+          <w:color w:val="000000"/>
+          <w:sz w:val="18"/>
+          <w:szCs w:val="18"/>
+          <w:lang w:val="en-US"/>
+        </w:rPr>
+        <w:t xml:space="preserve"> </w:t>
+      </w:r>
+      <w:proofErr w:type="gramStart"/>
+      <w:r>
+        <w:rPr>
+          <w:rFonts w:ascii="Fira Code" w:hAnsi="Fira Code"/>
+          <w:color w:val="000000"/>
+          <w:sz w:val="18"/>
+          <w:szCs w:val="18"/>
+          <w:lang w:val="en-US"/>
+        </w:rPr>
+        <w:t xml:space="preserve">{ </w:t>
+      </w:r>
+      <w:r>
+        <w:rPr>
+          <w:rFonts w:ascii="Fira Code" w:hAnsi="Fira Code"/>
+          <w:color w:val="0000FF"/>
+          <w:sz w:val="18"/>
+          <w:szCs w:val="18"/>
+          <w:lang w:val="en-US"/>
+        </w:rPr>
+        <w:t>get</w:t>
+      </w:r>
+      <w:proofErr w:type="gramEnd"/>
+      <w:r>
+        <w:rPr>
+          <w:rFonts w:ascii="Fira Code" w:hAnsi="Fira Code"/>
+          <w:color w:val="000000"/>
+          <w:sz w:val="18"/>
+          <w:szCs w:val="18"/>
+          <w:lang w:val="en-US"/>
+        </w:rPr>
+        <w:t xml:space="preserve">; </w:t>
+      </w:r>
+      <w:r>
+        <w:rPr>
+          <w:rFonts w:ascii="Fira Code" w:hAnsi="Fira Code"/>
+          <w:color w:val="0000FF"/>
+          <w:sz w:val="18"/>
+          <w:szCs w:val="18"/>
+          <w:lang w:val="en-US"/>
+        </w:rPr>
+        <w:t>set</w:t>
+      </w:r>
+      <w:r>
+        <w:rPr>
+          <w:rFonts w:ascii="Fira Code" w:hAnsi="Fira Code"/>
+          <w:color w:val="000000"/>
+          <w:sz w:val="18"/>
+          <w:szCs w:val="18"/>
+          <w:lang w:val="en-US"/>
+        </w:rPr>
+        <w:t>; }</w:t>
+      </w:r>
+    </w:p>
+    <w:p>
+      <w:pPr>
+        <w:shd w:val="clear" w:color="auto" w:fill="FFFFFF"/>
+        <w:spacing w:before="0" w:after="0" w:line="270" w:lineRule="atLeast"/>
+        <w:jc w:val="left"/>
+        <w:rPr>
+          <w:rFonts w:ascii="Fira Code" w:hAnsi="Fira Code"/>
+          <w:color w:val="000000"/>
+          <w:sz w:val="18"/>
+          <w:szCs w:val="18"/>
+        </w:rPr>
+      </w:pPr>
+      <w:r>
+        <w:rPr>
+          <w:rFonts w:ascii="Fira Code" w:hAnsi="Fira Code"/>
+          <w:color w:val="000000"/>
+          <w:sz w:val="18"/>
+          <w:szCs w:val="18"/>
+        </w:rPr>
+        <w:t>}</w:t>
+      </w:r>
+    </w:p>
+    <w:p>
+      <w:pPr>
+        <w:shd w:val="clear" w:color="auto" w:fill="FFFFFF"/>
+        <w:spacing w:before="0" w:after="0" w:line="270" w:lineRule="atLeast"/>
+        <w:jc w:val="left"/>
+        <w:rPr>
+          <w:rFonts w:ascii="Fira Code" w:hAnsi="Fira Code"/>
+          <w:color w:val="000000"/>
+          <w:sz w:val="18"/>
+          <w:szCs w:val="18"/>
+        </w:rPr>
+      </w:pPr>
+    </w:p>
+    <w:p>
+      <w:pPr>
+        <w:shd w:val="clear" w:color="auto" w:fill="FFFFFF"/>
+        <w:spacing w:before="0" w:after="0" w:line="270" w:lineRule="atLeast"/>
+        <w:jc w:val="left"/>
+        <w:rPr>
+          <w:rFonts w:ascii="Fira Code" w:hAnsi="Fira Code"/>
+          <w:color w:val="000000"/>
+          <w:sz w:val="18"/>
+          <w:szCs w:val="18"/>
+        </w:rPr>
+      </w:pPr>
+      <w:r>
+        <w:rPr>
+          <w:rFonts w:ascii="Fira Code" w:hAnsi="Fira Code"/>
+          <w:color w:val="008000"/>
+          <w:sz w:val="18"/>
+          <w:szCs w:val="18"/>
+        </w:rPr>
+        <w:t>//</w:t>
+      </w:r>
+      <w:r>
+        <w:rPr>
+          <w:rFonts w:ascii="Fira Code" w:hAnsi="Fira Code"/>
+          <w:color w:val="008000"/>
+          <w:sz w:val="18"/>
+          <w:szCs w:val="18"/>
+        </w:rPr>
+        <w:t xml:space="preserve">Lampa dziedziczy z </w:t>
+      </w:r>
+      <w:proofErr w:type="spellStart"/>
+      <w:r>
+        <w:rPr>
+          <w:rFonts w:ascii="Fira Code" w:hAnsi="Fira Code"/>
+          <w:color w:val="008000"/>
+          <w:sz w:val="18"/>
+          <w:szCs w:val="18"/>
+        </w:rPr>
+        <w:t>ModelBazowy</w:t>
+      </w:r>
+      <w:proofErr w:type="spellEnd"/>
+    </w:p>
+    <w:p>
+      <w:pPr>
+        <w:shd w:val="clear" w:color="auto" w:fill="FFFFFF"/>
+        <w:spacing w:before="0" w:after="0" w:line="270" w:lineRule="atLeast"/>
+        <w:jc w:val="left"/>
+        <w:rPr>
+          <w:rFonts w:ascii="Fira Code" w:hAnsi="Fira Code"/>
+          <w:color w:val="000000"/>
+          <w:sz w:val="18"/>
+          <w:szCs w:val="18"/>
+        </w:rPr>
+      </w:pPr>
+      <w:r>
+        <w:rPr>
+          <w:rFonts w:ascii="Fira Code" w:hAnsi="Fira Code"/>
+          <w:color w:val="0000FF"/>
+          <w:sz w:val="18"/>
+          <w:szCs w:val="18"/>
+        </w:rPr>
+        <w:t>public</w:t>
+      </w:r>
+      <w:r>
+        <w:rPr>
+          <w:rFonts w:ascii="Fira Code" w:hAnsi="Fira Code"/>
+          <w:color w:val="000000"/>
+          <w:sz w:val="18"/>
+          <w:szCs w:val="18"/>
+        </w:rPr>
+        <w:t xml:space="preserve"> </w:t>
+      </w:r>
+      <w:proofErr w:type="spellStart"/>
+      <w:r>
+        <w:rPr>
+          <w:rFonts w:ascii="Fira Code" w:hAnsi="Fira Code"/>
+          <w:color w:val="0000FF"/>
+          <w:sz w:val="18"/>
+          <w:szCs w:val="18"/>
+        </w:rPr>
+        <w:t>class</w:t>
+      </w:r>
+      <w:proofErr w:type="spellEnd"/>
+      <w:r>
+        <w:rPr>
+          <w:rFonts w:ascii="Fira Code" w:hAnsi="Fira Code"/>
+          <w:color w:val="000000"/>
+          <w:sz w:val="18"/>
+          <w:szCs w:val="18"/>
+        </w:rPr>
+        <w:t xml:space="preserve"> </w:t>
+      </w:r>
+      <w:proofErr w:type="gramStart"/>
+      <w:r>
+        <w:rPr>
+          <w:rFonts w:ascii="Fira Code" w:hAnsi="Fira Code"/>
+          <w:color w:val="267F99"/>
+          <w:sz w:val="18"/>
+          <w:szCs w:val="18"/>
+        </w:rPr>
+        <w:t>Lampa</w:t>
+      </w:r>
+      <w:r>
+        <w:rPr>
+          <w:rFonts w:ascii="Fira Code" w:hAnsi="Fira Code"/>
+          <w:color w:val="000000"/>
+          <w:sz w:val="18"/>
+          <w:szCs w:val="18"/>
+        </w:rPr>
+        <w:t xml:space="preserve"> :</w:t>
+      </w:r>
+      <w:proofErr w:type="gramEnd"/>
+      <w:r>
+        <w:rPr>
+          <w:rFonts w:ascii="Fira Code" w:hAnsi="Fira Code"/>
+          <w:color w:val="000000"/>
+          <w:sz w:val="18"/>
+          <w:szCs w:val="18"/>
+        </w:rPr>
+        <w:t xml:space="preserve"> </w:t>
+      </w:r>
+      <w:proofErr w:type="spellStart"/>
+      <w:r>
+        <w:rPr>
+          <w:rFonts w:ascii="Fira Code" w:hAnsi="Fira Code"/>
+          <w:color w:val="267F99"/>
+          <w:sz w:val="18"/>
+          <w:szCs w:val="18"/>
+        </w:rPr>
+        <w:t>ModelBazowy</w:t>
+      </w:r>
+      <w:proofErr w:type="spellEnd"/>
+    </w:p>
+    <w:p>
+      <w:pPr>
+        <w:shd w:val="clear" w:color="auto" w:fill="FFFFFF"/>
+        <w:spacing w:before="0" w:after="0" w:line="270" w:lineRule="atLeast"/>
+        <w:jc w:val="left"/>
+        <w:rPr>
+          <w:rFonts w:ascii="Fira Code" w:hAnsi="Fira Code"/>
+          <w:color w:val="000000"/>
+          <w:sz w:val="18"/>
+          <w:szCs w:val="18"/>
+        </w:rPr>
+      </w:pPr>
+      <w:r>
+        <w:rPr>
+          <w:rFonts w:ascii="Fira Code" w:hAnsi="Fira Code"/>
+          <w:color w:val="000000"/>
+          <w:sz w:val="18"/>
+          <w:szCs w:val="18"/>
+        </w:rPr>
+        <w:t>{</w:t>
+      </w:r>
+    </w:p>
+    <w:p>
+      <w:pPr>
+        <w:shd w:val="clear" w:color="auto" w:fill="FFFFFF"/>
+        <w:spacing w:before="0" w:after="0" w:line="270" w:lineRule="atLeast"/>
+        <w:jc w:val="left"/>
+        <w:rPr>
+          <w:rFonts w:ascii="Fira Code" w:hAnsi="Fira Code"/>
+          <w:color w:val="000000"/>
+          <w:sz w:val="18"/>
+          <w:szCs w:val="18"/>
+          <w:lang w:val="en-US"/>
+        </w:rPr>
+      </w:pPr>
+      <w:r>
+        <w:rPr>
+          <w:rFonts w:ascii="Fira Code" w:hAnsi="Fira Code"/>
+          <w:color w:val="000000"/>
+          <w:sz w:val="18"/>
+          <w:szCs w:val="18"/>
+          <w:lang w:val="en-US"/>
+        </w:rPr>
+        <w:t xml:space="preserve">    </w:t>
+      </w:r>
+      <w:r>
+        <w:rPr>
+          <w:rFonts w:ascii="Fira Code" w:hAnsi="Fira Code"/>
+          <w:color w:val="0000FF"/>
+          <w:sz w:val="18"/>
+          <w:szCs w:val="18"/>
+          <w:lang w:val="en-US"/>
+        </w:rPr>
+        <w:t>public</w:t>
+      </w:r>
+      <w:r>
+        <w:rPr>
+          <w:rFonts w:ascii="Fira Code" w:hAnsi="Fira Code"/>
+          <w:color w:val="000000"/>
+          <w:sz w:val="18"/>
+          <w:szCs w:val="18"/>
+          <w:lang w:val="en-US"/>
+        </w:rPr>
+        <w:t xml:space="preserve"> </w:t>
+      </w:r>
+      <w:r>
+        <w:rPr>
+          <w:rFonts w:ascii="Fira Code" w:hAnsi="Fira Code"/>
+          <w:color w:val="0000FF"/>
+          <w:sz w:val="18"/>
+          <w:szCs w:val="18"/>
+          <w:lang w:val="en-US"/>
+        </w:rPr>
+        <w:t>bool</w:t>
+      </w:r>
+      <w:r>
+        <w:rPr>
+          <w:rFonts w:ascii="Fira Code" w:hAnsi="Fira Code"/>
+          <w:color w:val="000000"/>
+          <w:sz w:val="18"/>
+          <w:szCs w:val="18"/>
+          <w:lang w:val="en-US"/>
+        </w:rPr>
+        <w:t xml:space="preserve"> </w:t>
+      </w:r>
+      <w:proofErr w:type="spellStart"/>
+      <w:r>
+        <w:rPr>
+          <w:rFonts w:ascii="Fira Code" w:hAnsi="Fira Code"/>
+          <w:color w:val="001080"/>
+          <w:sz w:val="18"/>
+          <w:szCs w:val="18"/>
+          <w:lang w:val="en-US"/>
+        </w:rPr>
+        <w:t>StanZarowki</w:t>
+      </w:r>
+      <w:proofErr w:type="spellEnd"/>
+      <w:r>
+        <w:rPr>
+          <w:rFonts w:ascii="Fira Code" w:hAnsi="Fira Code"/>
+          <w:color w:val="000000"/>
+          <w:sz w:val="18"/>
+          <w:szCs w:val="18"/>
+          <w:lang w:val="en-US"/>
+        </w:rPr>
+        <w:t xml:space="preserve"> </w:t>
+      </w:r>
+      <w:proofErr w:type="gramStart"/>
+      <w:r>
+        <w:rPr>
+          <w:rFonts w:ascii="Fira Code" w:hAnsi="Fira Code"/>
+          <w:color w:val="000000"/>
+          <w:sz w:val="18"/>
+          <w:szCs w:val="18"/>
+          <w:lang w:val="en-US"/>
+        </w:rPr>
+        <w:t xml:space="preserve">{ </w:t>
+      </w:r>
+      <w:r>
+        <w:rPr>
+          <w:rFonts w:ascii="Fira Code" w:hAnsi="Fira Code"/>
+          <w:color w:val="0000FF"/>
+          <w:sz w:val="18"/>
+          <w:szCs w:val="18"/>
+          <w:lang w:val="en-US"/>
+        </w:rPr>
+        <w:t>get</w:t>
+      </w:r>
+      <w:proofErr w:type="gramEnd"/>
+      <w:r>
+        <w:rPr>
+          <w:rFonts w:ascii="Fira Code" w:hAnsi="Fira Code"/>
+          <w:color w:val="000000"/>
+          <w:sz w:val="18"/>
+          <w:szCs w:val="18"/>
+          <w:lang w:val="en-US"/>
+        </w:rPr>
+        <w:t xml:space="preserve">; </w:t>
+      </w:r>
+      <w:r>
+        <w:rPr>
+          <w:rFonts w:ascii="Fira Code" w:hAnsi="Fira Code"/>
+          <w:color w:val="0000FF"/>
+          <w:sz w:val="18"/>
+          <w:szCs w:val="18"/>
+          <w:lang w:val="en-US"/>
+        </w:rPr>
+        <w:t>set</w:t>
+      </w:r>
+      <w:r>
+        <w:rPr>
+          <w:rFonts w:ascii="Fira Code" w:hAnsi="Fira Code"/>
+          <w:color w:val="000000"/>
+          <w:sz w:val="18"/>
+          <w:szCs w:val="18"/>
+          <w:lang w:val="en-US"/>
+        </w:rPr>
+        <w:t>; }</w:t>
+      </w:r>
+    </w:p>
+    <w:p>
+      <w:pPr>
+        <w:shd w:val="clear" w:color="auto" w:fill="FFFFFF"/>
+        <w:spacing w:before="0" w:after="0" w:line="270" w:lineRule="atLeast"/>
+        <w:jc w:val="left"/>
+        <w:rPr>
+          <w:rFonts w:ascii="Fira Code" w:hAnsi="Fira Code"/>
+          <w:color w:val="000000"/>
+          <w:sz w:val="18"/>
+          <w:szCs w:val="18"/>
+        </w:rPr>
+      </w:pPr>
+      <w:r>
+        <w:rPr>
+          <w:rFonts w:ascii="Fira Code" w:hAnsi="Fira Code"/>
+          <w:color w:val="000000"/>
+          <w:sz w:val="18"/>
+          <w:szCs w:val="18"/>
+        </w:rPr>
+        <w:t>}</w:t>
+      </w:r>
+    </w:p>
+    <w:p>
+      <w:pPr>
+        <w:shd w:val="clear" w:color="auto" w:fill="FFFFFF"/>
+        <w:spacing w:before="0" w:after="0" w:line="270" w:lineRule="atLeast"/>
+        <w:jc w:val="left"/>
+        <w:rPr>
+          <w:rFonts w:ascii="Fira Code" w:hAnsi="Fira Code"/>
+          <w:color w:val="000000"/>
+          <w:sz w:val="18"/>
+          <w:szCs w:val="18"/>
+        </w:rPr>
+      </w:pPr>
+      <w:r>
+        <w:rPr>
+          <w:rFonts w:ascii="Fira Code" w:hAnsi="Fira Code"/>
+          <w:color w:val="000000"/>
+          <w:sz w:val="18"/>
+          <w:szCs w:val="18"/>
+        </w:rPr>
+        <w:t>…</w:t>
+      </w:r>
+    </w:p>
+    <w:p>
+      <w:pPr>
+        <w:shd w:val="clear" w:color="auto" w:fill="FFFFFF"/>
+        <w:spacing w:before="0" w:after="0" w:line="270" w:lineRule="atLeast"/>
+        <w:jc w:val="left"/>
+        <w:rPr>
+          <w:rFonts w:ascii="Fira Code" w:hAnsi="Fira Code"/>
+          <w:color w:val="000000"/>
+          <w:sz w:val="18"/>
+          <w:szCs w:val="18"/>
+        </w:rPr>
+      </w:pPr>
+      <w:r>
+        <w:rPr>
+          <w:rFonts w:ascii="Fira Code" w:hAnsi="Fira Code"/>
+          <w:color w:val="008000"/>
+          <w:sz w:val="18"/>
+          <w:szCs w:val="18"/>
+        </w:rPr>
+        <w:t>//Konkretna instancja klasy Lampa</w:t>
+      </w:r>
+    </w:p>
+    <w:p>
+      <w:pPr>
+        <w:shd w:val="clear" w:color="auto" w:fill="FFFFFF"/>
+        <w:spacing w:before="0" w:after="0" w:line="270" w:lineRule="atLeast"/>
+        <w:jc w:val="left"/>
+        <w:rPr>
+          <w:rFonts w:ascii="Fira Code" w:hAnsi="Fira Code"/>
+          <w:color w:val="000000"/>
+          <w:sz w:val="18"/>
+          <w:szCs w:val="18"/>
+        </w:rPr>
+      </w:pPr>
+      <w:proofErr w:type="spellStart"/>
+      <w:r>
+        <w:rPr>
+          <w:rFonts w:ascii="Fira Code" w:hAnsi="Fira Code"/>
+          <w:color w:val="0000FF"/>
+          <w:sz w:val="18"/>
+          <w:szCs w:val="18"/>
+        </w:rPr>
+        <w:t>var</w:t>
+      </w:r>
+      <w:proofErr w:type="spellEnd"/>
+      <w:r>
+        <w:rPr>
+          <w:rFonts w:ascii="Fira Code" w:hAnsi="Fira Code"/>
+          <w:color w:val="000000"/>
+          <w:sz w:val="18"/>
+          <w:szCs w:val="18"/>
+        </w:rPr>
+        <w:t xml:space="preserve"> </w:t>
+      </w:r>
+      <w:proofErr w:type="spellStart"/>
+      <w:r>
+        <w:rPr>
+          <w:rFonts w:ascii="Fira Code" w:hAnsi="Fira Code"/>
+          <w:color w:val="001080"/>
+          <w:sz w:val="18"/>
+          <w:szCs w:val="18"/>
+        </w:rPr>
+        <w:t>lampkaWPokoju</w:t>
+      </w:r>
+      <w:proofErr w:type="spellEnd"/>
+      <w:r>
+        <w:rPr>
+          <w:rFonts w:ascii="Fira Code" w:hAnsi="Fira Code"/>
+          <w:color w:val="000000"/>
+          <w:sz w:val="18"/>
+          <w:szCs w:val="18"/>
+        </w:rPr>
+        <w:t xml:space="preserve"> = </w:t>
+      </w:r>
+      <w:proofErr w:type="spellStart"/>
+      <w:r>
+        <w:rPr>
+          <w:rFonts w:ascii="Fira Code" w:hAnsi="Fira Code"/>
+          <w:color w:val="0000FF"/>
+          <w:sz w:val="18"/>
+          <w:szCs w:val="18"/>
+        </w:rPr>
+        <w:t>new</w:t>
+      </w:r>
+      <w:proofErr w:type="spellEnd"/>
+      <w:r>
+        <w:rPr>
+          <w:rFonts w:ascii="Fira Code" w:hAnsi="Fira Code"/>
+          <w:color w:val="000000"/>
+          <w:sz w:val="18"/>
+          <w:szCs w:val="18"/>
+        </w:rPr>
+        <w:t xml:space="preserve"> </w:t>
+      </w:r>
+      <w:r>
+        <w:rPr>
+          <w:rFonts w:ascii="Fira Code" w:hAnsi="Fira Code"/>
+          <w:color w:val="267F99"/>
+          <w:sz w:val="18"/>
+          <w:szCs w:val="18"/>
+        </w:rPr>
+        <w:t>Lampa</w:t>
+      </w:r>
+      <w:r>
+        <w:rPr>
+          <w:rFonts w:ascii="Fira Code" w:hAnsi="Fira Code"/>
+          <w:color w:val="000000"/>
+          <w:sz w:val="18"/>
+          <w:szCs w:val="18"/>
+        </w:rPr>
+        <w:t xml:space="preserve"> {</w:t>
+      </w:r>
+    </w:p>
+    <w:p>
+      <w:pPr>
+        <w:shd w:val="clear" w:color="auto" w:fill="FFFFFF"/>
+        <w:spacing w:before="0" w:after="0" w:line="270" w:lineRule="atLeast"/>
+        <w:jc w:val="left"/>
+        <w:rPr>
+          <w:rFonts w:ascii="Fira Code" w:hAnsi="Fira Code"/>
+          <w:color w:val="000000"/>
+          <w:sz w:val="18"/>
+          <w:szCs w:val="18"/>
+        </w:rPr>
+      </w:pPr>
+      <w:r>
+        <w:rPr>
+          <w:rFonts w:ascii="Fira Code" w:hAnsi="Fira Code"/>
+          <w:color w:val="000000"/>
+          <w:sz w:val="18"/>
+          <w:szCs w:val="18"/>
+        </w:rPr>
+        <w:t xml:space="preserve">    </w:t>
+      </w:r>
+      <w:r>
+        <w:rPr>
+          <w:rFonts w:ascii="Fira Code" w:hAnsi="Fira Code"/>
+          <w:color w:val="001080"/>
+          <w:sz w:val="18"/>
+          <w:szCs w:val="18"/>
+        </w:rPr>
+        <w:t>Nazwa</w:t>
+      </w:r>
+      <w:r>
+        <w:rPr>
+          <w:rFonts w:ascii="Fira Code" w:hAnsi="Fira Code"/>
+          <w:color w:val="000000"/>
+          <w:sz w:val="18"/>
+          <w:szCs w:val="18"/>
+        </w:rPr>
+        <w:t xml:space="preserve"> = </w:t>
+      </w:r>
+      <w:r>
+        <w:rPr>
+          <w:rFonts w:ascii="Fira Code" w:hAnsi="Fira Code"/>
+          <w:color w:val="A31515"/>
+          <w:sz w:val="18"/>
+          <w:szCs w:val="18"/>
+        </w:rPr>
+        <w:t>"Lampa w pokoju"</w:t>
+      </w:r>
+      <w:r>
+        <w:rPr>
+          <w:rFonts w:ascii="Fira Code" w:hAnsi="Fira Code"/>
+          <w:color w:val="000000"/>
+          <w:sz w:val="18"/>
+          <w:szCs w:val="18"/>
+        </w:rPr>
+        <w:t>,</w:t>
+      </w:r>
+    </w:p>
+    <w:p>
+      <w:pPr>
+        <w:shd w:val="clear" w:color="auto" w:fill="FFFFFF"/>
+        <w:spacing w:before="0" w:after="0" w:line="270" w:lineRule="atLeast"/>
+        <w:jc w:val="left"/>
+        <w:rPr>
+          <w:rFonts w:ascii="Fira Code" w:hAnsi="Fira Code"/>
+          <w:color w:val="000000"/>
+          <w:sz w:val="18"/>
+          <w:szCs w:val="18"/>
+        </w:rPr>
+      </w:pPr>
+      <w:r>
+        <w:rPr>
+          <w:rFonts w:ascii="Fira Code" w:hAnsi="Fira Code"/>
+          <w:color w:val="000000"/>
+          <w:sz w:val="18"/>
+          <w:szCs w:val="18"/>
+        </w:rPr>
+        <w:t xml:space="preserve">    </w:t>
+      </w:r>
+      <w:proofErr w:type="spellStart"/>
+      <w:r>
+        <w:rPr>
+          <w:rFonts w:ascii="Fira Code" w:hAnsi="Fira Code"/>
+          <w:color w:val="001080"/>
+          <w:sz w:val="18"/>
+          <w:szCs w:val="18"/>
+        </w:rPr>
+        <w:t>StanZarowki</w:t>
+      </w:r>
+      <w:proofErr w:type="spellEnd"/>
+      <w:r>
+        <w:rPr>
+          <w:rFonts w:ascii="Fira Code" w:hAnsi="Fira Code"/>
+          <w:color w:val="000000"/>
+          <w:sz w:val="18"/>
+          <w:szCs w:val="18"/>
+        </w:rPr>
+        <w:t xml:space="preserve"> = </w:t>
+      </w:r>
+      <w:proofErr w:type="spellStart"/>
+      <w:r>
+        <w:rPr>
+          <w:rFonts w:ascii="Fira Code" w:hAnsi="Fira Code"/>
+          <w:color w:val="0000FF"/>
+          <w:sz w:val="18"/>
+          <w:szCs w:val="18"/>
+        </w:rPr>
+        <w:t>false</w:t>
+      </w:r>
+      <w:proofErr w:type="spellEnd"/>
+    </w:p>
+    <w:p>
+      <w:pPr>
+        <w:shd w:val="clear" w:color="auto" w:fill="FFFFFF"/>
+        <w:spacing w:before="0" w:after="0" w:line="270" w:lineRule="atLeast"/>
+        <w:jc w:val="left"/>
+        <w:rPr>
+          <w:rFonts w:ascii="Fira Code" w:hAnsi="Fira Code"/>
+          <w:color w:val="000000"/>
+          <w:sz w:val="18"/>
+          <w:szCs w:val="18"/>
+        </w:rPr>
+      </w:pPr>
+      <w:r>
+        <w:rPr>
+          <w:rFonts w:ascii="Fira Code" w:hAnsi="Fira Code"/>
+          <w:color w:val="000000"/>
+          <w:sz w:val="18"/>
+          <w:szCs w:val="18"/>
+        </w:rPr>
+        <w:t>};</w:t>
+      </w:r>
+    </w:p>
+    <w:p/>
+    <w:p>
+      <w:r>
+        <w:lastRenderedPageBreak/>
+        <w:t>Jak zostanie pokazane w rozdziale omawiającym bazę danych urządzeń, obiektowe podejście zostało zastosowane w praktyce</w:t>
+      </w:r>
+      <w:r>
+        <w:t>,</w:t>
+      </w:r>
+      <w:r>
+        <w:t xml:space="preserve"> za sprawą zastosowania systemu ORM do budowy struktury bazy i wydobywania z niej informacji. </w:t>
+      </w:r>
+    </w:p>
+    <w:p>
+      <w:r>
+        <w:t xml:space="preserve">Wspomniane zostało, że proces modelowania mógłby zostać rozbudowany o możliwość wielokrotnego dziedziczenia. Inną funkcjonalnością, która wydaje się być jeszcze bardziej istotna to możliwość definiowania metod dla urządzeń. Bardziej naturalnym byłoby np. </w:t>
+      </w:r>
+      <w:r>
+        <w:t>wydać polecenie</w:t>
+      </w:r>
+      <w:r>
+        <w:t xml:space="preserve"> „włącz żarówkę” niż ustawienie właściwości STAN_ŻARÓWKI na wartość TRUE. Niestety jednak autor projektu nie przewidział takiej możliwości podczas jego planowania. Wskazuje to jedynie na fakt, że etap definiowania założeń jakiegokolwiek projektu jest bardzo istotny</w:t>
+      </w:r>
+      <w:r>
+        <w:t xml:space="preserve"> i należy mu poświęcić wiele uwagi.</w:t>
+      </w:r>
+      <w:r>
+        <w:t xml:space="preserve"> W pewnym momencie jest już zbyt późno by wprowadzać do projektu nieplanowane wcześniej funkcjonalności</w:t>
+      </w:r>
+      <w:r>
+        <w:t xml:space="preserve"> bez istotnego zaburzenia zaplanowanego terminu jego ukończenia</w:t>
+      </w:r>
+      <w:r>
+        <w:t>.</w:t>
+      </w:r>
+    </w:p>
+    <w:p>
+      <w:pPr>
+        <w:spacing w:before="0" w:after="160" w:line="259" w:lineRule="auto"/>
+        <w:jc w:val="left"/>
+      </w:pPr>
+      <w:r>
+        <w:br w:type="page"/>
+      </w:r>
+    </w:p>
+    <w:p>
+      <w:pPr>
         <w:pStyle w:val="Nagwek1"/>
       </w:pPr>
-      <w:bookmarkStart w:id="18" w:name="_Toc520218059"/>
+      <w:bookmarkStart w:id="22" w:name="_Toc520313206"/>
       <w:r>
         <w:lastRenderedPageBreak/>
-        <w:t xml:space="preserve">Omówienie </w:t>
-      </w:r>
-      <w:bookmarkEnd w:id="18"/>
-      <w:r>
-        <w:t>projektu</w:t>
-      </w:r>
+        <w:t>Omówienie projektu</w:t>
+      </w:r>
+      <w:bookmarkEnd w:id="22"/>
     </w:p>
     <w:p>
       <w:r>
@@ -6321,7 +7972,25 @@
         <w:t>zeczy oraz usługi chmurowe i jakie możliwości oferują</w:t>
       </w:r>
       <w:r>
-        <w:t>, możemy przejść do właściwego opisu projektu, którem poświęcona jest niniejsza praca. W niniejszym rozdziale zaprezentowana zostanie lista komponentów z jakich składa się system</w:t>
+        <w:t>, możemy przejść do opisu</w:t>
+      </w:r>
+      <w:r>
+        <w:t xml:space="preserve"> realizacji</w:t>
+      </w:r>
+      <w:r>
+        <w:t xml:space="preserve"> projektu, którem</w:t>
+      </w:r>
+      <w:r>
+        <w:t>u</w:t>
+      </w:r>
+      <w:r>
+        <w:t xml:space="preserve"> poświęcona jest niniejsza praca. W </w:t>
+      </w:r>
+      <w:r>
+        <w:t>tym</w:t>
+      </w:r>
+      <w:r>
+        <w:t xml:space="preserve"> rozdziale zaprezentowana zostanie lista komponentów z jakich składa się system</w:t>
       </w:r>
       <w:r>
         <w:t>,</w:t>
@@ -6334,11 +8003,11 @@
       <w:pPr>
         <w:pStyle w:val="Nagwek2"/>
       </w:pPr>
-      <w:bookmarkStart w:id="19" w:name="_Toc520218060"/>
+      <w:bookmarkStart w:id="23" w:name="_Toc520313207"/>
       <w:r>
         <w:t>Schemat platformy</w:t>
       </w:r>
-      <w:bookmarkEnd w:id="19"/>
+      <w:bookmarkEnd w:id="23"/>
     </w:p>
     <w:p>
       <w:pPr>
@@ -6490,19 +8159,11 @@
       </w:r>
     </w:p>
     <w:p>
-      <w:pPr>
-        <w:pStyle w:val="Nagwek2"/>
-      </w:pPr>
-      <w:r>
-        <w:t>Elementy i z</w:t>
-      </w:r>
-      <w:r>
-        <w:t>asada działania systemu</w:t>
-      </w:r>
-    </w:p>
-    <w:p>
-      <w:r>
-        <w:t>Patrząc ponownie na przedstawiony schemat, możemy go podzielić na trzy części:</w:t>
+      <w:r>
+        <w:t>Rysunek</w:t>
+      </w:r>
+      <w:r>
+        <w:t xml:space="preserve"> możemy go podzielić na trzy części:</w:t>
       </w:r>
     </w:p>
     <w:p>
@@ -6538,9 +8199,19 @@
         </w:numPr>
       </w:pPr>
       <w:r>
+        <w:t>urządzenia, które dany użytkownik posiada.</w:t>
+      </w:r>
+    </w:p>
+    <w:p>
+      <w:pPr>
+        <w:pStyle w:val="Nagwek2"/>
+      </w:pPr>
+      <w:bookmarkStart w:id="24" w:name="_Toc520313208"/>
+      <w:r>
         <w:lastRenderedPageBreak/>
-        <w:t>urządzenia, które dany użytkownik posiada.</w:t>
-      </w:r>
+        <w:t>Komponenty umieszczone w chmurze</w:t>
+      </w:r>
+      <w:bookmarkEnd w:id="24"/>
     </w:p>
     <w:p>
       <w:r>
@@ -6576,7 +8247,13 @@
         </w:numPr>
       </w:pPr>
       <w:r>
-        <w:t>Baza urządzeń – baza danych, która zawiera informacje nt.:</w:t>
+        <w:t>Baza urządzeń – baza dany</w:t>
+      </w:r>
+      <w:r>
+        <w:t>ch, która zawiera informacje na temat</w:t>
+      </w:r>
+      <w:r>
+        <w:t>:</w:t>
       </w:r>
     </w:p>
     <w:p>
@@ -6682,57 +8359,943 @@
       <w:r>
         <w:t xml:space="preserve">t tego jakie są to komponenty. Co więcej, mogłyby one zostać przebudowane bądź kompletnie wymienione na inny zestaw serwisów, czego użytkownik nie powinien w ogóle zauważyć. </w:t>
       </w:r>
+      <w:r>
+        <w:t>Ponownie odwołam się do zasad znanych z programowania obiektowego – tworząc klasę, udostępniamy na zewnątrz jedynie część publiczną jej funkcjonalności. Część prywatn</w:t>
+      </w:r>
+      <w:r>
+        <w:t>a pozostaje ukryta, chociaż</w:t>
+      </w:r>
+      <w:r>
+        <w:t xml:space="preserve"> publiczny interfejs korzysta z </w:t>
+      </w:r>
+      <w:r>
+        <w:t>niej</w:t>
+      </w:r>
+      <w:r>
+        <w:t xml:space="preserve"> w celu wykonania odpowiednich</w:t>
+      </w:r>
+      <w:r>
+        <w:t xml:space="preserve"> funkcji.</w:t>
+      </w:r>
+      <w:r>
+        <w:t xml:space="preserve"> Dokładnie na tej samej zasadzie zrealizowany został projekt </w:t>
+      </w:r>
+      <w:proofErr w:type="spellStart"/>
+      <w:r>
+        <w:t>MJIoT</w:t>
+      </w:r>
+      <w:proofErr w:type="spellEnd"/>
+      <w:r>
+        <w:t>.</w:t>
+      </w:r>
+    </w:p>
+    <w:p>
+      <w:pPr>
+        <w:pStyle w:val="Nagwek3"/>
+      </w:pPr>
+      <w:bookmarkStart w:id="25" w:name="_Toc520313209"/>
+      <w:proofErr w:type="spellStart"/>
+      <w:r>
+        <w:t>IoT</w:t>
+      </w:r>
+      <w:proofErr w:type="spellEnd"/>
+      <w:r>
+        <w:t xml:space="preserve"> Hub</w:t>
+      </w:r>
+      <w:bookmarkEnd w:id="25"/>
+    </w:p>
+    <w:p>
+      <w:r>
+        <w:t xml:space="preserve">Usługa </w:t>
+      </w:r>
+      <w:proofErr w:type="spellStart"/>
+      <w:r>
+        <w:t>IoT</w:t>
+      </w:r>
+      <w:proofErr w:type="spellEnd"/>
+      <w:r>
+        <w:t xml:space="preserve"> Hub została już przedstawiona w jednym z wcześniejszych rozdziałów. W tej części pracy omówione zostanie jednak jej praktyczne wykorzystanie w projekcie. Zacząć należy od samej czynności dodania usługi do swojego konta.</w:t>
+      </w:r>
+      <w:r>
+        <w:t xml:space="preserve"> W trakcie tego procesu określić należy kilka ustawień,</w:t>
+      </w:r>
+      <w:r>
+        <w:t xml:space="preserve"> które w tym przypadku są uniwersalne względem praktycznie wszystkich usług platformy </w:t>
+      </w:r>
+      <w:proofErr w:type="spellStart"/>
+      <w:r>
+        <w:t>Azure</w:t>
+      </w:r>
+      <w:proofErr w:type="spellEnd"/>
+      <w:r>
+        <w:t>. Są to</w:t>
+      </w:r>
+      <w:r>
+        <w:t xml:space="preserve"> m. in.:</w:t>
+      </w:r>
+    </w:p>
+    <w:p>
+      <w:pPr>
+        <w:pStyle w:val="Akapitzlist"/>
+        <w:numPr>
+          <w:ilvl w:val="0"/>
+          <w:numId w:val="30"/>
+        </w:numPr>
+      </w:pPr>
+      <w:r>
+        <w:t>region usługi,</w:t>
+      </w:r>
+    </w:p>
+    <w:p>
+      <w:pPr>
+        <w:pStyle w:val="Akapitzlist"/>
+        <w:numPr>
+          <w:ilvl w:val="0"/>
+          <w:numId w:val="30"/>
+        </w:numPr>
+      </w:pPr>
+      <w:r>
+        <w:t>próg cenowy</w:t>
+      </w:r>
+    </w:p>
+    <w:p>
+      <w:pPr>
+        <w:pStyle w:val="Akapitzlist"/>
+        <w:numPr>
+          <w:ilvl w:val="0"/>
+          <w:numId w:val="30"/>
+        </w:numPr>
+      </w:pPr>
+      <w:r>
+        <w:t>grupa zasobów</w:t>
+      </w:r>
+    </w:p>
+    <w:p>
+      <w:r>
+        <w:lastRenderedPageBreak/>
+        <w:t xml:space="preserve">Przy ustawianiu pierwszej z wymienionych opcji należy zastanowić się, gdzie usługa będzie wykorzystywana, gdyż nieodpowiedni wybór regionu może spowolnić jej działanie. W związku z tym w przypadku </w:t>
+      </w:r>
+      <w:proofErr w:type="spellStart"/>
+      <w:r>
+        <w:t>MJIoT</w:t>
+      </w:r>
+      <w:proofErr w:type="spellEnd"/>
+      <w:r>
+        <w:t xml:space="preserve"> wybór padł na region </w:t>
+      </w:r>
+      <w:r>
+        <w:rPr>
+          <w:i/>
+        </w:rPr>
+        <w:t>West Europe</w:t>
+      </w:r>
+      <w:r>
+        <w:t>. Generalnie jednak, wybór regionu może mieć w niektórych przypadkach większe znaczenie</w:t>
+      </w:r>
+      <w:r>
+        <w:t>. Są ku temu dwa</w:t>
+      </w:r>
+      <w:r>
+        <w:t xml:space="preserve"> powody:</w:t>
+      </w:r>
+    </w:p>
+    <w:p>
+      <w:pPr>
+        <w:pStyle w:val="Akapitzlist"/>
+        <w:numPr>
+          <w:ilvl w:val="0"/>
+          <w:numId w:val="31"/>
+        </w:numPr>
+      </w:pPr>
+      <w:r>
+        <w:t xml:space="preserve">w niektórych regionach niedostępne są niektóre funkcjonalności </w:t>
+      </w:r>
+      <w:proofErr w:type="spellStart"/>
+      <w:r>
+        <w:t>Azure</w:t>
+      </w:r>
+      <w:proofErr w:type="spellEnd"/>
+      <w:r>
+        <w:t>. Przykładowo w przypadku regionu West Europe</w:t>
+      </w:r>
+      <w:r>
+        <w:t xml:space="preserve">, usługa </w:t>
+      </w:r>
+      <w:proofErr w:type="spellStart"/>
+      <w:r>
+        <w:t>IoT</w:t>
+      </w:r>
+      <w:proofErr w:type="spellEnd"/>
+      <w:r>
+        <w:t xml:space="preserve"> Hub posiada dezaktywowaną funkcję „Manual </w:t>
+      </w:r>
+      <w:proofErr w:type="spellStart"/>
+      <w:r>
+        <w:t>failover</w:t>
+      </w:r>
+      <w:proofErr w:type="spellEnd"/>
+      <w:r>
+        <w:t>” (zabezpieczenie przed katastrofami w regionach, nieistotne w niniejszym projekcie):</w:t>
+      </w:r>
+    </w:p>
+    <w:p>
+      <w:pPr>
+        <w:keepNext/>
+        <w:jc w:val="center"/>
+      </w:pPr>
+      <w:r>
+        <w:rPr>
+          <w:noProof/>
+        </w:rPr>
+        <w:drawing>
+          <wp:inline distT="0" distB="0" distL="0" distR="0" wp14:anchorId="089E9820" wp14:editId="473EA771">
+            <wp:extent cx="5046133" cy="329845"/>
+            <wp:effectExtent l="165100" t="165100" r="161290" b="165735"/>
+            <wp:docPr id="5" name="Obraz 5"/>
+            <wp:cNvGraphicFramePr>
+              <a:graphicFrameLocks xmlns:a="http://schemas.openxmlformats.org/drawingml/2006/main" noChangeAspect="1"/>
+            </wp:cNvGraphicFramePr>
+            <a:graphic xmlns:a="http://schemas.openxmlformats.org/drawingml/2006/main">
+              <a:graphicData uri="http://schemas.openxmlformats.org/drawingml/2006/picture">
+                <pic:pic xmlns:pic="http://schemas.openxmlformats.org/drawingml/2006/picture">
+                  <pic:nvPicPr>
+                    <pic:cNvPr id="5" name="Zrzut ekranu 2018-07-25 o 19.09.35.png"/>
+                    <pic:cNvPicPr/>
+                  </pic:nvPicPr>
+                  <pic:blipFill>
+                    <a:blip r:embed="rId22">
+                      <a:extLst>
+                        <a:ext uri="{28A0092B-C50C-407E-A947-70E740481C1C}">
+                          <a14:useLocalDpi xmlns:a14="http://schemas.microsoft.com/office/drawing/2010/main" val="0"/>
+                        </a:ext>
+                      </a:extLst>
+                    </a:blip>
+                    <a:stretch>
+                      <a:fillRect/>
+                    </a:stretch>
+                  </pic:blipFill>
+                  <pic:spPr>
+                    <a:xfrm>
+                      <a:off x="0" y="0"/>
+                      <a:ext cx="5125707" cy="335046"/>
+                    </a:xfrm>
+                    <a:prstGeom prst="rect">
+                      <a:avLst/>
+                    </a:prstGeom>
+                    <a:ln>
+                      <a:noFill/>
+                    </a:ln>
+                    <a:effectLst>
+                      <a:outerShdw blurRad="190500" algn="tl" rotWithShape="0">
+                        <a:srgbClr val="000000">
+                          <a:alpha val="70000"/>
+                        </a:srgbClr>
+                      </a:outerShdw>
+                    </a:effectLst>
+                  </pic:spPr>
+                </pic:pic>
+              </a:graphicData>
+            </a:graphic>
+          </wp:inline>
+        </w:drawing>
+      </w:r>
+    </w:p>
+    <w:p>
+      <w:pPr>
+        <w:pStyle w:val="Legenda"/>
+        <w:jc w:val="center"/>
+      </w:pPr>
+      <w:r>
+        <w:t xml:space="preserve">Ilustracja </w:t>
+      </w:r>
+      <w:r>
+        <w:fldChar w:fldCharType="begin"/>
+      </w:r>
+      <w:r>
+        <w:instrText xml:space="preserve"> STYLEREF 1 \s </w:instrText>
+      </w:r>
+      <w:r>
+        <w:fldChar w:fldCharType="separate"/>
+      </w:r>
+      <w:r>
+        <w:rPr>
+          <w:noProof/>
+        </w:rPr>
+        <w:t>4</w:t>
+      </w:r>
+      <w:r>
+        <w:fldChar w:fldCharType="end"/>
+      </w:r>
+      <w:r>
+        <w:t>.</w:t>
+      </w:r>
+      <w:r>
+        <w:fldChar w:fldCharType="begin"/>
+      </w:r>
+      <w:r>
+        <w:instrText xml:space="preserve"> SEQ Ilustracja \* ARABIC \s 1 </w:instrText>
+      </w:r>
+      <w:r>
+        <w:fldChar w:fldCharType="separate"/>
+      </w:r>
+      <w:r>
+        <w:rPr>
+          <w:noProof/>
+        </w:rPr>
+        <w:t>1</w:t>
+      </w:r>
+      <w:r>
+        <w:fldChar w:fldCharType="end"/>
+      </w:r>
+      <w:r>
+        <w:t xml:space="preserve"> Komunikat nt. braku dostępu do funkcjonalności "Manual </w:t>
+      </w:r>
+      <w:proofErr w:type="spellStart"/>
+      <w:r>
+        <w:t>failover</w:t>
+      </w:r>
+      <w:proofErr w:type="spellEnd"/>
+      <w:r>
+        <w:t>" w regionie West Europe</w:t>
+      </w:r>
+    </w:p>
+    <w:p>
+      <w:pPr>
+        <w:pStyle w:val="Akapitzlist"/>
+        <w:numPr>
+          <w:ilvl w:val="0"/>
+          <w:numId w:val="31"/>
+        </w:numPr>
+      </w:pPr>
+      <w:r>
+        <w:t>względy geopolityczne – niektóre państwa (np. Niemcy oraz Chiny) legislacyjnie zabraniają przechowywania danych procesowych swoich przedsiębiorstw poza granicami kraju.</w:t>
+      </w:r>
+    </w:p>
+    <w:p/>
+    <w:p>
+      <w:r>
+        <w:t xml:space="preserve">Kolejny z punktów – próg cenowy – określa ilość dostępnych zasobów oraz przewidywaną kwotę pieniężną, jaką właściciel subskrypcji będzie musiał za nią zapłacić. W przypadku serwisu </w:t>
+      </w:r>
+      <w:proofErr w:type="spellStart"/>
+      <w:r>
+        <w:t>IoT</w:t>
+      </w:r>
+      <w:proofErr w:type="spellEnd"/>
+      <w:r>
+        <w:t xml:space="preserve"> Hub dostępnych jest </w:t>
+      </w:r>
+      <w:r>
+        <w:t>siedem progów cenowych, a różnią się one maksymalną ilością wiadomości jakie będą mogły być wysłane poprzez serwis w ciągu dnia. W tym przypadku dostępny jest próg F1, który jest darmowy i oferuje 8000 wiadomości w ciągu dnia. Jest to ilość niewielka, szczególnie w trakcie rozwoju projektu.</w:t>
+      </w:r>
+    </w:p>
+    <w:p>
+      <w:pPr>
+        <w:keepNext/>
+        <w:jc w:val="center"/>
+      </w:pPr>
+      <w:r>
+        <w:drawing>
+          <wp:inline distT="0" distB="0" distL="0" distR="0" wp14:anchorId="3B8C2E49" wp14:editId="0B6ADEFA">
+            <wp:extent cx="1703009" cy="1490133"/>
+            <wp:effectExtent l="165100" t="165100" r="164465" b="161290"/>
+            <wp:docPr id="11" name="Obraz 11"/>
+            <wp:cNvGraphicFramePr>
+              <a:graphicFrameLocks xmlns:a="http://schemas.openxmlformats.org/drawingml/2006/main" noChangeAspect="1"/>
+            </wp:cNvGraphicFramePr>
+            <a:graphic xmlns:a="http://schemas.openxmlformats.org/drawingml/2006/main">
+              <a:graphicData uri="http://schemas.openxmlformats.org/drawingml/2006/picture">
+                <pic:pic xmlns:pic="http://schemas.openxmlformats.org/drawingml/2006/picture">
+                  <pic:nvPicPr>
+                    <pic:cNvPr id="1" name=""/>
+                    <pic:cNvPicPr/>
+                  </pic:nvPicPr>
+                  <pic:blipFill>
+                    <a:blip r:embed="rId23"/>
+                    <a:stretch>
+                      <a:fillRect/>
+                    </a:stretch>
+                  </pic:blipFill>
+                  <pic:spPr>
+                    <a:xfrm>
+                      <a:off x="0" y="0"/>
+                      <a:ext cx="1706812" cy="1493461"/>
+                    </a:xfrm>
+                    <a:prstGeom prst="rect">
+                      <a:avLst/>
+                    </a:prstGeom>
+                    <a:ln>
+                      <a:noFill/>
+                    </a:ln>
+                    <a:effectLst>
+                      <a:outerShdw blurRad="190500" algn="tl" rotWithShape="0">
+                        <a:srgbClr val="000000">
+                          <a:alpha val="70000"/>
+                        </a:srgbClr>
+                      </a:outerShdw>
+                    </a:effectLst>
+                  </pic:spPr>
+                </pic:pic>
+              </a:graphicData>
+            </a:graphic>
+          </wp:inline>
+        </w:drawing>
+      </w:r>
+    </w:p>
+    <w:p>
+      <w:pPr>
+        <w:pStyle w:val="Legenda"/>
+        <w:jc w:val="center"/>
+      </w:pPr>
+      <w:r>
+        <w:t xml:space="preserve">Ilustracja </w:t>
+      </w:r>
+      <w:r>
+        <w:fldChar w:fldCharType="begin"/>
+      </w:r>
+      <w:r>
+        <w:instrText xml:space="preserve"> STYLEREF 1 \s </w:instrText>
+      </w:r>
+      <w:r>
+        <w:fldChar w:fldCharType="separate"/>
+      </w:r>
+      <w:r>
+        <w:rPr>
+          <w:noProof/>
+        </w:rPr>
+        <w:t>4</w:t>
+      </w:r>
+      <w:r>
+        <w:fldChar w:fldCharType="end"/>
+      </w:r>
+      <w:r>
+        <w:t>.</w:t>
+      </w:r>
+      <w:r>
+        <w:fldChar w:fldCharType="begin"/>
+      </w:r>
+      <w:r>
+        <w:instrText xml:space="preserve"> SEQ Ilustracja \* ARABIC \s 1 </w:instrText>
+      </w:r>
+      <w:r>
+        <w:fldChar w:fldCharType="separate"/>
+      </w:r>
+      <w:r>
+        <w:rPr>
+          <w:noProof/>
+        </w:rPr>
+        <w:t>2</w:t>
+      </w:r>
+      <w:r>
+        <w:fldChar w:fldCharType="end"/>
+      </w:r>
+      <w:r>
+        <w:t xml:space="preserve"> Wybór progu cenowego usługi </w:t>
+      </w:r>
+      <w:proofErr w:type="spellStart"/>
+      <w:r>
+        <w:t>IoT</w:t>
+      </w:r>
+      <w:proofErr w:type="spellEnd"/>
+      <w:r>
+        <w:t xml:space="preserve"> Hub</w:t>
+      </w:r>
+    </w:p>
+    <w:p>
+      <w:r>
+        <w:lastRenderedPageBreak/>
+        <w:t xml:space="preserve">Po </w:t>
+      </w:r>
+      <w:r>
+        <w:t xml:space="preserve">stworzeniu instancji usługi na swoim koncie, mamy dostęp do </w:t>
+      </w:r>
+      <w:r>
+        <w:t>panelu konfiguracyjnego</w:t>
+      </w:r>
+      <w:r>
+        <w:t>:</w:t>
+      </w:r>
+    </w:p>
+    <w:p>
+      <w:pPr>
+        <w:keepNext/>
+        <w:jc w:val="center"/>
+      </w:pPr>
+      <w:r>
+        <w:rPr>
+          <w:noProof/>
+        </w:rPr>
+        <w:drawing>
+          <wp:inline distT="0" distB="0" distL="0" distR="0">
+            <wp:extent cx="5760720" cy="3455670"/>
+            <wp:effectExtent l="165100" t="165100" r="170180" b="163830"/>
+            <wp:docPr id="12" name="Obraz 12"/>
+            <wp:cNvGraphicFramePr>
+              <a:graphicFrameLocks xmlns:a="http://schemas.openxmlformats.org/drawingml/2006/main" noChangeAspect="1"/>
+            </wp:cNvGraphicFramePr>
+            <a:graphic xmlns:a="http://schemas.openxmlformats.org/drawingml/2006/main">
+              <a:graphicData uri="http://schemas.openxmlformats.org/drawingml/2006/picture">
+                <pic:pic xmlns:pic="http://schemas.openxmlformats.org/drawingml/2006/picture">
+                  <pic:nvPicPr>
+                    <pic:cNvPr id="12" name="IoT-Hub_portal.png"/>
+                    <pic:cNvPicPr/>
+                  </pic:nvPicPr>
+                  <pic:blipFill>
+                    <a:blip r:embed="rId24">
+                      <a:extLst>
+                        <a:ext uri="{28A0092B-C50C-407E-A947-70E740481C1C}">
+                          <a14:useLocalDpi xmlns:a14="http://schemas.microsoft.com/office/drawing/2010/main" val="0"/>
+                        </a:ext>
+                      </a:extLst>
+                    </a:blip>
+                    <a:stretch>
+                      <a:fillRect/>
+                    </a:stretch>
+                  </pic:blipFill>
+                  <pic:spPr>
+                    <a:xfrm>
+                      <a:off x="0" y="0"/>
+                      <a:ext cx="5760720" cy="3455670"/>
+                    </a:xfrm>
+                    <a:prstGeom prst="rect">
+                      <a:avLst/>
+                    </a:prstGeom>
+                    <a:ln>
+                      <a:noFill/>
+                    </a:ln>
+                    <a:effectLst>
+                      <a:outerShdw blurRad="190500" algn="tl" rotWithShape="0">
+                        <a:srgbClr val="000000">
+                          <a:alpha val="70000"/>
+                        </a:srgbClr>
+                      </a:outerShdw>
+                    </a:effectLst>
+                  </pic:spPr>
+                </pic:pic>
+              </a:graphicData>
+            </a:graphic>
+          </wp:inline>
+        </w:drawing>
+      </w:r>
+    </w:p>
+    <w:p>
+      <w:pPr>
+        <w:pStyle w:val="Legenda"/>
+        <w:jc w:val="center"/>
+      </w:pPr>
+      <w:r>
+        <w:t xml:space="preserve">Ilustracja </w:t>
+      </w:r>
+      <w:r>
+        <w:fldChar w:fldCharType="begin"/>
+      </w:r>
+      <w:r>
+        <w:instrText xml:space="preserve"> STYLEREF 1 \s </w:instrText>
+      </w:r>
+      <w:r>
+        <w:fldChar w:fldCharType="separate"/>
+      </w:r>
+      <w:r>
+        <w:rPr>
+          <w:noProof/>
+        </w:rPr>
+        <w:t>4</w:t>
+      </w:r>
+      <w:r>
+        <w:fldChar w:fldCharType="end"/>
+      </w:r>
+      <w:r>
+        <w:t>.</w:t>
+      </w:r>
+      <w:r>
+        <w:fldChar w:fldCharType="begin"/>
+      </w:r>
+      <w:r>
+        <w:instrText xml:space="preserve"> SEQ Ilustracja \* ARABIC \s 1 </w:instrText>
+      </w:r>
+      <w:r>
+        <w:fldChar w:fldCharType="separate"/>
+      </w:r>
+      <w:r>
+        <w:rPr>
+          <w:noProof/>
+        </w:rPr>
+        <w:t>3</w:t>
+      </w:r>
+      <w:r>
+        <w:fldChar w:fldCharType="end"/>
+      </w:r>
+      <w:r>
+        <w:t xml:space="preserve"> Lista zarejestrowanych urządzeń jako jedno z wielu dostępnych okien w panelu </w:t>
+      </w:r>
+      <w:proofErr w:type="spellStart"/>
+      <w:r>
+        <w:t>IoT</w:t>
+      </w:r>
+      <w:proofErr w:type="spellEnd"/>
+      <w:r>
+        <w:t xml:space="preserve"> Hub</w:t>
+      </w:r>
+    </w:p>
+    <w:p>
+      <w:r>
+        <w:t xml:space="preserve">Istotnym punktem, jeśli chodzi o konfigurację, są tzw. grupy konsumentów. Mają one znaczenie w przypadku, kiedy wiadomości odbierane są przez więcej niż 1 odbiorcę. Taka sytuacja zachodzi ze względu na zastosowanie w projekcie architektury </w:t>
+      </w:r>
+      <w:proofErr w:type="spellStart"/>
+      <w:r>
+        <w:t>mikroserwisów</w:t>
+      </w:r>
+      <w:proofErr w:type="spellEnd"/>
+      <w:r>
+        <w:t>. Platforma zawiera 2 serwisy nasłuchujące</w:t>
+      </w:r>
+      <w:r>
+        <w:t>:</w:t>
+      </w:r>
+    </w:p>
+    <w:p>
+      <w:pPr>
+        <w:pStyle w:val="Akapitzlist"/>
+        <w:numPr>
+          <w:ilvl w:val="0"/>
+          <w:numId w:val="31"/>
+        </w:numPr>
+      </w:pPr>
+      <w:r>
+        <w:t>odpowiedzialny za obsługę połączeń między urządzeniami;</w:t>
+      </w:r>
+    </w:p>
+    <w:p>
+      <w:pPr>
+        <w:pStyle w:val="Akapitzlist"/>
+        <w:numPr>
+          <w:ilvl w:val="0"/>
+          <w:numId w:val="31"/>
+        </w:numPr>
+      </w:pPr>
+      <w:r>
+        <w:t>odpowiedzialny za zapis telemetrii.</w:t>
+      </w:r>
+    </w:p>
+    <w:p>
+      <w:r>
+        <w:t xml:space="preserve">Okazuje się, że jedna grupa może tylko raz odebrać jedną wiadomość wysłaną przez </w:t>
+      </w:r>
+      <w:proofErr w:type="spellStart"/>
+      <w:r>
+        <w:t>IoT</w:t>
+      </w:r>
+      <w:proofErr w:type="spellEnd"/>
+      <w:r>
+        <w:t xml:space="preserve"> Hub. W przypadku, kiedy oba z wymienionych serwisów korzystały z tej samej grupy, pojedynczy komunikat był procesowany przez tylko jeden z tych serwisów. Przez pewien czas nie byłem w stanie zdiagnozować istoty problemu i podejrzewałem, że wada występuje w napisanym przeze mnie kodzie logiki platformy, podczas gdy w rzeczywistości należało stworzyć dodatkową grupę.</w:t>
+      </w:r>
+    </w:p>
+    <w:p>
+      <w:pPr>
+        <w:keepNext/>
+        <w:jc w:val="center"/>
+      </w:pPr>
+      <w:r>
+        <w:rPr>
+          <w:noProof/>
+        </w:rPr>
+        <w:lastRenderedPageBreak/>
+        <w:drawing>
+          <wp:inline distT="0" distB="0" distL="0" distR="0">
+            <wp:extent cx="2768600" cy="929703"/>
+            <wp:effectExtent l="0" t="0" r="0" b="0"/>
+            <wp:docPr id="13" name="Obraz 13"/>
+            <wp:cNvGraphicFramePr>
+              <a:graphicFrameLocks xmlns:a="http://schemas.openxmlformats.org/drawingml/2006/main" noChangeAspect="1"/>
+            </wp:cNvGraphicFramePr>
+            <a:graphic xmlns:a="http://schemas.openxmlformats.org/drawingml/2006/main">
+              <a:graphicData uri="http://schemas.openxmlformats.org/drawingml/2006/picture">
+                <pic:pic xmlns:pic="http://schemas.openxmlformats.org/drawingml/2006/picture">
+                  <pic:nvPicPr>
+                    <pic:cNvPr id="13" name="IoT_Hub_Consumer_groups.png"/>
+                    <pic:cNvPicPr/>
+                  </pic:nvPicPr>
+                  <pic:blipFill>
+                    <a:blip r:embed="rId25">
+                      <a:extLst>
+                        <a:ext uri="{28A0092B-C50C-407E-A947-70E740481C1C}">
+                          <a14:useLocalDpi xmlns:a14="http://schemas.microsoft.com/office/drawing/2010/main" val="0"/>
+                        </a:ext>
+                      </a:extLst>
+                    </a:blip>
+                    <a:stretch>
+                      <a:fillRect/>
+                    </a:stretch>
+                  </pic:blipFill>
+                  <pic:spPr>
+                    <a:xfrm>
+                      <a:off x="0" y="0"/>
+                      <a:ext cx="2814514" cy="945121"/>
+                    </a:xfrm>
+                    <a:prstGeom prst="rect">
+                      <a:avLst/>
+                    </a:prstGeom>
+                  </pic:spPr>
+                </pic:pic>
+              </a:graphicData>
+            </a:graphic>
+          </wp:inline>
+        </w:drawing>
+      </w:r>
+    </w:p>
+    <w:p>
+      <w:pPr>
+        <w:pStyle w:val="Legenda"/>
+        <w:jc w:val="center"/>
+      </w:pPr>
+      <w:r>
+        <w:t xml:space="preserve">Ilustracja </w:t>
+      </w:r>
+      <w:r>
+        <w:fldChar w:fldCharType="begin"/>
+      </w:r>
+      <w:r>
+        <w:instrText xml:space="preserve"> STYLEREF 1 \s </w:instrText>
+      </w:r>
+      <w:r>
+        <w:fldChar w:fldCharType="separate"/>
+      </w:r>
+      <w:r>
+        <w:rPr>
+          <w:noProof/>
+        </w:rPr>
+        <w:t>4</w:t>
+      </w:r>
+      <w:r>
+        <w:fldChar w:fldCharType="end"/>
+      </w:r>
+      <w:r>
+        <w:t>.</w:t>
+      </w:r>
+      <w:r>
+        <w:fldChar w:fldCharType="begin"/>
+      </w:r>
+      <w:r>
+        <w:instrText xml:space="preserve"> SEQ Ilustracja \* ARABIC \s 1 </w:instrText>
+      </w:r>
+      <w:r>
+        <w:fldChar w:fldCharType="separate"/>
+      </w:r>
+      <w:r>
+        <w:rPr>
+          <w:noProof/>
+        </w:rPr>
+        <w:t>4</w:t>
+      </w:r>
+      <w:r>
+        <w:fldChar w:fldCharType="end"/>
+      </w:r>
+      <w:r>
+        <w:t xml:space="preserve"> Grupy konsumentów usługi </w:t>
+      </w:r>
+      <w:proofErr w:type="spellStart"/>
+      <w:r>
+        <w:t>IoT</w:t>
+      </w:r>
+      <w:proofErr w:type="spellEnd"/>
+      <w:r>
+        <w:t xml:space="preserve"> Hub zdefiniowane na potrzeby serwisów nasłuchujących</w:t>
+      </w:r>
+    </w:p>
+    <w:p>
+      <w:proofErr w:type="spellStart"/>
+      <w:r>
+        <w:t>IoT</w:t>
+      </w:r>
+      <w:proofErr w:type="spellEnd"/>
+      <w:r>
+        <w:t xml:space="preserve"> Hub to jeden z najważniejszych elementów systemu. Jest tak, ponieważ </w:t>
+      </w:r>
+      <w:r>
+        <w:t xml:space="preserve">to za jego pośrednictwem urządzenia mogą nawiązywać komunikację z chmurą. Każda „rzecz” będąca podłączona do platformy posiada zależności w postaci bibliotek programistycznych </w:t>
+      </w:r>
+      <w:proofErr w:type="spellStart"/>
+      <w:r>
+        <w:t>IoT</w:t>
+      </w:r>
+      <w:proofErr w:type="spellEnd"/>
+      <w:r>
+        <w:t xml:space="preserve"> Hub. W projekcie wykorzystane zostały biblioteki:</w:t>
+      </w:r>
+    </w:p>
+    <w:p>
+      <w:pPr>
+        <w:pStyle w:val="Akapitzlist"/>
+        <w:numPr>
+          <w:ilvl w:val="0"/>
+          <w:numId w:val="31"/>
+        </w:numPr>
+      </w:pPr>
+      <w:proofErr w:type="spellStart"/>
+      <w:proofErr w:type="gramStart"/>
+      <w:r>
+        <w:rPr>
+          <w:i/>
+        </w:rPr>
+        <w:t>Microsoft.Azure.Devices.Client</w:t>
+      </w:r>
+      <w:proofErr w:type="spellEnd"/>
+      <w:proofErr w:type="gramEnd"/>
+      <w:r>
+        <w:t xml:space="preserve"> (.NET) – pozwala m. in. wysy</w:t>
+      </w:r>
+      <w:r>
+        <w:t>łać komunikaty do chmury z poziomu aplikacji napisanej w platformie .NET (np. z wykorzystaniem języka C#);</w:t>
+      </w:r>
+    </w:p>
+    <w:p>
+      <w:pPr>
+        <w:pStyle w:val="Akapitzlist"/>
+        <w:numPr>
+          <w:ilvl w:val="0"/>
+          <w:numId w:val="31"/>
+        </w:numPr>
+      </w:pPr>
+      <w:proofErr w:type="spellStart"/>
+      <w:proofErr w:type="gramStart"/>
+      <w:r>
+        <w:rPr>
+          <w:i/>
+        </w:rPr>
+        <w:t>Microsoft.Azure.Devices</w:t>
+      </w:r>
+      <w:proofErr w:type="spellEnd"/>
+      <w:proofErr w:type="gramEnd"/>
+      <w:r>
+        <w:t xml:space="preserve"> (.NET) –</w:t>
+      </w:r>
+      <w:r>
+        <w:t xml:space="preserve"> zastosowana</w:t>
+      </w:r>
+      <w:r>
+        <w:t xml:space="preserve"> wewnątrz logiki platformy w chmurze, pozwala m. in. przesyłać komunikaty do urządzeń;</w:t>
+      </w:r>
+    </w:p>
+    <w:p>
+      <w:pPr>
+        <w:pStyle w:val="Akapitzlist"/>
+        <w:numPr>
+          <w:ilvl w:val="0"/>
+          <w:numId w:val="31"/>
+        </w:numPr>
+      </w:pPr>
+      <w:proofErr w:type="spellStart"/>
+      <w:r>
+        <w:rPr>
+          <w:i/>
+        </w:rPr>
+        <w:t>Azure</w:t>
+      </w:r>
+      <w:proofErr w:type="spellEnd"/>
+      <w:r>
+        <w:rPr>
+          <w:i/>
+        </w:rPr>
+        <w:t xml:space="preserve"> </w:t>
+      </w:r>
+      <w:proofErr w:type="spellStart"/>
+      <w:r>
+        <w:rPr>
+          <w:i/>
+        </w:rPr>
+        <w:t>IoT</w:t>
+      </w:r>
+      <w:proofErr w:type="spellEnd"/>
+      <w:r>
+        <w:rPr>
+          <w:i/>
+        </w:rPr>
+        <w:t xml:space="preserve"> Device SDK</w:t>
+      </w:r>
+      <w:r>
+        <w:t xml:space="preserve"> (C) – pozwala </w:t>
+      </w:r>
+      <w:r>
+        <w:t xml:space="preserve">podłączyć do </w:t>
+      </w:r>
+      <w:proofErr w:type="spellStart"/>
+      <w:r>
+        <w:t>IoT</w:t>
+      </w:r>
+      <w:proofErr w:type="spellEnd"/>
+      <w:r>
+        <w:t xml:space="preserve"> </w:t>
+      </w:r>
+      <w:proofErr w:type="spellStart"/>
+      <w:r>
+        <w:t>Hub’a</w:t>
+      </w:r>
+      <w:proofErr w:type="spellEnd"/>
+      <w:r>
+        <w:t xml:space="preserve"> urządzenia z kategorii mikrokontrolerów.</w:t>
+      </w:r>
+    </w:p>
+    <w:p>
+      <w:r>
+        <w:t xml:space="preserve">Dla środowiska .NET, na potrzeby niniejszego projektu, utworzona została dodatkowo biblioteka </w:t>
+      </w:r>
+      <w:proofErr w:type="spellStart"/>
+      <w:proofErr w:type="gramStart"/>
+      <w:r>
+        <w:rPr>
+          <w:i/>
+        </w:rPr>
+        <w:t>MjIot.Devices.Common</w:t>
+      </w:r>
+      <w:proofErr w:type="spellEnd"/>
+      <w:proofErr w:type="gramEnd"/>
+      <w:r>
+        <w:t>, która udostępnia uproszczony zestaw API do obsługi urządzeń. Szczegóły omówione zostaną w rozdziale dotyczącym urządzeń.</w:t>
+      </w:r>
     </w:p>
     <w:p>
       <w:pPr>
         <w:pStyle w:val="Nagwek2"/>
       </w:pPr>
-      <w:bookmarkStart w:id="20" w:name="_Toc520218061"/>
-      <w:r>
-        <w:t>Komponenty umieszczone w chmurze</w:t>
-      </w:r>
-      <w:bookmarkEnd w:id="20"/>
-    </w:p>
-    <w:p>
-      <w:r>
-        <w:t>Powyższy schemat prezentuje komponenty z jakich składa się platforma</w:t>
-      </w:r>
-      <w:r>
-        <w:t xml:space="preserve"> </w:t>
+      <w:r>
+        <w:t xml:space="preserve">Baza urządzeń </w:t>
       </w:r>
       <w:proofErr w:type="spellStart"/>
       <w:r>
-        <w:t>MJIoT</w:t>
+        <w:t>Azure</w:t>
       </w:r>
       <w:proofErr w:type="spellEnd"/>
       <w:r>
-        <w:t>. W lewej-górnej części widoczny jest „rdzeń” platformy, czyli część chmurowa, która zawiera kluczowe komponenty, bez których całość nie miałaby możliwości działać.</w:t>
-      </w:r>
-      <w:r>
-        <w:t xml:space="preserve"> </w:t>
-      </w:r>
+        <w:t xml:space="preserve"> SQL</w:t>
+      </w:r>
+    </w:p>
+    <w:p>
+      <w:bookmarkStart w:id="26" w:name="_GoBack"/>
+      <w:bookmarkEnd w:id="26"/>
     </w:p>
     <w:p/>
     <w:p/>
     <w:p/>
     <w:p/>
     <w:p/>
+    <w:p/>
+    <w:p/>
+    <w:p/>
     <w:p>
       <w:pPr>
         <w:pStyle w:val="Nagwek1"/>
       </w:pPr>
-      <w:bookmarkStart w:id="21" w:name="_Toc520218062"/>
+      <w:bookmarkStart w:id="27" w:name="_Toc520313210"/>
       <w:r>
         <w:lastRenderedPageBreak/>
         <w:t>Bibliografia</w:t>
       </w:r>
-      <w:bookmarkEnd w:id="21"/>
+      <w:bookmarkEnd w:id="27"/>
     </w:p>
     <w:p>
       <w:r>
         <w:t xml:space="preserve">[1] </w:t>
       </w:r>
-      <w:hyperlink r:id="rId22" w:history="1">
+      <w:hyperlink r:id="rId26" w:history="1">
         <w:r>
           <w:rPr>
             <w:rStyle w:val="Hipercze"/>
@@ -6868,12 +9431,11 @@
         </w:rPr>
         <w:t xml:space="preserve"> </w:t>
       </w:r>
-      <w:proofErr w:type="gramStart"/>
       <w:r>
         <w:rPr>
           <w:lang w:val="en-US"/>
         </w:rPr>
-        <w:t>Objects”</w:t>
+        <w:t>Objects” (Accenture</w:t>
       </w:r>
       <w:r>
         <w:rPr>
@@ -6885,26 +9447,33 @@
         <w:rPr>
           <w:lang w:val="en-US"/>
         </w:rPr>
-        <w:t xml:space="preserve"> (</w:t>
-      </w:r>
-      <w:proofErr w:type="gramEnd"/>
+        <w:t>&amp;</w:t>
+      </w:r>
       <w:r>
         <w:rPr>
           <w:lang w:val="en-US"/>
         </w:rPr>
-        <w:t>Accenture</w:t>
-      </w:r>
+        <w:t xml:space="preserve"> </w:t>
+      </w:r>
+      <w:proofErr w:type="spellStart"/>
       <w:r>
         <w:rPr>
           <w:lang w:val="en-US"/>
         </w:rPr>
+        <w:t>Bankinter</w:t>
+      </w:r>
+      <w:proofErr w:type="spellEnd"/>
+      <w:r>
+        <w:rPr>
+          <w:lang w:val="en-US"/>
+        </w:rPr>
         <w:t xml:space="preserve"> </w:t>
       </w:r>
       <w:r>
         <w:rPr>
           <w:lang w:val="en-US"/>
         </w:rPr>
-        <w:t>&amp;</w:t>
+        <w:t>Foundation</w:t>
       </w:r>
       <w:r>
         <w:rPr>
@@ -6912,115 +9481,89 @@
         </w:rPr>
         <w:t xml:space="preserve"> </w:t>
       </w:r>
+      <w:r>
+        <w:rPr>
+          <w:lang w:val="en-US"/>
+        </w:rPr>
+        <w:t>of</w:t>
+      </w:r>
+      <w:r>
+        <w:rPr>
+          <w:lang w:val="en-US"/>
+        </w:rPr>
+        <w:t xml:space="preserve"> </w:t>
+      </w:r>
+      <w:r>
+        <w:rPr>
+          <w:lang w:val="en-US"/>
+        </w:rPr>
+        <w:t>Innovation,</w:t>
+      </w:r>
+      <w:r>
+        <w:rPr>
+          <w:lang w:val="en-US"/>
+        </w:rPr>
+        <w:t xml:space="preserve"> </w:t>
+      </w:r>
+      <w:r>
+        <w:rPr>
+          <w:lang w:val="en-US"/>
+        </w:rPr>
+        <w:t>2011)</w:t>
+      </w:r>
+      <w:r>
+        <w:rPr>
+          <w:lang w:val="en-US"/>
+        </w:rPr>
+        <w:t xml:space="preserve"> </w:t>
+      </w:r>
+      <w:r>
+        <w:rPr>
+          <w:lang w:val="en-US"/>
+        </w:rPr>
+        <w:t xml:space="preserve"> </w:t>
+      </w:r>
+    </w:p>
+    <w:p>
+      <w:pPr>
+        <w:rPr>
+          <w:lang w:val="en-US"/>
+        </w:rPr>
+      </w:pPr>
+      <w:r>
+        <w:rPr>
+          <w:lang w:val="en-US"/>
+        </w:rPr>
+        <w:t xml:space="preserve">[3] HP Security, </w:t>
+      </w:r>
       <w:proofErr w:type="spellStart"/>
       <w:r>
         <w:rPr>
           <w:lang w:val="en-US"/>
         </w:rPr>
-        <w:t>Bankinter</w:t>
+        <w:t>Miessler</w:t>
       </w:r>
       <w:proofErr w:type="spellEnd"/>
       <w:r>
         <w:rPr>
           <w:lang w:val="en-US"/>
         </w:rPr>
-        <w:t xml:space="preserve"> </w:t>
-      </w:r>
-      <w:r>
+        <w:t>, 2014</w:t>
+      </w:r>
+    </w:p>
+    <w:p>
+      <w:pPr>
         <w:rPr>
           <w:lang w:val="en-US"/>
         </w:rPr>
-        <w:t>Foundation</w:t>
-      </w:r>
+      </w:pPr>
       <w:r>
         <w:rPr>
           <w:lang w:val="en-US"/>
         </w:rPr>
-        <w:t xml:space="preserve"> </w:t>
-      </w:r>
-      <w:r>
-        <w:rPr>
-          <w:lang w:val="en-US"/>
-        </w:rPr>
-        <w:t>of</w:t>
-      </w:r>
-      <w:r>
-        <w:rPr>
-          <w:lang w:val="en-US"/>
-        </w:rPr>
-        <w:t xml:space="preserve"> </w:t>
-      </w:r>
-      <w:r>
-        <w:rPr>
-          <w:lang w:val="en-US"/>
-        </w:rPr>
-        <w:t>Innovation,</w:t>
-      </w:r>
-      <w:r>
-        <w:rPr>
-          <w:lang w:val="en-US"/>
-        </w:rPr>
-        <w:t xml:space="preserve"> </w:t>
-      </w:r>
-      <w:r>
-        <w:rPr>
-          <w:lang w:val="en-US"/>
-        </w:rPr>
-        <w:t>2011)</w:t>
-      </w:r>
-      <w:r>
-        <w:rPr>
-          <w:lang w:val="en-US"/>
-        </w:rPr>
-        <w:t xml:space="preserve"> </w:t>
-      </w:r>
-      <w:r>
-        <w:rPr>
-          <w:lang w:val="en-US"/>
-        </w:rPr>
-        <w:t xml:space="preserve"> </w:t>
-      </w:r>
-    </w:p>
-    <w:p>
-      <w:pPr>
-        <w:rPr>
-          <w:lang w:val="en-US"/>
-        </w:rPr>
-      </w:pPr>
-      <w:r>
-        <w:rPr>
-          <w:lang w:val="en-US"/>
-        </w:rPr>
-        <w:t xml:space="preserve">[3] HP Security, </w:t>
-      </w:r>
-      <w:proofErr w:type="spellStart"/>
-      <w:r>
-        <w:rPr>
-          <w:lang w:val="en-US"/>
-        </w:rPr>
-        <w:t>Miessler</w:t>
-      </w:r>
-      <w:proofErr w:type="spellEnd"/>
-      <w:r>
-        <w:rPr>
-          <w:lang w:val="en-US"/>
-        </w:rPr>
-        <w:t>, 2014</w:t>
-      </w:r>
-    </w:p>
-    <w:p>
-      <w:pPr>
-        <w:rPr>
-          <w:lang w:val="en-US"/>
-        </w:rPr>
-      </w:pPr>
-      <w:r>
-        <w:rPr>
-          <w:lang w:val="en-US"/>
-        </w:rPr>
         <w:t xml:space="preserve">[4] </w:t>
       </w:r>
-      <w:hyperlink r:id="rId23" w:history="1">
+      <w:hyperlink r:id="rId27" w:history="1">
         <w:r>
           <w:rPr>
             <w:rStyle w:val="Hipercze"/>
@@ -7042,7 +9585,7 @@
         </w:rPr>
         <w:t xml:space="preserve">[5] </w:t>
       </w:r>
-      <w:hyperlink r:id="rId24" w:anchor="2872148814dc" w:history="1">
+      <w:hyperlink r:id="rId28" w:anchor="2872148814dc" w:history="1">
         <w:r>
           <w:rPr>
             <w:rStyle w:val="Hipercze"/>
@@ -7072,7 +9615,7 @@
       </w:r>
     </w:p>
     <w:sectPr>
-      <w:footerReference w:type="default" r:id="rId25"/>
+      <w:footerReference w:type="default" r:id="rId29"/>
       <w:pgSz w:w="11906" w:h="16838"/>
       <w:pgMar w:top="1417" w:right="1417" w:bottom="1417" w:left="1417" w:header="708" w:footer="708" w:gutter="0"/>
       <w:pgNumType w:start="1"/>
@@ -7122,11 +9665,6 @@
         <w:docPartUnique/>
       </w:docPartObj>
     </w:sdtPr>
-    <w:sdtEndPr>
-      <w:rPr>
-        <w:rStyle w:val="Numerstrony"/>
-      </w:rPr>
-    </w:sdtEndPr>
     <w:sdtContent>
       <w:p>
         <w:pPr>
@@ -7192,7 +9730,6 @@
         <w:docPartUnique/>
       </w:docPartObj>
     </w:sdtPr>
-    <w:sdtEndPr/>
     <w:sdtContent>
       <w:p>
         <w:pPr>
@@ -7241,11 +9778,6 @@
         <w:docPartUnique/>
       </w:docPartObj>
     </w:sdtPr>
-    <w:sdtEndPr>
-      <w:rPr>
-        <w:rStyle w:val="Numerstrony"/>
-      </w:rPr>
-    </w:sdtEndPr>
     <w:sdtContent>
       <w:p>
         <w:pPr>
@@ -8907,6 +11439,119 @@
     </w:lvl>
   </w:abstractNum>
   <w:abstractNum w:abstractNumId="14" w15:restartNumberingAfterBreak="0">
+    <w:nsid w:val="4515734C"/>
+    <w:multiLevelType w:val="hybridMultilevel"/>
+    <w:tmpl w:val="19C88FE2"/>
+    <w:lvl w:ilvl="0" w:tplc="04150001">
+      <w:start w:val="1"/>
+      <w:numFmt w:val="bullet"/>
+      <w:lvlText w:val=""/>
+      <w:lvlJc w:val="left"/>
+      <w:pPr>
+        <w:ind w:left="720" w:hanging="360"/>
+      </w:pPr>
+      <w:rPr>
+        <w:rFonts w:ascii="Symbol" w:hAnsi="Symbol" w:hint="default"/>
+      </w:rPr>
+    </w:lvl>
+    <w:lvl w:ilvl="1" w:tplc="04150003" w:tentative="1">
+      <w:start w:val="1"/>
+      <w:numFmt w:val="bullet"/>
+      <w:lvlText w:val="o"/>
+      <w:lvlJc w:val="left"/>
+      <w:pPr>
+        <w:ind w:left="1440" w:hanging="360"/>
+      </w:pPr>
+      <w:rPr>
+        <w:rFonts w:ascii="Courier New" w:hAnsi="Courier New" w:cs="Courier New" w:hint="default"/>
+      </w:rPr>
+    </w:lvl>
+    <w:lvl w:ilvl="2" w:tplc="04150005" w:tentative="1">
+      <w:start w:val="1"/>
+      <w:numFmt w:val="bullet"/>
+      <w:lvlText w:val=""/>
+      <w:lvlJc w:val="left"/>
+      <w:pPr>
+        <w:ind w:left="2160" w:hanging="360"/>
+      </w:pPr>
+      <w:rPr>
+        <w:rFonts w:ascii="Wingdings" w:hAnsi="Wingdings" w:hint="default"/>
+      </w:rPr>
+    </w:lvl>
+    <w:lvl w:ilvl="3" w:tplc="04150001" w:tentative="1">
+      <w:start w:val="1"/>
+      <w:numFmt w:val="bullet"/>
+      <w:lvlText w:val=""/>
+      <w:lvlJc w:val="left"/>
+      <w:pPr>
+        <w:ind w:left="2880" w:hanging="360"/>
+      </w:pPr>
+      <w:rPr>
+        <w:rFonts w:ascii="Symbol" w:hAnsi="Symbol" w:hint="default"/>
+      </w:rPr>
+    </w:lvl>
+    <w:lvl w:ilvl="4" w:tplc="04150003" w:tentative="1">
+      <w:start w:val="1"/>
+      <w:numFmt w:val="bullet"/>
+      <w:lvlText w:val="o"/>
+      <w:lvlJc w:val="left"/>
+      <w:pPr>
+        <w:ind w:left="3600" w:hanging="360"/>
+      </w:pPr>
+      <w:rPr>
+        <w:rFonts w:ascii="Courier New" w:hAnsi="Courier New" w:cs="Courier New" w:hint="default"/>
+      </w:rPr>
+    </w:lvl>
+    <w:lvl w:ilvl="5" w:tplc="04150005" w:tentative="1">
+      <w:start w:val="1"/>
+      <w:numFmt w:val="bullet"/>
+      <w:lvlText w:val=""/>
+      <w:lvlJc w:val="left"/>
+      <w:pPr>
+        <w:ind w:left="4320" w:hanging="360"/>
+      </w:pPr>
+      <w:rPr>
+        <w:rFonts w:ascii="Wingdings" w:hAnsi="Wingdings" w:hint="default"/>
+      </w:rPr>
+    </w:lvl>
+    <w:lvl w:ilvl="6" w:tplc="04150001" w:tentative="1">
+      <w:start w:val="1"/>
+      <w:numFmt w:val="bullet"/>
+      <w:lvlText w:val=""/>
+      <w:lvlJc w:val="left"/>
+      <w:pPr>
+        <w:ind w:left="5040" w:hanging="360"/>
+      </w:pPr>
+      <w:rPr>
+        <w:rFonts w:ascii="Symbol" w:hAnsi="Symbol" w:hint="default"/>
+      </w:rPr>
+    </w:lvl>
+    <w:lvl w:ilvl="7" w:tplc="04150003" w:tentative="1">
+      <w:start w:val="1"/>
+      <w:numFmt w:val="bullet"/>
+      <w:lvlText w:val="o"/>
+      <w:lvlJc w:val="left"/>
+      <w:pPr>
+        <w:ind w:left="5760" w:hanging="360"/>
+      </w:pPr>
+      <w:rPr>
+        <w:rFonts w:ascii="Courier New" w:hAnsi="Courier New" w:cs="Courier New" w:hint="default"/>
+      </w:rPr>
+    </w:lvl>
+    <w:lvl w:ilvl="8" w:tplc="04150005" w:tentative="1">
+      <w:start w:val="1"/>
+      <w:numFmt w:val="bullet"/>
+      <w:lvlText w:val=""/>
+      <w:lvlJc w:val="left"/>
+      <w:pPr>
+        <w:ind w:left="6480" w:hanging="360"/>
+      </w:pPr>
+      <w:rPr>
+        <w:rFonts w:ascii="Wingdings" w:hAnsi="Wingdings" w:hint="default"/>
+      </w:rPr>
+    </w:lvl>
+  </w:abstractNum>
+  <w:abstractNum w:abstractNumId="15" w15:restartNumberingAfterBreak="0">
     <w:nsid w:val="48133237"/>
     <w:multiLevelType w:val="hybridMultilevel"/>
     <w:tmpl w:val="1332B06E"/>
@@ -9019,7 +11664,7 @@
       </w:rPr>
     </w:lvl>
   </w:abstractNum>
-  <w:abstractNum w:abstractNumId="15" w15:restartNumberingAfterBreak="0">
+  <w:abstractNum w:abstractNumId="16" w15:restartNumberingAfterBreak="0">
     <w:nsid w:val="528B5EFD"/>
     <w:multiLevelType w:val="hybridMultilevel"/>
     <w:tmpl w:val="BE52FA6A"/>
@@ -9132,7 +11777,7 @@
       </w:rPr>
     </w:lvl>
   </w:abstractNum>
-  <w:abstractNum w:abstractNumId="16" w15:restartNumberingAfterBreak="0">
+  <w:abstractNum w:abstractNumId="17" w15:restartNumberingAfterBreak="0">
     <w:nsid w:val="53220C56"/>
     <w:multiLevelType w:val="hybridMultilevel"/>
     <w:tmpl w:val="ED72D2A4"/>
@@ -9245,7 +11890,120 @@
       </w:rPr>
     </w:lvl>
   </w:abstractNum>
-  <w:abstractNum w:abstractNumId="17" w15:restartNumberingAfterBreak="0">
+  <w:abstractNum w:abstractNumId="18" w15:restartNumberingAfterBreak="0">
+    <w:nsid w:val="57517736"/>
+    <w:multiLevelType w:val="hybridMultilevel"/>
+    <w:tmpl w:val="D4B497C6"/>
+    <w:lvl w:ilvl="0" w:tplc="04150001">
+      <w:start w:val="1"/>
+      <w:numFmt w:val="bullet"/>
+      <w:lvlText w:val=""/>
+      <w:lvlJc w:val="left"/>
+      <w:pPr>
+        <w:ind w:left="720" w:hanging="360"/>
+      </w:pPr>
+      <w:rPr>
+        <w:rFonts w:ascii="Symbol" w:hAnsi="Symbol" w:hint="default"/>
+      </w:rPr>
+    </w:lvl>
+    <w:lvl w:ilvl="1" w:tplc="04150003" w:tentative="1">
+      <w:start w:val="1"/>
+      <w:numFmt w:val="bullet"/>
+      <w:lvlText w:val="o"/>
+      <w:lvlJc w:val="left"/>
+      <w:pPr>
+        <w:ind w:left="1440" w:hanging="360"/>
+      </w:pPr>
+      <w:rPr>
+        <w:rFonts w:ascii="Courier New" w:hAnsi="Courier New" w:cs="Courier New" w:hint="default"/>
+      </w:rPr>
+    </w:lvl>
+    <w:lvl w:ilvl="2" w:tplc="04150005" w:tentative="1">
+      <w:start w:val="1"/>
+      <w:numFmt w:val="bullet"/>
+      <w:lvlText w:val=""/>
+      <w:lvlJc w:val="left"/>
+      <w:pPr>
+        <w:ind w:left="2160" w:hanging="360"/>
+      </w:pPr>
+      <w:rPr>
+        <w:rFonts w:ascii="Wingdings" w:hAnsi="Wingdings" w:hint="default"/>
+      </w:rPr>
+    </w:lvl>
+    <w:lvl w:ilvl="3" w:tplc="04150001" w:tentative="1">
+      <w:start w:val="1"/>
+      <w:numFmt w:val="bullet"/>
+      <w:lvlText w:val=""/>
+      <w:lvlJc w:val="left"/>
+      <w:pPr>
+        <w:ind w:left="2880" w:hanging="360"/>
+      </w:pPr>
+      <w:rPr>
+        <w:rFonts w:ascii="Symbol" w:hAnsi="Symbol" w:hint="default"/>
+      </w:rPr>
+    </w:lvl>
+    <w:lvl w:ilvl="4" w:tplc="04150003" w:tentative="1">
+      <w:start w:val="1"/>
+      <w:numFmt w:val="bullet"/>
+      <w:lvlText w:val="o"/>
+      <w:lvlJc w:val="left"/>
+      <w:pPr>
+        <w:ind w:left="3600" w:hanging="360"/>
+      </w:pPr>
+      <w:rPr>
+        <w:rFonts w:ascii="Courier New" w:hAnsi="Courier New" w:cs="Courier New" w:hint="default"/>
+      </w:rPr>
+    </w:lvl>
+    <w:lvl w:ilvl="5" w:tplc="04150005" w:tentative="1">
+      <w:start w:val="1"/>
+      <w:numFmt w:val="bullet"/>
+      <w:lvlText w:val=""/>
+      <w:lvlJc w:val="left"/>
+      <w:pPr>
+        <w:ind w:left="4320" w:hanging="360"/>
+      </w:pPr>
+      <w:rPr>
+        <w:rFonts w:ascii="Wingdings" w:hAnsi="Wingdings" w:hint="default"/>
+      </w:rPr>
+    </w:lvl>
+    <w:lvl w:ilvl="6" w:tplc="04150001" w:tentative="1">
+      <w:start w:val="1"/>
+      <w:numFmt w:val="bullet"/>
+      <w:lvlText w:val=""/>
+      <w:lvlJc w:val="left"/>
+      <w:pPr>
+        <w:ind w:left="5040" w:hanging="360"/>
+      </w:pPr>
+      <w:rPr>
+        <w:rFonts w:ascii="Symbol" w:hAnsi="Symbol" w:hint="default"/>
+      </w:rPr>
+    </w:lvl>
+    <w:lvl w:ilvl="7" w:tplc="04150003" w:tentative="1">
+      <w:start w:val="1"/>
+      <w:numFmt w:val="bullet"/>
+      <w:lvlText w:val="o"/>
+      <w:lvlJc w:val="left"/>
+      <w:pPr>
+        <w:ind w:left="5760" w:hanging="360"/>
+      </w:pPr>
+      <w:rPr>
+        <w:rFonts w:ascii="Courier New" w:hAnsi="Courier New" w:cs="Courier New" w:hint="default"/>
+      </w:rPr>
+    </w:lvl>
+    <w:lvl w:ilvl="8" w:tplc="04150005" w:tentative="1">
+      <w:start w:val="1"/>
+      <w:numFmt w:val="bullet"/>
+      <w:lvlText w:val=""/>
+      <w:lvlJc w:val="left"/>
+      <w:pPr>
+        <w:ind w:left="6480" w:hanging="360"/>
+      </w:pPr>
+      <w:rPr>
+        <w:rFonts w:ascii="Wingdings" w:hAnsi="Wingdings" w:hint="default"/>
+      </w:rPr>
+    </w:lvl>
+  </w:abstractNum>
+  <w:abstractNum w:abstractNumId="19" w15:restartNumberingAfterBreak="0">
     <w:nsid w:val="57692491"/>
     <w:multiLevelType w:val="hybridMultilevel"/>
     <w:tmpl w:val="5BE0101C"/>
@@ -9358,7 +12116,7 @@
       </w:rPr>
     </w:lvl>
   </w:abstractNum>
-  <w:abstractNum w:abstractNumId="18" w15:restartNumberingAfterBreak="0">
+  <w:abstractNum w:abstractNumId="20" w15:restartNumberingAfterBreak="0">
     <w:nsid w:val="5AB929DC"/>
     <w:multiLevelType w:val="hybridMultilevel"/>
     <w:tmpl w:val="1852668C"/>
@@ -9471,7 +12229,7 @@
       </w:rPr>
     </w:lvl>
   </w:abstractNum>
-  <w:abstractNum w:abstractNumId="19" w15:restartNumberingAfterBreak="0">
+  <w:abstractNum w:abstractNumId="21" w15:restartNumberingAfterBreak="0">
     <w:nsid w:val="5CB83C0E"/>
     <w:multiLevelType w:val="hybridMultilevel"/>
     <w:tmpl w:val="4CF856FC"/>
@@ -9584,7 +12342,7 @@
       </w:rPr>
     </w:lvl>
   </w:abstractNum>
-  <w:abstractNum w:abstractNumId="20" w15:restartNumberingAfterBreak="0">
+  <w:abstractNum w:abstractNumId="22" w15:restartNumberingAfterBreak="0">
     <w:nsid w:val="60AC6493"/>
     <w:multiLevelType w:val="hybridMultilevel"/>
     <w:tmpl w:val="6CFC734C"/>
@@ -9697,7 +12455,7 @@
       </w:rPr>
     </w:lvl>
   </w:abstractNum>
-  <w:abstractNum w:abstractNumId="21" w15:restartNumberingAfterBreak="0">
+  <w:abstractNum w:abstractNumId="23" w15:restartNumberingAfterBreak="0">
     <w:nsid w:val="62396B8A"/>
     <w:multiLevelType w:val="hybridMultilevel"/>
     <w:tmpl w:val="D99CF762"/>
@@ -9810,7 +12568,7 @@
       </w:rPr>
     </w:lvl>
   </w:abstractNum>
-  <w:abstractNum w:abstractNumId="22" w15:restartNumberingAfterBreak="0">
+  <w:abstractNum w:abstractNumId="24" w15:restartNumberingAfterBreak="0">
     <w:nsid w:val="679759B0"/>
     <w:multiLevelType w:val="hybridMultilevel"/>
     <w:tmpl w:val="F19A3410"/>
@@ -9923,7 +12681,7 @@
       </w:rPr>
     </w:lvl>
   </w:abstractNum>
-  <w:abstractNum w:abstractNumId="23" w15:restartNumberingAfterBreak="0">
+  <w:abstractNum w:abstractNumId="25" w15:restartNumberingAfterBreak="0">
     <w:nsid w:val="6B991D96"/>
     <w:multiLevelType w:val="hybridMultilevel"/>
     <w:tmpl w:val="9A228920"/>
@@ -10036,7 +12794,7 @@
       </w:rPr>
     </w:lvl>
   </w:abstractNum>
-  <w:abstractNum w:abstractNumId="24" w15:restartNumberingAfterBreak="0">
+  <w:abstractNum w:abstractNumId="26" w15:restartNumberingAfterBreak="0">
     <w:nsid w:val="7068178A"/>
     <w:multiLevelType w:val="hybridMultilevel"/>
     <w:tmpl w:val="5D2030E4"/>
@@ -10149,7 +12907,7 @@
       </w:rPr>
     </w:lvl>
   </w:abstractNum>
-  <w:abstractNum w:abstractNumId="25" w15:restartNumberingAfterBreak="0">
+  <w:abstractNum w:abstractNumId="27" w15:restartNumberingAfterBreak="0">
     <w:nsid w:val="72167A99"/>
     <w:multiLevelType w:val="hybridMultilevel"/>
     <w:tmpl w:val="157810E6"/>
@@ -10262,7 +13020,7 @@
       </w:rPr>
     </w:lvl>
   </w:abstractNum>
-  <w:abstractNum w:abstractNumId="26" w15:restartNumberingAfterBreak="0">
+  <w:abstractNum w:abstractNumId="28" w15:restartNumberingAfterBreak="0">
     <w:nsid w:val="768176A0"/>
     <w:multiLevelType w:val="hybridMultilevel"/>
     <w:tmpl w:val="3FB21E5C"/>
@@ -10375,7 +13133,7 @@
       </w:rPr>
     </w:lvl>
   </w:abstractNum>
-  <w:abstractNum w:abstractNumId="27" w15:restartNumberingAfterBreak="0">
+  <w:abstractNum w:abstractNumId="29" w15:restartNumberingAfterBreak="0">
     <w:nsid w:val="78AF31BB"/>
     <w:multiLevelType w:val="hybridMultilevel"/>
     <w:tmpl w:val="0486C7CE"/>
@@ -10488,7 +13246,7 @@
       </w:rPr>
     </w:lvl>
   </w:abstractNum>
-  <w:abstractNum w:abstractNumId="28" w15:restartNumberingAfterBreak="0">
+  <w:abstractNum w:abstractNumId="30" w15:restartNumberingAfterBreak="0">
     <w:nsid w:val="7FA407A2"/>
     <w:multiLevelType w:val="hybridMultilevel"/>
     <w:tmpl w:val="F4504126"/>
@@ -10605,7 +13363,7 @@
     <w:abstractNumId w:val="4"/>
   </w:num>
   <w:num w:numId="2">
-    <w:abstractNumId w:val="27"/>
+    <w:abstractNumId w:val="29"/>
   </w:num>
   <w:num w:numId="3">
     <w:abstractNumId w:val="5"/>
@@ -10614,64 +13372,64 @@
     <w:abstractNumId w:val="12"/>
   </w:num>
   <w:num w:numId="5">
-    <w:abstractNumId w:val="26"/>
+    <w:abstractNumId w:val="28"/>
   </w:num>
   <w:num w:numId="6">
     <w:abstractNumId w:val="11"/>
   </w:num>
   <w:num w:numId="7">
-    <w:abstractNumId w:val="24"/>
+    <w:abstractNumId w:val="26"/>
   </w:num>
   <w:num w:numId="8">
     <w:abstractNumId w:val="9"/>
   </w:num>
   <w:num w:numId="9">
-    <w:abstractNumId w:val="21"/>
+    <w:abstractNumId w:val="23"/>
   </w:num>
   <w:num w:numId="10">
     <w:abstractNumId w:val="10"/>
   </w:num>
   <w:num w:numId="11">
-    <w:abstractNumId w:val="17"/>
+    <w:abstractNumId w:val="19"/>
   </w:num>
   <w:num w:numId="12">
     <w:abstractNumId w:val="8"/>
   </w:num>
   <w:num w:numId="13">
-    <w:abstractNumId w:val="15"/>
+    <w:abstractNumId w:val="16"/>
   </w:num>
   <w:num w:numId="14">
+    <w:abstractNumId w:val="22"/>
+  </w:num>
+  <w:num w:numId="15">
     <w:abstractNumId w:val="20"/>
   </w:num>
-  <w:num w:numId="15">
-    <w:abstractNumId w:val="18"/>
-  </w:num>
   <w:num w:numId="16">
-    <w:abstractNumId w:val="19"/>
+    <w:abstractNumId w:val="21"/>
   </w:num>
   <w:num w:numId="17">
     <w:abstractNumId w:val="13"/>
   </w:num>
   <w:num w:numId="18">
-    <w:abstractNumId w:val="23"/>
+    <w:abstractNumId w:val="25"/>
   </w:num>
   <w:num w:numId="19">
     <w:abstractNumId w:val="3"/>
   </w:num>
   <w:num w:numId="20">
-    <w:abstractNumId w:val="16"/>
+    <w:abstractNumId w:val="17"/>
   </w:num>
   <w:num w:numId="21">
     <w:abstractNumId w:val="2"/>
   </w:num>
   <w:num w:numId="22">
-    <w:abstractNumId w:val="28"/>
+    <w:abstractNumId w:val="30"/>
   </w:num>
   <w:num w:numId="23">
     <w:abstractNumId w:val="1"/>
   </w:num>
   <w:num w:numId="24">
-    <w:abstractNumId w:val="22"/>
+    <w:abstractNumId w:val="24"/>
   </w:num>
   <w:num w:numId="25">
     <w:abstractNumId w:val="6"/>
@@ -10683,10 +13441,16 @@
     <w:abstractNumId w:val="0"/>
   </w:num>
   <w:num w:numId="28">
-    <w:abstractNumId w:val="25"/>
+    <w:abstractNumId w:val="27"/>
   </w:num>
   <w:num w:numId="29">
+    <w:abstractNumId w:val="15"/>
+  </w:num>
+  <w:num w:numId="30">
     <w:abstractNumId w:val="14"/>
+  </w:num>
+  <w:num w:numId="31">
+    <w:abstractNumId w:val="18"/>
   </w:num>
   <w:numIdMacAtCleanup w:val="10"/>
 </w:numbering>
@@ -12364,7 +15128,7 @@
 </file>
 
 <file path=customXml/itemProps1.xml><?xml version="1.0" encoding="utf-8"?>
-<ds:datastoreItem xmlns:ds="http://schemas.openxmlformats.org/officeDocument/2006/customXml" ds:itemID="{EF22A8B8-04CF-8E46-B83B-B292E4B88424}">
+<ds:datastoreItem xmlns:ds="http://schemas.openxmlformats.org/officeDocument/2006/customXml" ds:itemID="{BAC69CD8-7A25-8349-AB7A-A40B29ADD8AD}">
   <ds:schemaRefs>
     <ds:schemaRef ds:uri="http://schemas.openxmlformats.org/officeDocument/2006/bibliography"/>
   </ds:schemaRefs>

</xml_diff>

<commit_message>
Add SQL part and defining connections theory part
</commit_message>
<xml_diff>
--- a/Praca magisterska - Marcin Jahn.docx
+++ b/Praca magisterska - Marcin Jahn.docx
@@ -259,17 +259,8 @@
           <w:sz w:val="28"/>
           <w:szCs w:val="32"/>
         </w:rPr>
-        <w:t xml:space="preserve">Marcin </w:t>
-      </w:r>
-      <w:proofErr w:type="spellStart"/>
-      <w:r>
-        <w:rPr>
-          <w:sz w:val="28"/>
-          <w:szCs w:val="32"/>
-        </w:rPr>
-        <w:t>Jahn</w:t>
-      </w:r>
-      <w:proofErr w:type="spellEnd"/>
+        <w:t>Marcin Jahn</w:t>
+      </w:r>
     </w:p>
     <w:p>
       <w:pPr>
@@ -520,7 +511,7 @@
           <w:r>
             <w:fldChar w:fldCharType="separate"/>
           </w:r>
-          <w:hyperlink w:anchor="_Toc520313186" w:history="1">
+          <w:hyperlink w:anchor="_Toc520411494" w:history="1">
             <w:r>
               <w:rPr>
                 <w:rStyle w:val="Hipercze"/>
@@ -563,7 +554,7 @@
                 <w:noProof/>
                 <w:webHidden/>
               </w:rPr>
-              <w:instrText xml:space="preserve"> PAGEREF _Toc520313186 \h </w:instrText>
+              <w:instrText xml:space="preserve"> PAGEREF _Toc520411494 \h </w:instrText>
             </w:r>
             <w:r>
               <w:rPr>
@@ -606,7 +597,7 @@
               <w:noProof/>
             </w:rPr>
           </w:pPr>
-          <w:hyperlink w:anchor="_Toc520313187" w:history="1">
+          <w:hyperlink w:anchor="_Toc520411495" w:history="1">
             <w:r>
               <w:rPr>
                 <w:rStyle w:val="Hipercze"/>
@@ -649,7 +640,7 @@
                 <w:noProof/>
                 <w:webHidden/>
               </w:rPr>
-              <w:instrText xml:space="preserve"> PAGEREF _Toc520313187 \h </w:instrText>
+              <w:instrText xml:space="preserve"> PAGEREF _Toc520411495 \h </w:instrText>
             </w:r>
             <w:r>
               <w:rPr>
@@ -692,7 +683,7 @@
               <w:noProof/>
             </w:rPr>
           </w:pPr>
-          <w:hyperlink w:anchor="_Toc520313188" w:history="1">
+          <w:hyperlink w:anchor="_Toc520411496" w:history="1">
             <w:r>
               <w:rPr>
                 <w:rStyle w:val="Hipercze"/>
@@ -735,7 +726,7 @@
                 <w:noProof/>
                 <w:webHidden/>
               </w:rPr>
-              <w:instrText xml:space="preserve"> PAGEREF _Toc520313188 \h </w:instrText>
+              <w:instrText xml:space="preserve"> PAGEREF _Toc520411496 \h </w:instrText>
             </w:r>
             <w:r>
               <w:rPr>
@@ -778,7 +769,7 @@
               <w:noProof/>
             </w:rPr>
           </w:pPr>
-          <w:hyperlink w:anchor="_Toc520313189" w:history="1">
+          <w:hyperlink w:anchor="_Toc520411497" w:history="1">
             <w:r>
               <w:rPr>
                 <w:rStyle w:val="Hipercze"/>
@@ -821,7 +812,7 @@
                 <w:noProof/>
                 <w:webHidden/>
               </w:rPr>
-              <w:instrText xml:space="preserve"> PAGEREF _Toc520313189 \h </w:instrText>
+              <w:instrText xml:space="preserve"> PAGEREF _Toc520411497 \h </w:instrText>
             </w:r>
             <w:r>
               <w:rPr>
@@ -864,7 +855,7 @@
               <w:noProof/>
             </w:rPr>
           </w:pPr>
-          <w:hyperlink w:anchor="_Toc520313190" w:history="1">
+          <w:hyperlink w:anchor="_Toc520411498" w:history="1">
             <w:r>
               <w:rPr>
                 <w:rStyle w:val="Hipercze"/>
@@ -907,7 +898,7 @@
                 <w:noProof/>
                 <w:webHidden/>
               </w:rPr>
-              <w:instrText xml:space="preserve"> PAGEREF _Toc520313190 \h </w:instrText>
+              <w:instrText xml:space="preserve"> PAGEREF _Toc520411498 \h </w:instrText>
             </w:r>
             <w:r>
               <w:rPr>
@@ -950,7 +941,7 @@
               <w:noProof/>
             </w:rPr>
           </w:pPr>
-          <w:hyperlink w:anchor="_Toc520313191" w:history="1">
+          <w:hyperlink w:anchor="_Toc520411499" w:history="1">
             <w:r>
               <w:rPr>
                 <w:rStyle w:val="Hipercze"/>
@@ -993,7 +984,7 @@
                 <w:noProof/>
                 <w:webHidden/>
               </w:rPr>
-              <w:instrText xml:space="preserve"> PAGEREF _Toc520313191 \h </w:instrText>
+              <w:instrText xml:space="preserve"> PAGEREF _Toc520411499 \h </w:instrText>
             </w:r>
             <w:r>
               <w:rPr>
@@ -1036,7 +1027,7 @@
               <w:noProof/>
             </w:rPr>
           </w:pPr>
-          <w:hyperlink w:anchor="_Toc520313192" w:history="1">
+          <w:hyperlink w:anchor="_Toc520411500" w:history="1">
             <w:r>
               <w:rPr>
                 <w:rStyle w:val="Hipercze"/>
@@ -1079,7 +1070,7 @@
                 <w:noProof/>
                 <w:webHidden/>
               </w:rPr>
-              <w:instrText xml:space="preserve"> PAGEREF _Toc520313192 \h </w:instrText>
+              <w:instrText xml:space="preserve"> PAGEREF _Toc520411500 \h </w:instrText>
             </w:r>
             <w:r>
               <w:rPr>
@@ -1122,7 +1113,7 @@
               <w:noProof/>
             </w:rPr>
           </w:pPr>
-          <w:hyperlink w:anchor="_Toc520313193" w:history="1">
+          <w:hyperlink w:anchor="_Toc520411501" w:history="1">
             <w:r>
               <w:rPr>
                 <w:rStyle w:val="Hipercze"/>
@@ -1165,7 +1156,7 @@
                 <w:noProof/>
                 <w:webHidden/>
               </w:rPr>
-              <w:instrText xml:space="preserve"> PAGEREF _Toc520313193 \h </w:instrText>
+              <w:instrText xml:space="preserve"> PAGEREF _Toc520411501 \h </w:instrText>
             </w:r>
             <w:r>
               <w:rPr>
@@ -1208,7 +1199,7 @@
               <w:noProof/>
             </w:rPr>
           </w:pPr>
-          <w:hyperlink w:anchor="_Toc520313194" w:history="1">
+          <w:hyperlink w:anchor="_Toc520411502" w:history="1">
             <w:r>
               <w:rPr>
                 <w:rStyle w:val="Hipercze"/>
@@ -1251,7 +1242,7 @@
                 <w:noProof/>
                 <w:webHidden/>
               </w:rPr>
-              <w:instrText xml:space="preserve"> PAGEREF _Toc520313194 \h </w:instrText>
+              <w:instrText xml:space="preserve"> PAGEREF _Toc520411502 \h </w:instrText>
             </w:r>
             <w:r>
               <w:rPr>
@@ -1294,7 +1285,7 @@
               <w:noProof/>
             </w:rPr>
           </w:pPr>
-          <w:hyperlink w:anchor="_Toc520313195" w:history="1">
+          <w:hyperlink w:anchor="_Toc520411503" w:history="1">
             <w:r>
               <w:rPr>
                 <w:rStyle w:val="Hipercze"/>
@@ -1337,7 +1328,7 @@
                 <w:noProof/>
                 <w:webHidden/>
               </w:rPr>
-              <w:instrText xml:space="preserve"> PAGEREF _Toc520313195 \h </w:instrText>
+              <w:instrText xml:space="preserve"> PAGEREF _Toc520411503 \h </w:instrText>
             </w:r>
             <w:r>
               <w:rPr>
@@ -1380,7 +1371,7 @@
               <w:noProof/>
             </w:rPr>
           </w:pPr>
-          <w:hyperlink w:anchor="_Toc520313196" w:history="1">
+          <w:hyperlink w:anchor="_Toc520411504" w:history="1">
             <w:r>
               <w:rPr>
                 <w:rStyle w:val="Hipercze"/>
@@ -1423,7 +1414,7 @@
                 <w:noProof/>
                 <w:webHidden/>
               </w:rPr>
-              <w:instrText xml:space="preserve"> PAGEREF _Toc520313196 \h </w:instrText>
+              <w:instrText xml:space="preserve"> PAGEREF _Toc520411504 \h </w:instrText>
             </w:r>
             <w:r>
               <w:rPr>
@@ -1466,7 +1457,7 @@
               <w:noProof/>
             </w:rPr>
           </w:pPr>
-          <w:hyperlink w:anchor="_Toc520313197" w:history="1">
+          <w:hyperlink w:anchor="_Toc520411505" w:history="1">
             <w:r>
               <w:rPr>
                 <w:rStyle w:val="Hipercze"/>
@@ -1509,7 +1500,7 @@
                 <w:noProof/>
                 <w:webHidden/>
               </w:rPr>
-              <w:instrText xml:space="preserve"> PAGEREF _Toc520313197 \h </w:instrText>
+              <w:instrText xml:space="preserve"> PAGEREF _Toc520411505 \h </w:instrText>
             </w:r>
             <w:r>
               <w:rPr>
@@ -1552,7 +1543,7 @@
               <w:noProof/>
             </w:rPr>
           </w:pPr>
-          <w:hyperlink w:anchor="_Toc520313198" w:history="1">
+          <w:hyperlink w:anchor="_Toc520411506" w:history="1">
             <w:r>
               <w:rPr>
                 <w:rStyle w:val="Hipercze"/>
@@ -1595,7 +1586,7 @@
                 <w:noProof/>
                 <w:webHidden/>
               </w:rPr>
-              <w:instrText xml:space="preserve"> PAGEREF _Toc520313198 \h </w:instrText>
+              <w:instrText xml:space="preserve"> PAGEREF _Toc520411506 \h </w:instrText>
             </w:r>
             <w:r>
               <w:rPr>
@@ -1638,7 +1629,7 @@
               <w:noProof/>
             </w:rPr>
           </w:pPr>
-          <w:hyperlink w:anchor="_Toc520313199" w:history="1">
+          <w:hyperlink w:anchor="_Toc520411507" w:history="1">
             <w:r>
               <w:rPr>
                 <w:rStyle w:val="Hipercze"/>
@@ -1681,7 +1672,7 @@
                 <w:noProof/>
                 <w:webHidden/>
               </w:rPr>
-              <w:instrText xml:space="preserve"> PAGEREF _Toc520313199 \h </w:instrText>
+              <w:instrText xml:space="preserve"> PAGEREF _Toc520411507 \h </w:instrText>
             </w:r>
             <w:r>
               <w:rPr>
@@ -1724,7 +1715,7 @@
               <w:noProof/>
             </w:rPr>
           </w:pPr>
-          <w:hyperlink w:anchor="_Toc520313200" w:history="1">
+          <w:hyperlink w:anchor="_Toc520411508" w:history="1">
             <w:r>
               <w:rPr>
                 <w:rStyle w:val="Hipercze"/>
@@ -1767,7 +1758,7 @@
                 <w:noProof/>
                 <w:webHidden/>
               </w:rPr>
-              <w:instrText xml:space="preserve"> PAGEREF _Toc520313200 \h </w:instrText>
+              <w:instrText xml:space="preserve"> PAGEREF _Toc520411508 \h </w:instrText>
             </w:r>
             <w:r>
               <w:rPr>
@@ -1810,7 +1801,7 @@
               <w:noProof/>
             </w:rPr>
           </w:pPr>
-          <w:hyperlink w:anchor="_Toc520313201" w:history="1">
+          <w:hyperlink w:anchor="_Toc520411509" w:history="1">
             <w:r>
               <w:rPr>
                 <w:rStyle w:val="Hipercze"/>
@@ -1853,7 +1844,7 @@
                 <w:noProof/>
                 <w:webHidden/>
               </w:rPr>
-              <w:instrText xml:space="preserve"> PAGEREF _Toc520313201 \h </w:instrText>
+              <w:instrText xml:space="preserve"> PAGEREF _Toc520411509 \h </w:instrText>
             </w:r>
             <w:r>
               <w:rPr>
@@ -1896,7 +1887,7 @@
               <w:noProof/>
             </w:rPr>
           </w:pPr>
-          <w:hyperlink w:anchor="_Toc520313202" w:history="1">
+          <w:hyperlink w:anchor="_Toc520411510" w:history="1">
             <w:r>
               <w:rPr>
                 <w:rStyle w:val="Hipercze"/>
@@ -1939,7 +1930,7 @@
                 <w:noProof/>
                 <w:webHidden/>
               </w:rPr>
-              <w:instrText xml:space="preserve"> PAGEREF _Toc520313202 \h </w:instrText>
+              <w:instrText xml:space="preserve"> PAGEREF _Toc520411510 \h </w:instrText>
             </w:r>
             <w:r>
               <w:rPr>
@@ -1982,7 +1973,7 @@
               <w:noProof/>
             </w:rPr>
           </w:pPr>
-          <w:hyperlink w:anchor="_Toc520313203" w:history="1">
+          <w:hyperlink w:anchor="_Toc520411511" w:history="1">
             <w:r>
               <w:rPr>
                 <w:rStyle w:val="Hipercze"/>
@@ -2025,7 +2016,7 @@
                 <w:noProof/>
                 <w:webHidden/>
               </w:rPr>
-              <w:instrText xml:space="preserve"> PAGEREF _Toc520313203 \h </w:instrText>
+              <w:instrText xml:space="preserve"> PAGEREF _Toc520411511 \h </w:instrText>
             </w:r>
             <w:r>
               <w:rPr>
@@ -2068,7 +2059,7 @@
               <w:noProof/>
             </w:rPr>
           </w:pPr>
-          <w:hyperlink w:anchor="_Toc520313204" w:history="1">
+          <w:hyperlink w:anchor="_Toc520411512" w:history="1">
             <w:r>
               <w:rPr>
                 <w:rStyle w:val="Hipercze"/>
@@ -2111,7 +2102,7 @@
                 <w:noProof/>
                 <w:webHidden/>
               </w:rPr>
-              <w:instrText xml:space="preserve"> PAGEREF _Toc520313204 \h </w:instrText>
+              <w:instrText xml:space="preserve"> PAGEREF _Toc520411512 \h </w:instrText>
             </w:r>
             <w:r>
               <w:rPr>
@@ -2154,7 +2145,7 @@
               <w:noProof/>
             </w:rPr>
           </w:pPr>
-          <w:hyperlink w:anchor="_Toc520313205" w:history="1">
+          <w:hyperlink w:anchor="_Toc520411513" w:history="1">
             <w:r>
               <w:rPr>
                 <w:rStyle w:val="Hipercze"/>
@@ -2197,7 +2188,7 @@
                 <w:noProof/>
                 <w:webHidden/>
               </w:rPr>
-              <w:instrText xml:space="preserve"> PAGEREF _Toc520313205 \h </w:instrText>
+              <w:instrText xml:space="preserve"> PAGEREF _Toc520411513 \h </w:instrText>
             </w:r>
             <w:r>
               <w:rPr>
@@ -2218,6 +2209,178 @@
                 <w:webHidden/>
               </w:rPr>
               <w:t>17</w:t>
+            </w:r>
+            <w:r>
+              <w:rPr>
+                <w:noProof/>
+                <w:webHidden/>
+              </w:rPr>
+              <w:fldChar w:fldCharType="end"/>
+            </w:r>
+          </w:hyperlink>
+        </w:p>
+        <w:p>
+          <w:pPr>
+            <w:pStyle w:val="Spistreci2"/>
+            <w:tabs>
+              <w:tab w:val="left" w:pos="960"/>
+              <w:tab w:val="right" w:leader="dot" w:pos="9062"/>
+            </w:tabs>
+            <w:rPr>
+              <w:rFonts w:asciiTheme="minorHAnsi" w:eastAsiaTheme="minorEastAsia" w:hAnsiTheme="minorHAnsi" w:cstheme="minorBidi"/>
+              <w:noProof/>
+            </w:rPr>
+          </w:pPr>
+          <w:hyperlink w:anchor="_Toc520411514" w:history="1">
+            <w:r>
+              <w:rPr>
+                <w:rStyle w:val="Hipercze"/>
+                <w:rFonts w:eastAsiaTheme="majorEastAsia"/>
+                <w:noProof/>
+              </w:rPr>
+              <w:t>3.3</w:t>
+            </w:r>
+            <w:r>
+              <w:rPr>
+                <w:rFonts w:asciiTheme="minorHAnsi" w:eastAsiaTheme="minorEastAsia" w:hAnsiTheme="minorHAnsi" w:cstheme="minorBidi"/>
+                <w:noProof/>
+              </w:rPr>
+              <w:tab/>
+            </w:r>
+            <w:r>
+              <w:rPr>
+                <w:rStyle w:val="Hipercze"/>
+                <w:rFonts w:eastAsiaTheme="majorEastAsia"/>
+                <w:noProof/>
+              </w:rPr>
+              <w:t>Łączenie urządzeń</w:t>
+            </w:r>
+            <w:r>
+              <w:rPr>
+                <w:noProof/>
+                <w:webHidden/>
+              </w:rPr>
+              <w:tab/>
+            </w:r>
+            <w:r>
+              <w:rPr>
+                <w:noProof/>
+                <w:webHidden/>
+              </w:rPr>
+              <w:fldChar w:fldCharType="begin"/>
+            </w:r>
+            <w:r>
+              <w:rPr>
+                <w:noProof/>
+                <w:webHidden/>
+              </w:rPr>
+              <w:instrText xml:space="preserve"> PAGEREF _Toc520411514 \h </w:instrText>
+            </w:r>
+            <w:r>
+              <w:rPr>
+                <w:noProof/>
+                <w:webHidden/>
+              </w:rPr>
+            </w:r>
+            <w:r>
+              <w:rPr>
+                <w:noProof/>
+                <w:webHidden/>
+              </w:rPr>
+              <w:fldChar w:fldCharType="separate"/>
+            </w:r>
+            <w:r>
+              <w:rPr>
+                <w:noProof/>
+                <w:webHidden/>
+              </w:rPr>
+              <w:t>19</w:t>
+            </w:r>
+            <w:r>
+              <w:rPr>
+                <w:noProof/>
+                <w:webHidden/>
+              </w:rPr>
+              <w:fldChar w:fldCharType="end"/>
+            </w:r>
+          </w:hyperlink>
+        </w:p>
+        <w:p>
+          <w:pPr>
+            <w:pStyle w:val="Spistreci3"/>
+            <w:tabs>
+              <w:tab w:val="left" w:pos="1440"/>
+              <w:tab w:val="right" w:leader="dot" w:pos="9062"/>
+            </w:tabs>
+            <w:rPr>
+              <w:rFonts w:asciiTheme="minorHAnsi" w:eastAsiaTheme="minorEastAsia" w:hAnsiTheme="minorHAnsi" w:cstheme="minorBidi"/>
+              <w:noProof/>
+            </w:rPr>
+          </w:pPr>
+          <w:hyperlink w:anchor="_Toc520411515" w:history="1">
+            <w:r>
+              <w:rPr>
+                <w:rStyle w:val="Hipercze"/>
+                <w:rFonts w:eastAsiaTheme="majorEastAsia"/>
+                <w:noProof/>
+              </w:rPr>
+              <w:t>3.3.1</w:t>
+            </w:r>
+            <w:r>
+              <w:rPr>
+                <w:rFonts w:asciiTheme="minorHAnsi" w:eastAsiaTheme="minorEastAsia" w:hAnsiTheme="minorHAnsi" w:cstheme="minorBidi"/>
+                <w:noProof/>
+              </w:rPr>
+              <w:tab/>
+            </w:r>
+            <w:r>
+              <w:rPr>
+                <w:rStyle w:val="Hipercze"/>
+                <w:rFonts w:eastAsiaTheme="majorEastAsia"/>
+                <w:noProof/>
+              </w:rPr>
+              <w:t>Kalkulacje</w:t>
+            </w:r>
+            <w:r>
+              <w:rPr>
+                <w:noProof/>
+                <w:webHidden/>
+              </w:rPr>
+              <w:tab/>
+            </w:r>
+            <w:r>
+              <w:rPr>
+                <w:noProof/>
+                <w:webHidden/>
+              </w:rPr>
+              <w:fldChar w:fldCharType="begin"/>
+            </w:r>
+            <w:r>
+              <w:rPr>
+                <w:noProof/>
+                <w:webHidden/>
+              </w:rPr>
+              <w:instrText xml:space="preserve"> PAGEREF _Toc520411515 \h </w:instrText>
+            </w:r>
+            <w:r>
+              <w:rPr>
+                <w:noProof/>
+                <w:webHidden/>
+              </w:rPr>
+            </w:r>
+            <w:r>
+              <w:rPr>
+                <w:noProof/>
+                <w:webHidden/>
+              </w:rPr>
+              <w:fldChar w:fldCharType="separate"/>
+            </w:r>
+            <w:r>
+              <w:rPr>
+                <w:noProof/>
+                <w:webHidden/>
+              </w:rPr>
+              <w:t>20</w:t>
             </w:r>
             <w:r>
               <w:rPr>
@@ -2240,7 +2403,7 @@
               <w:noProof/>
             </w:rPr>
           </w:pPr>
-          <w:hyperlink w:anchor="_Toc520313206" w:history="1">
+          <w:hyperlink w:anchor="_Toc520411516" w:history="1">
             <w:r>
               <w:rPr>
                 <w:rStyle w:val="Hipercze"/>
@@ -2283,7 +2446,7 @@
                 <w:noProof/>
                 <w:webHidden/>
               </w:rPr>
-              <w:instrText xml:space="preserve"> PAGEREF _Toc520313206 \h </w:instrText>
+              <w:instrText xml:space="preserve"> PAGEREF _Toc520411516 \h </w:instrText>
             </w:r>
             <w:r>
               <w:rPr>
@@ -2303,7 +2466,7 @@
                 <w:noProof/>
                 <w:webHidden/>
               </w:rPr>
-              <w:t>20</w:t>
+              <w:t>21</w:t>
             </w:r>
             <w:r>
               <w:rPr>
@@ -2326,7 +2489,7 @@
               <w:noProof/>
             </w:rPr>
           </w:pPr>
-          <w:hyperlink w:anchor="_Toc520313207" w:history="1">
+          <w:hyperlink w:anchor="_Toc520411517" w:history="1">
             <w:r>
               <w:rPr>
                 <w:rStyle w:val="Hipercze"/>
@@ -2369,7 +2532,7 @@
                 <w:noProof/>
                 <w:webHidden/>
               </w:rPr>
-              <w:instrText xml:space="preserve"> PAGEREF _Toc520313207 \h </w:instrText>
+              <w:instrText xml:space="preserve"> PAGEREF _Toc520411517 \h </w:instrText>
             </w:r>
             <w:r>
               <w:rPr>
@@ -2389,7 +2552,7 @@
                 <w:noProof/>
                 <w:webHidden/>
               </w:rPr>
-              <w:t>20</w:t>
+              <w:t>21</w:t>
             </w:r>
             <w:r>
               <w:rPr>
@@ -2412,7 +2575,7 @@
               <w:noProof/>
             </w:rPr>
           </w:pPr>
-          <w:hyperlink w:anchor="_Toc520313208" w:history="1">
+          <w:hyperlink w:anchor="_Toc520411518" w:history="1">
             <w:r>
               <w:rPr>
                 <w:rStyle w:val="Hipercze"/>
@@ -2455,7 +2618,7 @@
                 <w:noProof/>
                 <w:webHidden/>
               </w:rPr>
-              <w:instrText xml:space="preserve"> PAGEREF _Toc520313208 \h </w:instrText>
+              <w:instrText xml:space="preserve"> PAGEREF _Toc520411518 \h </w:instrText>
             </w:r>
             <w:r>
               <w:rPr>
@@ -2475,7 +2638,7 @@
                 <w:noProof/>
                 <w:webHidden/>
               </w:rPr>
-              <w:t>21</w:t>
+              <w:t>22</w:t>
             </w:r>
             <w:r>
               <w:rPr>
@@ -2498,7 +2661,7 @@
               <w:noProof/>
             </w:rPr>
           </w:pPr>
-          <w:hyperlink w:anchor="_Toc520313209" w:history="1">
+          <w:hyperlink w:anchor="_Toc520411519" w:history="1">
             <w:r>
               <w:rPr>
                 <w:rStyle w:val="Hipercze"/>
@@ -2541,7 +2704,7 @@
                 <w:noProof/>
                 <w:webHidden/>
               </w:rPr>
-              <w:instrText xml:space="preserve"> PAGEREF _Toc520313209 \h </w:instrText>
+              <w:instrText xml:space="preserve"> PAGEREF _Toc520411519 \h </w:instrText>
             </w:r>
             <w:r>
               <w:rPr>
@@ -2561,7 +2724,265 @@
                 <w:noProof/>
                 <w:webHidden/>
               </w:rPr>
-              <w:t>21</w:t>
+              <w:t>22</w:t>
+            </w:r>
+            <w:r>
+              <w:rPr>
+                <w:noProof/>
+                <w:webHidden/>
+              </w:rPr>
+              <w:fldChar w:fldCharType="end"/>
+            </w:r>
+          </w:hyperlink>
+        </w:p>
+        <w:p>
+          <w:pPr>
+            <w:pStyle w:val="Spistreci2"/>
+            <w:tabs>
+              <w:tab w:val="left" w:pos="960"/>
+              <w:tab w:val="right" w:leader="dot" w:pos="9062"/>
+            </w:tabs>
+            <w:rPr>
+              <w:rFonts w:asciiTheme="minorHAnsi" w:eastAsiaTheme="minorEastAsia" w:hAnsiTheme="minorHAnsi" w:cstheme="minorBidi"/>
+              <w:noProof/>
+            </w:rPr>
+          </w:pPr>
+          <w:hyperlink w:anchor="_Toc520411520" w:history="1">
+            <w:r>
+              <w:rPr>
+                <w:rStyle w:val="Hipercze"/>
+                <w:rFonts w:eastAsiaTheme="majorEastAsia"/>
+                <w:noProof/>
+              </w:rPr>
+              <w:t>4.3</w:t>
+            </w:r>
+            <w:r>
+              <w:rPr>
+                <w:rFonts w:asciiTheme="minorHAnsi" w:eastAsiaTheme="minorEastAsia" w:hAnsiTheme="minorHAnsi" w:cstheme="minorBidi"/>
+                <w:noProof/>
+              </w:rPr>
+              <w:tab/>
+            </w:r>
+            <w:r>
+              <w:rPr>
+                <w:rStyle w:val="Hipercze"/>
+                <w:rFonts w:eastAsiaTheme="majorEastAsia"/>
+                <w:noProof/>
+              </w:rPr>
+              <w:t>Baza urządzeń Azure SQL</w:t>
+            </w:r>
+            <w:r>
+              <w:rPr>
+                <w:noProof/>
+                <w:webHidden/>
+              </w:rPr>
+              <w:tab/>
+            </w:r>
+            <w:r>
+              <w:rPr>
+                <w:noProof/>
+                <w:webHidden/>
+              </w:rPr>
+              <w:fldChar w:fldCharType="begin"/>
+            </w:r>
+            <w:r>
+              <w:rPr>
+                <w:noProof/>
+                <w:webHidden/>
+              </w:rPr>
+              <w:instrText xml:space="preserve"> PAGEREF _Toc520411520 \h </w:instrText>
+            </w:r>
+            <w:r>
+              <w:rPr>
+                <w:noProof/>
+                <w:webHidden/>
+              </w:rPr>
+            </w:r>
+            <w:r>
+              <w:rPr>
+                <w:noProof/>
+                <w:webHidden/>
+              </w:rPr>
+              <w:fldChar w:fldCharType="separate"/>
+            </w:r>
+            <w:r>
+              <w:rPr>
+                <w:noProof/>
+                <w:webHidden/>
+              </w:rPr>
+              <w:t>25</w:t>
+            </w:r>
+            <w:r>
+              <w:rPr>
+                <w:noProof/>
+                <w:webHidden/>
+              </w:rPr>
+              <w:fldChar w:fldCharType="end"/>
+            </w:r>
+          </w:hyperlink>
+        </w:p>
+        <w:p>
+          <w:pPr>
+            <w:pStyle w:val="Spistreci3"/>
+            <w:tabs>
+              <w:tab w:val="left" w:pos="1440"/>
+              <w:tab w:val="right" w:leader="dot" w:pos="9062"/>
+            </w:tabs>
+            <w:rPr>
+              <w:rFonts w:asciiTheme="minorHAnsi" w:eastAsiaTheme="minorEastAsia" w:hAnsiTheme="minorHAnsi" w:cstheme="minorBidi"/>
+              <w:noProof/>
+            </w:rPr>
+          </w:pPr>
+          <w:hyperlink w:anchor="_Toc520411521" w:history="1">
+            <w:r>
+              <w:rPr>
+                <w:rStyle w:val="Hipercze"/>
+                <w:rFonts w:eastAsiaTheme="majorEastAsia"/>
+                <w:noProof/>
+              </w:rPr>
+              <w:t>4.3.1</w:t>
+            </w:r>
+            <w:r>
+              <w:rPr>
+                <w:rFonts w:asciiTheme="minorHAnsi" w:eastAsiaTheme="minorEastAsia" w:hAnsiTheme="minorHAnsi" w:cstheme="minorBidi"/>
+                <w:noProof/>
+              </w:rPr>
+              <w:tab/>
+            </w:r>
+            <w:r>
+              <w:rPr>
+                <w:rStyle w:val="Hipercze"/>
+                <w:rFonts w:eastAsiaTheme="majorEastAsia"/>
+                <w:noProof/>
+              </w:rPr>
+              <w:t>Skalowanie serwisów</w:t>
+            </w:r>
+            <w:r>
+              <w:rPr>
+                <w:noProof/>
+                <w:webHidden/>
+              </w:rPr>
+              <w:tab/>
+            </w:r>
+            <w:r>
+              <w:rPr>
+                <w:noProof/>
+                <w:webHidden/>
+              </w:rPr>
+              <w:fldChar w:fldCharType="begin"/>
+            </w:r>
+            <w:r>
+              <w:rPr>
+                <w:noProof/>
+                <w:webHidden/>
+              </w:rPr>
+              <w:instrText xml:space="preserve"> PAGEREF _Toc520411521 \h </w:instrText>
+            </w:r>
+            <w:r>
+              <w:rPr>
+                <w:noProof/>
+                <w:webHidden/>
+              </w:rPr>
+            </w:r>
+            <w:r>
+              <w:rPr>
+                <w:noProof/>
+                <w:webHidden/>
+              </w:rPr>
+              <w:fldChar w:fldCharType="separate"/>
+            </w:r>
+            <w:r>
+              <w:rPr>
+                <w:noProof/>
+                <w:webHidden/>
+              </w:rPr>
+              <w:t>25</w:t>
+            </w:r>
+            <w:r>
+              <w:rPr>
+                <w:noProof/>
+                <w:webHidden/>
+              </w:rPr>
+              <w:fldChar w:fldCharType="end"/>
+            </w:r>
+          </w:hyperlink>
+        </w:p>
+        <w:p>
+          <w:pPr>
+            <w:pStyle w:val="Spistreci3"/>
+            <w:tabs>
+              <w:tab w:val="left" w:pos="1440"/>
+              <w:tab w:val="right" w:leader="dot" w:pos="9062"/>
+            </w:tabs>
+            <w:rPr>
+              <w:rFonts w:asciiTheme="minorHAnsi" w:eastAsiaTheme="minorEastAsia" w:hAnsiTheme="minorHAnsi" w:cstheme="minorBidi"/>
+              <w:noProof/>
+            </w:rPr>
+          </w:pPr>
+          <w:hyperlink w:anchor="_Toc520411522" w:history="1">
+            <w:r>
+              <w:rPr>
+                <w:rStyle w:val="Hipercze"/>
+                <w:rFonts w:eastAsiaTheme="majorEastAsia"/>
+                <w:noProof/>
+              </w:rPr>
+              <w:t>4.3.2</w:t>
+            </w:r>
+            <w:r>
+              <w:rPr>
+                <w:rFonts w:asciiTheme="minorHAnsi" w:eastAsiaTheme="minorEastAsia" w:hAnsiTheme="minorHAnsi" w:cstheme="minorBidi"/>
+                <w:noProof/>
+              </w:rPr>
+              <w:tab/>
+            </w:r>
+            <w:r>
+              <w:rPr>
+                <w:rStyle w:val="Hipercze"/>
+                <w:rFonts w:eastAsiaTheme="majorEastAsia"/>
+                <w:noProof/>
+              </w:rPr>
+              <w:t>Struktura bazy danych</w:t>
+            </w:r>
+            <w:r>
+              <w:rPr>
+                <w:noProof/>
+                <w:webHidden/>
+              </w:rPr>
+              <w:tab/>
+            </w:r>
+            <w:r>
+              <w:rPr>
+                <w:noProof/>
+                <w:webHidden/>
+              </w:rPr>
+              <w:fldChar w:fldCharType="begin"/>
+            </w:r>
+            <w:r>
+              <w:rPr>
+                <w:noProof/>
+                <w:webHidden/>
+              </w:rPr>
+              <w:instrText xml:space="preserve"> PAGEREF _Toc520411522 \h </w:instrText>
+            </w:r>
+            <w:r>
+              <w:rPr>
+                <w:noProof/>
+                <w:webHidden/>
+              </w:rPr>
+            </w:r>
+            <w:r>
+              <w:rPr>
+                <w:noProof/>
+                <w:webHidden/>
+              </w:rPr>
+              <w:fldChar w:fldCharType="separate"/>
+            </w:r>
+            <w:r>
+              <w:rPr>
+                <w:noProof/>
+                <w:webHidden/>
+              </w:rPr>
+              <w:t>26</w:t>
             </w:r>
             <w:r>
               <w:rPr>
@@ -2584,7 +3005,7 @@
               <w:noProof/>
             </w:rPr>
           </w:pPr>
-          <w:hyperlink w:anchor="_Toc520313210" w:history="1">
+          <w:hyperlink w:anchor="_Toc520411523" w:history="1">
             <w:r>
               <w:rPr>
                 <w:rStyle w:val="Hipercze"/>
@@ -2627,7 +3048,7 @@
                 <w:noProof/>
                 <w:webHidden/>
               </w:rPr>
-              <w:instrText xml:space="preserve"> PAGEREF _Toc520313210 \h </w:instrText>
+              <w:instrText xml:space="preserve"> PAGEREF _Toc520411523 \h </w:instrText>
             </w:r>
             <w:r>
               <w:rPr>
@@ -2647,7 +3068,7 @@
                 <w:noProof/>
                 <w:webHidden/>
               </w:rPr>
-              <w:t>25</w:t>
+              <w:t>27</w:t>
             </w:r>
             <w:r>
               <w:rPr>
@@ -2695,7 +3116,7 @@
       </w:pPr>
       <w:bookmarkStart w:id="0" w:name="_Toc471589289"/>
       <w:bookmarkStart w:id="1" w:name="_Toc472865128"/>
-      <w:bookmarkStart w:id="2" w:name="_Toc520313186"/>
+      <w:bookmarkStart w:id="2" w:name="_Toc520411494"/>
       <w:r>
         <w:lastRenderedPageBreak/>
         <w:t>Wstęp</w:t>
@@ -3128,7 +3549,7 @@
       <w:pPr>
         <w:pStyle w:val="Nagwek2"/>
       </w:pPr>
-      <w:bookmarkStart w:id="3" w:name="_Toc520313187"/>
+      <w:bookmarkStart w:id="3" w:name="_Toc520411495"/>
       <w:r>
         <w:t>Cel i zakres pracy</w:t>
       </w:r>
@@ -3405,7 +3826,7 @@
       <w:pPr>
         <w:pStyle w:val="Nagwek2"/>
       </w:pPr>
-      <w:bookmarkStart w:id="4" w:name="_Toc520313188"/>
+      <w:bookmarkStart w:id="4" w:name="_Toc520411496"/>
       <w:r>
         <w:t>Przegląd rozwiązań obecnych na rynku</w:t>
       </w:r>
@@ -3423,7 +3844,7 @@
       <w:pPr>
         <w:pStyle w:val="Nagwek3"/>
       </w:pPr>
-      <w:bookmarkStart w:id="5" w:name="_Toc520313189"/>
+      <w:bookmarkStart w:id="5" w:name="_Toc520411497"/>
       <w:r>
         <w:t>IFTTT</w:t>
       </w:r>
@@ -3683,7 +4104,7 @@
       <w:pPr>
         <w:pStyle w:val="Nagwek3"/>
       </w:pPr>
-      <w:bookmarkStart w:id="6" w:name="_Toc520313190"/>
+      <w:bookmarkStart w:id="6" w:name="_Toc520411498"/>
       <w:r>
         <w:t xml:space="preserve">Microsoft </w:t>
       </w:r>
@@ -3878,7 +4299,7 @@
       <w:pPr>
         <w:pStyle w:val="Nagwek3"/>
       </w:pPr>
-      <w:bookmarkStart w:id="7" w:name="_Toc520313191"/>
+      <w:bookmarkStart w:id="7" w:name="_Toc520411499"/>
       <w:proofErr w:type="spellStart"/>
       <w:r>
         <w:lastRenderedPageBreak/>
@@ -4127,7 +4548,7 @@
       <w:pPr>
         <w:pStyle w:val="Nagwek1"/>
       </w:pPr>
-      <w:bookmarkStart w:id="8" w:name="_Toc520313192"/>
+      <w:bookmarkStart w:id="8" w:name="_Toc520411500"/>
       <w:r>
         <w:lastRenderedPageBreak/>
         <w:t>Usługi chmurowe</w:t>
@@ -4183,7 +4604,7 @@
       <w:pPr>
         <w:pStyle w:val="Nagwek2"/>
       </w:pPr>
-      <w:bookmarkStart w:id="9" w:name="_Toc520313193"/>
+      <w:bookmarkStart w:id="9" w:name="_Toc520411501"/>
       <w:r>
         <w:t>Dostępne serwisy</w:t>
       </w:r>
@@ -4417,7 +4838,7 @@
       <w:r>
         <w:t xml:space="preserve"> </w:t>
       </w:r>
-      <w:bookmarkStart w:id="10" w:name="_Toc520313194"/>
+      <w:bookmarkStart w:id="10" w:name="_Toc520411502"/>
       <w:r>
         <w:t>Dostawcy usług chmurowych</w:t>
       </w:r>
@@ -4580,7 +5001,7 @@
       <w:pPr>
         <w:pStyle w:val="Nagwek3"/>
       </w:pPr>
-      <w:bookmarkStart w:id="11" w:name="_Toc520313195"/>
+      <w:bookmarkStart w:id="11" w:name="_Toc520411503"/>
       <w:r>
         <w:t>IBM Watson</w:t>
       </w:r>
@@ -4765,7 +5186,7 @@
       <w:pPr>
         <w:pStyle w:val="Nagwek3"/>
       </w:pPr>
-      <w:bookmarkStart w:id="12" w:name="_Toc520313196"/>
+      <w:bookmarkStart w:id="12" w:name="_Toc520411504"/>
       <w:r>
         <w:t xml:space="preserve">Microsoft </w:t>
       </w:r>
@@ -5119,7 +5540,7 @@
       <w:pPr>
         <w:pStyle w:val="Nagwek3"/>
       </w:pPr>
-      <w:bookmarkStart w:id="13" w:name="_Toc520313197"/>
+      <w:bookmarkStart w:id="13" w:name="_Toc520411505"/>
       <w:r>
         <w:t>Amazon AWS</w:t>
       </w:r>
@@ -5349,7 +5770,7 @@
       <w:pPr>
         <w:pStyle w:val="Nagwek2"/>
       </w:pPr>
-      <w:bookmarkStart w:id="14" w:name="_Toc520313198"/>
+      <w:bookmarkStart w:id="14" w:name="_Toc520411506"/>
       <w:r>
         <w:t>PaaS, IaaS oraz SaaS</w:t>
       </w:r>
@@ -5367,7 +5788,7 @@
       <w:pPr>
         <w:pStyle w:val="Nagwek2"/>
       </w:pPr>
-      <w:bookmarkStart w:id="15" w:name="_Toc520313199"/>
+      <w:bookmarkStart w:id="15" w:name="_Toc520411507"/>
       <w:r>
         <w:lastRenderedPageBreak/>
         <w:t xml:space="preserve">Usługi </w:t>
@@ -5502,7 +5923,7 @@
       <w:pPr>
         <w:pStyle w:val="Nagwek3"/>
       </w:pPr>
-      <w:bookmarkStart w:id="16" w:name="_Toc520313200"/>
+      <w:bookmarkStart w:id="16" w:name="_Toc520411508"/>
       <w:proofErr w:type="spellStart"/>
       <w:r>
         <w:t>Azure</w:t>
@@ -5777,7 +6198,7 @@
       <w:pPr>
         <w:pStyle w:val="Nagwek3"/>
       </w:pPr>
-      <w:bookmarkStart w:id="17" w:name="_Toc520313201"/>
+      <w:bookmarkStart w:id="17" w:name="_Toc520411509"/>
       <w:r>
         <w:lastRenderedPageBreak/>
         <w:t xml:space="preserve">AWS </w:t>
@@ -6011,7 +6432,7 @@
       <w:pPr>
         <w:pStyle w:val="Nagwek2"/>
       </w:pPr>
-      <w:bookmarkStart w:id="18" w:name="_Toc520313202"/>
+      <w:bookmarkStart w:id="18" w:name="_Toc520411510"/>
       <w:r>
         <w:t>Wybór dostawcy</w:t>
       </w:r>
@@ -6093,7 +6514,7 @@
       <w:pPr>
         <w:pStyle w:val="Nagwek1"/>
       </w:pPr>
-      <w:bookmarkStart w:id="19" w:name="_Toc520313203"/>
+      <w:bookmarkStart w:id="19" w:name="_Toc520411511"/>
       <w:r>
         <w:lastRenderedPageBreak/>
         <w:t>Modelowanie</w:t>
@@ -6120,7 +6541,7 @@
       <w:pPr>
         <w:pStyle w:val="Nagwek2"/>
       </w:pPr>
-      <w:bookmarkStart w:id="20" w:name="_Toc520313204"/>
+      <w:bookmarkStart w:id="20" w:name="_Toc520411512"/>
       <w:r>
         <w:t>Definiowanie urządzeń</w:t>
       </w:r>
@@ -6814,7 +7235,7 @@
       <w:pPr>
         <w:pStyle w:val="Nagwek2"/>
       </w:pPr>
-      <w:bookmarkStart w:id="21" w:name="_Toc520313205"/>
+      <w:bookmarkStart w:id="21" w:name="_Toc520411513"/>
       <w:r>
         <w:t>Dziedziczenie właściwości</w:t>
       </w:r>
@@ -7946,6 +8367,394 @@
     </w:p>
     <w:p>
       <w:pPr>
+        <w:pStyle w:val="Nagwek2"/>
+      </w:pPr>
+      <w:bookmarkStart w:id="22" w:name="_Toc520411514"/>
+      <w:r>
+        <w:t>Łączenie urządzeń</w:t>
+      </w:r>
+      <w:bookmarkEnd w:id="22"/>
+    </w:p>
+    <w:p>
+      <w:r>
+        <w:t xml:space="preserve">Zagadnienie, któremu niewątpliwie należy poświęcić uwagę jest sposób łączenia urządzeń ze sobą. </w:t>
+      </w:r>
+      <w:r>
+        <w:t>W podrozdziale „Definiowanie urządzeń” wspomniane zostały dwa parametry, które posiada każda właściwość modelu urządzenia:</w:t>
+      </w:r>
+    </w:p>
+    <w:p>
+      <w:pPr>
+        <w:pStyle w:val="Akapitzlist"/>
+        <w:numPr>
+          <w:ilvl w:val="0"/>
+          <w:numId w:val="35"/>
+        </w:numPr>
+      </w:pPr>
+      <w:r>
+        <w:t>Zdolność sterowania,</w:t>
+      </w:r>
+    </w:p>
+    <w:p>
+      <w:pPr>
+        <w:pStyle w:val="Akapitzlist"/>
+        <w:numPr>
+          <w:ilvl w:val="0"/>
+          <w:numId w:val="35"/>
+        </w:numPr>
+      </w:pPr>
+      <w:r>
+        <w:t>Zdolność bycia sterowanym.</w:t>
+      </w:r>
+    </w:p>
+    <w:p>
+      <w:r>
+        <w:t>Są to kluczowe parametry do wyjaśnienia tematu tego podrozdziału. Autor pracy zastosował koncepcję według której łączone</w:t>
+      </w:r>
+      <w:r>
+        <w:t xml:space="preserve"> są ze sobą nie same urządzenia, </w:t>
+      </w:r>
+      <w:r>
+        <w:t xml:space="preserve">lecz ich właściwości. </w:t>
+      </w:r>
+      <w:r>
+        <w:t>Dla przykładu, przyjmijmy, że posiadamy urządzenia: przycisk oraz lampka, o następującym zestawie właściwości:</w:t>
+      </w:r>
+    </w:p>
+    <w:p>
+      <w:r>
+        <w:t>PRZYCISK:</w:t>
+      </w:r>
+    </w:p>
+    <w:p>
+      <w:pPr>
+        <w:pStyle w:val="Akapitzlist"/>
+        <w:numPr>
+          <w:ilvl w:val="0"/>
+          <w:numId w:val="36"/>
+        </w:numPr>
+      </w:pPr>
+      <w:r>
+        <w:t>NAZWA</w:t>
+      </w:r>
+      <w:r>
+        <w:t xml:space="preserve"> (łańcuch tekstowy)</w:t>
+      </w:r>
+    </w:p>
+    <w:p>
+      <w:pPr>
+        <w:pStyle w:val="Akapitzlist"/>
+        <w:numPr>
+          <w:ilvl w:val="0"/>
+          <w:numId w:val="36"/>
+        </w:numPr>
+      </w:pPr>
+      <w:r>
+        <w:t>STAN PRZYCISKU</w:t>
+      </w:r>
+      <w:r>
+        <w:t xml:space="preserve"> (wartość zero-jedynkowa</w:t>
+      </w:r>
+      <w:r>
+        <w:t>, posiada zdolność sterowania</w:t>
+      </w:r>
+      <w:r>
+        <w:t>)</w:t>
+      </w:r>
+    </w:p>
+    <w:p>
+      <w:r>
+        <w:t>LAMPKA:</w:t>
+      </w:r>
+    </w:p>
+    <w:p>
+      <w:pPr>
+        <w:pStyle w:val="Akapitzlist"/>
+        <w:numPr>
+          <w:ilvl w:val="0"/>
+          <w:numId w:val="37"/>
+        </w:numPr>
+      </w:pPr>
+      <w:r>
+        <w:t>NAZWA</w:t>
+      </w:r>
+      <w:r>
+        <w:t xml:space="preserve"> (łańcuch tekstowy)</w:t>
+      </w:r>
+    </w:p>
+    <w:p>
+      <w:pPr>
+        <w:pStyle w:val="Akapitzlist"/>
+        <w:numPr>
+          <w:ilvl w:val="0"/>
+          <w:numId w:val="37"/>
+        </w:numPr>
+      </w:pPr>
+      <w:r>
+        <w:t>STAN ŻARÓWKI</w:t>
+      </w:r>
+      <w:r>
+        <w:t xml:space="preserve"> (wartość zero-jedynkowa</w:t>
+      </w:r>
+      <w:r>
+        <w:t>, posiada zdolność bycia sterowanym</w:t>
+      </w:r>
+      <w:r>
+        <w:t>)</w:t>
+      </w:r>
+    </w:p>
+    <w:p>
+      <w:pPr>
+        <w:pStyle w:val="Akapitzlist"/>
+        <w:numPr>
+          <w:ilvl w:val="0"/>
+          <w:numId w:val="37"/>
+        </w:numPr>
+      </w:pPr>
+      <w:r>
+        <w:t>KOLOR ŚWIECENIA</w:t>
+      </w:r>
+      <w:r>
+        <w:t xml:space="preserve"> (łańcuch tekstowy</w:t>
+      </w:r>
+      <w:r>
+        <w:t>, posiada zdolność bycia sterowanym</w:t>
+      </w:r>
+      <w:r>
+        <w:t>)</w:t>
+      </w:r>
+    </w:p>
+    <w:p>
+      <w:r>
+        <w:t xml:space="preserve">Chcąc je ze sobą połączyć, nie możemy po prostu zdefiniować relacji </w:t>
+      </w:r>
+      <w:r>
+        <w:t>w sposób następujący:</w:t>
+      </w:r>
+    </w:p>
+    <w:p>
+      <w:pPr>
+        <w:pStyle w:val="Cytat"/>
+        <w:jc w:val="center"/>
+      </w:pPr>
+      <w:r>
+        <w:lastRenderedPageBreak/>
+        <w:t xml:space="preserve">Połącz urządzenie PRZYCISK z </w:t>
+      </w:r>
+      <w:proofErr w:type="spellStart"/>
+      <w:r>
+        <w:t>urządzeniem</w:t>
+      </w:r>
+      <w:proofErr w:type="spellEnd"/>
+      <w:r>
+        <w:t xml:space="preserve"> LAMPKA</w:t>
+      </w:r>
+    </w:p>
+    <w:p>
+      <w:r>
+        <w:t xml:space="preserve">Taka definicja </w:t>
+      </w:r>
+      <w:r>
+        <w:t>nie daje wystarczających informacji o tym, czego</w:t>
+      </w:r>
+      <w:r>
+        <w:t xml:space="preserve"> tak naprawdę</w:t>
+      </w:r>
+      <w:r>
+        <w:t xml:space="preserve"> oczekuje</w:t>
+      </w:r>
+      <w:r>
+        <w:t>my jako użytkownicy platformy</w:t>
+      </w:r>
+      <w:r>
+        <w:t>.</w:t>
+      </w:r>
+      <w:r>
+        <w:t xml:space="preserve"> PRZYCISK posiada tylko jedną właściwość sterującą, lecz LAMPKA wyposażona jest w dwie właściwości sterowalne. System musi wiedzieć dokładnie, która z nich ma zostać wybrana jako sterowana.</w:t>
+      </w:r>
+    </w:p>
+    <w:p>
+      <w:r>
+        <w:t xml:space="preserve">Zamiast tego połączenie powinno być </w:t>
+      </w:r>
+      <w:r>
+        <w:t xml:space="preserve">więc </w:t>
+      </w:r>
+      <w:r>
+        <w:t xml:space="preserve">zdefiniowane np. </w:t>
+      </w:r>
+      <w:r>
+        <w:t>w poniższy sposób</w:t>
+      </w:r>
+      <w:r>
+        <w:t>:</w:t>
+      </w:r>
+    </w:p>
+    <w:p>
+      <w:pPr>
+        <w:pStyle w:val="Cytat"/>
+      </w:pPr>
+      <w:r>
+        <w:t>STAN PRZYCIKU urządzenia PRZYCIK ma wpływać na STAN ŻARÓWKI urządzenia LAMPKA.</w:t>
+      </w:r>
+    </w:p>
+    <w:p>
+      <w:r>
+        <w:t>Taka definicja opisuje już znacznie lepiej,</w:t>
+      </w:r>
+      <w:r>
+        <w:t xml:space="preserve"> co </w:t>
+      </w:r>
+      <w:r>
+        <w:t>chcemy osiągnąć.</w:t>
+      </w:r>
+      <w:r>
+        <w:t xml:space="preserve"> Określone zostały konkretne właściwości obu ur</w:t>
+      </w:r>
+      <w:r>
+        <w:t>ządzeń, które mają zostać połączone.</w:t>
+      </w:r>
+      <w:r>
+        <w:t xml:space="preserve"> Po dodaniu takiej definicji połączenia do bazy danych, otrzymamy następujące zachowanie lampki:</w:t>
+      </w:r>
+    </w:p>
+    <w:p>
+      <w:pPr>
+        <w:pStyle w:val="Akapitzlist"/>
+        <w:numPr>
+          <w:ilvl w:val="0"/>
+          <w:numId w:val="38"/>
+        </w:numPr>
+      </w:pPr>
+      <w:r>
+        <w:t>p</w:t>
+      </w:r>
+      <w:r>
+        <w:t>rzy wciśnięciu przycisku – lampka zapali się</w:t>
+      </w:r>
+      <w:r>
+        <w:t>;</w:t>
+      </w:r>
+    </w:p>
+    <w:p>
+      <w:pPr>
+        <w:pStyle w:val="Akapitzlist"/>
+        <w:numPr>
+          <w:ilvl w:val="0"/>
+          <w:numId w:val="38"/>
+        </w:numPr>
+      </w:pPr>
+      <w:r>
+        <w:t>przy</w:t>
+      </w:r>
+      <w:r>
+        <w:t xml:space="preserve"> wyłączeniu przycisku – lampka zostanie zgaszona</w:t>
+      </w:r>
+      <w:r>
+        <w:t>.</w:t>
+      </w:r>
+    </w:p>
+    <w:p>
+      <w:r>
+        <w:t>STAN ŻARÓWKI odwzorowuje więc STAN PRZYCISKU. W wielu przypadkach taki charakter relacji PRZYCISK-LAMPKA jest oczekiwany i wystarczający. Co jednak w sytuacji, kiedy chcielibyśmy np. odwrócić reakcję lampki, tzn.:</w:t>
+      </w:r>
+    </w:p>
+    <w:p>
+      <w:pPr>
+        <w:pStyle w:val="Akapitzlist"/>
+        <w:numPr>
+          <w:ilvl w:val="0"/>
+          <w:numId w:val="39"/>
+        </w:numPr>
+      </w:pPr>
+      <w:r>
+        <w:t>przy wciśnięciu przycisku – lampka ma zostać zgaszona;</w:t>
+      </w:r>
+    </w:p>
+    <w:p>
+      <w:pPr>
+        <w:pStyle w:val="Akapitzlist"/>
+        <w:numPr>
+          <w:ilvl w:val="0"/>
+          <w:numId w:val="39"/>
+        </w:numPr>
+      </w:pPr>
+      <w:r>
+        <w:t>przy wyłączeniu przycisku – lampka ma się zapalić.</w:t>
+      </w:r>
+    </w:p>
+    <w:p>
+      <w:r>
+        <w:t xml:space="preserve">Rozwiązanie takiego scenariusza (oraz innych) zostało zrealizowane za pomocą </w:t>
+      </w:r>
+      <w:r>
+        <w:rPr>
+          <w:b/>
+        </w:rPr>
+        <w:t>kalkulacji</w:t>
+      </w:r>
+      <w:r>
+        <w:t>.</w:t>
+      </w:r>
+    </w:p>
+    <w:p>
+      <w:pPr>
+        <w:pStyle w:val="Nagwek3"/>
+      </w:pPr>
+      <w:bookmarkStart w:id="23" w:name="_Toc520411515"/>
+      <w:r>
+        <w:t>Kalkulacje</w:t>
+      </w:r>
+      <w:bookmarkEnd w:id="23"/>
+    </w:p>
+    <w:p>
+      <w:r>
+        <w:t>Sytuacja przedstawiona pod koniec ostatniego podrozdziału jest jednym z wielu możliwych przypadków, kiedy użytkownik chciałby wpłynąć na działanie zdefiniowanego połączenia.</w:t>
+      </w:r>
+      <w:r>
+        <w:t xml:space="preserve"> Inne przykładowe możliwości to:</w:t>
+      </w:r>
+    </w:p>
+    <w:p>
+      <w:pPr>
+        <w:pStyle w:val="Akapitzlist"/>
+        <w:numPr>
+          <w:ilvl w:val="0"/>
+          <w:numId w:val="40"/>
+        </w:numPr>
+      </w:pPr>
+      <w:r>
+        <w:t>z</w:t>
+      </w:r>
+      <w:r>
+        <w:t xml:space="preserve">apalanie lampki </w:t>
+      </w:r>
+      <w:r>
+        <w:t>za każdym razem, niezależnie od stanu samego przycisku</w:t>
+      </w:r>
+    </w:p>
+    <w:p>
+      <w:pPr>
+        <w:pStyle w:val="Akapitzlist"/>
+        <w:numPr>
+          <w:ilvl w:val="0"/>
+          <w:numId w:val="40"/>
+        </w:numPr>
+      </w:pPr>
+      <w:r>
+        <w:t>gaszenie lampki za każdym razem, niezależnie od stanu samego przycisku.</w:t>
+      </w:r>
+    </w:p>
+    <w:p>
+      <w:r>
+        <w:t xml:space="preserve">Każda z przedstawionych sytuacji wymaga </w:t>
+      </w:r>
+      <w:r>
+        <w:t xml:space="preserve">wprowadzenia mechanizmu, który byłby w stanie </w:t>
+      </w:r>
+    </w:p>
+    <w:p>
+      <w:pPr>
         <w:spacing w:before="0" w:after="160" w:line="259" w:lineRule="auto"/>
         <w:jc w:val="left"/>
       </w:pPr>
@@ -7957,12 +8766,12 @@
       <w:pPr>
         <w:pStyle w:val="Nagwek1"/>
       </w:pPr>
-      <w:bookmarkStart w:id="22" w:name="_Toc520313206"/>
+      <w:bookmarkStart w:id="24" w:name="_Toc520411516"/>
       <w:r>
         <w:lastRenderedPageBreak/>
         <w:t>Omówienie projektu</w:t>
       </w:r>
-      <w:bookmarkEnd w:id="22"/>
+      <w:bookmarkEnd w:id="24"/>
     </w:p>
     <w:p>
       <w:r>
@@ -8003,11 +8812,11 @@
       <w:pPr>
         <w:pStyle w:val="Nagwek2"/>
       </w:pPr>
-      <w:bookmarkStart w:id="23" w:name="_Toc520313207"/>
+      <w:bookmarkStart w:id="25" w:name="_Toc520411517"/>
       <w:r>
         <w:t>Schemat platformy</w:t>
       </w:r>
-      <w:bookmarkEnd w:id="23"/>
+      <w:bookmarkEnd w:id="25"/>
     </w:p>
     <w:p>
       <w:pPr>
@@ -8206,12 +9015,12 @@
       <w:pPr>
         <w:pStyle w:val="Nagwek2"/>
       </w:pPr>
-      <w:bookmarkStart w:id="24" w:name="_Toc520313208"/>
+      <w:bookmarkStart w:id="26" w:name="_Toc520411518"/>
       <w:r>
         <w:lastRenderedPageBreak/>
         <w:t>Komponenty umieszczone w chmurze</w:t>
       </w:r>
-      <w:bookmarkEnd w:id="24"/>
+      <w:bookmarkEnd w:id="26"/>
     </w:p>
     <w:p>
       <w:r>
@@ -8393,7 +9202,7 @@
       <w:pPr>
         <w:pStyle w:val="Nagwek3"/>
       </w:pPr>
-      <w:bookmarkStart w:id="25" w:name="_Toc520313209"/>
+      <w:bookmarkStart w:id="27" w:name="_Toc520411519"/>
       <w:proofErr w:type="spellStart"/>
       <w:r>
         <w:t>IoT</w:t>
@@ -8402,7 +9211,7 @@
       <w:r>
         <w:t xml:space="preserve"> Hub</w:t>
       </w:r>
-      <w:bookmarkEnd w:id="25"/>
+      <w:bookmarkEnd w:id="27"/>
     </w:p>
     <w:p>
       <w:r>
@@ -8806,7 +9615,12 @@
         <w:t xml:space="preserve">Po </w:t>
       </w:r>
       <w:r>
-        <w:t xml:space="preserve">stworzeniu instancji usługi na swoim koncie, mamy dostęp do </w:t>
+        <w:t>stworzeniu instancji usługi na swoim koncie, mamy d</w:t>
+      </w:r>
+      <w:bookmarkStart w:id="28" w:name="_GoBack"/>
+      <w:bookmarkEnd w:id="28"/>
+      <w:r>
+        <w:t xml:space="preserve">ostęp do </w:t>
       </w:r>
       <w:r>
         <w:t>panelu konfiguracyjnego</w:t>
@@ -9256,6 +10070,7 @@
       <w:pPr>
         <w:pStyle w:val="Nagwek2"/>
       </w:pPr>
+      <w:bookmarkStart w:id="29" w:name="_Toc520411520"/>
       <w:r>
         <w:t xml:space="preserve">Baza urządzeń </w:t>
       </w:r>
@@ -9267,10 +10082,311 @@
       <w:r>
         <w:t xml:space="preserve"> SQL</w:t>
       </w:r>
-    </w:p>
-    <w:p>
-      <w:bookmarkStart w:id="26" w:name="_GoBack"/>
-      <w:bookmarkEnd w:id="26"/>
+      <w:bookmarkEnd w:id="29"/>
+    </w:p>
+    <w:p>
+      <w:r>
+        <w:t xml:space="preserve">W jednym z poprzednich rozdziałów omówione zostało modelowanie urządzeń. Dane uzyskane w tym procesie należy gdzieś przechować – dla tego celu wykorzystana została kolejna usługa udostępniana w chmurze </w:t>
+      </w:r>
+      <w:proofErr w:type="spellStart"/>
+      <w:r>
+        <w:t>Azure</w:t>
+      </w:r>
+      <w:proofErr w:type="spellEnd"/>
+      <w:r>
+        <w:t xml:space="preserve"> – relacyjna baza danych </w:t>
+      </w:r>
+      <w:proofErr w:type="spellStart"/>
+      <w:r>
+        <w:t>Azure</w:t>
+      </w:r>
+      <w:proofErr w:type="spellEnd"/>
+      <w:r>
+        <w:t xml:space="preserve"> SQL.  </w:t>
+      </w:r>
+      <w:r>
+        <w:t xml:space="preserve">Jest to baza stworzona w oparciu o oprogramowanie Microsoft SQL Server. Obecnie jednak systemy te rozwijane są osobno i każdy z nich posiada pewien oddzielny zbiór funkcjonalności. W przypadku bazy </w:t>
+      </w:r>
+      <w:proofErr w:type="spellStart"/>
+      <w:r>
+        <w:t>Azure</w:t>
+      </w:r>
+      <w:proofErr w:type="spellEnd"/>
+      <w:r>
+        <w:t xml:space="preserve"> SQL chodzi tu przede wszystkim o zdolność do skalowania zasobów w ramach potrzeb – jest to cecha wspólna usług dostępnych w chmurze. </w:t>
+      </w:r>
+    </w:p>
+    <w:p>
+      <w:pPr>
+        <w:pStyle w:val="Nagwek3"/>
+      </w:pPr>
+      <w:bookmarkStart w:id="30" w:name="_Toc520411521"/>
+      <w:r>
+        <w:t>Skalowanie serwisów</w:t>
+      </w:r>
+      <w:bookmarkEnd w:id="30"/>
+    </w:p>
+    <w:p>
+      <w:r>
+        <w:t>W tradycyjnym modelu publikowania rozwiązania informatycznego, osoba odpowiedzialna za wdrożenia miała dwie opcje</w:t>
+      </w:r>
+      <w:r>
+        <w:t xml:space="preserve"> [7]</w:t>
+      </w:r>
+      <w:r>
+        <w:t>:</w:t>
+      </w:r>
+    </w:p>
+    <w:p>
+      <w:pPr>
+        <w:pStyle w:val="Akapitzlist"/>
+        <w:numPr>
+          <w:ilvl w:val="0"/>
+          <w:numId w:val="32"/>
+        </w:numPr>
+      </w:pPr>
+      <w:r>
+        <w:lastRenderedPageBreak/>
+        <w:t>przydzielić zasoby w oparciu o wykorzystanie szczytowe produktu,</w:t>
+      </w:r>
+    </w:p>
+    <w:p>
+      <w:pPr>
+        <w:pStyle w:val="Akapitzlist"/>
+        <w:numPr>
+          <w:ilvl w:val="0"/>
+          <w:numId w:val="32"/>
+        </w:numPr>
+      </w:pPr>
+      <w:r>
+        <w:t xml:space="preserve">przydzielić zasoby </w:t>
+      </w:r>
+      <w:r>
+        <w:t>pokrywające zwyczajne/najczęstsze zapotrzebowania.</w:t>
+      </w:r>
+    </w:p>
+    <w:p>
+      <w:r>
+        <w:t>Oba rozwiązania mają swoje wady. Pierwsze wiąże się z nadmiernymi kosztami w trakcie, kiedy dodatkowe zasoby nie są tak naprawdę wykorzystane. Druga opcja natomiast wiąże się z ryzykiem utraty klientów, którzy nie będą w stanie skorzystać z naszego produktu z powodu przeciążenia serwerów.</w:t>
+      </w:r>
+      <w:r>
+        <w:t xml:space="preserve"> Przedstawiona sytuacja jest jednym z głównych powodów atrakcyjności rozwiązań chmurowych. Posiadają one mechanizmy, które w prosty sposób pozwalają skonfigurować mechanizmy skalowania. Można tu wymienić dwa rodzaje:</w:t>
+      </w:r>
+    </w:p>
+    <w:p>
+      <w:pPr>
+        <w:pStyle w:val="Akapitzlist"/>
+        <w:numPr>
+          <w:ilvl w:val="0"/>
+          <w:numId w:val="33"/>
+        </w:numPr>
+        <w:rPr>
+          <w:i/>
+        </w:rPr>
+      </w:pPr>
+      <w:r>
+        <w:t xml:space="preserve">skalowanie pionowe (ang. </w:t>
+      </w:r>
+      <w:proofErr w:type="spellStart"/>
+      <w:r>
+        <w:rPr>
+          <w:i/>
+        </w:rPr>
+        <w:t>scaling-up</w:t>
+      </w:r>
+      <w:proofErr w:type="spellEnd"/>
+      <w:r>
+        <w:t xml:space="preserve">) – polega na zwiększeniu zasobów maszyny obsługującej dany serwis, co najczęściej oznacza zastosowanie maszyny o </w:t>
+      </w:r>
+      <w:r>
+        <w:t>większej ilości pamięci oraz dodatkowej mocy obliczeniowej;</w:t>
+      </w:r>
+    </w:p>
+    <w:p>
+      <w:pPr>
+        <w:pStyle w:val="Akapitzlist"/>
+        <w:numPr>
+          <w:ilvl w:val="0"/>
+          <w:numId w:val="33"/>
+        </w:numPr>
+        <w:rPr>
+          <w:i/>
+        </w:rPr>
+      </w:pPr>
+      <w:r>
+        <w:t xml:space="preserve">skalowanie poziomowe (ang. </w:t>
+      </w:r>
+      <w:proofErr w:type="spellStart"/>
+      <w:r>
+        <w:rPr>
+          <w:i/>
+        </w:rPr>
+        <w:t>scaling</w:t>
+      </w:r>
+      <w:proofErr w:type="spellEnd"/>
+      <w:r>
+        <w:rPr>
+          <w:i/>
+        </w:rPr>
+        <w:t>-out</w:t>
+      </w:r>
+      <w:r>
+        <w:t>) – polega na</w:t>
+      </w:r>
+      <w:r>
+        <w:t xml:space="preserve"> rozdzieleniu pracy serwisu na wiele serwerów.</w:t>
+      </w:r>
+    </w:p>
+    <w:p>
+      <w:r>
+        <w:t xml:space="preserve">Projekt </w:t>
+      </w:r>
+      <w:proofErr w:type="spellStart"/>
+      <w:r>
+        <w:t>MJIoT</w:t>
+      </w:r>
+      <w:proofErr w:type="spellEnd"/>
+      <w:r>
+        <w:t xml:space="preserve"> nie korzysta z mechanizmów skalowania ze względu na koszty takiego rozwiązania.</w:t>
+      </w:r>
+      <w:r>
+        <w:t xml:space="preserve"> Warto było jednak wspomnieć o takiej możliwości, ponieważ</w:t>
+      </w:r>
+      <w:r>
+        <w:t xml:space="preserve"> jest to ważna funkcjonalność udostępniana przez dostawców usług chmurowych. P</w:t>
+      </w:r>
+      <w:r>
+        <w:t xml:space="preserve">rojekty oparte o </w:t>
+      </w:r>
+      <w:r>
+        <w:t>chmurę</w:t>
+      </w:r>
+      <w:r>
+        <w:t xml:space="preserve"> </w:t>
+      </w:r>
+      <w:r>
+        <w:t>zdecydowanie mogą zyskać na zastosowaniu tego podejścia. Również niniejszy projekt prawdopodobnie korzystałby ze skalowania, gdyby był wykorzystywany na szerszą skalę.</w:t>
+      </w:r>
+    </w:p>
+    <w:p>
+      <w:pPr>
+        <w:pStyle w:val="Nagwek3"/>
+      </w:pPr>
+      <w:bookmarkStart w:id="31" w:name="_Toc520411522"/>
+      <w:r>
+        <w:t>Struktura bazy danych</w:t>
+      </w:r>
+      <w:bookmarkEnd w:id="31"/>
+    </w:p>
+    <w:p>
+      <w:r>
+        <w:t xml:space="preserve">Baza danych typu SQL składa się z tabel, które połączone są często pewnymi relacjami. </w:t>
+      </w:r>
+      <w:r>
+        <w:t>Dobrym sposobem przedstawienia takiej struktury jest diagram UML:</w:t>
+      </w:r>
+    </w:p>
+    <w:p>
+      <w:r>
+        <w:rPr>
+          <w:highlight w:val="yellow"/>
+        </w:rPr>
+        <w:t>WSTAWIĆ DIAGRAM UML BAZY SQL</w:t>
+      </w:r>
+    </w:p>
+    <w:p>
+      <w:r>
+        <w:t>Baza urządzeń zawiera 5 tabel:</w:t>
+      </w:r>
+    </w:p>
+    <w:p>
+      <w:pPr>
+        <w:pStyle w:val="Akapitzlist"/>
+        <w:numPr>
+          <w:ilvl w:val="0"/>
+          <w:numId w:val="34"/>
+        </w:numPr>
+      </w:pPr>
+      <w:proofErr w:type="spellStart"/>
+      <w:r>
+        <w:t>DeviceTypes</w:t>
+      </w:r>
+      <w:proofErr w:type="spellEnd"/>
+      <w:r>
+        <w:t>,</w:t>
+      </w:r>
+    </w:p>
+    <w:p>
+      <w:pPr>
+        <w:pStyle w:val="Akapitzlist"/>
+        <w:numPr>
+          <w:ilvl w:val="0"/>
+          <w:numId w:val="34"/>
+        </w:numPr>
+      </w:pPr>
+      <w:proofErr w:type="spellStart"/>
+      <w:r>
+        <w:t>PropertyTypes</w:t>
+      </w:r>
+      <w:proofErr w:type="spellEnd"/>
+      <w:r>
+        <w:t>,</w:t>
+      </w:r>
+    </w:p>
+    <w:p>
+      <w:pPr>
+        <w:pStyle w:val="Akapitzlist"/>
+        <w:numPr>
+          <w:ilvl w:val="0"/>
+          <w:numId w:val="34"/>
+        </w:numPr>
+      </w:pPr>
+      <w:r>
+        <w:t>Devices</w:t>
+      </w:r>
+      <w:r>
+        <w:t>,</w:t>
+      </w:r>
+    </w:p>
+    <w:p>
+      <w:pPr>
+        <w:pStyle w:val="Akapitzlist"/>
+        <w:numPr>
+          <w:ilvl w:val="0"/>
+          <w:numId w:val="34"/>
+        </w:numPr>
+      </w:pPr>
+      <w:proofErr w:type="spellStart"/>
+      <w:r>
+        <w:t>Connections</w:t>
+      </w:r>
+      <w:proofErr w:type="spellEnd"/>
+      <w:r>
+        <w:t>,</w:t>
+      </w:r>
+    </w:p>
+    <w:p>
+      <w:pPr>
+        <w:pStyle w:val="Akapitzlist"/>
+        <w:numPr>
+          <w:ilvl w:val="0"/>
+          <w:numId w:val="34"/>
+        </w:numPr>
+      </w:pPr>
+      <w:proofErr w:type="spellStart"/>
+      <w:r>
+        <w:t>Users</w:t>
+      </w:r>
+      <w:proofErr w:type="spellEnd"/>
+      <w:r>
+        <w:t>.</w:t>
+      </w:r>
+    </w:p>
+    <w:p>
+      <w:r>
+        <w:lastRenderedPageBreak/>
+        <w:t>Pierwsze dwie z wymienionych tabel służą do przechowywania informacji o zdefiniowanych modelach, a ich kolumny odpowiadają opisowi przedstawionemu w rozdziale „Modelowanie oraz łączenie urządzeń”.</w:t>
+      </w:r>
     </w:p>
     <w:p/>
     <w:p/>
@@ -9280,16 +10396,19 @@
     <w:p/>
     <w:p/>
     <w:p/>
+    <w:p/>
+    <w:p/>
+    <w:p/>
+    <w:p/>
     <w:p>
       <w:pPr>
         <w:pStyle w:val="Nagwek1"/>
       </w:pPr>
-      <w:bookmarkStart w:id="27" w:name="_Toc520313210"/>
-      <w:r>
-        <w:lastRenderedPageBreak/>
+      <w:bookmarkStart w:id="32" w:name="_Toc520411523"/>
+      <w:r>
         <w:t>Bibliografia</w:t>
       </w:r>
-      <w:bookmarkEnd w:id="27"/>
+      <w:bookmarkEnd w:id="32"/>
     </w:p>
     <w:p>
       <w:r>
@@ -9607,15 +10726,38 @@
         </w:rPr>
         <w:t xml:space="preserve">[6] </w:t>
       </w:r>
-      <w:r>
+      <w:hyperlink r:id="rId29" w:history="1">
+        <w:r>
+          <w:rPr>
+            <w:rStyle w:val="Hipercze"/>
+            <w:lang w:val="en-US"/>
+          </w:rPr>
+          <w:t>https://azure.microsoft.com/en-us/support/legal/sla/summary/</w:t>
+        </w:r>
+      </w:hyperlink>
+    </w:p>
+    <w:p>
+      <w:pPr>
         <w:rPr>
           <w:lang w:val="en-US"/>
         </w:rPr>
-        <w:t>https://azure.microsoft.com/en-us/support/legal/sla/summary/</w:t>
+      </w:pPr>
+      <w:r>
+        <w:rPr>
+          <w:lang w:val="en-US"/>
+        </w:rPr>
+        <w:lastRenderedPageBreak/>
+        <w:t xml:space="preserve">[7] </w:t>
+      </w:r>
+      <w:r>
+        <w:rPr>
+          <w:lang w:val="en-US"/>
+        </w:rPr>
+        <w:t>https://docs.microsoft.com/pl-pl/azure/sql-database/sql-database-elastic-pool</w:t>
       </w:r>
     </w:p>
     <w:sectPr>
-      <w:footerReference w:type="default" r:id="rId29"/>
+      <w:footerReference w:type="default" r:id="rId30"/>
       <w:pgSz w:w="11906" w:h="16838"/>
       <w:pgMar w:top="1417" w:right="1417" w:bottom="1417" w:left="1417" w:header="708" w:footer="708" w:gutter="0"/>
       <w:pgNumType w:start="1"/>
@@ -9875,16 +11017,8 @@
       <w:rPr>
         <w:sz w:val="21"/>
       </w:rPr>
-      <w:t xml:space="preserve">Projekt i realizacja systemu Internet Rzeczy w oparciu o chmurę obliczeniową – Marcin </w:t>
+      <w:t>Projekt i realizacja systemu Internet Rzeczy w oparciu o chmurę obliczeniową – Marcin Jahn</w:t>
     </w:r>
-    <w:proofErr w:type="spellStart"/>
-    <w:r>
-      <w:rPr>
-        <w:sz w:val="21"/>
-      </w:rPr>
-      <w:t>Jahn</w:t>
-    </w:r>
-    <w:proofErr w:type="spellEnd"/>
   </w:p>
 </w:hdr>
 </file>
@@ -10449,6 +11583,119 @@
     </w:lvl>
   </w:abstractNum>
   <w:abstractNum w:abstractNumId="5" w15:restartNumberingAfterBreak="0">
+    <w:nsid w:val="0B8929BC"/>
+    <w:multiLevelType w:val="hybridMultilevel"/>
+    <w:tmpl w:val="9EDA8DBA"/>
+    <w:lvl w:ilvl="0" w:tplc="04150001">
+      <w:start w:val="1"/>
+      <w:numFmt w:val="bullet"/>
+      <w:lvlText w:val=""/>
+      <w:lvlJc w:val="left"/>
+      <w:pPr>
+        <w:ind w:left="720" w:hanging="360"/>
+      </w:pPr>
+      <w:rPr>
+        <w:rFonts w:ascii="Symbol" w:hAnsi="Symbol" w:hint="default"/>
+      </w:rPr>
+    </w:lvl>
+    <w:lvl w:ilvl="1" w:tplc="04150003" w:tentative="1">
+      <w:start w:val="1"/>
+      <w:numFmt w:val="bullet"/>
+      <w:lvlText w:val="o"/>
+      <w:lvlJc w:val="left"/>
+      <w:pPr>
+        <w:ind w:left="1440" w:hanging="360"/>
+      </w:pPr>
+      <w:rPr>
+        <w:rFonts w:ascii="Courier New" w:hAnsi="Courier New" w:cs="Courier New" w:hint="default"/>
+      </w:rPr>
+    </w:lvl>
+    <w:lvl w:ilvl="2" w:tplc="04150005" w:tentative="1">
+      <w:start w:val="1"/>
+      <w:numFmt w:val="bullet"/>
+      <w:lvlText w:val=""/>
+      <w:lvlJc w:val="left"/>
+      <w:pPr>
+        <w:ind w:left="2160" w:hanging="360"/>
+      </w:pPr>
+      <w:rPr>
+        <w:rFonts w:ascii="Wingdings" w:hAnsi="Wingdings" w:hint="default"/>
+      </w:rPr>
+    </w:lvl>
+    <w:lvl w:ilvl="3" w:tplc="04150001" w:tentative="1">
+      <w:start w:val="1"/>
+      <w:numFmt w:val="bullet"/>
+      <w:lvlText w:val=""/>
+      <w:lvlJc w:val="left"/>
+      <w:pPr>
+        <w:ind w:left="2880" w:hanging="360"/>
+      </w:pPr>
+      <w:rPr>
+        <w:rFonts w:ascii="Symbol" w:hAnsi="Symbol" w:hint="default"/>
+      </w:rPr>
+    </w:lvl>
+    <w:lvl w:ilvl="4" w:tplc="04150003" w:tentative="1">
+      <w:start w:val="1"/>
+      <w:numFmt w:val="bullet"/>
+      <w:lvlText w:val="o"/>
+      <w:lvlJc w:val="left"/>
+      <w:pPr>
+        <w:ind w:left="3600" w:hanging="360"/>
+      </w:pPr>
+      <w:rPr>
+        <w:rFonts w:ascii="Courier New" w:hAnsi="Courier New" w:cs="Courier New" w:hint="default"/>
+      </w:rPr>
+    </w:lvl>
+    <w:lvl w:ilvl="5" w:tplc="04150005" w:tentative="1">
+      <w:start w:val="1"/>
+      <w:numFmt w:val="bullet"/>
+      <w:lvlText w:val=""/>
+      <w:lvlJc w:val="left"/>
+      <w:pPr>
+        <w:ind w:left="4320" w:hanging="360"/>
+      </w:pPr>
+      <w:rPr>
+        <w:rFonts w:ascii="Wingdings" w:hAnsi="Wingdings" w:hint="default"/>
+      </w:rPr>
+    </w:lvl>
+    <w:lvl w:ilvl="6" w:tplc="04150001" w:tentative="1">
+      <w:start w:val="1"/>
+      <w:numFmt w:val="bullet"/>
+      <w:lvlText w:val=""/>
+      <w:lvlJc w:val="left"/>
+      <w:pPr>
+        <w:ind w:left="5040" w:hanging="360"/>
+      </w:pPr>
+      <w:rPr>
+        <w:rFonts w:ascii="Symbol" w:hAnsi="Symbol" w:hint="default"/>
+      </w:rPr>
+    </w:lvl>
+    <w:lvl w:ilvl="7" w:tplc="04150003" w:tentative="1">
+      <w:start w:val="1"/>
+      <w:numFmt w:val="bullet"/>
+      <w:lvlText w:val="o"/>
+      <w:lvlJc w:val="left"/>
+      <w:pPr>
+        <w:ind w:left="5760" w:hanging="360"/>
+      </w:pPr>
+      <w:rPr>
+        <w:rFonts w:ascii="Courier New" w:hAnsi="Courier New" w:cs="Courier New" w:hint="default"/>
+      </w:rPr>
+    </w:lvl>
+    <w:lvl w:ilvl="8" w:tplc="04150005" w:tentative="1">
+      <w:start w:val="1"/>
+      <w:numFmt w:val="bullet"/>
+      <w:lvlText w:val=""/>
+      <w:lvlJc w:val="left"/>
+      <w:pPr>
+        <w:ind w:left="6480" w:hanging="360"/>
+      </w:pPr>
+      <w:rPr>
+        <w:rFonts w:ascii="Wingdings" w:hAnsi="Wingdings" w:hint="default"/>
+      </w:rPr>
+    </w:lvl>
+  </w:abstractNum>
+  <w:abstractNum w:abstractNumId="6" w15:restartNumberingAfterBreak="0">
     <w:nsid w:val="0F56107C"/>
     <w:multiLevelType w:val="hybridMultilevel"/>
     <w:tmpl w:val="29D2C2EA"/>
@@ -10561,7 +11808,7 @@
       </w:rPr>
     </w:lvl>
   </w:abstractNum>
-  <w:abstractNum w:abstractNumId="6" w15:restartNumberingAfterBreak="0">
+  <w:abstractNum w:abstractNumId="7" w15:restartNumberingAfterBreak="0">
     <w:nsid w:val="1A1B36E6"/>
     <w:multiLevelType w:val="hybridMultilevel"/>
     <w:tmpl w:val="9BC6623C"/>
@@ -10674,7 +11921,7 @@
       </w:rPr>
     </w:lvl>
   </w:abstractNum>
-  <w:abstractNum w:abstractNumId="7" w15:restartNumberingAfterBreak="0">
+  <w:abstractNum w:abstractNumId="8" w15:restartNumberingAfterBreak="0">
     <w:nsid w:val="1B8F05BA"/>
     <w:multiLevelType w:val="hybridMultilevel"/>
     <w:tmpl w:val="A8484022"/>
@@ -10787,7 +12034,7 @@
       </w:rPr>
     </w:lvl>
   </w:abstractNum>
-  <w:abstractNum w:abstractNumId="8" w15:restartNumberingAfterBreak="0">
+  <w:abstractNum w:abstractNumId="9" w15:restartNumberingAfterBreak="0">
     <w:nsid w:val="1DC9707F"/>
     <w:multiLevelType w:val="hybridMultilevel"/>
     <w:tmpl w:val="FDE85042"/>
@@ -10900,7 +12147,7 @@
       </w:rPr>
     </w:lvl>
   </w:abstractNum>
-  <w:abstractNum w:abstractNumId="9" w15:restartNumberingAfterBreak="0">
+  <w:abstractNum w:abstractNumId="10" w15:restartNumberingAfterBreak="0">
     <w:nsid w:val="2BAB0603"/>
     <w:multiLevelType w:val="hybridMultilevel"/>
     <w:tmpl w:val="9F3C4E70"/>
@@ -10986,7 +12233,120 @@
       </w:pPr>
     </w:lvl>
   </w:abstractNum>
-  <w:abstractNum w:abstractNumId="10" w15:restartNumberingAfterBreak="0">
+  <w:abstractNum w:abstractNumId="11" w15:restartNumberingAfterBreak="0">
+    <w:nsid w:val="2EAA5C0D"/>
+    <w:multiLevelType w:val="hybridMultilevel"/>
+    <w:tmpl w:val="5BDEDDF6"/>
+    <w:lvl w:ilvl="0" w:tplc="04150001">
+      <w:start w:val="1"/>
+      <w:numFmt w:val="bullet"/>
+      <w:lvlText w:val=""/>
+      <w:lvlJc w:val="left"/>
+      <w:pPr>
+        <w:ind w:left="720" w:hanging="360"/>
+      </w:pPr>
+      <w:rPr>
+        <w:rFonts w:ascii="Symbol" w:hAnsi="Symbol" w:hint="default"/>
+      </w:rPr>
+    </w:lvl>
+    <w:lvl w:ilvl="1" w:tplc="04150003" w:tentative="1">
+      <w:start w:val="1"/>
+      <w:numFmt w:val="bullet"/>
+      <w:lvlText w:val="o"/>
+      <w:lvlJc w:val="left"/>
+      <w:pPr>
+        <w:ind w:left="1440" w:hanging="360"/>
+      </w:pPr>
+      <w:rPr>
+        <w:rFonts w:ascii="Courier New" w:hAnsi="Courier New" w:cs="Courier New" w:hint="default"/>
+      </w:rPr>
+    </w:lvl>
+    <w:lvl w:ilvl="2" w:tplc="04150005" w:tentative="1">
+      <w:start w:val="1"/>
+      <w:numFmt w:val="bullet"/>
+      <w:lvlText w:val=""/>
+      <w:lvlJc w:val="left"/>
+      <w:pPr>
+        <w:ind w:left="2160" w:hanging="360"/>
+      </w:pPr>
+      <w:rPr>
+        <w:rFonts w:ascii="Wingdings" w:hAnsi="Wingdings" w:hint="default"/>
+      </w:rPr>
+    </w:lvl>
+    <w:lvl w:ilvl="3" w:tplc="04150001" w:tentative="1">
+      <w:start w:val="1"/>
+      <w:numFmt w:val="bullet"/>
+      <w:lvlText w:val=""/>
+      <w:lvlJc w:val="left"/>
+      <w:pPr>
+        <w:ind w:left="2880" w:hanging="360"/>
+      </w:pPr>
+      <w:rPr>
+        <w:rFonts w:ascii="Symbol" w:hAnsi="Symbol" w:hint="default"/>
+      </w:rPr>
+    </w:lvl>
+    <w:lvl w:ilvl="4" w:tplc="04150003" w:tentative="1">
+      <w:start w:val="1"/>
+      <w:numFmt w:val="bullet"/>
+      <w:lvlText w:val="o"/>
+      <w:lvlJc w:val="left"/>
+      <w:pPr>
+        <w:ind w:left="3600" w:hanging="360"/>
+      </w:pPr>
+      <w:rPr>
+        <w:rFonts w:ascii="Courier New" w:hAnsi="Courier New" w:cs="Courier New" w:hint="default"/>
+      </w:rPr>
+    </w:lvl>
+    <w:lvl w:ilvl="5" w:tplc="04150005" w:tentative="1">
+      <w:start w:val="1"/>
+      <w:numFmt w:val="bullet"/>
+      <w:lvlText w:val=""/>
+      <w:lvlJc w:val="left"/>
+      <w:pPr>
+        <w:ind w:left="4320" w:hanging="360"/>
+      </w:pPr>
+      <w:rPr>
+        <w:rFonts w:ascii="Wingdings" w:hAnsi="Wingdings" w:hint="default"/>
+      </w:rPr>
+    </w:lvl>
+    <w:lvl w:ilvl="6" w:tplc="04150001" w:tentative="1">
+      <w:start w:val="1"/>
+      <w:numFmt w:val="bullet"/>
+      <w:lvlText w:val=""/>
+      <w:lvlJc w:val="left"/>
+      <w:pPr>
+        <w:ind w:left="5040" w:hanging="360"/>
+      </w:pPr>
+      <w:rPr>
+        <w:rFonts w:ascii="Symbol" w:hAnsi="Symbol" w:hint="default"/>
+      </w:rPr>
+    </w:lvl>
+    <w:lvl w:ilvl="7" w:tplc="04150003" w:tentative="1">
+      <w:start w:val="1"/>
+      <w:numFmt w:val="bullet"/>
+      <w:lvlText w:val="o"/>
+      <w:lvlJc w:val="left"/>
+      <w:pPr>
+        <w:ind w:left="5760" w:hanging="360"/>
+      </w:pPr>
+      <w:rPr>
+        <w:rFonts w:ascii="Courier New" w:hAnsi="Courier New" w:cs="Courier New" w:hint="default"/>
+      </w:rPr>
+    </w:lvl>
+    <w:lvl w:ilvl="8" w:tplc="04150005" w:tentative="1">
+      <w:start w:val="1"/>
+      <w:numFmt w:val="bullet"/>
+      <w:lvlText w:val=""/>
+      <w:lvlJc w:val="left"/>
+      <w:pPr>
+        <w:ind w:left="6480" w:hanging="360"/>
+      </w:pPr>
+      <w:rPr>
+        <w:rFonts w:ascii="Wingdings" w:hAnsi="Wingdings" w:hint="default"/>
+      </w:rPr>
+    </w:lvl>
+  </w:abstractNum>
+  <w:abstractNum w:abstractNumId="12" w15:restartNumberingAfterBreak="0">
     <w:nsid w:val="2F4E01C6"/>
     <w:multiLevelType w:val="hybridMultilevel"/>
     <w:tmpl w:val="4E64DCB2"/>
@@ -11099,7 +12459,7 @@
       </w:rPr>
     </w:lvl>
   </w:abstractNum>
-  <w:abstractNum w:abstractNumId="11" w15:restartNumberingAfterBreak="0">
+  <w:abstractNum w:abstractNumId="13" w15:restartNumberingAfterBreak="0">
     <w:nsid w:val="387C2760"/>
     <w:multiLevelType w:val="hybridMultilevel"/>
     <w:tmpl w:val="93F836E4"/>
@@ -11212,7 +12572,120 @@
       </w:rPr>
     </w:lvl>
   </w:abstractNum>
-  <w:abstractNum w:abstractNumId="12" w15:restartNumberingAfterBreak="0">
+  <w:abstractNum w:abstractNumId="14" w15:restartNumberingAfterBreak="0">
+    <w:nsid w:val="38EF6B43"/>
+    <w:multiLevelType w:val="hybridMultilevel"/>
+    <w:tmpl w:val="8DB2535C"/>
+    <w:lvl w:ilvl="0" w:tplc="04150001">
+      <w:start w:val="1"/>
+      <w:numFmt w:val="bullet"/>
+      <w:lvlText w:val=""/>
+      <w:lvlJc w:val="left"/>
+      <w:pPr>
+        <w:ind w:left="720" w:hanging="360"/>
+      </w:pPr>
+      <w:rPr>
+        <w:rFonts w:ascii="Symbol" w:hAnsi="Symbol" w:hint="default"/>
+      </w:rPr>
+    </w:lvl>
+    <w:lvl w:ilvl="1" w:tplc="04150003" w:tentative="1">
+      <w:start w:val="1"/>
+      <w:numFmt w:val="bullet"/>
+      <w:lvlText w:val="o"/>
+      <w:lvlJc w:val="left"/>
+      <w:pPr>
+        <w:ind w:left="1440" w:hanging="360"/>
+      </w:pPr>
+      <w:rPr>
+        <w:rFonts w:ascii="Courier New" w:hAnsi="Courier New" w:cs="Courier New" w:hint="default"/>
+      </w:rPr>
+    </w:lvl>
+    <w:lvl w:ilvl="2" w:tplc="04150005" w:tentative="1">
+      <w:start w:val="1"/>
+      <w:numFmt w:val="bullet"/>
+      <w:lvlText w:val=""/>
+      <w:lvlJc w:val="left"/>
+      <w:pPr>
+        <w:ind w:left="2160" w:hanging="360"/>
+      </w:pPr>
+      <w:rPr>
+        <w:rFonts w:ascii="Wingdings" w:hAnsi="Wingdings" w:hint="default"/>
+      </w:rPr>
+    </w:lvl>
+    <w:lvl w:ilvl="3" w:tplc="04150001" w:tentative="1">
+      <w:start w:val="1"/>
+      <w:numFmt w:val="bullet"/>
+      <w:lvlText w:val=""/>
+      <w:lvlJc w:val="left"/>
+      <w:pPr>
+        <w:ind w:left="2880" w:hanging="360"/>
+      </w:pPr>
+      <w:rPr>
+        <w:rFonts w:ascii="Symbol" w:hAnsi="Symbol" w:hint="default"/>
+      </w:rPr>
+    </w:lvl>
+    <w:lvl w:ilvl="4" w:tplc="04150003" w:tentative="1">
+      <w:start w:val="1"/>
+      <w:numFmt w:val="bullet"/>
+      <w:lvlText w:val="o"/>
+      <w:lvlJc w:val="left"/>
+      <w:pPr>
+        <w:ind w:left="3600" w:hanging="360"/>
+      </w:pPr>
+      <w:rPr>
+        <w:rFonts w:ascii="Courier New" w:hAnsi="Courier New" w:cs="Courier New" w:hint="default"/>
+      </w:rPr>
+    </w:lvl>
+    <w:lvl w:ilvl="5" w:tplc="04150005" w:tentative="1">
+      <w:start w:val="1"/>
+      <w:numFmt w:val="bullet"/>
+      <w:lvlText w:val=""/>
+      <w:lvlJc w:val="left"/>
+      <w:pPr>
+        <w:ind w:left="4320" w:hanging="360"/>
+      </w:pPr>
+      <w:rPr>
+        <w:rFonts w:ascii="Wingdings" w:hAnsi="Wingdings" w:hint="default"/>
+      </w:rPr>
+    </w:lvl>
+    <w:lvl w:ilvl="6" w:tplc="04150001" w:tentative="1">
+      <w:start w:val="1"/>
+      <w:numFmt w:val="bullet"/>
+      <w:lvlText w:val=""/>
+      <w:lvlJc w:val="left"/>
+      <w:pPr>
+        <w:ind w:left="5040" w:hanging="360"/>
+      </w:pPr>
+      <w:rPr>
+        <w:rFonts w:ascii="Symbol" w:hAnsi="Symbol" w:hint="default"/>
+      </w:rPr>
+    </w:lvl>
+    <w:lvl w:ilvl="7" w:tplc="04150003" w:tentative="1">
+      <w:start w:val="1"/>
+      <w:numFmt w:val="bullet"/>
+      <w:lvlText w:val="o"/>
+      <w:lvlJc w:val="left"/>
+      <w:pPr>
+        <w:ind w:left="5760" w:hanging="360"/>
+      </w:pPr>
+      <w:rPr>
+        <w:rFonts w:ascii="Courier New" w:hAnsi="Courier New" w:cs="Courier New" w:hint="default"/>
+      </w:rPr>
+    </w:lvl>
+    <w:lvl w:ilvl="8" w:tplc="04150005" w:tentative="1">
+      <w:start w:val="1"/>
+      <w:numFmt w:val="bullet"/>
+      <w:lvlText w:val=""/>
+      <w:lvlJc w:val="left"/>
+      <w:pPr>
+        <w:ind w:left="6480" w:hanging="360"/>
+      </w:pPr>
+      <w:rPr>
+        <w:rFonts w:ascii="Wingdings" w:hAnsi="Wingdings" w:hint="default"/>
+      </w:rPr>
+    </w:lvl>
+  </w:abstractNum>
+  <w:abstractNum w:abstractNumId="15" w15:restartNumberingAfterBreak="0">
     <w:nsid w:val="3D940C3F"/>
     <w:multiLevelType w:val="hybridMultilevel"/>
     <w:tmpl w:val="2300160A"/>
@@ -11325,7 +12798,120 @@
       </w:rPr>
     </w:lvl>
   </w:abstractNum>
-  <w:abstractNum w:abstractNumId="13" w15:restartNumberingAfterBreak="0">
+  <w:abstractNum w:abstractNumId="16" w15:restartNumberingAfterBreak="0">
+    <w:nsid w:val="40CF1732"/>
+    <w:multiLevelType w:val="hybridMultilevel"/>
+    <w:tmpl w:val="23667DF8"/>
+    <w:lvl w:ilvl="0" w:tplc="04150001">
+      <w:start w:val="1"/>
+      <w:numFmt w:val="bullet"/>
+      <w:lvlText w:val=""/>
+      <w:lvlJc w:val="left"/>
+      <w:pPr>
+        <w:ind w:left="720" w:hanging="360"/>
+      </w:pPr>
+      <w:rPr>
+        <w:rFonts w:ascii="Symbol" w:hAnsi="Symbol" w:hint="default"/>
+      </w:rPr>
+    </w:lvl>
+    <w:lvl w:ilvl="1" w:tplc="04150003" w:tentative="1">
+      <w:start w:val="1"/>
+      <w:numFmt w:val="bullet"/>
+      <w:lvlText w:val="o"/>
+      <w:lvlJc w:val="left"/>
+      <w:pPr>
+        <w:ind w:left="1440" w:hanging="360"/>
+      </w:pPr>
+      <w:rPr>
+        <w:rFonts w:ascii="Courier New" w:hAnsi="Courier New" w:cs="Courier New" w:hint="default"/>
+      </w:rPr>
+    </w:lvl>
+    <w:lvl w:ilvl="2" w:tplc="04150005" w:tentative="1">
+      <w:start w:val="1"/>
+      <w:numFmt w:val="bullet"/>
+      <w:lvlText w:val=""/>
+      <w:lvlJc w:val="left"/>
+      <w:pPr>
+        <w:ind w:left="2160" w:hanging="360"/>
+      </w:pPr>
+      <w:rPr>
+        <w:rFonts w:ascii="Wingdings" w:hAnsi="Wingdings" w:hint="default"/>
+      </w:rPr>
+    </w:lvl>
+    <w:lvl w:ilvl="3" w:tplc="04150001" w:tentative="1">
+      <w:start w:val="1"/>
+      <w:numFmt w:val="bullet"/>
+      <w:lvlText w:val=""/>
+      <w:lvlJc w:val="left"/>
+      <w:pPr>
+        <w:ind w:left="2880" w:hanging="360"/>
+      </w:pPr>
+      <w:rPr>
+        <w:rFonts w:ascii="Symbol" w:hAnsi="Symbol" w:hint="default"/>
+      </w:rPr>
+    </w:lvl>
+    <w:lvl w:ilvl="4" w:tplc="04150003" w:tentative="1">
+      <w:start w:val="1"/>
+      <w:numFmt w:val="bullet"/>
+      <w:lvlText w:val="o"/>
+      <w:lvlJc w:val="left"/>
+      <w:pPr>
+        <w:ind w:left="3600" w:hanging="360"/>
+      </w:pPr>
+      <w:rPr>
+        <w:rFonts w:ascii="Courier New" w:hAnsi="Courier New" w:cs="Courier New" w:hint="default"/>
+      </w:rPr>
+    </w:lvl>
+    <w:lvl w:ilvl="5" w:tplc="04150005" w:tentative="1">
+      <w:start w:val="1"/>
+      <w:numFmt w:val="bullet"/>
+      <w:lvlText w:val=""/>
+      <w:lvlJc w:val="left"/>
+      <w:pPr>
+        <w:ind w:left="4320" w:hanging="360"/>
+      </w:pPr>
+      <w:rPr>
+        <w:rFonts w:ascii="Wingdings" w:hAnsi="Wingdings" w:hint="default"/>
+      </w:rPr>
+    </w:lvl>
+    <w:lvl w:ilvl="6" w:tplc="04150001" w:tentative="1">
+      <w:start w:val="1"/>
+      <w:numFmt w:val="bullet"/>
+      <w:lvlText w:val=""/>
+      <w:lvlJc w:val="left"/>
+      <w:pPr>
+        <w:ind w:left="5040" w:hanging="360"/>
+      </w:pPr>
+      <w:rPr>
+        <w:rFonts w:ascii="Symbol" w:hAnsi="Symbol" w:hint="default"/>
+      </w:rPr>
+    </w:lvl>
+    <w:lvl w:ilvl="7" w:tplc="04150003" w:tentative="1">
+      <w:start w:val="1"/>
+      <w:numFmt w:val="bullet"/>
+      <w:lvlText w:val="o"/>
+      <w:lvlJc w:val="left"/>
+      <w:pPr>
+        <w:ind w:left="5760" w:hanging="360"/>
+      </w:pPr>
+      <w:rPr>
+        <w:rFonts w:ascii="Courier New" w:hAnsi="Courier New" w:cs="Courier New" w:hint="default"/>
+      </w:rPr>
+    </w:lvl>
+    <w:lvl w:ilvl="8" w:tplc="04150005" w:tentative="1">
+      <w:start w:val="1"/>
+      <w:numFmt w:val="bullet"/>
+      <w:lvlText w:val=""/>
+      <w:lvlJc w:val="left"/>
+      <w:pPr>
+        <w:ind w:left="6480" w:hanging="360"/>
+      </w:pPr>
+      <w:rPr>
+        <w:rFonts w:ascii="Wingdings" w:hAnsi="Wingdings" w:hint="default"/>
+      </w:rPr>
+    </w:lvl>
+  </w:abstractNum>
+  <w:abstractNum w:abstractNumId="17" w15:restartNumberingAfterBreak="0">
     <w:nsid w:val="41564819"/>
     <w:multiLevelType w:val="hybridMultilevel"/>
     <w:tmpl w:val="6436DE2E"/>
@@ -11438,7 +13024,7 @@
       </w:rPr>
     </w:lvl>
   </w:abstractNum>
-  <w:abstractNum w:abstractNumId="14" w15:restartNumberingAfterBreak="0">
+  <w:abstractNum w:abstractNumId="18" w15:restartNumberingAfterBreak="0">
     <w:nsid w:val="4515734C"/>
     <w:multiLevelType w:val="hybridMultilevel"/>
     <w:tmpl w:val="19C88FE2"/>
@@ -11551,7 +13137,233 @@
       </w:rPr>
     </w:lvl>
   </w:abstractNum>
-  <w:abstractNum w:abstractNumId="15" w15:restartNumberingAfterBreak="0">
+  <w:abstractNum w:abstractNumId="19" w15:restartNumberingAfterBreak="0">
+    <w:nsid w:val="4550492B"/>
+    <w:multiLevelType w:val="hybridMultilevel"/>
+    <w:tmpl w:val="92BA7342"/>
+    <w:lvl w:ilvl="0" w:tplc="04150001">
+      <w:start w:val="1"/>
+      <w:numFmt w:val="bullet"/>
+      <w:lvlText w:val=""/>
+      <w:lvlJc w:val="left"/>
+      <w:pPr>
+        <w:ind w:left="720" w:hanging="360"/>
+      </w:pPr>
+      <w:rPr>
+        <w:rFonts w:ascii="Symbol" w:hAnsi="Symbol" w:hint="default"/>
+      </w:rPr>
+    </w:lvl>
+    <w:lvl w:ilvl="1" w:tplc="04150003" w:tentative="1">
+      <w:start w:val="1"/>
+      <w:numFmt w:val="bullet"/>
+      <w:lvlText w:val="o"/>
+      <w:lvlJc w:val="left"/>
+      <w:pPr>
+        <w:ind w:left="1440" w:hanging="360"/>
+      </w:pPr>
+      <w:rPr>
+        <w:rFonts w:ascii="Courier New" w:hAnsi="Courier New" w:cs="Courier New" w:hint="default"/>
+      </w:rPr>
+    </w:lvl>
+    <w:lvl w:ilvl="2" w:tplc="04150005" w:tentative="1">
+      <w:start w:val="1"/>
+      <w:numFmt w:val="bullet"/>
+      <w:lvlText w:val=""/>
+      <w:lvlJc w:val="left"/>
+      <w:pPr>
+        <w:ind w:left="2160" w:hanging="360"/>
+      </w:pPr>
+      <w:rPr>
+        <w:rFonts w:ascii="Wingdings" w:hAnsi="Wingdings" w:hint="default"/>
+      </w:rPr>
+    </w:lvl>
+    <w:lvl w:ilvl="3" w:tplc="04150001" w:tentative="1">
+      <w:start w:val="1"/>
+      <w:numFmt w:val="bullet"/>
+      <w:lvlText w:val=""/>
+      <w:lvlJc w:val="left"/>
+      <w:pPr>
+        <w:ind w:left="2880" w:hanging="360"/>
+      </w:pPr>
+      <w:rPr>
+        <w:rFonts w:ascii="Symbol" w:hAnsi="Symbol" w:hint="default"/>
+      </w:rPr>
+    </w:lvl>
+    <w:lvl w:ilvl="4" w:tplc="04150003" w:tentative="1">
+      <w:start w:val="1"/>
+      <w:numFmt w:val="bullet"/>
+      <w:lvlText w:val="o"/>
+      <w:lvlJc w:val="left"/>
+      <w:pPr>
+        <w:ind w:left="3600" w:hanging="360"/>
+      </w:pPr>
+      <w:rPr>
+        <w:rFonts w:ascii="Courier New" w:hAnsi="Courier New" w:cs="Courier New" w:hint="default"/>
+      </w:rPr>
+    </w:lvl>
+    <w:lvl w:ilvl="5" w:tplc="04150005" w:tentative="1">
+      <w:start w:val="1"/>
+      <w:numFmt w:val="bullet"/>
+      <w:lvlText w:val=""/>
+      <w:lvlJc w:val="left"/>
+      <w:pPr>
+        <w:ind w:left="4320" w:hanging="360"/>
+      </w:pPr>
+      <w:rPr>
+        <w:rFonts w:ascii="Wingdings" w:hAnsi="Wingdings" w:hint="default"/>
+      </w:rPr>
+    </w:lvl>
+    <w:lvl w:ilvl="6" w:tplc="04150001" w:tentative="1">
+      <w:start w:val="1"/>
+      <w:numFmt w:val="bullet"/>
+      <w:lvlText w:val=""/>
+      <w:lvlJc w:val="left"/>
+      <w:pPr>
+        <w:ind w:left="5040" w:hanging="360"/>
+      </w:pPr>
+      <w:rPr>
+        <w:rFonts w:ascii="Symbol" w:hAnsi="Symbol" w:hint="default"/>
+      </w:rPr>
+    </w:lvl>
+    <w:lvl w:ilvl="7" w:tplc="04150003" w:tentative="1">
+      <w:start w:val="1"/>
+      <w:numFmt w:val="bullet"/>
+      <w:lvlText w:val="o"/>
+      <w:lvlJc w:val="left"/>
+      <w:pPr>
+        <w:ind w:left="5760" w:hanging="360"/>
+      </w:pPr>
+      <w:rPr>
+        <w:rFonts w:ascii="Courier New" w:hAnsi="Courier New" w:cs="Courier New" w:hint="default"/>
+      </w:rPr>
+    </w:lvl>
+    <w:lvl w:ilvl="8" w:tplc="04150005" w:tentative="1">
+      <w:start w:val="1"/>
+      <w:numFmt w:val="bullet"/>
+      <w:lvlText w:val=""/>
+      <w:lvlJc w:val="left"/>
+      <w:pPr>
+        <w:ind w:left="6480" w:hanging="360"/>
+      </w:pPr>
+      <w:rPr>
+        <w:rFonts w:ascii="Wingdings" w:hAnsi="Wingdings" w:hint="default"/>
+      </w:rPr>
+    </w:lvl>
+  </w:abstractNum>
+  <w:abstractNum w:abstractNumId="20" w15:restartNumberingAfterBreak="0">
+    <w:nsid w:val="47972AB1"/>
+    <w:multiLevelType w:val="hybridMultilevel"/>
+    <w:tmpl w:val="E702BDD6"/>
+    <w:lvl w:ilvl="0" w:tplc="04150001">
+      <w:start w:val="1"/>
+      <w:numFmt w:val="bullet"/>
+      <w:lvlText w:val=""/>
+      <w:lvlJc w:val="left"/>
+      <w:pPr>
+        <w:ind w:left="720" w:hanging="360"/>
+      </w:pPr>
+      <w:rPr>
+        <w:rFonts w:ascii="Symbol" w:hAnsi="Symbol" w:hint="default"/>
+      </w:rPr>
+    </w:lvl>
+    <w:lvl w:ilvl="1" w:tplc="04150003" w:tentative="1">
+      <w:start w:val="1"/>
+      <w:numFmt w:val="bullet"/>
+      <w:lvlText w:val="o"/>
+      <w:lvlJc w:val="left"/>
+      <w:pPr>
+        <w:ind w:left="1440" w:hanging="360"/>
+      </w:pPr>
+      <w:rPr>
+        <w:rFonts w:ascii="Courier New" w:hAnsi="Courier New" w:cs="Courier New" w:hint="default"/>
+      </w:rPr>
+    </w:lvl>
+    <w:lvl w:ilvl="2" w:tplc="04150005" w:tentative="1">
+      <w:start w:val="1"/>
+      <w:numFmt w:val="bullet"/>
+      <w:lvlText w:val=""/>
+      <w:lvlJc w:val="left"/>
+      <w:pPr>
+        <w:ind w:left="2160" w:hanging="360"/>
+      </w:pPr>
+      <w:rPr>
+        <w:rFonts w:ascii="Wingdings" w:hAnsi="Wingdings" w:hint="default"/>
+      </w:rPr>
+    </w:lvl>
+    <w:lvl w:ilvl="3" w:tplc="04150001" w:tentative="1">
+      <w:start w:val="1"/>
+      <w:numFmt w:val="bullet"/>
+      <w:lvlText w:val=""/>
+      <w:lvlJc w:val="left"/>
+      <w:pPr>
+        <w:ind w:left="2880" w:hanging="360"/>
+      </w:pPr>
+      <w:rPr>
+        <w:rFonts w:ascii="Symbol" w:hAnsi="Symbol" w:hint="default"/>
+      </w:rPr>
+    </w:lvl>
+    <w:lvl w:ilvl="4" w:tplc="04150003" w:tentative="1">
+      <w:start w:val="1"/>
+      <w:numFmt w:val="bullet"/>
+      <w:lvlText w:val="o"/>
+      <w:lvlJc w:val="left"/>
+      <w:pPr>
+        <w:ind w:left="3600" w:hanging="360"/>
+      </w:pPr>
+      <w:rPr>
+        <w:rFonts w:ascii="Courier New" w:hAnsi="Courier New" w:cs="Courier New" w:hint="default"/>
+      </w:rPr>
+    </w:lvl>
+    <w:lvl w:ilvl="5" w:tplc="04150005" w:tentative="1">
+      <w:start w:val="1"/>
+      <w:numFmt w:val="bullet"/>
+      <w:lvlText w:val=""/>
+      <w:lvlJc w:val="left"/>
+      <w:pPr>
+        <w:ind w:left="4320" w:hanging="360"/>
+      </w:pPr>
+      <w:rPr>
+        <w:rFonts w:ascii="Wingdings" w:hAnsi="Wingdings" w:hint="default"/>
+      </w:rPr>
+    </w:lvl>
+    <w:lvl w:ilvl="6" w:tplc="04150001" w:tentative="1">
+      <w:start w:val="1"/>
+      <w:numFmt w:val="bullet"/>
+      <w:lvlText w:val=""/>
+      <w:lvlJc w:val="left"/>
+      <w:pPr>
+        <w:ind w:left="5040" w:hanging="360"/>
+      </w:pPr>
+      <w:rPr>
+        <w:rFonts w:ascii="Symbol" w:hAnsi="Symbol" w:hint="default"/>
+      </w:rPr>
+    </w:lvl>
+    <w:lvl w:ilvl="7" w:tplc="04150003" w:tentative="1">
+      <w:start w:val="1"/>
+      <w:numFmt w:val="bullet"/>
+      <w:lvlText w:val="o"/>
+      <w:lvlJc w:val="left"/>
+      <w:pPr>
+        <w:ind w:left="5760" w:hanging="360"/>
+      </w:pPr>
+      <w:rPr>
+        <w:rFonts w:ascii="Courier New" w:hAnsi="Courier New" w:cs="Courier New" w:hint="default"/>
+      </w:rPr>
+    </w:lvl>
+    <w:lvl w:ilvl="8" w:tplc="04150005" w:tentative="1">
+      <w:start w:val="1"/>
+      <w:numFmt w:val="bullet"/>
+      <w:lvlText w:val=""/>
+      <w:lvlJc w:val="left"/>
+      <w:pPr>
+        <w:ind w:left="6480" w:hanging="360"/>
+      </w:pPr>
+      <w:rPr>
+        <w:rFonts w:ascii="Wingdings" w:hAnsi="Wingdings" w:hint="default"/>
+      </w:rPr>
+    </w:lvl>
+  </w:abstractNum>
+  <w:abstractNum w:abstractNumId="21" w15:restartNumberingAfterBreak="0">
     <w:nsid w:val="48133237"/>
     <w:multiLevelType w:val="hybridMultilevel"/>
     <w:tmpl w:val="1332B06E"/>
@@ -11664,7 +13476,7 @@
       </w:rPr>
     </w:lvl>
   </w:abstractNum>
-  <w:abstractNum w:abstractNumId="16" w15:restartNumberingAfterBreak="0">
+  <w:abstractNum w:abstractNumId="22" w15:restartNumberingAfterBreak="0">
     <w:nsid w:val="528B5EFD"/>
     <w:multiLevelType w:val="hybridMultilevel"/>
     <w:tmpl w:val="BE52FA6A"/>
@@ -11777,7 +13589,7 @@
       </w:rPr>
     </w:lvl>
   </w:abstractNum>
-  <w:abstractNum w:abstractNumId="17" w15:restartNumberingAfterBreak="0">
+  <w:abstractNum w:abstractNumId="23" w15:restartNumberingAfterBreak="0">
     <w:nsid w:val="53220C56"/>
     <w:multiLevelType w:val="hybridMultilevel"/>
     <w:tmpl w:val="ED72D2A4"/>
@@ -11890,7 +13702,7 @@
       </w:rPr>
     </w:lvl>
   </w:abstractNum>
-  <w:abstractNum w:abstractNumId="18" w15:restartNumberingAfterBreak="0">
+  <w:abstractNum w:abstractNumId="24" w15:restartNumberingAfterBreak="0">
     <w:nsid w:val="57517736"/>
     <w:multiLevelType w:val="hybridMultilevel"/>
     <w:tmpl w:val="D4B497C6"/>
@@ -12003,7 +13815,7 @@
       </w:rPr>
     </w:lvl>
   </w:abstractNum>
-  <w:abstractNum w:abstractNumId="19" w15:restartNumberingAfterBreak="0">
+  <w:abstractNum w:abstractNumId="25" w15:restartNumberingAfterBreak="0">
     <w:nsid w:val="57692491"/>
     <w:multiLevelType w:val="hybridMultilevel"/>
     <w:tmpl w:val="5BE0101C"/>
@@ -12116,7 +13928,7 @@
       </w:rPr>
     </w:lvl>
   </w:abstractNum>
-  <w:abstractNum w:abstractNumId="20" w15:restartNumberingAfterBreak="0">
+  <w:abstractNum w:abstractNumId="26" w15:restartNumberingAfterBreak="0">
     <w:nsid w:val="5AB929DC"/>
     <w:multiLevelType w:val="hybridMultilevel"/>
     <w:tmpl w:val="1852668C"/>
@@ -12229,7 +14041,7 @@
       </w:rPr>
     </w:lvl>
   </w:abstractNum>
-  <w:abstractNum w:abstractNumId="21" w15:restartNumberingAfterBreak="0">
+  <w:abstractNum w:abstractNumId="27" w15:restartNumberingAfterBreak="0">
     <w:nsid w:val="5CB83C0E"/>
     <w:multiLevelType w:val="hybridMultilevel"/>
     <w:tmpl w:val="4CF856FC"/>
@@ -12342,7 +14154,233 @@
       </w:rPr>
     </w:lvl>
   </w:abstractNum>
-  <w:abstractNum w:abstractNumId="22" w15:restartNumberingAfterBreak="0">
+  <w:abstractNum w:abstractNumId="28" w15:restartNumberingAfterBreak="0">
+    <w:nsid w:val="5D6E7C26"/>
+    <w:multiLevelType w:val="hybridMultilevel"/>
+    <w:tmpl w:val="45AEAC02"/>
+    <w:lvl w:ilvl="0" w:tplc="04150001">
+      <w:start w:val="1"/>
+      <w:numFmt w:val="bullet"/>
+      <w:lvlText w:val=""/>
+      <w:lvlJc w:val="left"/>
+      <w:pPr>
+        <w:ind w:left="785" w:hanging="360"/>
+      </w:pPr>
+      <w:rPr>
+        <w:rFonts w:ascii="Symbol" w:hAnsi="Symbol" w:hint="default"/>
+      </w:rPr>
+    </w:lvl>
+    <w:lvl w:ilvl="1" w:tplc="04150003" w:tentative="1">
+      <w:start w:val="1"/>
+      <w:numFmt w:val="bullet"/>
+      <w:lvlText w:val="o"/>
+      <w:lvlJc w:val="left"/>
+      <w:pPr>
+        <w:ind w:left="1505" w:hanging="360"/>
+      </w:pPr>
+      <w:rPr>
+        <w:rFonts w:ascii="Courier New" w:hAnsi="Courier New" w:cs="Courier New" w:hint="default"/>
+      </w:rPr>
+    </w:lvl>
+    <w:lvl w:ilvl="2" w:tplc="04150005" w:tentative="1">
+      <w:start w:val="1"/>
+      <w:numFmt w:val="bullet"/>
+      <w:lvlText w:val=""/>
+      <w:lvlJc w:val="left"/>
+      <w:pPr>
+        <w:ind w:left="2225" w:hanging="360"/>
+      </w:pPr>
+      <w:rPr>
+        <w:rFonts w:ascii="Wingdings" w:hAnsi="Wingdings" w:hint="default"/>
+      </w:rPr>
+    </w:lvl>
+    <w:lvl w:ilvl="3" w:tplc="04150001" w:tentative="1">
+      <w:start w:val="1"/>
+      <w:numFmt w:val="bullet"/>
+      <w:lvlText w:val=""/>
+      <w:lvlJc w:val="left"/>
+      <w:pPr>
+        <w:ind w:left="2945" w:hanging="360"/>
+      </w:pPr>
+      <w:rPr>
+        <w:rFonts w:ascii="Symbol" w:hAnsi="Symbol" w:hint="default"/>
+      </w:rPr>
+    </w:lvl>
+    <w:lvl w:ilvl="4" w:tplc="04150003" w:tentative="1">
+      <w:start w:val="1"/>
+      <w:numFmt w:val="bullet"/>
+      <w:lvlText w:val="o"/>
+      <w:lvlJc w:val="left"/>
+      <w:pPr>
+        <w:ind w:left="3665" w:hanging="360"/>
+      </w:pPr>
+      <w:rPr>
+        <w:rFonts w:ascii="Courier New" w:hAnsi="Courier New" w:cs="Courier New" w:hint="default"/>
+      </w:rPr>
+    </w:lvl>
+    <w:lvl w:ilvl="5" w:tplc="04150005" w:tentative="1">
+      <w:start w:val="1"/>
+      <w:numFmt w:val="bullet"/>
+      <w:lvlText w:val=""/>
+      <w:lvlJc w:val="left"/>
+      <w:pPr>
+        <w:ind w:left="4385" w:hanging="360"/>
+      </w:pPr>
+      <w:rPr>
+        <w:rFonts w:ascii="Wingdings" w:hAnsi="Wingdings" w:hint="default"/>
+      </w:rPr>
+    </w:lvl>
+    <w:lvl w:ilvl="6" w:tplc="04150001" w:tentative="1">
+      <w:start w:val="1"/>
+      <w:numFmt w:val="bullet"/>
+      <w:lvlText w:val=""/>
+      <w:lvlJc w:val="left"/>
+      <w:pPr>
+        <w:ind w:left="5105" w:hanging="360"/>
+      </w:pPr>
+      <w:rPr>
+        <w:rFonts w:ascii="Symbol" w:hAnsi="Symbol" w:hint="default"/>
+      </w:rPr>
+    </w:lvl>
+    <w:lvl w:ilvl="7" w:tplc="04150003" w:tentative="1">
+      <w:start w:val="1"/>
+      <w:numFmt w:val="bullet"/>
+      <w:lvlText w:val="o"/>
+      <w:lvlJc w:val="left"/>
+      <w:pPr>
+        <w:ind w:left="5825" w:hanging="360"/>
+      </w:pPr>
+      <w:rPr>
+        <w:rFonts w:ascii="Courier New" w:hAnsi="Courier New" w:cs="Courier New" w:hint="default"/>
+      </w:rPr>
+    </w:lvl>
+    <w:lvl w:ilvl="8" w:tplc="04150005" w:tentative="1">
+      <w:start w:val="1"/>
+      <w:numFmt w:val="bullet"/>
+      <w:lvlText w:val=""/>
+      <w:lvlJc w:val="left"/>
+      <w:pPr>
+        <w:ind w:left="6545" w:hanging="360"/>
+      </w:pPr>
+      <w:rPr>
+        <w:rFonts w:ascii="Wingdings" w:hAnsi="Wingdings" w:hint="default"/>
+      </w:rPr>
+    </w:lvl>
+  </w:abstractNum>
+  <w:abstractNum w:abstractNumId="29" w15:restartNumberingAfterBreak="0">
+    <w:nsid w:val="60AA2017"/>
+    <w:multiLevelType w:val="hybridMultilevel"/>
+    <w:tmpl w:val="9822BC8E"/>
+    <w:lvl w:ilvl="0" w:tplc="04150001">
+      <w:start w:val="1"/>
+      <w:numFmt w:val="bullet"/>
+      <w:lvlText w:val=""/>
+      <w:lvlJc w:val="left"/>
+      <w:pPr>
+        <w:ind w:left="720" w:hanging="360"/>
+      </w:pPr>
+      <w:rPr>
+        <w:rFonts w:ascii="Symbol" w:hAnsi="Symbol" w:hint="default"/>
+      </w:rPr>
+    </w:lvl>
+    <w:lvl w:ilvl="1" w:tplc="04150003" w:tentative="1">
+      <w:start w:val="1"/>
+      <w:numFmt w:val="bullet"/>
+      <w:lvlText w:val="o"/>
+      <w:lvlJc w:val="left"/>
+      <w:pPr>
+        <w:ind w:left="1440" w:hanging="360"/>
+      </w:pPr>
+      <w:rPr>
+        <w:rFonts w:ascii="Courier New" w:hAnsi="Courier New" w:cs="Courier New" w:hint="default"/>
+      </w:rPr>
+    </w:lvl>
+    <w:lvl w:ilvl="2" w:tplc="04150005" w:tentative="1">
+      <w:start w:val="1"/>
+      <w:numFmt w:val="bullet"/>
+      <w:lvlText w:val=""/>
+      <w:lvlJc w:val="left"/>
+      <w:pPr>
+        <w:ind w:left="2160" w:hanging="360"/>
+      </w:pPr>
+      <w:rPr>
+        <w:rFonts w:ascii="Wingdings" w:hAnsi="Wingdings" w:hint="default"/>
+      </w:rPr>
+    </w:lvl>
+    <w:lvl w:ilvl="3" w:tplc="04150001" w:tentative="1">
+      <w:start w:val="1"/>
+      <w:numFmt w:val="bullet"/>
+      <w:lvlText w:val=""/>
+      <w:lvlJc w:val="left"/>
+      <w:pPr>
+        <w:ind w:left="2880" w:hanging="360"/>
+      </w:pPr>
+      <w:rPr>
+        <w:rFonts w:ascii="Symbol" w:hAnsi="Symbol" w:hint="default"/>
+      </w:rPr>
+    </w:lvl>
+    <w:lvl w:ilvl="4" w:tplc="04150003" w:tentative="1">
+      <w:start w:val="1"/>
+      <w:numFmt w:val="bullet"/>
+      <w:lvlText w:val="o"/>
+      <w:lvlJc w:val="left"/>
+      <w:pPr>
+        <w:ind w:left="3600" w:hanging="360"/>
+      </w:pPr>
+      <w:rPr>
+        <w:rFonts w:ascii="Courier New" w:hAnsi="Courier New" w:cs="Courier New" w:hint="default"/>
+      </w:rPr>
+    </w:lvl>
+    <w:lvl w:ilvl="5" w:tplc="04150005" w:tentative="1">
+      <w:start w:val="1"/>
+      <w:numFmt w:val="bullet"/>
+      <w:lvlText w:val=""/>
+      <w:lvlJc w:val="left"/>
+      <w:pPr>
+        <w:ind w:left="4320" w:hanging="360"/>
+      </w:pPr>
+      <w:rPr>
+        <w:rFonts w:ascii="Wingdings" w:hAnsi="Wingdings" w:hint="default"/>
+      </w:rPr>
+    </w:lvl>
+    <w:lvl w:ilvl="6" w:tplc="04150001" w:tentative="1">
+      <w:start w:val="1"/>
+      <w:numFmt w:val="bullet"/>
+      <w:lvlText w:val=""/>
+      <w:lvlJc w:val="left"/>
+      <w:pPr>
+        <w:ind w:left="5040" w:hanging="360"/>
+      </w:pPr>
+      <w:rPr>
+        <w:rFonts w:ascii="Symbol" w:hAnsi="Symbol" w:hint="default"/>
+      </w:rPr>
+    </w:lvl>
+    <w:lvl w:ilvl="7" w:tplc="04150003" w:tentative="1">
+      <w:start w:val="1"/>
+      <w:numFmt w:val="bullet"/>
+      <w:lvlText w:val="o"/>
+      <w:lvlJc w:val="left"/>
+      <w:pPr>
+        <w:ind w:left="5760" w:hanging="360"/>
+      </w:pPr>
+      <w:rPr>
+        <w:rFonts w:ascii="Courier New" w:hAnsi="Courier New" w:cs="Courier New" w:hint="default"/>
+      </w:rPr>
+    </w:lvl>
+    <w:lvl w:ilvl="8" w:tplc="04150005" w:tentative="1">
+      <w:start w:val="1"/>
+      <w:numFmt w:val="bullet"/>
+      <w:lvlText w:val=""/>
+      <w:lvlJc w:val="left"/>
+      <w:pPr>
+        <w:ind w:left="6480" w:hanging="360"/>
+      </w:pPr>
+      <w:rPr>
+        <w:rFonts w:ascii="Wingdings" w:hAnsi="Wingdings" w:hint="default"/>
+      </w:rPr>
+    </w:lvl>
+  </w:abstractNum>
+  <w:abstractNum w:abstractNumId="30" w15:restartNumberingAfterBreak="0">
     <w:nsid w:val="60AC6493"/>
     <w:multiLevelType w:val="hybridMultilevel"/>
     <w:tmpl w:val="6CFC734C"/>
@@ -12455,7 +14493,7 @@
       </w:rPr>
     </w:lvl>
   </w:abstractNum>
-  <w:abstractNum w:abstractNumId="23" w15:restartNumberingAfterBreak="0">
+  <w:abstractNum w:abstractNumId="31" w15:restartNumberingAfterBreak="0">
     <w:nsid w:val="62396B8A"/>
     <w:multiLevelType w:val="hybridMultilevel"/>
     <w:tmpl w:val="D99CF762"/>
@@ -12568,7 +14606,120 @@
       </w:rPr>
     </w:lvl>
   </w:abstractNum>
-  <w:abstractNum w:abstractNumId="24" w15:restartNumberingAfterBreak="0">
+  <w:abstractNum w:abstractNumId="32" w15:restartNumberingAfterBreak="0">
+    <w:nsid w:val="66F464A2"/>
+    <w:multiLevelType w:val="hybridMultilevel"/>
+    <w:tmpl w:val="D2386648"/>
+    <w:lvl w:ilvl="0" w:tplc="04150001">
+      <w:start w:val="1"/>
+      <w:numFmt w:val="bullet"/>
+      <w:lvlText w:val=""/>
+      <w:lvlJc w:val="left"/>
+      <w:pPr>
+        <w:ind w:left="720" w:hanging="360"/>
+      </w:pPr>
+      <w:rPr>
+        <w:rFonts w:ascii="Symbol" w:hAnsi="Symbol" w:hint="default"/>
+      </w:rPr>
+    </w:lvl>
+    <w:lvl w:ilvl="1" w:tplc="04150003" w:tentative="1">
+      <w:start w:val="1"/>
+      <w:numFmt w:val="bullet"/>
+      <w:lvlText w:val="o"/>
+      <w:lvlJc w:val="left"/>
+      <w:pPr>
+        <w:ind w:left="1440" w:hanging="360"/>
+      </w:pPr>
+      <w:rPr>
+        <w:rFonts w:ascii="Courier New" w:hAnsi="Courier New" w:cs="Courier New" w:hint="default"/>
+      </w:rPr>
+    </w:lvl>
+    <w:lvl w:ilvl="2" w:tplc="04150005" w:tentative="1">
+      <w:start w:val="1"/>
+      <w:numFmt w:val="bullet"/>
+      <w:lvlText w:val=""/>
+      <w:lvlJc w:val="left"/>
+      <w:pPr>
+        <w:ind w:left="2160" w:hanging="360"/>
+      </w:pPr>
+      <w:rPr>
+        <w:rFonts w:ascii="Wingdings" w:hAnsi="Wingdings" w:hint="default"/>
+      </w:rPr>
+    </w:lvl>
+    <w:lvl w:ilvl="3" w:tplc="04150001" w:tentative="1">
+      <w:start w:val="1"/>
+      <w:numFmt w:val="bullet"/>
+      <w:lvlText w:val=""/>
+      <w:lvlJc w:val="left"/>
+      <w:pPr>
+        <w:ind w:left="2880" w:hanging="360"/>
+      </w:pPr>
+      <w:rPr>
+        <w:rFonts w:ascii="Symbol" w:hAnsi="Symbol" w:hint="default"/>
+      </w:rPr>
+    </w:lvl>
+    <w:lvl w:ilvl="4" w:tplc="04150003" w:tentative="1">
+      <w:start w:val="1"/>
+      <w:numFmt w:val="bullet"/>
+      <w:lvlText w:val="o"/>
+      <w:lvlJc w:val="left"/>
+      <w:pPr>
+        <w:ind w:left="3600" w:hanging="360"/>
+      </w:pPr>
+      <w:rPr>
+        <w:rFonts w:ascii="Courier New" w:hAnsi="Courier New" w:cs="Courier New" w:hint="default"/>
+      </w:rPr>
+    </w:lvl>
+    <w:lvl w:ilvl="5" w:tplc="04150005" w:tentative="1">
+      <w:start w:val="1"/>
+      <w:numFmt w:val="bullet"/>
+      <w:lvlText w:val=""/>
+      <w:lvlJc w:val="left"/>
+      <w:pPr>
+        <w:ind w:left="4320" w:hanging="360"/>
+      </w:pPr>
+      <w:rPr>
+        <w:rFonts w:ascii="Wingdings" w:hAnsi="Wingdings" w:hint="default"/>
+      </w:rPr>
+    </w:lvl>
+    <w:lvl w:ilvl="6" w:tplc="04150001" w:tentative="1">
+      <w:start w:val="1"/>
+      <w:numFmt w:val="bullet"/>
+      <w:lvlText w:val=""/>
+      <w:lvlJc w:val="left"/>
+      <w:pPr>
+        <w:ind w:left="5040" w:hanging="360"/>
+      </w:pPr>
+      <w:rPr>
+        <w:rFonts w:ascii="Symbol" w:hAnsi="Symbol" w:hint="default"/>
+      </w:rPr>
+    </w:lvl>
+    <w:lvl w:ilvl="7" w:tplc="04150003" w:tentative="1">
+      <w:start w:val="1"/>
+      <w:numFmt w:val="bullet"/>
+      <w:lvlText w:val="o"/>
+      <w:lvlJc w:val="left"/>
+      <w:pPr>
+        <w:ind w:left="5760" w:hanging="360"/>
+      </w:pPr>
+      <w:rPr>
+        <w:rFonts w:ascii="Courier New" w:hAnsi="Courier New" w:cs="Courier New" w:hint="default"/>
+      </w:rPr>
+    </w:lvl>
+    <w:lvl w:ilvl="8" w:tplc="04150005" w:tentative="1">
+      <w:start w:val="1"/>
+      <w:numFmt w:val="bullet"/>
+      <w:lvlText w:val=""/>
+      <w:lvlJc w:val="left"/>
+      <w:pPr>
+        <w:ind w:left="6480" w:hanging="360"/>
+      </w:pPr>
+      <w:rPr>
+        <w:rFonts w:ascii="Wingdings" w:hAnsi="Wingdings" w:hint="default"/>
+      </w:rPr>
+    </w:lvl>
+  </w:abstractNum>
+  <w:abstractNum w:abstractNumId="33" w15:restartNumberingAfterBreak="0">
     <w:nsid w:val="679759B0"/>
     <w:multiLevelType w:val="hybridMultilevel"/>
     <w:tmpl w:val="F19A3410"/>
@@ -12681,7 +14832,7 @@
       </w:rPr>
     </w:lvl>
   </w:abstractNum>
-  <w:abstractNum w:abstractNumId="25" w15:restartNumberingAfterBreak="0">
+  <w:abstractNum w:abstractNumId="34" w15:restartNumberingAfterBreak="0">
     <w:nsid w:val="6B991D96"/>
     <w:multiLevelType w:val="hybridMultilevel"/>
     <w:tmpl w:val="9A228920"/>
@@ -12794,7 +14945,7 @@
       </w:rPr>
     </w:lvl>
   </w:abstractNum>
-  <w:abstractNum w:abstractNumId="26" w15:restartNumberingAfterBreak="0">
+  <w:abstractNum w:abstractNumId="35" w15:restartNumberingAfterBreak="0">
     <w:nsid w:val="7068178A"/>
     <w:multiLevelType w:val="hybridMultilevel"/>
     <w:tmpl w:val="5D2030E4"/>
@@ -12907,7 +15058,7 @@
       </w:rPr>
     </w:lvl>
   </w:abstractNum>
-  <w:abstractNum w:abstractNumId="27" w15:restartNumberingAfterBreak="0">
+  <w:abstractNum w:abstractNumId="36" w15:restartNumberingAfterBreak="0">
     <w:nsid w:val="72167A99"/>
     <w:multiLevelType w:val="hybridMultilevel"/>
     <w:tmpl w:val="157810E6"/>
@@ -13020,7 +15171,7 @@
       </w:rPr>
     </w:lvl>
   </w:abstractNum>
-  <w:abstractNum w:abstractNumId="28" w15:restartNumberingAfterBreak="0">
+  <w:abstractNum w:abstractNumId="37" w15:restartNumberingAfterBreak="0">
     <w:nsid w:val="768176A0"/>
     <w:multiLevelType w:val="hybridMultilevel"/>
     <w:tmpl w:val="3FB21E5C"/>
@@ -13133,7 +15284,7 @@
       </w:rPr>
     </w:lvl>
   </w:abstractNum>
-  <w:abstractNum w:abstractNumId="29" w15:restartNumberingAfterBreak="0">
+  <w:abstractNum w:abstractNumId="38" w15:restartNumberingAfterBreak="0">
     <w:nsid w:val="78AF31BB"/>
     <w:multiLevelType w:val="hybridMultilevel"/>
     <w:tmpl w:val="0486C7CE"/>
@@ -13246,7 +15397,7 @@
       </w:rPr>
     </w:lvl>
   </w:abstractNum>
-  <w:abstractNum w:abstractNumId="30" w15:restartNumberingAfterBreak="0">
+  <w:abstractNum w:abstractNumId="39" w15:restartNumberingAfterBreak="0">
     <w:nsid w:val="7FA407A2"/>
     <w:multiLevelType w:val="hybridMultilevel"/>
     <w:tmpl w:val="F4504126"/>
@@ -13363,94 +15514,121 @@
     <w:abstractNumId w:val="4"/>
   </w:num>
   <w:num w:numId="2">
-    <w:abstractNumId w:val="29"/>
+    <w:abstractNumId w:val="38"/>
   </w:num>
   <w:num w:numId="3">
-    <w:abstractNumId w:val="5"/>
+    <w:abstractNumId w:val="6"/>
   </w:num>
   <w:num w:numId="4">
+    <w:abstractNumId w:val="15"/>
+  </w:num>
+  <w:num w:numId="5">
+    <w:abstractNumId w:val="37"/>
+  </w:num>
+  <w:num w:numId="6">
+    <w:abstractNumId w:val="13"/>
+  </w:num>
+  <w:num w:numId="7">
+    <w:abstractNumId w:val="35"/>
+  </w:num>
+  <w:num w:numId="8">
+    <w:abstractNumId w:val="10"/>
+  </w:num>
+  <w:num w:numId="9">
+    <w:abstractNumId w:val="31"/>
+  </w:num>
+  <w:num w:numId="10">
     <w:abstractNumId w:val="12"/>
   </w:num>
-  <w:num w:numId="5">
-    <w:abstractNumId w:val="28"/>
+  <w:num w:numId="11">
+    <w:abstractNumId w:val="25"/>
   </w:num>
-  <w:num w:numId="6">
-    <w:abstractNumId w:val="11"/>
+  <w:num w:numId="12">
+    <w:abstractNumId w:val="9"/>
   </w:num>
-  <w:num w:numId="7">
+  <w:num w:numId="13">
+    <w:abstractNumId w:val="22"/>
+  </w:num>
+  <w:num w:numId="14">
+    <w:abstractNumId w:val="30"/>
+  </w:num>
+  <w:num w:numId="15">
     <w:abstractNumId w:val="26"/>
   </w:num>
-  <w:num w:numId="8">
-    <w:abstractNumId w:val="9"/>
-  </w:num>
-  <w:num w:numId="9">
-    <w:abstractNumId w:val="23"/>
-  </w:num>
-  <w:num w:numId="10">
-    <w:abstractNumId w:val="10"/>
-  </w:num>
-  <w:num w:numId="11">
-    <w:abstractNumId w:val="19"/>
-  </w:num>
-  <w:num w:numId="12">
-    <w:abstractNumId w:val="8"/>
-  </w:num>
-  <w:num w:numId="13">
-    <w:abstractNumId w:val="16"/>
-  </w:num>
-  <w:num w:numId="14">
-    <w:abstractNumId w:val="22"/>
-  </w:num>
-  <w:num w:numId="15">
-    <w:abstractNumId w:val="20"/>
-  </w:num>
   <w:num w:numId="16">
-    <w:abstractNumId w:val="21"/>
+    <w:abstractNumId w:val="27"/>
   </w:num>
   <w:num w:numId="17">
-    <w:abstractNumId w:val="13"/>
+    <w:abstractNumId w:val="17"/>
   </w:num>
   <w:num w:numId="18">
-    <w:abstractNumId w:val="25"/>
+    <w:abstractNumId w:val="34"/>
   </w:num>
   <w:num w:numId="19">
     <w:abstractNumId w:val="3"/>
   </w:num>
   <w:num w:numId="20">
-    <w:abstractNumId w:val="17"/>
+    <w:abstractNumId w:val="23"/>
   </w:num>
   <w:num w:numId="21">
     <w:abstractNumId w:val="2"/>
   </w:num>
   <w:num w:numId="22">
-    <w:abstractNumId w:val="30"/>
+    <w:abstractNumId w:val="39"/>
   </w:num>
   <w:num w:numId="23">
     <w:abstractNumId w:val="1"/>
   </w:num>
   <w:num w:numId="24">
-    <w:abstractNumId w:val="24"/>
+    <w:abstractNumId w:val="33"/>
   </w:num>
   <w:num w:numId="25">
-    <w:abstractNumId w:val="6"/>
+    <w:abstractNumId w:val="7"/>
   </w:num>
   <w:num w:numId="26">
-    <w:abstractNumId w:val="7"/>
+    <w:abstractNumId w:val="8"/>
   </w:num>
   <w:num w:numId="27">
     <w:abstractNumId w:val="0"/>
   </w:num>
   <w:num w:numId="28">
-    <w:abstractNumId w:val="27"/>
+    <w:abstractNumId w:val="36"/>
   </w:num>
   <w:num w:numId="29">
-    <w:abstractNumId w:val="15"/>
+    <w:abstractNumId w:val="21"/>
   </w:num>
   <w:num w:numId="30">
+    <w:abstractNumId w:val="18"/>
+  </w:num>
+  <w:num w:numId="31">
+    <w:abstractNumId w:val="24"/>
+  </w:num>
+  <w:num w:numId="32">
+    <w:abstractNumId w:val="16"/>
+  </w:num>
+  <w:num w:numId="33">
+    <w:abstractNumId w:val="19"/>
+  </w:num>
+  <w:num w:numId="34">
+    <w:abstractNumId w:val="5"/>
+  </w:num>
+  <w:num w:numId="35">
+    <w:abstractNumId w:val="20"/>
+  </w:num>
+  <w:num w:numId="36">
+    <w:abstractNumId w:val="32"/>
+  </w:num>
+  <w:num w:numId="37">
+    <w:abstractNumId w:val="29"/>
+  </w:num>
+  <w:num w:numId="38">
     <w:abstractNumId w:val="14"/>
   </w:num>
-  <w:num w:numId="31">
-    <w:abstractNumId w:val="18"/>
+  <w:num w:numId="39">
+    <w:abstractNumId w:val="11"/>
+  </w:num>
+  <w:num w:numId="40">
+    <w:abstractNumId w:val="28"/>
   </w:num>
   <w:numIdMacAtCleanup w:val="10"/>
 </w:numbering>
@@ -15128,7 +17306,7 @@
 </file>
 
 <file path=customXml/itemProps1.xml><?xml version="1.0" encoding="utf-8"?>
-<ds:datastoreItem xmlns:ds="http://schemas.openxmlformats.org/officeDocument/2006/customXml" ds:itemID="{BAC69CD8-7A25-8349-AB7A-A40B29ADD8AD}">
+<ds:datastoreItem xmlns:ds="http://schemas.openxmlformats.org/officeDocument/2006/customXml" ds:itemID="{0DDCB681-57A7-DB44-845F-B7798B5B0B32}">
   <ds:schemaRefs>
     <ds:schemaRef ds:uri="http://schemas.openxmlformats.org/officeDocument/2006/bibliography"/>
   </ds:schemaRefs>

</xml_diff>

<commit_message>
Change wartosc zero-jedynkowa to wartosc logiczna
</commit_message>
<xml_diff>
--- a/Praca magisterska - Marcin Jahn.docx
+++ b/Praca magisterska - Marcin Jahn.docx
@@ -8894,7 +8894,15 @@
         </w:numPr>
       </w:pPr>
       <w:r>
-        <w:t>wartość zero-jedynkowa (</w:t>
+        <w:t xml:space="preserve">wartość </w:t>
+      </w:r>
+      <w:r>
+        <w:t>logiczna</w:t>
+      </w:r>
+      <w:bookmarkStart w:id="60" w:name="_GoBack"/>
+      <w:bookmarkEnd w:id="60"/>
+      <w:r>
+        <w:t xml:space="preserve"> (</w:t>
       </w:r>
       <w:proofErr w:type="spellStart"/>
       <w:r>
@@ -9111,7 +9119,13 @@
         </w:numPr>
       </w:pPr>
       <w:r>
-        <w:t>Typ wartości: wartość zero-jedynkowa (</w:t>
+        <w:t xml:space="preserve">Typ wartości: wartość </w:t>
+      </w:r>
+      <w:r>
+        <w:t>logiczna</w:t>
+      </w:r>
+      <w:r>
+        <w:t xml:space="preserve"> (</w:t>
       </w:r>
       <w:proofErr w:type="spellStart"/>
       <w:r>
@@ -9343,15 +9357,15 @@
       <w:pPr>
         <w:pStyle w:val="Nagwek2"/>
       </w:pPr>
-      <w:bookmarkStart w:id="60" w:name="_Toc520494608"/>
-      <w:bookmarkStart w:id="61" w:name="_Toc520494984"/>
-      <w:bookmarkStart w:id="62" w:name="_Toc520661852"/>
+      <w:bookmarkStart w:id="61" w:name="_Toc520494608"/>
+      <w:bookmarkStart w:id="62" w:name="_Toc520494984"/>
+      <w:bookmarkStart w:id="63" w:name="_Toc520661852"/>
       <w:r>
         <w:t>Dziedziczenie właściwości</w:t>
       </w:r>
-      <w:bookmarkEnd w:id="60"/>
       <w:bookmarkEnd w:id="61"/>
       <w:bookmarkEnd w:id="62"/>
+      <w:bookmarkEnd w:id="63"/>
     </w:p>
     <w:p>
       <w:r>
@@ -10467,15 +10481,15 @@
       <w:pPr>
         <w:pStyle w:val="Nagwek2"/>
       </w:pPr>
-      <w:bookmarkStart w:id="63" w:name="_Toc520494609"/>
-      <w:bookmarkStart w:id="64" w:name="_Toc520494985"/>
-      <w:bookmarkStart w:id="65" w:name="_Toc520661853"/>
+      <w:bookmarkStart w:id="64" w:name="_Toc520494609"/>
+      <w:bookmarkStart w:id="65" w:name="_Toc520494985"/>
+      <w:bookmarkStart w:id="66" w:name="_Toc520661853"/>
       <w:r>
         <w:t>Łączenie urządzeń</w:t>
       </w:r>
-      <w:bookmarkEnd w:id="63"/>
       <w:bookmarkEnd w:id="64"/>
       <w:bookmarkEnd w:id="65"/>
+      <w:bookmarkEnd w:id="66"/>
     </w:p>
     <w:p>
       <w:r>
@@ -10555,10 +10569,13 @@
         <w:t>STAN PRZYCISKU</w:t>
       </w:r>
       <w:r>
-        <w:t xml:space="preserve"> (wartość zero-jedynkowa</w:t>
-      </w:r>
-      <w:r>
-        <w:t>, posiada zdolność sterowania</w:t>
+        <w:t xml:space="preserve"> (wartość </w:t>
+      </w:r>
+      <w:r>
+        <w:t>logiczna,</w:t>
+      </w:r>
+      <w:r>
+        <w:t xml:space="preserve"> posiada zdolność sterowania</w:t>
       </w:r>
       <w:r>
         <w:t>)</w:t>
@@ -10596,7 +10613,10 @@
         <w:t>STAN ŻARÓWKI</w:t>
       </w:r>
       <w:r>
-        <w:t xml:space="preserve"> (wartość zero-jedynkowa</w:t>
+        <w:t xml:space="preserve"> (wartość </w:t>
+      </w:r>
+      <w:r>
+        <w:t>logiczna</w:t>
       </w:r>
       <w:r>
         <w:t>, posiada zdolność bycia sterowanym</w:t>
@@ -10813,15 +10833,15 @@
       <w:pPr>
         <w:pStyle w:val="Nagwek3"/>
       </w:pPr>
-      <w:bookmarkStart w:id="66" w:name="_Toc520494610"/>
-      <w:bookmarkStart w:id="67" w:name="_Toc520494986"/>
-      <w:bookmarkStart w:id="68" w:name="_Toc520661854"/>
+      <w:bookmarkStart w:id="67" w:name="_Toc520494610"/>
+      <w:bookmarkStart w:id="68" w:name="_Toc520494986"/>
+      <w:bookmarkStart w:id="69" w:name="_Toc520661854"/>
       <w:r>
         <w:t>Kalkulacje</w:t>
       </w:r>
-      <w:bookmarkEnd w:id="66"/>
       <w:bookmarkEnd w:id="67"/>
       <w:bookmarkEnd w:id="68"/>
+      <w:bookmarkEnd w:id="69"/>
     </w:p>
     <w:p>
       <w:r>
@@ -10899,7 +10919,13 @@
     <w:p>
       <w:r>
         <w:lastRenderedPageBreak/>
-        <w:t>Idea kalkulacji polega na tym, aby dać możliwość modyfikowania wysyłanej wartości z urządzenia sterującego. W związku z tym, że platforma obsługuje trzy formaty właściwości - wartość zero-jedynkowa, liczba, łańcuch tekstowy – należało przygotować trzy zestawy możliwych kalkulacji. Wynika to z faktu, że nie każdy rodzaj działania pasuje do dowolnego z wymienionych typów wartości. Oto zbiory zaimplementowanych kalkulacji:</w:t>
+        <w:t xml:space="preserve">Idea kalkulacji polega na tym, aby dać możliwość modyfikowania wysyłanej wartości z urządzenia sterującego. W związku z tym, że platforma obsługuje trzy formaty właściwości - wartość </w:t>
+      </w:r>
+      <w:r>
+        <w:t>logiczna</w:t>
+      </w:r>
+      <w:r>
+        <w:t>, liczba, łańcuch tekstowy – należało przygotować trzy zestawy możliwych kalkulacji. Wynika to z faktu, że nie każdy rodzaj działania pasuje do dowolnego z wymienionych typów wartości. Oto zbiory zaimplementowanych kalkulacji:</w:t>
       </w:r>
     </w:p>
     <w:p>
@@ -10911,7 +10937,10 @@
         </w:numPr>
       </w:pPr>
       <w:r>
-        <w:t>dla właściwości typu ZERO-JEDYNKOWEGO:</w:t>
+        <w:t xml:space="preserve">dla właściwości typu </w:t>
+      </w:r>
+      <w:r>
+        <w:t>LOGICZNEGO:</w:t>
       </w:r>
     </w:p>
     <w:tbl>
@@ -11186,15 +11215,15 @@
       <w:pPr>
         <w:pStyle w:val="Nagwek3"/>
       </w:pPr>
-      <w:bookmarkStart w:id="69" w:name="_Toc520494611"/>
-      <w:bookmarkStart w:id="70" w:name="_Toc520494987"/>
-      <w:bookmarkStart w:id="71" w:name="_Toc520661855"/>
+      <w:bookmarkStart w:id="70" w:name="_Toc520494611"/>
+      <w:bookmarkStart w:id="71" w:name="_Toc520494987"/>
+      <w:bookmarkStart w:id="72" w:name="_Toc520661855"/>
       <w:r>
         <w:t>Filtry</w:t>
       </w:r>
-      <w:bookmarkEnd w:id="69"/>
       <w:bookmarkEnd w:id="70"/>
       <w:bookmarkEnd w:id="71"/>
+      <w:bookmarkEnd w:id="72"/>
     </w:p>
     <w:p>
       <w:r>
@@ -11240,7 +11269,13 @@
         </w:numPr>
       </w:pPr>
       <w:r>
-        <w:t>dla właściwości typu ZERO-JEDYNKOWEGO:</w:t>
+        <w:t xml:space="preserve">dla właściwości typu </w:t>
+      </w:r>
+      <w:r>
+        <w:t>LOGICZNEGO</w:t>
+      </w:r>
+      <w:r>
+        <w:t>:</w:t>
       </w:r>
     </w:p>
     <w:tbl>
@@ -11278,7 +11313,13 @@
               <w:rPr>
                 <w:color w:val="595959" w:themeColor="text1" w:themeTint="A6"/>
               </w:rPr>
-              <w:t>Równy (==)</w:t>
+              <w:t>Równy (</w:t>
+            </w:r>
+            <w:r>
+              <w:rPr>
+                <w:color w:val="595959" w:themeColor="text1" w:themeTint="A6"/>
+              </w:rPr>
+              <w:t>=)</w:t>
             </w:r>
           </w:p>
         </w:tc>
@@ -11299,16 +11340,14 @@
               <w:rPr>
                 <w:color w:val="595959" w:themeColor="text1" w:themeTint="A6"/>
               </w:rPr>
-              <w:t xml:space="preserve">Nierówny </w:t>
+              <w:t>Nierówny (</w:t>
             </w:r>
-            <w:proofErr w:type="gramStart"/>
             <w:r>
               <w:rPr>
                 <w:color w:val="595959" w:themeColor="text1" w:themeTint="A6"/>
               </w:rPr>
-              <w:t>(!=</w:t>
+              <w:sym w:font="Symbol" w:char="F0B9"/>
             </w:r>
-            <w:proofErr w:type="gramEnd"/>
             <w:r>
               <w:rPr>
                 <w:color w:val="595959" w:themeColor="text1" w:themeTint="A6"/>
@@ -11367,7 +11406,13 @@
               <w:rPr>
                 <w:color w:val="595959" w:themeColor="text1" w:themeTint="A6"/>
               </w:rPr>
-              <w:t>Równy (==)</w:t>
+              <w:t>Równy (</w:t>
+            </w:r>
+            <w:r>
+              <w:rPr>
+                <w:color w:val="595959" w:themeColor="text1" w:themeTint="A6"/>
+              </w:rPr>
+              <w:t>=)</w:t>
             </w:r>
           </w:p>
         </w:tc>
@@ -11388,16 +11433,14 @@
               <w:rPr>
                 <w:color w:val="595959" w:themeColor="text1" w:themeTint="A6"/>
               </w:rPr>
-              <w:t xml:space="preserve">Nierówny </w:t>
+              <w:t>Nierówny (</w:t>
             </w:r>
-            <w:proofErr w:type="gramStart"/>
             <w:r>
               <w:rPr>
                 <w:color w:val="595959" w:themeColor="text1" w:themeTint="A6"/>
               </w:rPr>
-              <w:t>(!=</w:t>
+              <w:sym w:font="Symbol" w:char="F0B9"/>
             </w:r>
-            <w:proofErr w:type="gramEnd"/>
             <w:r>
               <w:rPr>
                 <w:color w:val="595959" w:themeColor="text1" w:themeTint="A6"/>
@@ -11541,7 +11584,13 @@
               <w:rPr>
                 <w:color w:val="595959" w:themeColor="text1" w:themeTint="A6"/>
               </w:rPr>
-              <w:t>Równy (==)</w:t>
+              <w:t>Równy (</w:t>
+            </w:r>
+            <w:r>
+              <w:rPr>
+                <w:color w:val="595959" w:themeColor="text1" w:themeTint="A6"/>
+              </w:rPr>
+              <w:t>=)</w:t>
             </w:r>
           </w:p>
         </w:tc>
@@ -11562,16 +11611,14 @@
               <w:rPr>
                 <w:color w:val="595959" w:themeColor="text1" w:themeTint="A6"/>
               </w:rPr>
-              <w:t xml:space="preserve">Nierówny </w:t>
+              <w:t>Nierówny (</w:t>
             </w:r>
-            <w:proofErr w:type="gramStart"/>
             <w:r>
               <w:rPr>
                 <w:color w:val="595959" w:themeColor="text1" w:themeTint="A6"/>
               </w:rPr>
-              <w:t>(!=</w:t>
+              <w:sym w:font="Symbol" w:char="F0B9"/>
             </w:r>
-            <w:proofErr w:type="gramEnd"/>
             <w:r>
               <w:rPr>
                 <w:color w:val="595959" w:themeColor="text1" w:themeTint="A6"/>
@@ -11598,15 +11645,15 @@
       <w:pPr>
         <w:pStyle w:val="Nagwek3"/>
       </w:pPr>
-      <w:bookmarkStart w:id="72" w:name="_Toc520494612"/>
-      <w:bookmarkStart w:id="73" w:name="_Toc520494988"/>
-      <w:bookmarkStart w:id="74" w:name="_Toc520661856"/>
+      <w:bookmarkStart w:id="73" w:name="_Toc520494612"/>
+      <w:bookmarkStart w:id="74" w:name="_Toc520494988"/>
+      <w:bookmarkStart w:id="75" w:name="_Toc520661856"/>
       <w:r>
         <w:t>Łączenie właściwości różnych typów</w:t>
       </w:r>
-      <w:bookmarkEnd w:id="72"/>
       <w:bookmarkEnd w:id="73"/>
       <w:bookmarkEnd w:id="74"/>
+      <w:bookmarkEnd w:id="75"/>
     </w:p>
     <w:p>
       <w:r>
@@ -11622,7 +11669,13 @@
         </w:numPr>
       </w:pPr>
       <w:r>
-        <w:t>STAN ŻARÓWKI (wartość zero-jedynkowa),</w:t>
+        <w:t xml:space="preserve">STAN ŻARÓWKI (wartość </w:t>
+      </w:r>
+      <w:r>
+        <w:t>logiczna</w:t>
+      </w:r>
+      <w:r>
+        <w:t>),</w:t>
       </w:r>
     </w:p>
     <w:p>
@@ -11654,28 +11707,34 @@
         <w:t>dopuszcza takiego rodzaju połączenia.</w:t>
       </w:r>
       <w:r>
-        <w:t xml:space="preserve"> Wymagało to jednak wprowadzenia pewnych procedur, dzięki którym nawet przedstawiony przed chwilą, na pierwszy rzut oka bezsensowny, scenariusz staje się </w:t>
+        <w:t xml:space="preserve"> Wymagało to jednak wprowadzenia pewnych procedur, dzięki którym nawet </w:t>
       </w:r>
       <w:r>
         <w:lastRenderedPageBreak/>
-        <w:t>realizowalny i poprawny. Procedury te zostaną omówione w następnych dwóch podrozdziałach.</w:t>
+        <w:t>przedstawiony przed chwilą, na pierwszy rzut oka bezsensowny, scenariusz staje się realizowalny i poprawny. Procedury te zostaną omówione w następnych dwóch podrozdziałach.</w:t>
       </w:r>
     </w:p>
     <w:p>
       <w:pPr>
         <w:pStyle w:val="Nagwek4"/>
       </w:pPr>
-      <w:bookmarkStart w:id="75" w:name="_Toc520494989"/>
-      <w:bookmarkStart w:id="76" w:name="_Toc520661857"/>
+      <w:bookmarkStart w:id="76" w:name="_Toc520494989"/>
+      <w:bookmarkStart w:id="77" w:name="_Toc520661857"/>
       <w:r>
         <w:t>Konwersja typów właściwości</w:t>
       </w:r>
-      <w:bookmarkEnd w:id="75"/>
       <w:bookmarkEnd w:id="76"/>
-    </w:p>
-    <w:p>
-      <w:r>
-        <w:t>Pierwszą istotną kwestią jest umożliwienie komunikacji między właściwościami, które zamodelowane zostały jako posiadające różne typy (wartość zero-jedynkowa, liczba, łańcuch tekstowy). W tym celu logika platformy posiada konwerter, który potrafi zamieniać typy otrzymanych wartości w taki sposób, aby n</w:t>
+      <w:bookmarkEnd w:id="77"/>
+    </w:p>
+    <w:p>
+      <w:r>
+        <w:t xml:space="preserve">Pierwszą istotną kwestią jest umożliwienie komunikacji między właściwościami, które zamodelowane zostały jako posiadające różne typy (wartość </w:t>
+      </w:r>
+      <w:r>
+        <w:t>logiczna</w:t>
+      </w:r>
+      <w:r>
+        <w:t>, liczba, łańcuch tekstowy). W tym celu logika platformy posiada konwerter, który potrafi zamieniać typy otrzymanych wartości w taki sposób, aby n</w:t>
       </w:r>
       <w:r>
         <w:t>a wyjściu otrzymać typ oczekiwany przez urządzenie sterowane.</w:t>
@@ -11836,7 +11895,10 @@
               <w:jc w:val="center"/>
             </w:pPr>
             <w:r>
-              <w:t>Wartość zero-jedynkowa</w:t>
+              <w:t xml:space="preserve">Wartość </w:t>
+            </w:r>
+            <w:r>
+              <w:t>logiczna</w:t>
             </w:r>
           </w:p>
         </w:tc>
@@ -11936,7 +11998,10 @@
               <w:jc w:val="center"/>
             </w:pPr>
             <w:r>
-              <w:t>Wartość zero-jedynkowa</w:t>
+              <w:t xml:space="preserve">Wartość </w:t>
+            </w:r>
+            <w:r>
+              <w:t>logiczna</w:t>
             </w:r>
           </w:p>
         </w:tc>
@@ -11998,7 +12063,10 @@
               <w:jc w:val="center"/>
             </w:pPr>
             <w:r>
-              <w:t>Wartość zero-jedynkowa</w:t>
+              <w:t xml:space="preserve">Wartość </w:t>
+            </w:r>
+            <w:r>
+              <w:t>logiczna</w:t>
             </w:r>
           </w:p>
         </w:tc>
@@ -12059,7 +12127,10 @@
               <w:jc w:val="center"/>
             </w:pPr>
             <w:r>
-              <w:t>Wartość zero-jedynkowa</w:t>
+              <w:t xml:space="preserve">Wartość </w:t>
+            </w:r>
+            <w:r>
+              <w:t>logiczna</w:t>
             </w:r>
           </w:p>
         </w:tc>
@@ -12105,6 +12176,7 @@
         <w:pStyle w:val="Legenda"/>
       </w:pPr>
       <w:r>
+        <w:lastRenderedPageBreak/>
         <w:t xml:space="preserve">Tabela </w:t>
       </w:r>
       <w:r>
@@ -12155,7 +12227,6 @@
     </w:p>
     <w:p>
       <w:r>
-        <w:lastRenderedPageBreak/>
         <w:t>Jak widać w powyższej tabeli, problem może wystąpić w sytuacji, kiedy na wejściu konwertera znajduje się łańcuch tekstowy.</w:t>
       </w:r>
       <w:r>
@@ -12174,13 +12245,11 @@
         <w:t xml:space="preserve"> nie zrozumie komunikatu) zwracany jest błąd.</w:t>
       </w:r>
       <w:r>
-        <w:t xml:space="preserve"> Tabela nie uwzględnia </w:t>
-      </w:r>
-      <w:proofErr w:type="gramStart"/>
-      <w:r>
-        <w:t>sytuacji</w:t>
-      </w:r>
-      <w:proofErr w:type="gramEnd"/>
+        <w:t xml:space="preserve"> Tabela nie uwzględnia sytuacji</w:t>
+      </w:r>
+      <w:r>
+        <w:t>,</w:t>
+      </w:r>
       <w:r>
         <w:t xml:space="preserve"> kiedy wartości wejściowa i wyjściowa mają ten sam typ – w takiej sytuacji wejście jest bezpośrednio przekazywane na wyjście konwertera.</w:t>
       </w:r>
@@ -12189,13 +12258,13 @@
       <w:pPr>
         <w:pStyle w:val="Nagwek4"/>
       </w:pPr>
-      <w:bookmarkStart w:id="77" w:name="_Toc520494990"/>
-      <w:bookmarkStart w:id="78" w:name="_Toc520661858"/>
+      <w:bookmarkStart w:id="78" w:name="_Toc520494990"/>
+      <w:bookmarkStart w:id="79" w:name="_Toc520661858"/>
       <w:r>
         <w:t>Interpretacja wiadomości przez odbiorcę</w:t>
       </w:r>
-      <w:bookmarkEnd w:id="77"/>
       <w:bookmarkEnd w:id="78"/>
+      <w:bookmarkEnd w:id="79"/>
     </w:p>
     <w:p>
       <w:r>
@@ -12315,11 +12384,11 @@
         </m:r>
       </m:oMath>
       <w:r>
-        <w:t xml:space="preserve">, gdzie: x oznacza liczbę otrzymaną przez urządzenie, a z to ilość dostępnych opcji typu wyliczeniowego. Przykładowo, jeśli przyjmiemy, że dostępne wyliczenie to: {zielony, czerwony, niebieski}, a otrzymana </w:t>
+        <w:t xml:space="preserve">, gdzie: x oznacza liczbę otrzymaną przez urządzenie, a z to ilość dostępnych opcji typu wyliczeniowego. Przykładowo, jeśli </w:t>
       </w:r>
       <w:r>
         <w:lastRenderedPageBreak/>
-        <w:t>została wartość 7, to rezultatem powinno być zapalenie lampki na kolor zielony</w:t>
+        <w:t>przyjmiemy, że dostępne wyliczenie to: {zielony, czerwony, niebieski}, a otrzymana została wartość 7, to rezultatem powinno być zapalenie lampki na kolor zielony</w:t>
       </w:r>
       <w:r>
         <w:t xml:space="preserve"> (</w:t>
@@ -12348,7 +12417,19 @@
         </w:numPr>
       </w:pPr>
       <w:r>
-        <w:t>Urządzenie powinno zawierać logikę obsługi wartości zero-jedynkowych. Programista powinien więc określić np., że wartość wejściowa TRUE da rezultat w postaci świecenia kolorem zielonym, a wartość FALSE spowoduje zapalenie światła czerwonego.</w:t>
+        <w:t>Urządzenie powinno zawierać</w:t>
+      </w:r>
+      <w:r>
+        <w:t xml:space="preserve"> obsługę</w:t>
+      </w:r>
+      <w:r>
+        <w:t xml:space="preserve"> wartości </w:t>
+      </w:r>
+      <w:r>
+        <w:t>logicznych</w:t>
+      </w:r>
+      <w:r>
+        <w:t>. Programista powinien więc określić np., że wartość wejściowa TRUE da rezultat w postaci świecenia kolorem zielonym, a wartość FALSE spowoduje zapalenie światła czerwonego.</w:t>
       </w:r>
     </w:p>
     <w:p>
@@ -12383,15 +12464,15 @@
       <w:pPr>
         <w:pStyle w:val="Nagwek3"/>
       </w:pPr>
-      <w:bookmarkStart w:id="79" w:name="_Toc520494613"/>
-      <w:bookmarkStart w:id="80" w:name="_Toc520494991"/>
-      <w:bookmarkStart w:id="81" w:name="_Toc520661859"/>
+      <w:bookmarkStart w:id="80" w:name="_Toc520494613"/>
+      <w:bookmarkStart w:id="81" w:name="_Toc520494991"/>
+      <w:bookmarkStart w:id="82" w:name="_Toc520661859"/>
       <w:r>
         <w:t>Schemat blokowy przetwarzania wartości</w:t>
       </w:r>
-      <w:bookmarkEnd w:id="79"/>
       <w:bookmarkEnd w:id="80"/>
       <w:bookmarkEnd w:id="81"/>
+      <w:bookmarkEnd w:id="82"/>
     </w:p>
     <w:p>
       <w:r>
@@ -12566,16 +12647,16 @@
       <w:pPr>
         <w:pStyle w:val="Nagwek1"/>
       </w:pPr>
-      <w:bookmarkStart w:id="82" w:name="_Toc520494614"/>
-      <w:bookmarkStart w:id="83" w:name="_Toc520494992"/>
-      <w:bookmarkStart w:id="84" w:name="_Toc520661860"/>
+      <w:bookmarkStart w:id="83" w:name="_Toc520494614"/>
+      <w:bookmarkStart w:id="84" w:name="_Toc520494992"/>
+      <w:bookmarkStart w:id="85" w:name="_Toc520661860"/>
       <w:r>
         <w:lastRenderedPageBreak/>
         <w:t>Implementacja platformy</w:t>
       </w:r>
-      <w:bookmarkEnd w:id="82"/>
       <w:bookmarkEnd w:id="83"/>
       <w:bookmarkEnd w:id="84"/>
+      <w:bookmarkEnd w:id="85"/>
     </w:p>
     <w:p>
       <w:r>
@@ -12616,15 +12697,15 @@
       <w:pPr>
         <w:pStyle w:val="Nagwek2"/>
       </w:pPr>
-      <w:bookmarkStart w:id="85" w:name="_Toc520494615"/>
-      <w:bookmarkStart w:id="86" w:name="_Toc520494993"/>
-      <w:bookmarkStart w:id="87" w:name="_Toc520661861"/>
+      <w:bookmarkStart w:id="86" w:name="_Toc520494615"/>
+      <w:bookmarkStart w:id="87" w:name="_Toc520494993"/>
+      <w:bookmarkStart w:id="88" w:name="_Toc520661861"/>
       <w:r>
         <w:t>Schemat platformy</w:t>
       </w:r>
-      <w:bookmarkEnd w:id="85"/>
       <w:bookmarkEnd w:id="86"/>
       <w:bookmarkEnd w:id="87"/>
+      <w:bookmarkEnd w:id="88"/>
     </w:p>
     <w:p>
       <w:pPr>
@@ -12823,16 +12904,16 @@
       <w:pPr>
         <w:pStyle w:val="Nagwek2"/>
       </w:pPr>
-      <w:bookmarkStart w:id="88" w:name="_Toc520494616"/>
-      <w:bookmarkStart w:id="89" w:name="_Toc520494994"/>
-      <w:bookmarkStart w:id="90" w:name="_Toc520661862"/>
+      <w:bookmarkStart w:id="89" w:name="_Toc520494616"/>
+      <w:bookmarkStart w:id="90" w:name="_Toc520494994"/>
+      <w:bookmarkStart w:id="91" w:name="_Toc520661862"/>
       <w:r>
         <w:lastRenderedPageBreak/>
         <w:t>Komponenty umieszczone w chmurze</w:t>
       </w:r>
-      <w:bookmarkEnd w:id="88"/>
       <w:bookmarkEnd w:id="89"/>
       <w:bookmarkEnd w:id="90"/>
+      <w:bookmarkEnd w:id="91"/>
     </w:p>
     <w:p>
       <w:r>
@@ -13014,9 +13095,9 @@
       <w:pPr>
         <w:pStyle w:val="Nagwek2"/>
       </w:pPr>
-      <w:bookmarkStart w:id="91" w:name="_Toc520494617"/>
-      <w:bookmarkStart w:id="92" w:name="_Toc520494995"/>
-      <w:bookmarkStart w:id="93" w:name="_Toc520661863"/>
+      <w:bookmarkStart w:id="92" w:name="_Toc520494617"/>
+      <w:bookmarkStart w:id="93" w:name="_Toc520494995"/>
+      <w:bookmarkStart w:id="94" w:name="_Toc520661863"/>
       <w:proofErr w:type="spellStart"/>
       <w:r>
         <w:t>IoT</w:t>
@@ -13025,9 +13106,9 @@
       <w:r>
         <w:t xml:space="preserve"> Hub</w:t>
       </w:r>
-      <w:bookmarkEnd w:id="91"/>
       <w:bookmarkEnd w:id="92"/>
       <w:bookmarkEnd w:id="93"/>
+      <w:bookmarkEnd w:id="94"/>
     </w:p>
     <w:p>
       <w:r>
@@ -13900,9 +13981,9 @@
       <w:pPr>
         <w:pStyle w:val="Nagwek2"/>
       </w:pPr>
-      <w:bookmarkStart w:id="94" w:name="_Toc520494618"/>
-      <w:bookmarkStart w:id="95" w:name="_Toc520494996"/>
-      <w:bookmarkStart w:id="96" w:name="_Toc520661864"/>
+      <w:bookmarkStart w:id="95" w:name="_Toc520494618"/>
+      <w:bookmarkStart w:id="96" w:name="_Toc520494996"/>
+      <w:bookmarkStart w:id="97" w:name="_Toc520661864"/>
       <w:r>
         <w:t xml:space="preserve">Baza urządzeń </w:t>
       </w:r>
@@ -13914,9 +13995,9 @@
       <w:r>
         <w:t xml:space="preserve"> SQL</w:t>
       </w:r>
-      <w:bookmarkEnd w:id="94"/>
       <w:bookmarkEnd w:id="95"/>
       <w:bookmarkEnd w:id="96"/>
+      <w:bookmarkEnd w:id="97"/>
     </w:p>
     <w:p>
       <w:r>
@@ -13954,15 +14035,15 @@
       <w:pPr>
         <w:pStyle w:val="Nagwek3"/>
       </w:pPr>
-      <w:bookmarkStart w:id="97" w:name="_Toc520494619"/>
-      <w:bookmarkStart w:id="98" w:name="_Toc520494997"/>
-      <w:bookmarkStart w:id="99" w:name="_Toc520661865"/>
+      <w:bookmarkStart w:id="98" w:name="_Toc520494619"/>
+      <w:bookmarkStart w:id="99" w:name="_Toc520494997"/>
+      <w:bookmarkStart w:id="100" w:name="_Toc520661865"/>
       <w:r>
         <w:t>Skalowanie serwisów</w:t>
       </w:r>
-      <w:bookmarkEnd w:id="97"/>
       <w:bookmarkEnd w:id="98"/>
       <w:bookmarkEnd w:id="99"/>
+      <w:bookmarkEnd w:id="100"/>
     </w:p>
     <w:p>
       <w:r>
@@ -14110,15 +14191,15 @@
       <w:pPr>
         <w:pStyle w:val="Nagwek3"/>
       </w:pPr>
-      <w:bookmarkStart w:id="100" w:name="_Toc520494620"/>
-      <w:bookmarkStart w:id="101" w:name="_Toc520494998"/>
-      <w:bookmarkStart w:id="102" w:name="_Toc520661866"/>
+      <w:bookmarkStart w:id="101" w:name="_Toc520494620"/>
+      <w:bookmarkStart w:id="102" w:name="_Toc520494998"/>
+      <w:bookmarkStart w:id="103" w:name="_Toc520661866"/>
       <w:r>
         <w:t>Struktura bazy danych</w:t>
       </w:r>
-      <w:bookmarkEnd w:id="100"/>
       <w:bookmarkEnd w:id="101"/>
       <w:bookmarkEnd w:id="102"/>
+      <w:bookmarkEnd w:id="103"/>
     </w:p>
     <w:p>
       <w:r>
@@ -14260,11 +14341,11 @@
       <w:pPr>
         <w:pStyle w:val="Nagwek4"/>
       </w:pPr>
-      <w:bookmarkStart w:id="103" w:name="_Toc520661867"/>
+      <w:bookmarkStart w:id="104" w:name="_Toc520661867"/>
       <w:r>
         <w:t>Modele urządzeń</w:t>
       </w:r>
-      <w:bookmarkEnd w:id="103"/>
+      <w:bookmarkEnd w:id="104"/>
     </w:p>
     <w:p>
       <w:r>
@@ -14428,7 +14509,19 @@
         </w:numPr>
       </w:pPr>
       <w:r>
-        <w:t>Format – opisuje tym wartości danej właściwości (liczba, wartość zero-jedynkowa bądź łańcuch tekstowy),</w:t>
+        <w:t xml:space="preserve">Format – opisuje </w:t>
+      </w:r>
+      <w:r>
+        <w:t>typ</w:t>
+      </w:r>
+      <w:r>
+        <w:t xml:space="preserve"> wartości danej właściwości (liczba, wartość </w:t>
+      </w:r>
+      <w:r>
+        <w:t>logiczna</w:t>
+      </w:r>
+      <w:r>
+        <w:t xml:space="preserve"> bądź łańcuch tekstowy),</w:t>
       </w:r>
     </w:p>
     <w:p>
@@ -14509,11 +14602,11 @@
       <w:pPr>
         <w:pStyle w:val="Nagwek4"/>
       </w:pPr>
-      <w:bookmarkStart w:id="104" w:name="_Toc520661868"/>
+      <w:bookmarkStart w:id="105" w:name="_Toc520661868"/>
       <w:r>
         <w:t>Urządzenia</w:t>
       </w:r>
-      <w:bookmarkEnd w:id="104"/>
+      <w:bookmarkEnd w:id="105"/>
     </w:p>
     <w:p>
       <w:r>
@@ -14562,11 +14655,11 @@
       <w:pPr>
         <w:pStyle w:val="Nagwek4"/>
       </w:pPr>
-      <w:bookmarkStart w:id="105" w:name="_Toc520661869"/>
+      <w:bookmarkStart w:id="106" w:name="_Toc520661869"/>
       <w:r>
         <w:t>Połączenia</w:t>
       </w:r>
-      <w:bookmarkEnd w:id="105"/>
+      <w:bookmarkEnd w:id="106"/>
     </w:p>
     <w:p>
       <w:r>
@@ -14601,11 +14694,11 @@
       <w:pPr>
         <w:pStyle w:val="Nagwek4"/>
       </w:pPr>
-      <w:bookmarkStart w:id="106" w:name="_Toc520661870"/>
+      <w:bookmarkStart w:id="107" w:name="_Toc520661870"/>
       <w:r>
         <w:t>Użytkownicy</w:t>
       </w:r>
-      <w:bookmarkEnd w:id="106"/>
+      <w:bookmarkEnd w:id="107"/>
     </w:p>
     <w:p>
       <w:r>
@@ -14656,7 +14749,7 @@
       <w:pPr>
         <w:pStyle w:val="Nagwek3"/>
       </w:pPr>
-      <w:bookmarkStart w:id="107" w:name="_Toc520661871"/>
+      <w:bookmarkStart w:id="108" w:name="_Toc520661871"/>
       <w:proofErr w:type="spellStart"/>
       <w:r>
         <w:t>Entity</w:t>
@@ -14665,7 +14758,7 @@
       <w:r>
         <w:t xml:space="preserve"> Framework</w:t>
       </w:r>
-      <w:bookmarkEnd w:id="107"/>
+      <w:bookmarkEnd w:id="108"/>
     </w:p>
     <w:p>
       <w:r>
@@ -14753,11 +14846,11 @@
       <w:pPr>
         <w:pStyle w:val="Nagwek4"/>
       </w:pPr>
-      <w:bookmarkStart w:id="108" w:name="_Toc520661872"/>
+      <w:bookmarkStart w:id="109" w:name="_Toc520661872"/>
       <w:r>
         <w:t>Zdefiniowane klasy</w:t>
       </w:r>
-      <w:bookmarkEnd w:id="108"/>
+      <w:bookmarkEnd w:id="109"/>
     </w:p>
     <w:p>
       <w:r>
@@ -21861,8 +21954,6 @@
       <w:r>
         <w:t>z wykorzystaniem przystosowanej do tego składni.</w:t>
       </w:r>
-      <w:bookmarkStart w:id="109" w:name="_GoBack"/>
-      <w:bookmarkEnd w:id="109"/>
     </w:p>
     <w:p>
       <w:pPr>
@@ -26544,6 +26635,11 @@
         <w:docPartUnique/>
       </w:docPartObj>
     </w:sdtPr>
+    <w:sdtEndPr>
+      <w:rPr>
+        <w:rStyle w:val="Numerstrony"/>
+      </w:rPr>
+    </w:sdtEndPr>
     <w:sdtContent>
       <w:p>
         <w:pPr>
@@ -26598,6 +26694,11 @@
         <w:docPartUnique/>
       </w:docPartObj>
     </w:sdtPr>
+    <w:sdtEndPr>
+      <w:rPr>
+        <w:rStyle w:val="Numerstrony"/>
+      </w:rPr>
+    </w:sdtEndPr>
     <w:sdtContent>
       <w:p>
         <w:pPr>
@@ -26653,6 +26754,11 @@
         <w:docPartUnique/>
       </w:docPartObj>
     </w:sdtPr>
+    <w:sdtEndPr>
+      <w:rPr>
+        <w:rStyle w:val="Numerstrony"/>
+      </w:rPr>
+    </w:sdtEndPr>
     <w:sdtContent>
       <w:p>
         <w:pPr>
@@ -26719,6 +26825,11 @@
         <w:docPartUnique/>
       </w:docPartObj>
     </w:sdtPr>
+    <w:sdtEndPr>
+      <w:rPr>
+        <w:rStyle w:val="Numerstrony"/>
+      </w:rPr>
+    </w:sdtEndPr>
     <w:sdtContent>
       <w:p>
         <w:pPr>
@@ -33582,7 +33693,7 @@
 </file>
 
 <file path=customXml/itemProps1.xml><?xml version="1.0" encoding="utf-8"?>
-<ds:datastoreItem xmlns:ds="http://schemas.openxmlformats.org/officeDocument/2006/customXml" ds:itemID="{8D9EB8FF-1343-CF44-8654-1E4266B74F31}">
+<ds:datastoreItem xmlns:ds="http://schemas.openxmlformats.org/officeDocument/2006/customXml" ds:itemID="{8585FCDD-2266-8F49-9D1D-6F3DC42BCB83}">
   <ds:schemaRefs>
     <ds:schemaRef ds:uri="http://schemas.openxmlformats.org/officeDocument/2006/bibliography"/>
   </ds:schemaRefs>

</xml_diff>